<commit_message>
Modifica punti 3.2,3.2.1 SDD
</commit_message>
<xml_diff>
--- a/DocumentazioneSDD/SDD_NewDM_V_2.0.docx
+++ b/DocumentazioneSDD/SDD_NewDM_V_2.0.docx
@@ -1,6 +1,6 @@
 
 <file path=word/document.xml><?xml version="1.0" encoding="utf-8"?>
-<w:document xmlns:wpc="http://schemas.microsoft.com/office/word/2010/wordprocessingCanvas" xmlns:cx="http://schemas.microsoft.com/office/drawing/2014/chartex" xmlns:cx1="http://schemas.microsoft.com/office/drawing/2015/9/8/chartex" xmlns:cx2="http://schemas.microsoft.com/office/drawing/2015/10/21/chartex" xmlns:cx3="http://schemas.microsoft.com/office/drawing/2016/5/9/chartex" xmlns:cx4="http://schemas.microsoft.com/office/drawing/2016/5/10/chartex" xmlns:cx5="http://schemas.microsoft.com/office/drawing/2016/5/11/chartex" xmlns:cx6="http://schemas.microsoft.com/office/drawing/2016/5/12/chartex" xmlns:cx7="http://schemas.microsoft.com/office/drawing/2016/5/13/chartex" xmlns:cx8="http://schemas.microsoft.com/office/drawing/2016/5/14/chartex" xmlns:mc="http://schemas.openxmlformats.org/markup-compatibility/2006" xmlns:aink="http://schemas.microsoft.com/office/drawing/2016/ink" xmlns:am3d="http://schemas.microsoft.com/office/drawing/2017/model3d" xmlns:o="urn:schemas-microsoft-com:office:office" xmlns:r="http://schemas.openxmlformats.org/officeDocument/2006/relationships" xmlns:m="http://schemas.openxmlformats.org/officeDocument/2006/math" xmlns:v="urn:schemas-microsoft-com:vml" xmlns:wp14="http://schemas.microsoft.com/office/word/2010/wordprocessingDrawing" xmlns:wp="http://schemas.openxmlformats.org/drawingml/2006/wordprocessingDrawing" xmlns:w10="urn:schemas-microsoft-com:office:word" xmlns:w="http://schemas.openxmlformats.org/wordprocessingml/2006/main" xmlns:w14="http://schemas.microsoft.com/office/word/2010/wordml" xmlns:w15="http://schemas.microsoft.com/office/word/2012/wordml" xmlns:w16cex="http://schemas.microsoft.com/office/word/2018/wordml/cex" xmlns:w16cid="http://schemas.microsoft.com/office/word/2016/wordml/cid" xmlns:w16="http://schemas.microsoft.com/office/word/2018/wordml" xmlns:w16se="http://schemas.microsoft.com/office/word/2015/wordml/symex" xmlns:wpg="http://schemas.microsoft.com/office/word/2010/wordprocessingGroup" xmlns:wpi="http://schemas.microsoft.com/office/word/2010/wordprocessingInk" xmlns:wne="http://schemas.microsoft.com/office/word/2006/wordml" xmlns:wps="http://schemas.microsoft.com/office/word/2010/wordprocessingShape" mc:Ignorable="w14 w15 w16se w16cid w16 w16cex wp14">
+<w:document xmlns:wpc="http://schemas.microsoft.com/office/word/2010/wordprocessingCanvas" xmlns:cx="http://schemas.microsoft.com/office/drawing/2014/chartex" xmlns:cx1="http://schemas.microsoft.com/office/drawing/2015/9/8/chartex" xmlns:mc="http://schemas.openxmlformats.org/markup-compatibility/2006" xmlns:o="urn:schemas-microsoft-com:office:office" xmlns:r="http://schemas.openxmlformats.org/officeDocument/2006/relationships" xmlns:m="http://schemas.openxmlformats.org/officeDocument/2006/math" xmlns:v="urn:schemas-microsoft-com:vml" xmlns:wp14="http://schemas.microsoft.com/office/word/2010/wordprocessingDrawing" xmlns:wp="http://schemas.openxmlformats.org/drawingml/2006/wordprocessingDrawing" xmlns:w10="urn:schemas-microsoft-com:office:word" xmlns:w="http://schemas.openxmlformats.org/wordprocessingml/2006/main" xmlns:w14="http://schemas.microsoft.com/office/word/2010/wordml" xmlns:w15="http://schemas.microsoft.com/office/word/2012/wordml" xmlns:w16se="http://schemas.microsoft.com/office/word/2015/wordml/symex" xmlns:wpg="http://schemas.microsoft.com/office/word/2010/wordprocessingGroup" xmlns:wpi="http://schemas.microsoft.com/office/word/2010/wordprocessingInk" xmlns:wne="http://schemas.microsoft.com/office/word/2006/wordml" xmlns:wps="http://schemas.microsoft.com/office/word/2010/wordprocessingShape" mc:Ignorable="w14 w15 w16se wp14">
   <w:body>
     <w:sdt>
       <w:sdtPr>
@@ -10,7 +10,6 @@
           <w:docPartUnique/>
         </w:docPartObj>
       </w:sdtPr>
-      <w:sdtEndPr/>
       <w:sdtContent>
         <w:p>
           <w:pPr>
@@ -81,7 +80,6 @@
                                     <w:dataBinding w:prefixMappings="xmlns:ns0='http://purl.org/dc/elements/1.1/' xmlns:ns1='http://schemas.openxmlformats.org/package/2006/metadata/core-properties' " w:xpath="/ns1:coreProperties[1]/ns0:title[1]" w:storeItemID="{6C3C8BC8-F283-45AE-878A-BAB7291924A1}"/>
                                     <w:text/>
                                   </w:sdtPr>
-                                  <w:sdtEndPr/>
                                   <w:sdtContent>
                                     <w:r>
                                       <w:rPr>
@@ -116,9 +114,7 @@
                                     <w:dataBinding w:prefixMappings="xmlns:ns0='http://purl.org/dc/elements/1.1/' xmlns:ns1='http://schemas.openxmlformats.org/package/2006/metadata/core-properties' " w:xpath="/ns1:coreProperties[1]/ns0:subject[1]" w:storeItemID="{6C3C8BC8-F283-45AE-878A-BAB7291924A1}"/>
                                     <w:text/>
                                   </w:sdtPr>
-                                  <w:sdtEndPr/>
                                   <w:sdtContent>
-                                    <w:proofErr w:type="spellStart"/>
                                     <w:r>
                                       <w:rPr>
                                         <w:color w:val="1F4E79"/>
@@ -128,7 +124,6 @@
                                       </w:rPr>
                                       <w:t>NewDM</w:t>
                                     </w:r>
-                                    <w:proofErr w:type="spellEnd"/>
                                   </w:sdtContent>
                                 </w:sdt>
                               </w:p>
@@ -708,7 +703,6 @@
                                     <w:dataBinding w:prefixMappings="xmlns:ns0='http://purl.org/dc/elements/1.1/' xmlns:ns1='http://schemas.openxmlformats.org/package/2006/metadata/core-properties' " w:xpath="/ns1:coreProperties[1]/ns0:title[1]" w:storeItemID="{6C3C8BC8-F283-45AE-878A-BAB7291924A1}"/>
                                     <w:text/>
                                   </w:sdtPr>
-                                  <w:sdtEndPr/>
                                   <w:sdtContent>
                                     <w:r>
                                       <w:rPr>
@@ -743,9 +737,7 @@
                                     <w:dataBinding w:prefixMappings="xmlns:ns0='http://purl.org/dc/elements/1.1/' xmlns:ns1='http://schemas.openxmlformats.org/package/2006/metadata/core-properties' " w:xpath="/ns1:coreProperties[1]/ns0:subject[1]" w:storeItemID="{6C3C8BC8-F283-45AE-878A-BAB7291924A1}"/>
                                     <w:text/>
                                   </w:sdtPr>
-                                  <w:sdtEndPr/>
                                   <w:sdtContent>
-                                    <w:proofErr w:type="spellStart"/>
                                     <w:r>
                                       <w:rPr>
                                         <w:b/>
@@ -756,7 +748,6 @@
                                       </w:rPr>
                                       <w:t>NewDM</w:t>
                                     </w:r>
-                                    <w:proofErr w:type="spellEnd"/>
                                   </w:sdtContent>
                                 </w:sdt>
                               </w:p>
@@ -833,7 +824,6 @@
                               <w:dataBinding w:prefixMappings="xmlns:ns0='http://purl.org/dc/elements/1.1/' xmlns:ns1='http://schemas.openxmlformats.org/package/2006/metadata/core-properties' " w:xpath="/ns1:coreProperties[1]/ns0:title[1]" w:storeItemID="{6C3C8BC8-F283-45AE-878A-BAB7291924A1}"/>
                               <w:text/>
                             </w:sdtPr>
-                            <w:sdtEndPr/>
                             <w:sdtContent>
                               <w:r>
                                 <w:rPr>
@@ -868,9 +858,7 @@
                               <w:dataBinding w:prefixMappings="xmlns:ns0='http://purl.org/dc/elements/1.1/' xmlns:ns1='http://schemas.openxmlformats.org/package/2006/metadata/core-properties' " w:xpath="/ns1:coreProperties[1]/ns0:subject[1]" w:storeItemID="{6C3C8BC8-F283-45AE-878A-BAB7291924A1}"/>
                               <w:text/>
                             </w:sdtPr>
-                            <w:sdtEndPr/>
                             <w:sdtContent>
-                              <w:proofErr w:type="spellStart"/>
                               <w:r>
                                 <w:rPr>
                                   <w:color w:val="1F4E79"/>
@@ -880,7 +868,6 @@
                                 </w:rPr>
                                 <w:t>NewDM</w:t>
                               </w:r>
-                              <w:proofErr w:type="spellEnd"/>
                             </w:sdtContent>
                           </w:sdt>
                         </w:p>
@@ -1460,7 +1447,6 @@
                               <w:dataBinding w:prefixMappings="xmlns:ns0='http://purl.org/dc/elements/1.1/' xmlns:ns1='http://schemas.openxmlformats.org/package/2006/metadata/core-properties' " w:xpath="/ns1:coreProperties[1]/ns0:title[1]" w:storeItemID="{6C3C8BC8-F283-45AE-878A-BAB7291924A1}"/>
                               <w:text/>
                             </w:sdtPr>
-                            <w:sdtEndPr/>
                             <w:sdtContent>
                               <w:r>
                                 <w:rPr>
@@ -1495,9 +1481,7 @@
                               <w:dataBinding w:prefixMappings="xmlns:ns0='http://purl.org/dc/elements/1.1/' xmlns:ns1='http://schemas.openxmlformats.org/package/2006/metadata/core-properties' " w:xpath="/ns1:coreProperties[1]/ns0:subject[1]" w:storeItemID="{6C3C8BC8-F283-45AE-878A-BAB7291924A1}"/>
                               <w:text/>
                             </w:sdtPr>
-                            <w:sdtEndPr/>
                             <w:sdtContent>
-                              <w:proofErr w:type="spellStart"/>
                               <w:r>
                                 <w:rPr>
                                   <w:b/>
@@ -1508,7 +1492,6 @@
                                 </w:rPr>
                                 <w:t>NewDM</w:t>
                               </w:r>
-                              <w:proofErr w:type="spellEnd"/>
                             </w:sdtContent>
                           </w:sdt>
                         </w:p>
@@ -1545,6 +1528,7 @@
           <w:r>
             <w:rPr>
               <w:noProof/>
+              <w:lang w:eastAsia="it-IT"/>
             </w:rPr>
             <w:drawing>
               <wp:inline distT="0" distB="0" distL="0" distR="0" wp14:anchorId="6D953089" wp14:editId="35A52B7D">
@@ -2499,7 +2483,6 @@
           <w:bookmarkStart w:id="3" w:name="_Toc57372333"/>
           <w:bookmarkStart w:id="4" w:name="_Toc57469039"/>
           <w:bookmarkStart w:id="5" w:name="_Toc57579730"/>
-          <w:proofErr w:type="spellStart"/>
           <w:r>
             <w:rPr>
               <w:rFonts w:ascii="Century Gothic" w:eastAsia="Droid Sans" w:hAnsi="Century Gothic" w:cs="Times New Roman"/>
@@ -2511,7 +2494,6 @@
             </w:rPr>
             <w:t>Revision</w:t>
           </w:r>
-          <w:proofErr w:type="spellEnd"/>
           <w:r>
             <w:rPr>
               <w:rFonts w:ascii="Century Gothic" w:eastAsia="Droid Sans" w:hAnsi="Century Gothic" w:cs="Times New Roman"/>
@@ -4354,29 +4336,7 @@
           <w:szCs w:val="24"/>
           <w:lang w:eastAsia="en-US"/>
         </w:rPr>
-        <w:t xml:space="preserve">Lo scopo di ogni grande azienda che si rispetti è garantire ai propri clienti sicurezza e affidabilità. Per far questo ci affidiamo ad un sistema che ci permetta di gestire sempre in maniera smart tutte le condizioni per soddisfare i nostri clienti, e semplificare la vita dei nostri dipendenti. Nasce così </w:t>
-      </w:r>
-      <w:proofErr w:type="spellStart"/>
-      <w:r>
-        <w:rPr>
-          <w:rFonts w:ascii="Garamond" w:eastAsia="Calibri" w:hAnsi="Garamond" w:cs="Times New Roman"/>
-          <w:color w:val="auto"/>
-          <w:sz w:val="24"/>
-          <w:szCs w:val="24"/>
-          <w:lang w:eastAsia="en-US"/>
-        </w:rPr>
-        <w:t>NewDM</w:t>
-      </w:r>
-      <w:proofErr w:type="spellEnd"/>
-      <w:r>
-        <w:rPr>
-          <w:rFonts w:ascii="Garamond" w:eastAsia="Calibri" w:hAnsi="Garamond" w:cs="Times New Roman"/>
-          <w:color w:val="auto"/>
-          <w:sz w:val="24"/>
-          <w:szCs w:val="24"/>
-          <w:lang w:eastAsia="en-US"/>
-        </w:rPr>
-        <w:t>!</w:t>
+        <w:t>Lo scopo di ogni grande azienda che si rispetti è garantire ai propri clienti sicurezza e affidabilità. Per far questo ci affidiamo ad un sistema che ci permetta di gestire sempre in maniera smart tutte le condizioni per soddisfare i nostri clienti, e semplificare la vita dei nostri dipendenti. Nasce così NewDM!</w:t>
       </w:r>
     </w:p>
     <w:p>
@@ -4414,7 +4374,6 @@
           <w:lang w:eastAsia="en-US"/>
         </w:rPr>
       </w:pPr>
-      <w:proofErr w:type="spellStart"/>
       <w:r>
         <w:rPr>
           <w:rFonts w:ascii="Garamond" w:eastAsia="Calibri" w:hAnsi="Garamond" w:cs="Times New Roman"/>
@@ -4423,18 +4382,7 @@
           <w:szCs w:val="24"/>
           <w:lang w:eastAsia="en-US"/>
         </w:rPr>
-        <w:t>NewDM</w:t>
-      </w:r>
-      <w:proofErr w:type="spellEnd"/>
-      <w:r>
-        <w:rPr>
-          <w:rFonts w:ascii="Garamond" w:eastAsia="Calibri" w:hAnsi="Garamond" w:cs="Times New Roman"/>
-          <w:color w:val="auto"/>
-          <w:sz w:val="24"/>
-          <w:szCs w:val="24"/>
-          <w:lang w:eastAsia="en-US"/>
-        </w:rPr>
-        <w:t xml:space="preserve"> avrà necessita di gestire dati persistenti: la scelta, per motivi di efficienza, ricade in un database relazionale che permetterà di tener traccia di tutte le informazioni necessarie di interesse dell’azienda. Da tale database attingerà un applicazione desktop deputata alla gestione delle interazioni con l’utente e alla manipolazione dei suddetti dati.</w:t>
+        <w:t>NewDM avrà necessita di gestire dati persistenti: la scelta, per motivi di efficienza, ricade in un database relazionale che permetterà di tener traccia di tutte le informazioni necessarie di interesse dell’azienda. Da tale database attingerà un applicazione desktop deputata alla gestione delle interazioni con l’utente e alla manipolazione dei suddetti dati.</w:t>
       </w:r>
     </w:p>
     <w:p>
@@ -4469,14 +4417,9 @@
         <w:t xml:space="preserve">1.2 </w:t>
       </w:r>
       <w:r>
-        <w:t>Design Goals &amp; Trade-</w:t>
-      </w:r>
-      <w:proofErr w:type="spellStart"/>
-      <w:r>
-        <w:t>offs</w:t>
+        <w:t>Design Goals &amp; Trade-offs</w:t>
       </w:r>
       <w:bookmarkEnd w:id="8"/>
-      <w:proofErr w:type="spellEnd"/>
     </w:p>
     <w:p>
       <w:pPr>
@@ -4555,7 +4498,6 @@
                 <w:lang w:val="en-US"/>
               </w:rPr>
             </w:pPr>
-            <w:proofErr w:type="spellStart"/>
             <w:r>
               <w:rPr>
                 <w:rFonts w:ascii="Garamond" w:eastAsia="Times New Roman" w:hAnsi="Garamond" w:cs="Times New Roman"/>
@@ -4566,7 +4508,6 @@
               </w:rPr>
               <w:t>Priorità</w:t>
             </w:r>
-            <w:proofErr w:type="spellEnd"/>
           </w:p>
         </w:tc>
         <w:tc>
@@ -4615,7 +4556,6 @@
                 <w:lang w:val="en-US"/>
               </w:rPr>
             </w:pPr>
-            <w:proofErr w:type="spellStart"/>
             <w:r>
               <w:rPr>
                 <w:rFonts w:ascii="Garamond" w:eastAsia="Times New Roman" w:hAnsi="Garamond" w:cs="Times New Roman"/>
@@ -4626,7 +4566,6 @@
               </w:rPr>
               <w:t>Descrizione</w:t>
             </w:r>
-            <w:proofErr w:type="spellEnd"/>
           </w:p>
         </w:tc>
         <w:tc>
@@ -4646,7 +4585,6 @@
                 <w:lang w:val="en-US"/>
               </w:rPr>
             </w:pPr>
-            <w:proofErr w:type="spellStart"/>
             <w:r>
               <w:rPr>
                 <w:rFonts w:ascii="Garamond" w:eastAsia="Times New Roman" w:hAnsi="Garamond" w:cs="Times New Roman"/>
@@ -4657,7 +4595,6 @@
               </w:rPr>
               <w:t>Categoria</w:t>
             </w:r>
-            <w:proofErr w:type="spellEnd"/>
           </w:p>
         </w:tc>
         <w:tc>
@@ -4677,7 +4614,6 @@
                 <w:lang w:val="en-US"/>
               </w:rPr>
             </w:pPr>
-            <w:proofErr w:type="spellStart"/>
             <w:r>
               <w:rPr>
                 <w:rFonts w:ascii="Garamond" w:eastAsia="Times New Roman" w:hAnsi="Garamond" w:cs="Times New Roman"/>
@@ -4688,7 +4624,6 @@
               </w:rPr>
               <w:t>Origine</w:t>
             </w:r>
-            <w:proofErr w:type="spellEnd"/>
           </w:p>
         </w:tc>
       </w:tr>
@@ -4947,7 +4882,6 @@
                 <w:sz w:val="24"/>
               </w:rPr>
             </w:pPr>
-            <w:proofErr w:type="spellStart"/>
             <w:r>
               <w:rPr>
                 <w:rFonts w:ascii="Garamond" w:eastAsia="Times New Roman" w:hAnsi="Garamond" w:cs="Times New Roman"/>
@@ -4956,7 +4890,6 @@
               </w:rPr>
               <w:t>Dependability</w:t>
             </w:r>
-            <w:proofErr w:type="spellEnd"/>
           </w:p>
         </w:tc>
         <w:tc>
@@ -5081,7 +5014,6 @@
                 <w:sz w:val="24"/>
               </w:rPr>
             </w:pPr>
-            <w:proofErr w:type="spellStart"/>
             <w:r>
               <w:rPr>
                 <w:rFonts w:ascii="Garamond" w:eastAsia="Times New Roman" w:hAnsi="Garamond" w:cs="Times New Roman"/>
@@ -5090,7 +5022,6 @@
               </w:rPr>
               <w:t>Dependability</w:t>
             </w:r>
-            <w:proofErr w:type="spellEnd"/>
           </w:p>
         </w:tc>
         <w:tc>
@@ -5219,7 +5150,6 @@
                 <w:sz w:val="24"/>
               </w:rPr>
             </w:pPr>
-            <w:proofErr w:type="spellStart"/>
             <w:r>
               <w:rPr>
                 <w:rFonts w:ascii="Garamond" w:eastAsia="Times New Roman" w:hAnsi="Garamond" w:cs="Times New Roman"/>
@@ -5228,7 +5158,6 @@
               </w:rPr>
               <w:t>Dependability</w:t>
             </w:r>
-            <w:proofErr w:type="spellEnd"/>
           </w:p>
         </w:tc>
         <w:tc>
@@ -5357,7 +5286,6 @@
                 <w:sz w:val="24"/>
               </w:rPr>
             </w:pPr>
-            <w:proofErr w:type="spellStart"/>
             <w:r>
               <w:rPr>
                 <w:rFonts w:ascii="Garamond" w:eastAsia="Times New Roman" w:hAnsi="Garamond" w:cs="Times New Roman"/>
@@ -5366,7 +5294,6 @@
               </w:rPr>
               <w:t>Dependability</w:t>
             </w:r>
-            <w:proofErr w:type="spellEnd"/>
           </w:p>
         </w:tc>
         <w:tc>
@@ -5495,25 +5422,7 @@
                 <w:color w:val="000000"/>
                 <w:sz w:val="24"/>
               </w:rPr>
-              <w:t>Lo sviluppo del prodotto richiederà costi ridotti sia in termini di risorse umane (per cui è fissato un tetto di 75 ore-lavoro), sia in termini economici (per cui si punta a ricorrere a soluzioni off-the-</w:t>
-            </w:r>
-            <w:proofErr w:type="spellStart"/>
-            <w:r>
-              <w:rPr>
-                <w:rFonts w:ascii="Garamond" w:eastAsia="Times New Roman" w:hAnsi="Garamond" w:cs="Times New Roman"/>
-                <w:color w:val="000000"/>
-                <w:sz w:val="24"/>
-              </w:rPr>
-              <w:t>shelf</w:t>
-            </w:r>
-            <w:proofErr w:type="spellEnd"/>
-            <w:r>
-              <w:rPr>
-                <w:rFonts w:ascii="Garamond" w:eastAsia="Times New Roman" w:hAnsi="Garamond" w:cs="Times New Roman"/>
-                <w:color w:val="000000"/>
-                <w:sz w:val="24"/>
-              </w:rPr>
-              <w:t xml:space="preserve"> open source)</w:t>
+              <w:t>Lo sviluppo del prodotto richiederà costi ridotti sia in termini di risorse umane (per cui è fissato un tetto di 75 ore-lavoro), sia in termini economici (per cui si punta a ricorrere a soluzioni off-the-shelf open source)</w:t>
             </w:r>
           </w:p>
         </w:tc>
@@ -5532,7 +5441,6 @@
                 <w:lang w:val="en-US"/>
               </w:rPr>
             </w:pPr>
-            <w:proofErr w:type="spellStart"/>
             <w:r>
               <w:rPr>
                 <w:rFonts w:ascii="Garamond" w:eastAsia="Times New Roman" w:hAnsi="Garamond" w:cs="Times New Roman"/>
@@ -5542,7 +5450,6 @@
               </w:rPr>
               <w:t>Costo</w:t>
             </w:r>
-            <w:proofErr w:type="spellEnd"/>
           </w:p>
         </w:tc>
         <w:tc>
@@ -6361,7 +6268,6 @@
           <w:szCs w:val="24"/>
         </w:rPr>
       </w:pPr>
-      <w:proofErr w:type="spellStart"/>
       <w:r>
         <w:rPr>
           <w:sz w:val="24"/>
@@ -6369,7 +6275,6 @@
         </w:rPr>
         <w:t>dbms</w:t>
       </w:r>
-      <w:proofErr w:type="spellEnd"/>
       <w:r>
         <w:rPr>
           <w:sz w:val="24"/>
@@ -6515,36 +6420,8 @@
           <w:sz w:val="24"/>
           <w:szCs w:val="24"/>
         </w:rPr>
-        <w:t xml:space="preserve">-- Bernd </w:t>
+        <w:t>-- Bernd Bruegge &amp; Allen H. Dutoit</w:t>
       </w:r>
-      <w:proofErr w:type="spellStart"/>
-      <w:r>
-        <w:rPr>
-          <w:color w:val="000000" w:themeColor="text1"/>
-          <w:sz w:val="24"/>
-          <w:szCs w:val="24"/>
-        </w:rPr>
-        <w:t>Bruegge</w:t>
-      </w:r>
-      <w:proofErr w:type="spellEnd"/>
-      <w:r>
-        <w:rPr>
-          <w:color w:val="000000" w:themeColor="text1"/>
-          <w:sz w:val="24"/>
-          <w:szCs w:val="24"/>
-        </w:rPr>
-        <w:t xml:space="preserve"> &amp; Allen H. </w:t>
-      </w:r>
-      <w:proofErr w:type="spellStart"/>
-      <w:r>
-        <w:rPr>
-          <w:color w:val="000000" w:themeColor="text1"/>
-          <w:sz w:val="24"/>
-          <w:szCs w:val="24"/>
-        </w:rPr>
-        <w:t>Dutoit</w:t>
-      </w:r>
-      <w:proofErr w:type="spellEnd"/>
     </w:p>
     <w:p>
       <w:pPr>
@@ -6593,25 +6470,7 @@
           <w:sz w:val="24"/>
           <w:szCs w:val="24"/>
         </w:rPr>
-        <w:t xml:space="preserve">Nel documento verranno affrontati l’analisi delle architetture di sistemi simili, la decomposizione in sottosistemi del sistema proposto con la definizione della strategia di </w:t>
-      </w:r>
-      <w:proofErr w:type="spellStart"/>
-      <w:r>
-        <w:rPr>
-          <w:color w:val="000000" w:themeColor="text1"/>
-          <w:sz w:val="24"/>
-          <w:szCs w:val="24"/>
-        </w:rPr>
-        <w:t>deploy</w:t>
-      </w:r>
-      <w:proofErr w:type="spellEnd"/>
-      <w:r>
-        <w:rPr>
-          <w:color w:val="000000" w:themeColor="text1"/>
-          <w:sz w:val="24"/>
-          <w:szCs w:val="24"/>
-        </w:rPr>
-        <w:t xml:space="preserve"> e le condizioni limite. Verranno quindi definiti i servizi esposti da ciascun sottosistema.</w:t>
+        <w:t>Nel documento verranno affrontati l’analisi delle architetture di sistemi simili, la decomposizione in sottosistemi del sistema proposto con la definizione della strategia di deploy e le condizioni limite. Verranno quindi definiti i servizi esposti da ciascun sottosistema.</w:t>
       </w:r>
     </w:p>
     <w:p>
@@ -6676,29 +6535,7 @@
           <w:szCs w:val="22"/>
           <w:lang w:eastAsia="en-US"/>
         </w:rPr>
-        <w:t>Il primo software gestionale preso in considerazione è "</w:t>
-      </w:r>
-      <w:proofErr w:type="spellStart"/>
-      <w:r>
-        <w:rPr>
-          <w:rFonts w:ascii="Garamond" w:eastAsia="Calibri" w:hAnsi="Garamond" w:cs="Times New Roman"/>
-          <w:color w:val="auto"/>
-          <w:sz w:val="24"/>
-          <w:szCs w:val="22"/>
-          <w:lang w:eastAsia="en-US"/>
-        </w:rPr>
-        <w:t>EuroAzienda</w:t>
-      </w:r>
-      <w:proofErr w:type="spellEnd"/>
-      <w:r>
-        <w:rPr>
-          <w:rFonts w:ascii="Garamond" w:eastAsia="Calibri" w:hAnsi="Garamond" w:cs="Times New Roman"/>
-          <w:color w:val="auto"/>
-          <w:sz w:val="24"/>
-          <w:szCs w:val="22"/>
-          <w:lang w:eastAsia="en-US"/>
-        </w:rPr>
-        <w:t xml:space="preserve"> Supermercati". Esso è composto da due moduli software: Parte amministrativa, per la gestione del magazzino e per l’analisi e modifica prezzi. Punto cassa per la gestione dello scarico magazzino e per l’emissione dello scontrino.</w:t>
+        <w:t>Il primo software gestionale preso in considerazione è "EuroAzienda Supermercati". Esso è composto da due moduli software: Parte amministrativa, per la gestione del magazzino e per l’analisi e modifica prezzi. Punto cassa per la gestione dello scarico magazzino e per l’emissione dello scontrino.</w:t>
       </w:r>
     </w:p>
     <w:p>
@@ -6741,29 +6578,7 @@
           <w:szCs w:val="22"/>
           <w:lang w:eastAsia="en-US"/>
         </w:rPr>
-        <w:t xml:space="preserve">analizzato è “Software </w:t>
-      </w:r>
-      <w:proofErr w:type="spellStart"/>
-      <w:r>
-        <w:rPr>
-          <w:rFonts w:ascii="Garamond" w:eastAsia="Calibri" w:hAnsi="Garamond" w:cs="Times New Roman"/>
-          <w:color w:val="auto"/>
-          <w:sz w:val="24"/>
-          <w:szCs w:val="22"/>
-          <w:lang w:eastAsia="en-US"/>
-        </w:rPr>
-        <w:t>Foodmanager</w:t>
-      </w:r>
-      <w:proofErr w:type="spellEnd"/>
-      <w:r>
-        <w:rPr>
-          <w:rFonts w:ascii="Garamond" w:eastAsia="Calibri" w:hAnsi="Garamond" w:cs="Times New Roman"/>
-          <w:color w:val="auto"/>
-          <w:sz w:val="24"/>
-          <w:szCs w:val="22"/>
-          <w:lang w:eastAsia="en-US"/>
-        </w:rPr>
-        <w:t xml:space="preserve">”. </w:t>
+        <w:t xml:space="preserve">analizzato è “Software Foodmanager”. </w:t>
       </w:r>
       <w:r>
         <w:rPr>
@@ -6924,7 +6739,6 @@
           <w:lang w:val="it-IT"/>
         </w:rPr>
       </w:pPr>
-      <w:proofErr w:type="spellStart"/>
       <w:r>
         <w:rPr>
           <w:color w:val="000000" w:themeColor="text1"/>
@@ -6934,7 +6748,6 @@
         </w:rPr>
         <w:t>NewDM</w:t>
       </w:r>
-      <w:proofErr w:type="spellEnd"/>
       <w:r>
         <w:rPr>
           <w:color w:val="000000" w:themeColor="text1"/>
@@ -7016,6 +6829,7 @@
           <w:noProof/>
           <w:sz w:val="24"/>
           <w:szCs w:val="24"/>
+          <w:lang w:eastAsia="it-IT"/>
         </w:rPr>
         <w:drawing>
           <wp:inline distT="0" distB="0" distL="0" distR="0" wp14:anchorId="66D1AD6C" wp14:editId="4ECE4B18">
@@ -7098,7 +6912,47 @@
           <w:lang w:eastAsia="en-US"/>
         </w:rPr>
         <w:lastRenderedPageBreak/>
-        <w:t>Il livello di presentazione è composto da un solo sottosistema:</w:t>
+        <w:t>Il livello di</w:t>
+      </w:r>
+      <w:r>
+        <w:rPr>
+          <w:rFonts w:ascii="Garamond" w:eastAsia="Calibri" w:hAnsi="Garamond" w:cs="Times New Roman"/>
+          <w:color w:val="auto"/>
+          <w:sz w:val="24"/>
+          <w:szCs w:val="22"/>
+          <w:lang w:eastAsia="en-US"/>
+        </w:rPr>
+        <w:t xml:space="preserve"> presentazione è composto da cinque </w:t>
+      </w:r>
+      <w:r>
+        <w:rPr>
+          <w:rFonts w:ascii="Garamond" w:eastAsia="Calibri" w:hAnsi="Garamond" w:cs="Times New Roman"/>
+          <w:color w:val="auto"/>
+          <w:sz w:val="24"/>
+          <w:szCs w:val="22"/>
+          <w:lang w:eastAsia="en-US"/>
+        </w:rPr>
+        <w:t>sottosistem</w:t>
+      </w:r>
+      <w:r>
+        <w:rPr>
+          <w:rFonts w:ascii="Garamond" w:eastAsia="Calibri" w:hAnsi="Garamond" w:cs="Times New Roman"/>
+          <w:color w:val="auto"/>
+          <w:sz w:val="24"/>
+          <w:szCs w:val="22"/>
+          <w:lang w:eastAsia="en-US"/>
+        </w:rPr>
+        <w:t>i</w:t>
+      </w:r>
+      <w:r>
+        <w:rPr>
+          <w:rFonts w:ascii="Garamond" w:eastAsia="Calibri" w:hAnsi="Garamond" w:cs="Times New Roman"/>
+          <w:color w:val="auto"/>
+          <w:sz w:val="24"/>
+          <w:szCs w:val="22"/>
+          <w:lang w:eastAsia="en-US"/>
+        </w:rPr>
+        <w:t>:</w:t>
       </w:r>
     </w:p>
     <w:p>
@@ -7126,30 +6980,7 @@
           <w:szCs w:val="22"/>
           <w:lang w:eastAsia="en-US"/>
         </w:rPr>
-        <w:t>UI: definisce l’interfaccia utente</w:t>
-      </w:r>
-    </w:p>
-    <w:p>
-      <w:pPr>
-        <w:spacing w:after="160" w:line="256" w:lineRule="auto"/>
-        <w:jc w:val="both"/>
-        <w:rPr>
-          <w:rFonts w:ascii="Garamond" w:eastAsia="Calibri" w:hAnsi="Garamond" w:cs="Times New Roman"/>
-          <w:color w:val="auto"/>
-          <w:sz w:val="24"/>
-          <w:szCs w:val="22"/>
-          <w:lang w:eastAsia="en-US"/>
-        </w:rPr>
-      </w:pPr>
-      <w:r>
-        <w:rPr>
-          <w:rFonts w:ascii="Garamond" w:eastAsia="Calibri" w:hAnsi="Garamond" w:cs="Times New Roman"/>
-          <w:color w:val="auto"/>
-          <w:sz w:val="24"/>
-          <w:szCs w:val="22"/>
-          <w:lang w:eastAsia="en-US"/>
-        </w:rPr>
-        <w:t>Il livello di business è composto da cinque sottosistemi</w:t>
+        <w:t>Utenza View: definisce l’interfaccia utente per il login</w:t>
       </w:r>
     </w:p>
     <w:p>
@@ -7177,7 +7008,7 @@
           <w:szCs w:val="22"/>
           <w:lang w:eastAsia="en-US"/>
         </w:rPr>
-        <w:t>Utenza: definisce l’utente (cassiere, magazziniere, addetto assistenza) ed offre i relativi servizi di autenticazione.</w:t>
+        <w:t>ScontriniView: definisce l’interfaccia utente per l’emissione di scontrini</w:t>
       </w:r>
     </w:p>
     <w:p>
@@ -7205,7 +7036,7 @@
           <w:szCs w:val="22"/>
           <w:lang w:eastAsia="en-US"/>
         </w:rPr>
-        <w:t>Scontrini: modella tutto ciò che riguarda il processo di acquisto dei prodotti ed emissione scontrino</w:t>
+        <w:t>TicketView: definisce l’interfaccia utente per l’apertura di un ticket</w:t>
       </w:r>
     </w:p>
     <w:p>
@@ -7233,7 +7064,30 @@
           <w:szCs w:val="22"/>
           <w:lang w:eastAsia="en-US"/>
         </w:rPr>
-        <w:t>Ticket: modella il processo di gestione ticket e tutte le sue operazioni</w:t>
+        <w:t>MagazzinoView: definisce l’interfaccia utente per la gestione dei prodotti presenti i  magazzinio</w:t>
+      </w:r>
+    </w:p>
+    <w:p>
+      <w:pPr>
+        <w:spacing w:after="160" w:line="256" w:lineRule="auto"/>
+        <w:jc w:val="both"/>
+        <w:rPr>
+          <w:rFonts w:ascii="Garamond" w:eastAsia="Calibri" w:hAnsi="Garamond" w:cs="Times New Roman"/>
+          <w:color w:val="auto"/>
+          <w:sz w:val="24"/>
+          <w:szCs w:val="22"/>
+          <w:lang w:eastAsia="en-US"/>
+        </w:rPr>
+      </w:pPr>
+      <w:r>
+        <w:rPr>
+          <w:rFonts w:ascii="Garamond" w:eastAsia="Calibri" w:hAnsi="Garamond" w:cs="Times New Roman"/>
+          <w:color w:val="auto"/>
+          <w:sz w:val="24"/>
+          <w:szCs w:val="22"/>
+          <w:lang w:eastAsia="en-US"/>
+        </w:rPr>
+        <w:t>Il livello di business è composto da cinque sottosistemi</w:t>
       </w:r>
     </w:p>
     <w:p>
@@ -7261,7 +7115,7 @@
           <w:szCs w:val="22"/>
           <w:lang w:eastAsia="en-US"/>
         </w:rPr>
-        <w:t>Inventario: modella i prodotti nel magazzino e le relative operazioni</w:t>
+        <w:t>Utenza: definisce l’utente (cassiere, magazziniere, addetto assistenza) ed offre i relativi servizi di autenticazione.</w:t>
       </w:r>
     </w:p>
     <w:p>
@@ -7289,7 +7143,7 @@
           <w:szCs w:val="22"/>
           <w:lang w:eastAsia="en-US"/>
         </w:rPr>
-        <w:t>Fornitura: modella il processo di richiesta prodotto</w:t>
+        <w:t>Scontrini: modella tutto ciò che riguarda il processo di acquisto dei prodotti ed emissione scontrino</w:t>
       </w:r>
     </w:p>
     <w:p>
@@ -7317,6 +7171,90 @@
           <w:szCs w:val="22"/>
           <w:lang w:eastAsia="en-US"/>
         </w:rPr>
+        <w:t>Ticket: modella il processo di gestione ticket e tutte le sue operazioni</w:t>
+      </w:r>
+    </w:p>
+    <w:p>
+      <w:pPr>
+        <w:numPr>
+          <w:ilvl w:val="0"/>
+          <w:numId w:val="30"/>
+        </w:numPr>
+        <w:spacing w:after="160" w:line="256" w:lineRule="auto"/>
+        <w:contextualSpacing/>
+        <w:jc w:val="both"/>
+        <w:rPr>
+          <w:rFonts w:ascii="Garamond" w:eastAsia="Calibri" w:hAnsi="Garamond" w:cs="Times New Roman"/>
+          <w:color w:val="auto"/>
+          <w:sz w:val="24"/>
+          <w:szCs w:val="22"/>
+          <w:lang w:eastAsia="en-US"/>
+        </w:rPr>
+      </w:pPr>
+      <w:r>
+        <w:rPr>
+          <w:rFonts w:ascii="Garamond" w:eastAsia="Calibri" w:hAnsi="Garamond" w:cs="Times New Roman"/>
+          <w:color w:val="auto"/>
+          <w:sz w:val="24"/>
+          <w:szCs w:val="22"/>
+          <w:lang w:eastAsia="en-US"/>
+        </w:rPr>
+        <w:t>Inventario: modella i prodotti nel magazzino e le relative operazioni</w:t>
+      </w:r>
+    </w:p>
+    <w:p>
+      <w:pPr>
+        <w:numPr>
+          <w:ilvl w:val="0"/>
+          <w:numId w:val="30"/>
+        </w:numPr>
+        <w:spacing w:after="160" w:line="256" w:lineRule="auto"/>
+        <w:contextualSpacing/>
+        <w:jc w:val="both"/>
+        <w:rPr>
+          <w:rFonts w:ascii="Garamond" w:eastAsia="Calibri" w:hAnsi="Garamond" w:cs="Times New Roman"/>
+          <w:color w:val="auto"/>
+          <w:sz w:val="24"/>
+          <w:szCs w:val="22"/>
+          <w:lang w:eastAsia="en-US"/>
+        </w:rPr>
+      </w:pPr>
+      <w:r>
+        <w:rPr>
+          <w:rFonts w:ascii="Garamond" w:eastAsia="Calibri" w:hAnsi="Garamond" w:cs="Times New Roman"/>
+          <w:color w:val="auto"/>
+          <w:sz w:val="24"/>
+          <w:szCs w:val="22"/>
+          <w:lang w:eastAsia="en-US"/>
+        </w:rPr>
+        <w:t>Fornitura: modella il processo di richiesta prodotto</w:t>
+      </w:r>
+    </w:p>
+    <w:p>
+      <w:pPr>
+        <w:numPr>
+          <w:ilvl w:val="0"/>
+          <w:numId w:val="30"/>
+        </w:numPr>
+        <w:spacing w:after="160" w:line="256" w:lineRule="auto"/>
+        <w:contextualSpacing/>
+        <w:jc w:val="both"/>
+        <w:rPr>
+          <w:rFonts w:ascii="Garamond" w:eastAsia="Calibri" w:hAnsi="Garamond" w:cs="Times New Roman"/>
+          <w:color w:val="auto"/>
+          <w:sz w:val="24"/>
+          <w:szCs w:val="22"/>
+          <w:lang w:eastAsia="en-US"/>
+        </w:rPr>
+      </w:pPr>
+      <w:r>
+        <w:rPr>
+          <w:rFonts w:ascii="Garamond" w:eastAsia="Calibri" w:hAnsi="Garamond" w:cs="Times New Roman"/>
+          <w:color w:val="auto"/>
+          <w:sz w:val="24"/>
+          <w:szCs w:val="22"/>
+          <w:lang w:eastAsia="en-US"/>
+        </w:rPr>
         <w:t>Data Access: si occupa del reperimento e salvataggio delle informazioni manipolate dal sistema.</w:t>
       </w:r>
     </w:p>
@@ -7353,7 +7291,7 @@
           <w:szCs w:val="22"/>
           <w:lang w:eastAsia="en-US"/>
         </w:rPr>
-        <w:t>La suddivisione in sottosistemi è stata quindi realizzata tramite una strutturazione 3-tier, in modo specifico, sulla base del pattern MVC</w:t>
+        <w:t>La suddivisione in sottosistemi è stata quindi realizzata tramite una strutturazione 3-tier</w:t>
       </w:r>
       <w:r>
         <w:rPr>
@@ -7363,10 +7301,7 @@
           <w:szCs w:val="22"/>
           <w:lang w:eastAsia="en-US"/>
         </w:rPr>
-        <w:t>,</w:t>
-      </w:r>
-      <w:r>
-        <w:t xml:space="preserve"> </w:t>
+        <w:t xml:space="preserve"> ,</w:t>
       </w:r>
       <w:r>
         <w:rPr>
@@ -7388,17 +7323,79 @@
         </w:rPr>
         <w:t>.</w:t>
       </w:r>
+      <w:r>
+        <w:rPr>
+          <w:rFonts w:ascii="Garamond" w:eastAsia="Calibri" w:hAnsi="Garamond" w:cs="Times New Roman"/>
+          <w:color w:val="auto"/>
+          <w:sz w:val="24"/>
+          <w:szCs w:val="22"/>
+          <w:lang w:eastAsia="en-US"/>
+        </w:rPr>
+        <w:t xml:space="preserve"> Inoltre è stata adottata </w:t>
+      </w:r>
+      <w:r>
+        <w:rPr>
+          <w:rFonts w:ascii="Garamond" w:eastAsia="Calibri" w:hAnsi="Garamond" w:cs="Times New Roman"/>
+          <w:color w:val="auto"/>
+          <w:sz w:val="24"/>
+          <w:szCs w:val="22"/>
+          <w:lang w:eastAsia="en-US"/>
+        </w:rPr>
+        <w:t xml:space="preserve">una </w:t>
+      </w:r>
+      <w:r>
+        <w:rPr>
+          <w:rFonts w:ascii="Garamond" w:eastAsia="Calibri" w:hAnsi="Garamond" w:cs="Times New Roman"/>
+          <w:color w:val="auto"/>
+          <w:sz w:val="24"/>
+          <w:szCs w:val="22"/>
+          <w:lang w:eastAsia="en-US"/>
+        </w:rPr>
+        <w:t xml:space="preserve">soluzione 3-tier in modo da </w:t>
+      </w:r>
+      <w:r>
+        <w:rPr>
+          <w:rFonts w:ascii="Garamond" w:eastAsia="Calibri" w:hAnsi="Garamond" w:cs="Times New Roman"/>
+          <w:color w:val="auto"/>
+          <w:sz w:val="24"/>
+          <w:szCs w:val="22"/>
+          <w:lang w:eastAsia="en-US"/>
+        </w:rPr>
+        <w:t>rendere possibile la modifica o</w:t>
+      </w:r>
+      <w:r>
+        <w:rPr>
+          <w:rFonts w:ascii="Garamond" w:eastAsia="Calibri" w:hAnsi="Garamond" w:cs="Times New Roman"/>
+          <w:color w:val="auto"/>
+          <w:sz w:val="24"/>
+          <w:szCs w:val="22"/>
+          <w:lang w:eastAsia="en-US"/>
+        </w:rPr>
+        <w:t xml:space="preserve"> la sostitu</w:t>
+      </w:r>
+      <w:r>
+        <w:rPr>
+          <w:rFonts w:ascii="Garamond" w:eastAsia="Calibri" w:hAnsi="Garamond" w:cs="Times New Roman"/>
+          <w:color w:val="auto"/>
+          <w:sz w:val="24"/>
+          <w:szCs w:val="22"/>
+          <w:lang w:eastAsia="en-US"/>
+        </w:rPr>
+        <w:t>zione, per ciascuno dei tre moduli, in modo totalmente indipendente dagli altri, conferendo così scalabilità e manutenibilità all’ applicazione</w:t>
+      </w:r>
+      <w:bookmarkStart w:id="16" w:name="_GoBack"/>
+      <w:bookmarkEnd w:id="16"/>
     </w:p>
     <w:p>
       <w:pPr>
         <w:pStyle w:val="Titolo3"/>
         <w:jc w:val="both"/>
       </w:pPr>
-      <w:bookmarkStart w:id="16" w:name="_Toc57579741"/>
+      <w:bookmarkStart w:id="17" w:name="_Toc57579741"/>
       <w:r>
         <w:t>3.2.1 Diagramma di deployment</w:t>
       </w:r>
-      <w:bookmarkEnd w:id="16"/>
+      <w:bookmarkEnd w:id="17"/>
     </w:p>
     <w:p>
       <w:pPr>
@@ -7412,7 +7409,6 @@
           <w:lang w:eastAsia="en-US"/>
         </w:rPr>
       </w:pPr>
-      <w:proofErr w:type="spellStart"/>
       <w:r>
         <w:rPr>
           <w:rFonts w:ascii="Garamond" w:eastAsia="Calibri" w:hAnsi="Garamond" w:cs="Times New Roman"/>
@@ -7421,9 +7417,8 @@
           <w:szCs w:val="22"/>
           <w:lang w:eastAsia="en-US"/>
         </w:rPr>
-        <w:t>NewDM</w:t>
+        <w:t>NewDM si compone di due elementi essenziali: un</w:t>
       </w:r>
-      <w:proofErr w:type="spellEnd"/>
       <w:r>
         <w:rPr>
           <w:rFonts w:ascii="Garamond" w:eastAsia="Calibri" w:hAnsi="Garamond" w:cs="Times New Roman"/>
@@ -7432,7 +7427,17 @@
           <w:szCs w:val="22"/>
           <w:lang w:eastAsia="en-US"/>
         </w:rPr>
-        <w:t xml:space="preserve"> si compone di due elementi essenziali: un’applicazione desktop e un database MySQL  eseguito su un server.</w:t>
+        <w:t>a piattaforma</w:t>
+      </w:r>
+      <w:r>
+        <w:rPr>
+          <w:rFonts w:ascii="Garamond" w:eastAsia="Calibri" w:hAnsi="Garamond" w:cs="Times New Roman"/>
+          <w:color w:val="auto"/>
+          <w:sz w:val="24"/>
+          <w:szCs w:val="22"/>
+          <w:lang w:eastAsia="en-US"/>
+        </w:rPr>
+        <w:t xml:space="preserve"> desktop e un database MySQL  eseguito su un server.</w:t>
       </w:r>
     </w:p>
     <w:p>
@@ -7455,7 +7460,67 @@
           <w:szCs w:val="24"/>
           <w:lang w:eastAsia="en-US"/>
         </w:rPr>
-        <w:t>L’architettura scelta prevede l’interazione dell’applicazione desktop con il database: queste due componenti sono installate nella stessa rete locale e si scambiano informazioni tramite un driver di protocollo di rete, ossia, JDBC.</w:t>
+        <w:t xml:space="preserve">L’architettura scelta prevede l’interazione </w:t>
+      </w:r>
+      <w:r>
+        <w:rPr>
+          <w:rFonts w:ascii="Garamond" w:eastAsia="Calibri" w:hAnsi="Garamond" w:cs="Times New Roman"/>
+          <w:color w:val="auto"/>
+          <w:sz w:val="24"/>
+          <w:szCs w:val="24"/>
+          <w:lang w:eastAsia="en-US"/>
+        </w:rPr>
+        <w:t xml:space="preserve">della piattaforma </w:t>
+      </w:r>
+      <w:r>
+        <w:rPr>
+          <w:rFonts w:ascii="Garamond" w:eastAsia="Calibri" w:hAnsi="Garamond" w:cs="Times New Roman"/>
+          <w:color w:val="auto"/>
+          <w:sz w:val="24"/>
+          <w:szCs w:val="24"/>
+          <w:lang w:eastAsia="en-US"/>
+        </w:rPr>
+        <w:t>desktop con il database: queste due componenti sono installate nella stessa rete locale e si scambiano informazioni tramite un driver di protocollo di rete, ossia, JDBC.</w:t>
+      </w:r>
+      <w:r>
+        <w:rPr>
+          <w:rFonts w:ascii="Garamond" w:eastAsia="Calibri" w:hAnsi="Garamond" w:cs="Times New Roman"/>
+          <w:color w:val="auto"/>
+          <w:sz w:val="24"/>
+          <w:szCs w:val="24"/>
+          <w:lang w:eastAsia="en-US"/>
+        </w:rPr>
+        <w:t xml:space="preserve"> La piattaforma desktop è installata su più client in modo da favorire l’utilizzo in contemporaneo. E’ stato scelto di utilizzare un database MySQL per facilitare la gestione delle tabelle re</w:t>
+      </w:r>
+      <w:r>
+        <w:rPr>
+          <w:rFonts w:ascii="Garamond" w:eastAsia="Calibri" w:hAnsi="Garamond" w:cs="Times New Roman"/>
+          <w:color w:val="auto"/>
+          <w:sz w:val="24"/>
+          <w:szCs w:val="24"/>
+          <w:lang w:eastAsia="en-US"/>
+        </w:rPr>
+        <w:t xml:space="preserve">lazionali e per utilizzare delle query più veloci ed efficienti. Viene utilizzato un server locale per velocizzare l’interazione tra client e database. Inoltre è stato scelto il driver JDBC in quanto favorisce e semplifica </w:t>
+      </w:r>
+      <w:r>
+        <w:rPr>
+          <w:rFonts w:ascii="Garamond" w:eastAsia="Calibri" w:hAnsi="Garamond" w:cs="Times New Roman"/>
+          <w:color w:val="auto"/>
+          <w:sz w:val="24"/>
+          <w:szCs w:val="24"/>
+          <w:lang w:eastAsia="en-US"/>
+        </w:rPr>
+        <w:t>l'accesso e la gestione della persistenza dei dati sulle basi di dati da qualsiasi programma scritto con il linguaggio di programmazione Java</w:t>
+      </w:r>
+      <w:r>
+        <w:rPr>
+          <w:rFonts w:ascii="Garamond" w:eastAsia="Calibri" w:hAnsi="Garamond" w:cs="Times New Roman"/>
+          <w:color w:val="auto"/>
+          <w:sz w:val="24"/>
+          <w:szCs w:val="24"/>
+          <w:lang w:eastAsia="en-US"/>
+        </w:rPr>
+        <w:t>.</w:t>
       </w:r>
     </w:p>
     <w:p>
@@ -7470,56 +7535,47 @@
           <w:noProof/>
           <w:sz w:val="24"/>
           <w:szCs w:val="24"/>
+          <w:lang w:eastAsia="it-IT"/>
         </w:rPr>
-        <w:drawing>
-          <wp:inline distT="0" distB="0" distL="0" distR="0" wp14:anchorId="734DF444" wp14:editId="4D36686B">
-            <wp:extent cx="5760085" cy="1623695"/>
-            <wp:effectExtent l="0" t="0" r="0" b="0"/>
-            <wp:docPr id="6" name="Immagine 6" descr="Immagine che contiene tavolo&#10;&#10;Descrizione generata automaticamente"/>
-            <wp:cNvGraphicFramePr>
-              <a:graphicFrameLocks xmlns:a="http://schemas.openxmlformats.org/drawingml/2006/main" noChangeAspect="1"/>
-            </wp:cNvGraphicFramePr>
-            <a:graphic xmlns:a="http://schemas.openxmlformats.org/drawingml/2006/main">
-              <a:graphicData uri="http://schemas.openxmlformats.org/drawingml/2006/picture">
-                <pic:pic xmlns:pic="http://schemas.openxmlformats.org/drawingml/2006/picture">
-                  <pic:nvPicPr>
-                    <pic:cNvPr id="6" name="Immagine 6" descr="Immagine che contiene tavolo&#10;&#10;Descrizione generata automaticamente"/>
-                    <pic:cNvPicPr/>
-                  </pic:nvPicPr>
-                  <pic:blipFill>
-                    <a:blip r:embed="rId17"/>
-                    <a:stretch>
-                      <a:fillRect/>
-                    </a:stretch>
-                  </pic:blipFill>
-                  <pic:spPr>
-                    <a:xfrm>
-                      <a:off x="0" y="0"/>
-                      <a:ext cx="5760085" cy="1623695"/>
-                    </a:xfrm>
-                    <a:prstGeom prst="rect">
-                      <a:avLst/>
-                    </a:prstGeom>
-                  </pic:spPr>
-                </pic:pic>
-              </a:graphicData>
-            </a:graphic>
-          </wp:inline>
-        </w:drawing>
+        <w:lastRenderedPageBreak/>
+        <w:pict w14:anchorId="4AAF1E44">
+          <v:shapetype id="_x0000_t75" coordsize="21600,21600" o:spt="75" o:preferrelative="t" path="m@4@5l@4@11@9@11@9@5xe" filled="f" stroked="f">
+            <v:stroke joinstyle="miter"/>
+            <v:formulas>
+              <v:f eqn="if lineDrawn pixelLineWidth 0"/>
+              <v:f eqn="sum @0 1 0"/>
+              <v:f eqn="sum 0 0 @1"/>
+              <v:f eqn="prod @2 1 2"/>
+              <v:f eqn="prod @3 21600 pixelWidth"/>
+              <v:f eqn="prod @3 21600 pixelHeight"/>
+              <v:f eqn="sum @0 0 1"/>
+              <v:f eqn="prod @6 1 2"/>
+              <v:f eqn="prod @7 21600 pixelWidth"/>
+              <v:f eqn="sum @8 21600 0"/>
+              <v:f eqn="prod @7 21600 pixelHeight"/>
+              <v:f eqn="sum @10 21600 0"/>
+            </v:formulas>
+            <v:path o:extrusionok="f" gradientshapeok="t" o:connecttype="rect"/>
+            <o:lock v:ext="edit" aspectratio="t"/>
+          </v:shapetype>
+          <v:shape id="_x0000_i1030" type="#_x0000_t75" style="width:453.75pt;height:289.5pt">
+            <v:imagedata r:id="rId17" o:title="3"/>
+          </v:shape>
+        </w:pict>
       </w:r>
     </w:p>
     <w:p>
       <w:pPr>
         <w:pStyle w:val="Titolo2"/>
       </w:pPr>
-      <w:bookmarkStart w:id="17" w:name="_Toc57579742"/>
+      <w:bookmarkStart w:id="18" w:name="_Toc57579742"/>
       <w:r>
         <w:t xml:space="preserve">3.3 </w:t>
       </w:r>
       <w:r>
         <w:t>Mapping hardware/software</w:t>
       </w:r>
-      <w:bookmarkEnd w:id="17"/>
+      <w:bookmarkEnd w:id="18"/>
     </w:p>
     <w:p>
       <w:pPr>
@@ -7533,7 +7589,6 @@
           <w:lang w:eastAsia="en-US"/>
         </w:rPr>
       </w:pPr>
-      <w:proofErr w:type="spellStart"/>
       <w:r>
         <w:rPr>
           <w:rFonts w:ascii="Garamond" w:eastAsia="Calibri" w:hAnsi="Garamond" w:cs="Times New Roman"/>
@@ -7542,18 +7597,7 @@
           <w:szCs w:val="24"/>
           <w:lang w:eastAsia="en-US"/>
         </w:rPr>
-        <w:t>NewDM</w:t>
-      </w:r>
-      <w:proofErr w:type="spellEnd"/>
-      <w:r>
-        <w:rPr>
-          <w:rFonts w:ascii="Garamond" w:eastAsia="Calibri" w:hAnsi="Garamond" w:cs="Times New Roman"/>
-          <w:color w:val="auto"/>
-          <w:sz w:val="24"/>
-          <w:szCs w:val="24"/>
-          <w:lang w:eastAsia="en-US"/>
-        </w:rPr>
-        <w:t xml:space="preserve"> si compone di due componenti principali:</w:t>
+        <w:t>NewDM si compone di due componenti principali:</w:t>
       </w:r>
     </w:p>
     <w:p>
@@ -7581,29 +7625,7 @@
           <w:szCs w:val="24"/>
           <w:lang w:eastAsia="en-US"/>
         </w:rPr>
-        <w:t xml:space="preserve">Piattaforma desktop, cui saranno allocati i </w:t>
-      </w:r>
-      <w:proofErr w:type="spellStart"/>
-      <w:r>
-        <w:rPr>
-          <w:rFonts w:ascii="Garamond" w:eastAsia="Calibri" w:hAnsi="Garamond" w:cs="Times New Roman"/>
-          <w:color w:val="auto"/>
-          <w:sz w:val="24"/>
-          <w:szCs w:val="24"/>
-          <w:lang w:eastAsia="en-US"/>
-        </w:rPr>
-        <w:t>layer</w:t>
-      </w:r>
-      <w:proofErr w:type="spellEnd"/>
-      <w:r>
-        <w:rPr>
-          <w:rFonts w:ascii="Garamond" w:eastAsia="Calibri" w:hAnsi="Garamond" w:cs="Times New Roman"/>
-          <w:color w:val="auto"/>
-          <w:sz w:val="24"/>
-          <w:szCs w:val="24"/>
-          <w:lang w:eastAsia="en-US"/>
-        </w:rPr>
-        <w:t xml:space="preserve"> di presentazione e business oltre al sottosistema di data access</w:t>
+        <w:t>Piattaforma desktop, cui saranno allocati i layer di presentazione e business oltre al sottosistema di data access</w:t>
       </w:r>
     </w:p>
     <w:p>
@@ -7631,29 +7653,7 @@
           <w:szCs w:val="24"/>
           <w:lang w:eastAsia="en-US"/>
         </w:rPr>
-        <w:t xml:space="preserve">Database, realizzante il </w:t>
-      </w:r>
-      <w:proofErr w:type="spellStart"/>
-      <w:r>
-        <w:rPr>
-          <w:rFonts w:ascii="Garamond" w:eastAsia="Calibri" w:hAnsi="Garamond" w:cs="Times New Roman"/>
-          <w:color w:val="auto"/>
-          <w:sz w:val="24"/>
-          <w:szCs w:val="24"/>
-          <w:lang w:eastAsia="en-US"/>
-        </w:rPr>
-        <w:t>layer</w:t>
-      </w:r>
-      <w:proofErr w:type="spellEnd"/>
-      <w:r>
-        <w:rPr>
-          <w:rFonts w:ascii="Garamond" w:eastAsia="Calibri" w:hAnsi="Garamond" w:cs="Times New Roman"/>
-          <w:color w:val="auto"/>
-          <w:sz w:val="24"/>
-          <w:szCs w:val="24"/>
-          <w:lang w:eastAsia="en-US"/>
-        </w:rPr>
-        <w:t xml:space="preserve"> di persistenza</w:t>
+        <w:t>Database, realizzante il layer di persistenza</w:t>
       </w:r>
     </w:p>
     <w:p>
@@ -7722,30 +7722,7 @@
           <w:szCs w:val="24"/>
           <w:lang w:eastAsia="en-US"/>
         </w:rPr>
-        <w:lastRenderedPageBreak/>
-        <w:t xml:space="preserve">La comunicazione avverrà tramite protocollo </w:t>
-      </w:r>
-      <w:proofErr w:type="spellStart"/>
-      <w:r>
-        <w:rPr>
-          <w:rFonts w:ascii="Garamond" w:eastAsia="Calibri" w:hAnsi="Garamond" w:cs="Times New Roman"/>
-          <w:color w:val="auto"/>
-          <w:sz w:val="24"/>
-          <w:szCs w:val="24"/>
-          <w:lang w:eastAsia="en-US"/>
-        </w:rPr>
-        <w:t>jdbc</w:t>
-      </w:r>
-      <w:proofErr w:type="spellEnd"/>
-      <w:r>
-        <w:rPr>
-          <w:rFonts w:ascii="Garamond" w:eastAsia="Calibri" w:hAnsi="Garamond" w:cs="Times New Roman"/>
-          <w:color w:val="auto"/>
-          <w:sz w:val="24"/>
-          <w:szCs w:val="24"/>
-          <w:lang w:eastAsia="en-US"/>
-        </w:rPr>
-        <w:t>.</w:t>
+        <w:t>La comunicazione avverrà tramite protocollo jdbc.</w:t>
       </w:r>
     </w:p>
     <w:p>
@@ -7775,14 +7752,14 @@
       <w:pPr>
         <w:pStyle w:val="Titolo2"/>
       </w:pPr>
-      <w:bookmarkStart w:id="18" w:name="_Toc57579743"/>
+      <w:bookmarkStart w:id="19" w:name="_Toc57579743"/>
       <w:r>
         <w:t xml:space="preserve">3.4 </w:t>
       </w:r>
       <w:r>
         <w:t>Gestione dati persistenti</w:t>
       </w:r>
-      <w:bookmarkEnd w:id="18"/>
+      <w:bookmarkEnd w:id="19"/>
     </w:p>
     <w:p>
       <w:pPr>
@@ -7804,29 +7781,7 @@
           <w:szCs w:val="24"/>
           <w:lang w:eastAsia="en-US"/>
         </w:rPr>
-        <w:t xml:space="preserve">Per la gestione dei dati persistenti, </w:t>
-      </w:r>
-      <w:proofErr w:type="spellStart"/>
-      <w:r>
-        <w:rPr>
-          <w:rFonts w:ascii="Garamond" w:eastAsia="Calibri" w:hAnsi="Garamond" w:cs="Times New Roman"/>
-          <w:color w:val="auto"/>
-          <w:sz w:val="24"/>
-          <w:szCs w:val="24"/>
-          <w:lang w:eastAsia="en-US"/>
-        </w:rPr>
-        <w:t>NewDM</w:t>
-      </w:r>
-      <w:proofErr w:type="spellEnd"/>
-      <w:r>
-        <w:rPr>
-          <w:rFonts w:ascii="Garamond" w:eastAsia="Calibri" w:hAnsi="Garamond" w:cs="Times New Roman"/>
-          <w:color w:val="auto"/>
-          <w:sz w:val="24"/>
-          <w:szCs w:val="24"/>
-          <w:lang w:eastAsia="en-US"/>
-        </w:rPr>
-        <w:t xml:space="preserve"> si affida ad un database relazionale gestito tramite MySQL. La struttura dei dati memorizzati segue il seguente schema:</w:t>
+        <w:t>Per la gestione dei dati persistenti, NewDM si affida ad un database relazionale gestito tramite MySQL. La struttura dei dati memorizzati segue il seguente schema:</w:t>
       </w:r>
     </w:p>
     <w:p>
@@ -7841,7 +7796,9 @@
           <w:noProof/>
           <w:sz w:val="24"/>
           <w:szCs w:val="24"/>
+          <w:lang w:eastAsia="it-IT"/>
         </w:rPr>
+        <w:lastRenderedPageBreak/>
         <w:drawing>
           <wp:inline distT="0" distB="0" distL="0" distR="0" wp14:anchorId="2CADFDC7" wp14:editId="1CA0482F">
             <wp:extent cx="6194348" cy="2537460"/>
@@ -7883,11 +7840,11 @@
       <w:pPr>
         <w:pStyle w:val="Titolo2"/>
       </w:pPr>
-      <w:bookmarkStart w:id="19" w:name="_Toc57579744"/>
+      <w:bookmarkStart w:id="20" w:name="_Toc57579744"/>
       <w:r>
         <w:t>3.5 Controllo degli accessi e sicurezza</w:t>
       </w:r>
-      <w:bookmarkEnd w:id="19"/>
+      <w:bookmarkEnd w:id="20"/>
     </w:p>
     <w:p>
       <w:pPr>
@@ -8495,14 +8452,7 @@
               <w:rPr>
                 <w:rFonts w:ascii="Century Gothic" w:hAnsi="Century Gothic"/>
               </w:rPr>
-              <w:t xml:space="preserve">Crea nuovo ticket per </w:t>
-            </w:r>
-            <w:r>
-              <w:rPr>
-                <w:rFonts w:ascii="Century Gothic" w:hAnsi="Century Gothic"/>
-              </w:rPr>
-              <w:lastRenderedPageBreak/>
-              <w:t>prodotti in garanzia</w:t>
+              <w:t>Crea nuovo ticket per prodotti in garanzia</w:t>
             </w:r>
           </w:p>
         </w:tc>
@@ -8547,6 +8497,7 @@
           <w:sz w:val="24"/>
           <w:szCs w:val="24"/>
         </w:rPr>
+        <w:lastRenderedPageBreak/>
         <w:t>Dalla tabella si evince come l’utente non abbia interazione dirette con il controllo di accesso al database, cui accedono i singoli sottosistemi di business: per questo motivo si è deciso di non riportare nella matrice d’accesso.</w:t>
       </w:r>
     </w:p>
@@ -8554,11 +8505,11 @@
       <w:pPr>
         <w:pStyle w:val="Titolo2"/>
       </w:pPr>
-      <w:bookmarkStart w:id="20" w:name="_Toc57579745"/>
+      <w:bookmarkStart w:id="21" w:name="_Toc57579745"/>
       <w:r>
         <w:t>3.6 Controllo flusso globale del sistema</w:t>
       </w:r>
-      <w:bookmarkEnd w:id="20"/>
+      <w:bookmarkEnd w:id="21"/>
     </w:p>
     <w:p>
       <w:pPr>
@@ -8580,40 +8531,18 @@
           <w:szCs w:val="24"/>
           <w:lang w:eastAsia="en-US"/>
         </w:rPr>
-        <w:t>Il sistema adotta un controllo del flusso globale del tipo Procedure-</w:t>
-      </w:r>
-      <w:proofErr w:type="spellStart"/>
-      <w:r>
-        <w:rPr>
-          <w:rFonts w:ascii="Garamond" w:eastAsia="Calibri" w:hAnsi="Garamond" w:cs="Times New Roman"/>
-          <w:color w:val="auto"/>
-          <w:sz w:val="24"/>
-          <w:szCs w:val="24"/>
-          <w:lang w:eastAsia="en-US"/>
-        </w:rPr>
-        <w:t>Driven</w:t>
-      </w:r>
-      <w:proofErr w:type="spellEnd"/>
-      <w:r>
-        <w:rPr>
-          <w:rFonts w:ascii="Garamond" w:eastAsia="Calibri" w:hAnsi="Garamond" w:cs="Times New Roman"/>
-          <w:color w:val="auto"/>
-          <w:sz w:val="24"/>
-          <w:szCs w:val="24"/>
-          <w:lang w:eastAsia="en-US"/>
-        </w:rPr>
-        <w:t>, permettendo a tutti gli attori di interagire con un controllore il quale per garantire l’integrità dei dati e la persistenza prende in carico tutte le azioni e, va a modificare il database.</w:t>
+        <w:t>Il sistema adotta un controllo del flusso globale del tipo Procedure-Driven, permettendo a tutti gli attori di interagire con un controllore il quale per garantire l’integrità dei dati e la persistenza prende in carico tutte le azioni e, va a modificare il database.</w:t>
       </w:r>
     </w:p>
     <w:p>
       <w:pPr>
         <w:pStyle w:val="Titolo2"/>
       </w:pPr>
-      <w:bookmarkStart w:id="21" w:name="_Toc57579746"/>
+      <w:bookmarkStart w:id="22" w:name="_Toc57579746"/>
       <w:r>
         <w:t>3.7 Condizione limite</w:t>
       </w:r>
-      <w:bookmarkEnd w:id="21"/>
+      <w:bookmarkEnd w:id="22"/>
     </w:p>
     <w:p>
       <w:pPr>
@@ -8628,6 +8557,7 @@
           <w:noProof/>
           <w:sz w:val="24"/>
           <w:szCs w:val="24"/>
+          <w:lang w:eastAsia="it-IT"/>
         </w:rPr>
         <w:drawing>
           <wp:inline distT="0" distB="0" distL="0" distR="0" wp14:anchorId="53B56841" wp14:editId="32FC45CE">
@@ -8670,11 +8600,11 @@
       <w:pPr>
         <w:pStyle w:val="Titolo3"/>
       </w:pPr>
-      <w:bookmarkStart w:id="22" w:name="_Toc57579747"/>
+      <w:bookmarkStart w:id="23" w:name="_Toc57579747"/>
       <w:r>
         <w:t>3.7.1 Start-up</w:t>
       </w:r>
-      <w:bookmarkEnd w:id="22"/>
+      <w:bookmarkEnd w:id="23"/>
     </w:p>
     <w:tbl>
       <w:tblPr>
@@ -8961,7 +8891,6 @@
                 <w:szCs w:val="22"/>
               </w:rPr>
             </w:pPr>
-            <w:proofErr w:type="spellStart"/>
             <w:r>
               <w:rPr>
                 <w:rFonts w:asciiTheme="majorHAnsi" w:hAnsiTheme="majorHAnsi"/>
@@ -8971,19 +8900,7 @@
                 <w:sz w:val="22"/>
                 <w:szCs w:val="22"/>
               </w:rPr>
-              <w:t>Vers</w:t>
-            </w:r>
-            <w:proofErr w:type="spellEnd"/>
-            <w:r>
-              <w:rPr>
-                <w:rFonts w:asciiTheme="majorHAnsi" w:hAnsiTheme="majorHAnsi"/>
-                <w:i/>
-                <w:iCs/>
-                <w:color w:val="000000" w:themeColor="text1"/>
-                <w:sz w:val="22"/>
-                <w:szCs w:val="22"/>
-              </w:rPr>
-              <w:t>.</w:t>
+              <w:t>Vers.</w:t>
             </w:r>
           </w:p>
         </w:tc>
@@ -9468,19 +9385,8 @@
                 <w:sz w:val="22"/>
                 <w:szCs w:val="22"/>
               </w:rPr>
-              <w:t xml:space="preserve">Entry </w:t>
-            </w:r>
-            <w:proofErr w:type="spellStart"/>
-            <w:r>
-              <w:rPr>
-                <w:rFonts w:asciiTheme="majorHAnsi" w:hAnsiTheme="majorHAnsi"/>
-                <w:color w:val="FFFFFF" w:themeColor="background1"/>
-                <w:sz w:val="22"/>
-                <w:szCs w:val="22"/>
-              </w:rPr>
-              <w:t>Condition</w:t>
-            </w:r>
-            <w:proofErr w:type="spellEnd"/>
+              <w:t>Entry Condition</w:t>
+            </w:r>
           </w:p>
         </w:tc>
         <w:tc>
@@ -9571,19 +9477,8 @@
                 <w:sz w:val="22"/>
                 <w:szCs w:val="22"/>
               </w:rPr>
-              <w:t xml:space="preserve">Exit </w:t>
-            </w:r>
-            <w:proofErr w:type="spellStart"/>
-            <w:r>
-              <w:rPr>
-                <w:rFonts w:asciiTheme="majorHAnsi" w:hAnsiTheme="majorHAnsi"/>
-                <w:color w:val="FFFFFF" w:themeColor="background1"/>
-                <w:sz w:val="22"/>
-                <w:szCs w:val="22"/>
-              </w:rPr>
-              <w:t>condition</w:t>
-            </w:r>
-            <w:proofErr w:type="spellEnd"/>
+              <w:t>Exit condition</w:t>
+            </w:r>
           </w:p>
           <w:p>
             <w:pPr>
@@ -9674,50 +9569,28 @@
                 <w:sz w:val="22"/>
                 <w:szCs w:val="22"/>
               </w:rPr>
-              <w:t xml:space="preserve">Exit </w:t>
-            </w:r>
-            <w:proofErr w:type="spellStart"/>
-            <w:r>
+              <w:t>Exit condition</w:t>
+            </w:r>
+          </w:p>
+          <w:p>
+            <w:pPr>
+              <w:jc w:val="center"/>
               <w:rPr>
                 <w:rFonts w:asciiTheme="majorHAnsi" w:hAnsiTheme="majorHAnsi"/>
                 <w:color w:val="FFFFFF" w:themeColor="background1"/>
                 <w:sz w:val="22"/>
                 <w:szCs w:val="22"/>
               </w:rPr>
-              <w:t>condition</w:t>
-            </w:r>
-            <w:proofErr w:type="spellEnd"/>
-          </w:p>
-          <w:p>
-            <w:pPr>
-              <w:jc w:val="center"/>
+            </w:pPr>
+            <w:r>
               <w:rPr>
                 <w:rFonts w:asciiTheme="majorHAnsi" w:hAnsiTheme="majorHAnsi"/>
                 <w:color w:val="FFFFFF" w:themeColor="background1"/>
                 <w:sz w:val="22"/>
                 <w:szCs w:val="22"/>
               </w:rPr>
-            </w:pPr>
-            <w:r>
-              <w:rPr>
-                <w:rFonts w:asciiTheme="majorHAnsi" w:hAnsiTheme="majorHAnsi"/>
-                <w:color w:val="FFFFFF" w:themeColor="background1"/>
-                <w:sz w:val="22"/>
-                <w:szCs w:val="22"/>
-              </w:rPr>
-              <w:t xml:space="preserve">On </w:t>
-            </w:r>
-            <w:proofErr w:type="spellStart"/>
-            <w:r>
-              <w:rPr>
-                <w:rFonts w:asciiTheme="majorHAnsi" w:hAnsiTheme="majorHAnsi"/>
-                <w:color w:val="FFFFFF" w:themeColor="background1"/>
-                <w:sz w:val="22"/>
-                <w:szCs w:val="22"/>
-              </w:rPr>
-              <w:t>failure</w:t>
-            </w:r>
-            <w:proofErr w:type="spellEnd"/>
+              <w:t>On failure</w:t>
+            </w:r>
           </w:p>
         </w:tc>
         <w:tc>
@@ -9788,19 +9661,8 @@
                 <w:sz w:val="22"/>
                 <w:szCs w:val="22"/>
               </w:rPr>
-              <w:t xml:space="preserve">Rilevanza/User </w:t>
-            </w:r>
-            <w:proofErr w:type="spellStart"/>
-            <w:r>
-              <w:rPr>
-                <w:rFonts w:asciiTheme="majorHAnsi" w:hAnsiTheme="majorHAnsi"/>
-                <w:color w:val="FFFFFF" w:themeColor="background1"/>
-                <w:sz w:val="22"/>
-                <w:szCs w:val="22"/>
-              </w:rPr>
-              <w:t>Priority</w:t>
-            </w:r>
-            <w:proofErr w:type="spellEnd"/>
+              <w:t>Rilevanza/User Priority</w:t>
+            </w:r>
           </w:p>
         </w:tc>
         <w:tc>
@@ -10019,7 +9881,6 @@
                 <w:szCs w:val="22"/>
               </w:rPr>
             </w:pPr>
-            <w:proofErr w:type="spellStart"/>
             <w:r>
               <w:rPr>
                 <w:rFonts w:asciiTheme="majorHAnsi" w:eastAsia="Calibri" w:hAnsiTheme="majorHAnsi" w:cs="Times New Roman"/>
@@ -10027,17 +9888,7 @@
                 <w:sz w:val="22"/>
                 <w:szCs w:val="22"/>
               </w:rPr>
-              <w:t>Generalization</w:t>
-            </w:r>
-            <w:proofErr w:type="spellEnd"/>
-            <w:r>
-              <w:rPr>
-                <w:rFonts w:asciiTheme="majorHAnsi" w:eastAsia="Calibri" w:hAnsiTheme="majorHAnsi" w:cs="Times New Roman"/>
-                <w:color w:val="FFFFFF" w:themeColor="background1"/>
-                <w:sz w:val="22"/>
-                <w:szCs w:val="22"/>
-              </w:rPr>
-              <w:t xml:space="preserve"> of</w:t>
+              <w:t>Generalization of</w:t>
             </w:r>
           </w:p>
         </w:tc>
@@ -10367,7 +10218,6 @@
                 <w:sz w:val="22"/>
                 <w:szCs w:val="22"/>
               </w:rPr>
-              <w:lastRenderedPageBreak/>
               <w:t>3</w:t>
             </w:r>
           </w:p>
@@ -10566,6 +10416,7 @@
                 <w:rFonts w:asciiTheme="majorHAnsi" w:hAnsiTheme="majorHAnsi"/>
                 <w:color w:val="FFFFFF" w:themeColor="background1"/>
               </w:rPr>
+              <w:lastRenderedPageBreak/>
               <w:t>5</w:t>
             </w:r>
           </w:p>
@@ -10627,25 +10478,7 @@
                 <w:color w:val="000000" w:themeColor="text1"/>
                 <w:sz w:val="22"/>
               </w:rPr>
-              <w:t xml:space="preserve">Avvia l’applicazione desktop </w:t>
-            </w:r>
-            <w:proofErr w:type="spellStart"/>
-            <w:r>
-              <w:rPr>
-                <w:rFonts w:asciiTheme="majorHAnsi" w:hAnsiTheme="majorHAnsi"/>
-                <w:color w:val="000000" w:themeColor="text1"/>
-                <w:sz w:val="22"/>
-              </w:rPr>
-              <w:t>NewDM</w:t>
-            </w:r>
-            <w:proofErr w:type="spellEnd"/>
-            <w:r>
-              <w:rPr>
-                <w:rFonts w:asciiTheme="majorHAnsi" w:hAnsiTheme="majorHAnsi"/>
-                <w:color w:val="000000" w:themeColor="text1"/>
-                <w:sz w:val="22"/>
-              </w:rPr>
-              <w:t xml:space="preserve"> </w:t>
+              <w:t xml:space="preserve">Avvia l’applicazione desktop NewDM </w:t>
             </w:r>
           </w:p>
           <w:p>
@@ -11185,11 +11018,11 @@
       <w:pPr>
         <w:pStyle w:val="Titolo3"/>
       </w:pPr>
-      <w:bookmarkStart w:id="23" w:name="_Toc57579748"/>
+      <w:bookmarkStart w:id="24" w:name="_Toc57579748"/>
       <w:r>
         <w:t>3.7.2 Terminazione</w:t>
       </w:r>
-      <w:bookmarkEnd w:id="23"/>
+      <w:bookmarkEnd w:id="24"/>
     </w:p>
     <w:tbl>
       <w:tblPr>
@@ -11293,7 +11126,6 @@
                 <w:szCs w:val="22"/>
               </w:rPr>
             </w:pPr>
-            <w:proofErr w:type="spellStart"/>
             <w:r>
               <w:rPr>
                 <w:rFonts w:asciiTheme="majorHAnsi" w:hAnsiTheme="majorHAnsi" w:cstheme="majorHAnsi"/>
@@ -11303,19 +11135,7 @@
                 <w:sz w:val="22"/>
                 <w:szCs w:val="22"/>
               </w:rPr>
-              <w:t>Shutdown</w:t>
-            </w:r>
-            <w:proofErr w:type="spellEnd"/>
-            <w:r>
-              <w:rPr>
-                <w:rFonts w:asciiTheme="majorHAnsi" w:hAnsiTheme="majorHAnsi" w:cstheme="majorHAnsi"/>
-                <w:i/>
-                <w:iCs/>
-                <w:color w:val="000000" w:themeColor="text1"/>
-                <w:sz w:val="22"/>
-                <w:szCs w:val="22"/>
-              </w:rPr>
-              <w:t xml:space="preserve"> sistema</w:t>
+              <w:t>Shutdown sistema</w:t>
             </w:r>
           </w:p>
         </w:tc>
@@ -11487,7 +11307,6 @@
                 <w:szCs w:val="22"/>
               </w:rPr>
             </w:pPr>
-            <w:proofErr w:type="spellStart"/>
             <w:r>
               <w:rPr>
                 <w:rFonts w:asciiTheme="majorHAnsi" w:hAnsiTheme="majorHAnsi"/>
@@ -11497,19 +11316,7 @@
                 <w:sz w:val="22"/>
                 <w:szCs w:val="22"/>
               </w:rPr>
-              <w:t>Vers</w:t>
-            </w:r>
-            <w:proofErr w:type="spellEnd"/>
-            <w:r>
-              <w:rPr>
-                <w:rFonts w:asciiTheme="majorHAnsi" w:hAnsiTheme="majorHAnsi"/>
-                <w:i/>
-                <w:iCs/>
-                <w:color w:val="000000" w:themeColor="text1"/>
-                <w:sz w:val="22"/>
-                <w:szCs w:val="22"/>
-              </w:rPr>
-              <w:t>.</w:t>
+              <w:t>Vers.</w:t>
             </w:r>
           </w:p>
         </w:tc>
@@ -11994,19 +11801,8 @@
                 <w:sz w:val="22"/>
                 <w:szCs w:val="22"/>
               </w:rPr>
-              <w:t xml:space="preserve">Entry </w:t>
-            </w:r>
-            <w:proofErr w:type="spellStart"/>
-            <w:r>
-              <w:rPr>
-                <w:rFonts w:asciiTheme="majorHAnsi" w:hAnsiTheme="majorHAnsi"/>
-                <w:color w:val="FFFFFF" w:themeColor="background1"/>
-                <w:sz w:val="22"/>
-                <w:szCs w:val="22"/>
-              </w:rPr>
-              <w:t>Condition</w:t>
-            </w:r>
-            <w:proofErr w:type="spellEnd"/>
+              <w:t>Entry Condition</w:t>
+            </w:r>
           </w:p>
         </w:tc>
         <w:tc>
@@ -12097,19 +11893,8 @@
                 <w:sz w:val="22"/>
                 <w:szCs w:val="22"/>
               </w:rPr>
-              <w:t xml:space="preserve">Exit </w:t>
-            </w:r>
-            <w:proofErr w:type="spellStart"/>
-            <w:r>
-              <w:rPr>
-                <w:rFonts w:asciiTheme="majorHAnsi" w:hAnsiTheme="majorHAnsi"/>
-                <w:color w:val="FFFFFF" w:themeColor="background1"/>
-                <w:sz w:val="22"/>
-                <w:szCs w:val="22"/>
-              </w:rPr>
-              <w:t>condition</w:t>
-            </w:r>
-            <w:proofErr w:type="spellEnd"/>
+              <w:t>Exit condition</w:t>
+            </w:r>
           </w:p>
           <w:p>
             <w:pPr>
@@ -12200,50 +11985,28 @@
                 <w:sz w:val="22"/>
                 <w:szCs w:val="22"/>
               </w:rPr>
-              <w:t xml:space="preserve">Exit </w:t>
-            </w:r>
-            <w:proofErr w:type="spellStart"/>
-            <w:r>
+              <w:t>Exit condition</w:t>
+            </w:r>
+          </w:p>
+          <w:p>
+            <w:pPr>
+              <w:jc w:val="center"/>
               <w:rPr>
                 <w:rFonts w:asciiTheme="majorHAnsi" w:hAnsiTheme="majorHAnsi"/>
                 <w:color w:val="FFFFFF" w:themeColor="background1"/>
                 <w:sz w:val="22"/>
                 <w:szCs w:val="22"/>
               </w:rPr>
-              <w:t>condition</w:t>
-            </w:r>
-            <w:proofErr w:type="spellEnd"/>
-          </w:p>
-          <w:p>
-            <w:pPr>
-              <w:jc w:val="center"/>
+            </w:pPr>
+            <w:r>
               <w:rPr>
                 <w:rFonts w:asciiTheme="majorHAnsi" w:hAnsiTheme="majorHAnsi"/>
                 <w:color w:val="FFFFFF" w:themeColor="background1"/>
                 <w:sz w:val="22"/>
                 <w:szCs w:val="22"/>
               </w:rPr>
-            </w:pPr>
-            <w:r>
-              <w:rPr>
-                <w:rFonts w:asciiTheme="majorHAnsi" w:hAnsiTheme="majorHAnsi"/>
-                <w:color w:val="FFFFFF" w:themeColor="background1"/>
-                <w:sz w:val="22"/>
-                <w:szCs w:val="22"/>
-              </w:rPr>
-              <w:t xml:space="preserve">On </w:t>
-            </w:r>
-            <w:proofErr w:type="spellStart"/>
-            <w:r>
-              <w:rPr>
-                <w:rFonts w:asciiTheme="majorHAnsi" w:hAnsiTheme="majorHAnsi"/>
-                <w:color w:val="FFFFFF" w:themeColor="background1"/>
-                <w:sz w:val="22"/>
-                <w:szCs w:val="22"/>
-              </w:rPr>
-              <w:t>failure</w:t>
-            </w:r>
-            <w:proofErr w:type="spellEnd"/>
+              <w:t>On failure</w:t>
+            </w:r>
           </w:p>
         </w:tc>
         <w:tc>
@@ -12314,19 +12077,8 @@
                 <w:sz w:val="22"/>
                 <w:szCs w:val="22"/>
               </w:rPr>
-              <w:t xml:space="preserve">Rilevanza/User </w:t>
-            </w:r>
-            <w:proofErr w:type="spellStart"/>
-            <w:r>
-              <w:rPr>
-                <w:rFonts w:asciiTheme="majorHAnsi" w:hAnsiTheme="majorHAnsi"/>
-                <w:color w:val="FFFFFF" w:themeColor="background1"/>
-                <w:sz w:val="22"/>
-                <w:szCs w:val="22"/>
-              </w:rPr>
-              <w:t>Priority</w:t>
-            </w:r>
-            <w:proofErr w:type="spellEnd"/>
+              <w:t>Rilevanza/User Priority</w:t>
+            </w:r>
           </w:p>
         </w:tc>
         <w:tc>
@@ -12536,7 +12288,6 @@
                 <w:szCs w:val="22"/>
               </w:rPr>
             </w:pPr>
-            <w:proofErr w:type="spellStart"/>
             <w:r>
               <w:rPr>
                 <w:rFonts w:asciiTheme="majorHAnsi" w:eastAsia="Calibri" w:hAnsiTheme="majorHAnsi" w:cs="Times New Roman"/>
@@ -12544,17 +12295,7 @@
                 <w:sz w:val="22"/>
                 <w:szCs w:val="22"/>
               </w:rPr>
-              <w:t>Generalization</w:t>
-            </w:r>
-            <w:proofErr w:type="spellEnd"/>
-            <w:r>
-              <w:rPr>
-                <w:rFonts w:asciiTheme="majorHAnsi" w:eastAsia="Calibri" w:hAnsiTheme="majorHAnsi" w:cs="Times New Roman"/>
-                <w:color w:val="FFFFFF" w:themeColor="background1"/>
-                <w:sz w:val="22"/>
-                <w:szCs w:val="22"/>
-              </w:rPr>
-              <w:t xml:space="preserve"> of</w:t>
+              <w:t>Generalization of</w:t>
             </w:r>
           </w:p>
         </w:tc>
@@ -12840,27 +12581,7 @@
                 <w:sz w:val="22"/>
                 <w:szCs w:val="22"/>
               </w:rPr>
-              <w:t xml:space="preserve">Comunica al gestore che lo </w:t>
-            </w:r>
-            <w:proofErr w:type="spellStart"/>
-            <w:r>
-              <w:rPr>
-                <w:rFonts w:asciiTheme="majorHAnsi" w:hAnsiTheme="majorHAnsi"/>
-                <w:color w:val="000000" w:themeColor="text1"/>
-                <w:sz w:val="22"/>
-                <w:szCs w:val="22"/>
-              </w:rPr>
-              <w:t>shutdown</w:t>
-            </w:r>
-            <w:proofErr w:type="spellEnd"/>
-            <w:r>
-              <w:rPr>
-                <w:rFonts w:asciiTheme="majorHAnsi" w:hAnsiTheme="majorHAnsi"/>
-                <w:color w:val="000000" w:themeColor="text1"/>
-                <w:sz w:val="22"/>
-                <w:szCs w:val="22"/>
-              </w:rPr>
-              <w:t xml:space="preserve"> si è concluso con successo</w:t>
+              <w:t>Comunica al gestore che lo shutdown si è concluso con successo</w:t>
             </w:r>
           </w:p>
         </w:tc>
@@ -13372,17 +13093,7 @@
                 <w:sz w:val="22"/>
                 <w:szCs w:val="22"/>
               </w:rPr>
-              <w:t xml:space="preserve">Mostra all’impiegato un messaggio che ne specifica il </w:t>
-            </w:r>
-            <w:r>
-              <w:rPr>
-                <w:rFonts w:asciiTheme="majorHAnsi" w:hAnsiTheme="majorHAnsi"/>
-                <w:color w:val="000000" w:themeColor="text1"/>
-                <w:sz w:val="22"/>
-                <w:szCs w:val="22"/>
-              </w:rPr>
-              <w:lastRenderedPageBreak/>
-              <w:t>motivo</w:t>
+              <w:t>Mostra all’impiegato un messaggio che ne specifica il motivo</w:t>
             </w:r>
           </w:p>
         </w:tc>
@@ -13400,14 +13111,15 @@
       <w:pPr>
         <w:pStyle w:val="Titolo3"/>
       </w:pPr>
-      <w:bookmarkStart w:id="24" w:name="_Toc57579749"/>
+      <w:bookmarkStart w:id="25" w:name="_Toc57579749"/>
       <w:r>
+        <w:lastRenderedPageBreak/>
         <w:t xml:space="preserve">3.7.3 </w:t>
       </w:r>
       <w:r>
         <w:t>Fallimento</w:t>
       </w:r>
-      <w:bookmarkEnd w:id="24"/>
+      <w:bookmarkEnd w:id="25"/>
     </w:p>
     <w:p>
       <w:pPr>
@@ -13420,7 +13132,6 @@
           <w:lang w:eastAsia="en-US"/>
         </w:rPr>
       </w:pPr>
-      <w:proofErr w:type="spellStart"/>
       <w:r>
         <w:rPr>
           <w:rFonts w:ascii="Garamond" w:eastAsia="Calibri" w:hAnsi="Garamond" w:cs="Times New Roman"/>
@@ -13429,18 +13140,7 @@
           <w:szCs w:val="24"/>
           <w:lang w:eastAsia="en-US"/>
         </w:rPr>
-        <w:t>NewDM</w:t>
-      </w:r>
-      <w:proofErr w:type="spellEnd"/>
-      <w:r>
-        <w:rPr>
-          <w:rFonts w:ascii="Garamond" w:eastAsia="Calibri" w:hAnsi="Garamond" w:cs="Times New Roman"/>
-          <w:color w:val="auto"/>
-          <w:sz w:val="24"/>
-          <w:szCs w:val="24"/>
-          <w:lang w:eastAsia="en-US"/>
-        </w:rPr>
-        <w:t xml:space="preserve"> può incorrere in diversi casi di fallimento, riguardanti sia l’hardware che il software:</w:t>
+        <w:t>NewDM può incorrere in diversi casi di fallimento, riguardanti sia l’hardware che il software:</w:t>
       </w:r>
     </w:p>
     <w:p>
@@ -13632,11 +13332,11 @@
           <w:bottom w:val="single" w:sz="2" w:space="0" w:color="DEEAF6"/>
         </w:pBdr>
       </w:pPr>
-      <w:bookmarkStart w:id="25" w:name="_Toc57579750"/>
+      <w:bookmarkStart w:id="26" w:name="_Toc57579750"/>
       <w:r>
         <w:t>4. Servizi dei sottosistemi</w:t>
       </w:r>
-      <w:bookmarkEnd w:id="25"/>
+      <w:bookmarkEnd w:id="26"/>
       <w:r>
         <w:rPr>
           <w:sz w:val="24"/>
@@ -14213,48 +13913,25 @@
                 <w:rFonts w:ascii="Century Gothic" w:eastAsia="Yu Mincho" w:hAnsi="Century Gothic" w:cs="Times New Roman"/>
                 <w:color w:val="FFFFFF"/>
               </w:rPr>
-              <w:t xml:space="preserve">Inserimento </w:t>
-            </w:r>
-            <w:proofErr w:type="spellStart"/>
-            <w:r>
+              <w:t>Inserimento ProdottoAss</w:t>
+            </w:r>
+          </w:p>
+        </w:tc>
+        <w:tc>
+          <w:tcPr>
+            <w:tcW w:w="7013" w:type="dxa"/>
+          </w:tcPr>
+          <w:p>
+            <w:pPr>
               <w:rPr>
                 <w:rFonts w:ascii="Century Gothic" w:eastAsia="Yu Mincho" w:hAnsi="Century Gothic" w:cs="Times New Roman"/>
-                <w:color w:val="FFFFFF"/>
-              </w:rPr>
-              <w:t>ProdottoAss</w:t>
-            </w:r>
-            <w:proofErr w:type="spellEnd"/>
-          </w:p>
-        </w:tc>
-        <w:tc>
-          <w:tcPr>
-            <w:tcW w:w="7013" w:type="dxa"/>
-          </w:tcPr>
-          <w:p>
-            <w:pPr>
+              </w:rPr>
+            </w:pPr>
+            <w:r>
               <w:rPr>
                 <w:rFonts w:ascii="Century Gothic" w:eastAsia="Yu Mincho" w:hAnsi="Century Gothic" w:cs="Times New Roman"/>
               </w:rPr>
-            </w:pPr>
-            <w:r>
-              <w:rPr>
-                <w:rFonts w:ascii="Century Gothic" w:eastAsia="Yu Mincho" w:hAnsi="Century Gothic" w:cs="Times New Roman"/>
-              </w:rPr>
-              <w:t xml:space="preserve">Inserisce un </w:t>
-            </w:r>
-            <w:proofErr w:type="spellStart"/>
-            <w:r>
-              <w:rPr>
-                <w:rFonts w:ascii="Century Gothic" w:eastAsia="Yu Mincho" w:hAnsi="Century Gothic" w:cs="Times New Roman"/>
-              </w:rPr>
-              <w:t>ProdottoAss</w:t>
-            </w:r>
-            <w:proofErr w:type="spellEnd"/>
-            <w:r>
-              <w:rPr>
-                <w:rFonts w:ascii="Century Gothic" w:eastAsia="Yu Mincho" w:hAnsi="Century Gothic" w:cs="Times New Roman"/>
-              </w:rPr>
-              <w:t xml:space="preserve"> nel DB</w:t>
+              <w:t>Inserisce un ProdottoAss nel DB</w:t>
             </w:r>
           </w:p>
           <w:p>
@@ -14287,48 +13964,25 @@
                 <w:rFonts w:ascii="Century Gothic" w:eastAsia="Yu Mincho" w:hAnsi="Century Gothic" w:cs="Times New Roman"/>
                 <w:color w:val="FFFFFF"/>
               </w:rPr>
-              <w:t xml:space="preserve">Caricamento </w:t>
-            </w:r>
-            <w:proofErr w:type="spellStart"/>
-            <w:r>
+              <w:t>Caricamento ProdottoAss</w:t>
+            </w:r>
+          </w:p>
+        </w:tc>
+        <w:tc>
+          <w:tcPr>
+            <w:tcW w:w="7013" w:type="dxa"/>
+          </w:tcPr>
+          <w:p>
+            <w:pPr>
               <w:rPr>
                 <w:rFonts w:ascii="Century Gothic" w:eastAsia="Yu Mincho" w:hAnsi="Century Gothic" w:cs="Times New Roman"/>
-                <w:color w:val="FFFFFF"/>
-              </w:rPr>
-              <w:t>ProdottoAss</w:t>
-            </w:r>
-            <w:proofErr w:type="spellEnd"/>
-          </w:p>
-        </w:tc>
-        <w:tc>
-          <w:tcPr>
-            <w:tcW w:w="7013" w:type="dxa"/>
-          </w:tcPr>
-          <w:p>
-            <w:pPr>
+              </w:rPr>
+            </w:pPr>
+            <w:r>
               <w:rPr>
                 <w:rFonts w:ascii="Century Gothic" w:eastAsia="Yu Mincho" w:hAnsi="Century Gothic" w:cs="Times New Roman"/>
               </w:rPr>
-            </w:pPr>
-            <w:r>
-              <w:rPr>
-                <w:rFonts w:ascii="Century Gothic" w:eastAsia="Yu Mincho" w:hAnsi="Century Gothic" w:cs="Times New Roman"/>
-              </w:rPr>
-              <w:t xml:space="preserve">Restituisce tutti i campi del </w:t>
-            </w:r>
-            <w:proofErr w:type="spellStart"/>
-            <w:r>
-              <w:rPr>
-                <w:rFonts w:ascii="Century Gothic" w:eastAsia="Yu Mincho" w:hAnsi="Century Gothic" w:cs="Times New Roman"/>
-              </w:rPr>
-              <w:t>ProdottoAss</w:t>
-            </w:r>
-            <w:proofErr w:type="spellEnd"/>
-            <w:r>
-              <w:rPr>
-                <w:rFonts w:ascii="Century Gothic" w:eastAsia="Yu Mincho" w:hAnsi="Century Gothic" w:cs="Times New Roman"/>
-              </w:rPr>
-              <w:t xml:space="preserve"> preso da DB</w:t>
+              <w:t>Restituisce tutti i campi del ProdottoAss preso da DB</w:t>
             </w:r>
           </w:p>
           <w:p>
@@ -14412,33 +14066,24 @@
                 <w:rFonts w:ascii="Century Gothic" w:eastAsia="Yu Mincho" w:hAnsi="Century Gothic" w:cs="Times New Roman"/>
                 <w:color w:val="FFFFFF"/>
               </w:rPr>
-              <w:t xml:space="preserve">Caricamento </w:t>
-            </w:r>
-            <w:r>
+              <w:t>Caricamento Scontrino</w:t>
+            </w:r>
+          </w:p>
+        </w:tc>
+        <w:tc>
+          <w:tcPr>
+            <w:tcW w:w="7013" w:type="dxa"/>
+          </w:tcPr>
+          <w:p>
+            <w:pPr>
               <w:rPr>
                 <w:rFonts w:ascii="Century Gothic" w:eastAsia="Yu Mincho" w:hAnsi="Century Gothic" w:cs="Times New Roman"/>
-                <w:color w:val="FFFFFF"/>
-              </w:rPr>
-              <w:lastRenderedPageBreak/>
-              <w:t>Scontrino</w:t>
-            </w:r>
-          </w:p>
-        </w:tc>
-        <w:tc>
-          <w:tcPr>
-            <w:tcW w:w="7013" w:type="dxa"/>
-          </w:tcPr>
-          <w:p>
-            <w:pPr>
+              </w:rPr>
+            </w:pPr>
+            <w:r>
               <w:rPr>
                 <w:rFonts w:ascii="Century Gothic" w:eastAsia="Yu Mincho" w:hAnsi="Century Gothic" w:cs="Times New Roman"/>
               </w:rPr>
-            </w:pPr>
-            <w:r>
-              <w:rPr>
-                <w:rFonts w:ascii="Century Gothic" w:eastAsia="Yu Mincho" w:hAnsi="Century Gothic" w:cs="Times New Roman"/>
-              </w:rPr>
-              <w:lastRenderedPageBreak/>
               <w:t>Restituisce tutti i campi dello Scontrino dal DB</w:t>
             </w:r>
           </w:p>
@@ -14472,49 +14117,25 @@
                 <w:rFonts w:ascii="Century Gothic" w:eastAsia="Yu Mincho" w:hAnsi="Century Gothic" w:cs="Times New Roman"/>
                 <w:color w:val="FFFFFF"/>
               </w:rPr>
-              <w:lastRenderedPageBreak/>
-              <w:t xml:space="preserve">Inserimento </w:t>
-            </w:r>
-            <w:proofErr w:type="spellStart"/>
-            <w:r>
+              <w:t>Inserimento Prodotto_Scontrino</w:t>
+            </w:r>
+          </w:p>
+        </w:tc>
+        <w:tc>
+          <w:tcPr>
+            <w:tcW w:w="7013" w:type="dxa"/>
+          </w:tcPr>
+          <w:p>
+            <w:pPr>
               <w:rPr>
                 <w:rFonts w:ascii="Century Gothic" w:eastAsia="Yu Mincho" w:hAnsi="Century Gothic" w:cs="Times New Roman"/>
-                <w:color w:val="FFFFFF"/>
-              </w:rPr>
-              <w:t>Prodotto_Scontrino</w:t>
-            </w:r>
-            <w:proofErr w:type="spellEnd"/>
-          </w:p>
-        </w:tc>
-        <w:tc>
-          <w:tcPr>
-            <w:tcW w:w="7013" w:type="dxa"/>
-          </w:tcPr>
-          <w:p>
-            <w:pPr>
+              </w:rPr>
+            </w:pPr>
+            <w:r>
               <w:rPr>
                 <w:rFonts w:ascii="Century Gothic" w:eastAsia="Yu Mincho" w:hAnsi="Century Gothic" w:cs="Times New Roman"/>
               </w:rPr>
-            </w:pPr>
-            <w:r>
-              <w:rPr>
-                <w:rFonts w:ascii="Century Gothic" w:eastAsia="Yu Mincho" w:hAnsi="Century Gothic" w:cs="Times New Roman"/>
-              </w:rPr>
-              <w:t xml:space="preserve">Inserisce una relazione tra </w:t>
-            </w:r>
-            <w:proofErr w:type="spellStart"/>
-            <w:r>
-              <w:rPr>
-                <w:rFonts w:ascii="Century Gothic" w:eastAsia="Yu Mincho" w:hAnsi="Century Gothic" w:cs="Times New Roman"/>
-              </w:rPr>
-              <w:t>un</w:t>
-            </w:r>
-            <w:proofErr w:type="spellEnd"/>
-            <w:r>
-              <w:rPr>
-                <w:rFonts w:ascii="Century Gothic" w:eastAsia="Yu Mincho" w:hAnsi="Century Gothic" w:cs="Times New Roman"/>
-              </w:rPr>
-              <w:t xml:space="preserve"> o più Prodotto e lo Scontrino in cui è stato acquistato</w:t>
+              <w:t>Inserisce una relazione tra un o più Prodotto e lo Scontrino in cui è stato acquistato</w:t>
             </w:r>
           </w:p>
         </w:tc>
@@ -14540,23 +14161,8 @@
                 <w:rFonts w:ascii="Century Gothic" w:eastAsia="Yu Mincho" w:hAnsi="Century Gothic" w:cs="Times New Roman"/>
                 <w:color w:val="FFFFFF"/>
               </w:rPr>
-              <w:t xml:space="preserve">Caricamento </w:t>
-            </w:r>
-            <w:proofErr w:type="spellStart"/>
-            <w:r>
-              <w:rPr>
-                <w:rFonts w:ascii="Century Gothic" w:eastAsia="Yu Mincho" w:hAnsi="Century Gothic" w:cs="Times New Roman"/>
-                <w:color w:val="FFFFFF"/>
-              </w:rPr>
-              <w:t>Prodotto_Scontrino</w:t>
-            </w:r>
-            <w:proofErr w:type="spellEnd"/>
-            <w:r>
-              <w:rPr>
-                <w:rFonts w:ascii="Century Gothic" w:eastAsia="Yu Mincho" w:hAnsi="Century Gothic" w:cs="Times New Roman"/>
-                <w:color w:val="FFFFFF"/>
-              </w:rPr>
-              <w:t xml:space="preserve"> con Scontrino</w:t>
+              <w:lastRenderedPageBreak/>
+              <w:t>Caricamento Prodotto_Scontrino con Scontrino</w:t>
             </w:r>
           </w:p>
         </w:tc>
@@ -14600,23 +14206,7 @@
                 <w:rFonts w:ascii="Century Gothic" w:eastAsia="Yu Mincho" w:hAnsi="Century Gothic" w:cs="Times New Roman"/>
                 <w:color w:val="FFFFFF"/>
               </w:rPr>
-              <w:t xml:space="preserve">Caricamento </w:t>
-            </w:r>
-            <w:proofErr w:type="spellStart"/>
-            <w:r>
-              <w:rPr>
-                <w:rFonts w:ascii="Century Gothic" w:eastAsia="Yu Mincho" w:hAnsi="Century Gothic" w:cs="Times New Roman"/>
-                <w:color w:val="FFFFFF"/>
-              </w:rPr>
-              <w:t>Prodotto_Scontrino</w:t>
-            </w:r>
-            <w:proofErr w:type="spellEnd"/>
-            <w:r>
-              <w:rPr>
-                <w:rFonts w:ascii="Century Gothic" w:eastAsia="Yu Mincho" w:hAnsi="Century Gothic" w:cs="Times New Roman"/>
-                <w:color w:val="FFFFFF"/>
-              </w:rPr>
-              <w:t xml:space="preserve"> con Prodotto</w:t>
+              <w:t>Caricamento Prodotto_Scontrino con Prodotto</w:t>
             </w:r>
           </w:p>
         </w:tc>
@@ -14660,17 +14250,8 @@
                 <w:rFonts w:ascii="Century Gothic" w:eastAsia="Yu Mincho" w:hAnsi="Century Gothic" w:cs="Times New Roman"/>
                 <w:color w:val="FFFFFF"/>
               </w:rPr>
-              <w:t xml:space="preserve">Inserimento </w:t>
-            </w:r>
-            <w:proofErr w:type="spellStart"/>
-            <w:r>
-              <w:rPr>
-                <w:rFonts w:ascii="Century Gothic" w:eastAsia="Yu Mincho" w:hAnsi="Century Gothic" w:cs="Times New Roman"/>
-                <w:color w:val="FFFFFF"/>
-              </w:rPr>
-              <w:t>Richiesta_Fornitura</w:t>
-            </w:r>
-            <w:proofErr w:type="spellEnd"/>
+              <w:t>Inserimento Richiesta_Fornitura</w:t>
+            </w:r>
           </w:p>
         </w:tc>
         <w:tc>
@@ -15421,17 +15002,49 @@
                 <w:rFonts w:ascii="Century Gothic" w:eastAsia="Yu Mincho" w:hAnsi="Century Gothic" w:cs="Times New Roman"/>
                 <w:color w:val="FFFFFF"/>
               </w:rPr>
-              <w:t xml:space="preserve">Crea nuova </w:t>
-            </w:r>
-            <w:proofErr w:type="spellStart"/>
-            <w:r>
+              <w:t>Crea nuova Richiesta_Fornitura</w:t>
+            </w:r>
+          </w:p>
+        </w:tc>
+        <w:tc>
+          <w:tcPr>
+            <w:tcW w:w="6939" w:type="dxa"/>
+          </w:tcPr>
+          <w:p>
+            <w:pPr>
+              <w:rPr>
+                <w:rFonts w:ascii="Century Gothic" w:eastAsia="Yu Mincho" w:hAnsi="Century Gothic" w:cs="Times New Roman"/>
+              </w:rPr>
+            </w:pPr>
+            <w:r>
+              <w:rPr>
+                <w:rFonts w:ascii="Century Gothic" w:eastAsia="Yu Mincho" w:hAnsi="Century Gothic" w:cs="Times New Roman"/>
+              </w:rPr>
+              <w:t>Crea una Richiesta di fornitura di un Prodotto in una determinata quantità</w:t>
+            </w:r>
+          </w:p>
+        </w:tc>
+      </w:tr>
+      <w:tr>
+        <w:tc>
+          <w:tcPr>
+            <w:tcW w:w="2689" w:type="dxa"/>
+            <w:shd w:val="clear" w:color="auto" w:fill="2E74B5"/>
+          </w:tcPr>
+          <w:p>
+            <w:pPr>
               <w:rPr>
                 <w:rFonts w:ascii="Century Gothic" w:eastAsia="Yu Mincho" w:hAnsi="Century Gothic" w:cs="Times New Roman"/>
                 <w:color w:val="FFFFFF"/>
               </w:rPr>
-              <w:t>Richiesta_Fornitura</w:t>
-            </w:r>
-            <w:proofErr w:type="spellEnd"/>
+            </w:pPr>
+            <w:r>
+              <w:rPr>
+                <w:rFonts w:ascii="Century Gothic" w:eastAsia="Yu Mincho" w:hAnsi="Century Gothic" w:cs="Times New Roman"/>
+                <w:color w:val="FFFFFF"/>
+              </w:rPr>
+              <w:t>Richiesta_Fornitura da eseguire</w:t>
+            </w:r>
           </w:p>
         </w:tc>
         <w:tc>
@@ -15448,7 +15061,7 @@
               <w:rPr>
                 <w:rFonts w:ascii="Century Gothic" w:eastAsia="Yu Mincho" w:hAnsi="Century Gothic" w:cs="Times New Roman"/>
               </w:rPr>
-              <w:t>Crea una Richiesta di fornitura di un Prodotto in una determinata quantità</w:t>
+              <w:t>Restituisce un elenco di Richieste da eseguire</w:t>
             </w:r>
           </w:p>
         </w:tc>
@@ -15466,103 +15079,53 @@
                 <w:color w:val="FFFFFF"/>
               </w:rPr>
             </w:pPr>
-            <w:proofErr w:type="spellStart"/>
             <w:r>
               <w:rPr>
                 <w:rFonts w:ascii="Century Gothic" w:eastAsia="Yu Mincho" w:hAnsi="Century Gothic" w:cs="Times New Roman"/>
                 <w:color w:val="FFFFFF"/>
               </w:rPr>
-              <w:t>Richiesta_Fornitura</w:t>
-            </w:r>
-            <w:proofErr w:type="spellEnd"/>
-            <w:r>
+              <w:t>Modifica stato Richiesta _Fornitura</w:t>
+            </w:r>
+          </w:p>
+        </w:tc>
+        <w:tc>
+          <w:tcPr>
+            <w:tcW w:w="6939" w:type="dxa"/>
+          </w:tcPr>
+          <w:p>
+            <w:pPr>
+              <w:rPr>
+                <w:rFonts w:ascii="Century Gothic" w:eastAsia="Yu Mincho" w:hAnsi="Century Gothic" w:cs="Times New Roman"/>
+              </w:rPr>
+            </w:pPr>
+            <w:r>
+              <w:rPr>
+                <w:rFonts w:ascii="Century Gothic" w:eastAsia="Yu Mincho" w:hAnsi="Century Gothic" w:cs="Times New Roman"/>
+              </w:rPr>
+              <w:t>Modifica lo stato di una Richiesta</w:t>
+            </w:r>
+          </w:p>
+        </w:tc>
+      </w:tr>
+      <w:tr>
+        <w:tc>
+          <w:tcPr>
+            <w:tcW w:w="2689" w:type="dxa"/>
+            <w:shd w:val="clear" w:color="auto" w:fill="2E74B5"/>
+          </w:tcPr>
+          <w:p>
+            <w:pPr>
               <w:rPr>
                 <w:rFonts w:ascii="Century Gothic" w:eastAsia="Yu Mincho" w:hAnsi="Century Gothic" w:cs="Times New Roman"/>
                 <w:color w:val="FFFFFF"/>
               </w:rPr>
-              <w:t xml:space="preserve"> da eseguire</w:t>
-            </w:r>
-          </w:p>
-        </w:tc>
-        <w:tc>
-          <w:tcPr>
-            <w:tcW w:w="6939" w:type="dxa"/>
-          </w:tcPr>
-          <w:p>
-            <w:pPr>
-              <w:rPr>
-                <w:rFonts w:ascii="Century Gothic" w:eastAsia="Yu Mincho" w:hAnsi="Century Gothic" w:cs="Times New Roman"/>
-              </w:rPr>
-            </w:pPr>
-            <w:r>
-              <w:rPr>
-                <w:rFonts w:ascii="Century Gothic" w:eastAsia="Yu Mincho" w:hAnsi="Century Gothic" w:cs="Times New Roman"/>
-              </w:rPr>
-              <w:t>Restituisce un elenco di Richieste da eseguire</w:t>
-            </w:r>
-          </w:p>
-        </w:tc>
-      </w:tr>
-      <w:tr>
-        <w:tc>
-          <w:tcPr>
-            <w:tcW w:w="2689" w:type="dxa"/>
-            <w:shd w:val="clear" w:color="auto" w:fill="2E74B5"/>
-          </w:tcPr>
-          <w:p>
-            <w:pPr>
+            </w:pPr>
+            <w:r>
               <w:rPr>
                 <w:rFonts w:ascii="Century Gothic" w:eastAsia="Yu Mincho" w:hAnsi="Century Gothic" w:cs="Times New Roman"/>
                 <w:color w:val="FFFFFF"/>
               </w:rPr>
-            </w:pPr>
-            <w:r>
-              <w:rPr>
-                <w:rFonts w:ascii="Century Gothic" w:eastAsia="Yu Mincho" w:hAnsi="Century Gothic" w:cs="Times New Roman"/>
-                <w:color w:val="FFFFFF"/>
-              </w:rPr>
               <w:lastRenderedPageBreak/>
-              <w:t>Modifica stato Richiesta _Fornitura</w:t>
-            </w:r>
-          </w:p>
-        </w:tc>
-        <w:tc>
-          <w:tcPr>
-            <w:tcW w:w="6939" w:type="dxa"/>
-          </w:tcPr>
-          <w:p>
-            <w:pPr>
-              <w:rPr>
-                <w:rFonts w:ascii="Century Gothic" w:eastAsia="Yu Mincho" w:hAnsi="Century Gothic" w:cs="Times New Roman"/>
-              </w:rPr>
-            </w:pPr>
-            <w:r>
-              <w:rPr>
-                <w:rFonts w:ascii="Century Gothic" w:eastAsia="Yu Mincho" w:hAnsi="Century Gothic" w:cs="Times New Roman"/>
-              </w:rPr>
-              <w:t>Modifica lo stato di una Richiesta</w:t>
-            </w:r>
-          </w:p>
-        </w:tc>
-      </w:tr>
-      <w:tr>
-        <w:tc>
-          <w:tcPr>
-            <w:tcW w:w="2689" w:type="dxa"/>
-            <w:shd w:val="clear" w:color="auto" w:fill="2E74B5"/>
-          </w:tcPr>
-          <w:p>
-            <w:pPr>
-              <w:rPr>
-                <w:rFonts w:ascii="Century Gothic" w:eastAsia="Yu Mincho" w:hAnsi="Century Gothic" w:cs="Times New Roman"/>
-                <w:color w:val="FFFFFF"/>
-              </w:rPr>
-            </w:pPr>
-            <w:r>
-              <w:rPr>
-                <w:rFonts w:ascii="Century Gothic" w:eastAsia="Yu Mincho" w:hAnsi="Century Gothic" w:cs="Times New Roman"/>
-                <w:color w:val="FFFFFF"/>
-              </w:rPr>
               <w:t xml:space="preserve">Stima Fornitura </w:t>
             </w:r>
           </w:p>
@@ -15806,11 +15369,11 @@
           <w:bottom w:val="single" w:sz="2" w:space="0" w:color="DEEAF6"/>
         </w:pBdr>
       </w:pPr>
-      <w:bookmarkStart w:id="26" w:name="_Toc57579751"/>
+      <w:bookmarkStart w:id="27" w:name="_Toc57579751"/>
       <w:r>
         <w:t>Glossario</w:t>
       </w:r>
-      <w:bookmarkEnd w:id="26"/>
+      <w:bookmarkEnd w:id="27"/>
       <w:r>
         <w:rPr>
           <w:sz w:val="24"/>
@@ -15887,7 +15450,7 @@
 </file>
 
 <file path=word/endnotes.xml><?xml version="1.0" encoding="utf-8"?>
-<w:endnotes xmlns:wpc="http://schemas.microsoft.com/office/word/2010/wordprocessingCanvas" xmlns:cx="http://schemas.microsoft.com/office/drawing/2014/chartex" xmlns:cx1="http://schemas.microsoft.com/office/drawing/2015/9/8/chartex" xmlns:cx2="http://schemas.microsoft.com/office/drawing/2015/10/21/chartex" xmlns:cx3="http://schemas.microsoft.com/office/drawing/2016/5/9/chartex" xmlns:cx4="http://schemas.microsoft.com/office/drawing/2016/5/10/chartex" xmlns:cx5="http://schemas.microsoft.com/office/drawing/2016/5/11/chartex" xmlns:cx6="http://schemas.microsoft.com/office/drawing/2016/5/12/chartex" xmlns:cx7="http://schemas.microsoft.com/office/drawing/2016/5/13/chartex" xmlns:cx8="http://schemas.microsoft.com/office/drawing/2016/5/14/chartex" xmlns:mc="http://schemas.openxmlformats.org/markup-compatibility/2006" xmlns:aink="http://schemas.microsoft.com/office/drawing/2016/ink" xmlns:am3d="http://schemas.microsoft.com/office/drawing/2017/model3d" xmlns:o="urn:schemas-microsoft-com:office:office" xmlns:r="http://schemas.openxmlformats.org/officeDocument/2006/relationships" xmlns:m="http://schemas.openxmlformats.org/officeDocument/2006/math" xmlns:v="urn:schemas-microsoft-com:vml" xmlns:wp14="http://schemas.microsoft.com/office/word/2010/wordprocessingDrawing" xmlns:wp="http://schemas.openxmlformats.org/drawingml/2006/wordprocessingDrawing" xmlns:w10="urn:schemas-microsoft-com:office:word" xmlns:w="http://schemas.openxmlformats.org/wordprocessingml/2006/main" xmlns:w14="http://schemas.microsoft.com/office/word/2010/wordml" xmlns:w15="http://schemas.microsoft.com/office/word/2012/wordml" xmlns:w16cex="http://schemas.microsoft.com/office/word/2018/wordml/cex" xmlns:w16cid="http://schemas.microsoft.com/office/word/2016/wordml/cid" xmlns:w16="http://schemas.microsoft.com/office/word/2018/wordml" xmlns:w16se="http://schemas.microsoft.com/office/word/2015/wordml/symex" xmlns:wpg="http://schemas.microsoft.com/office/word/2010/wordprocessingGroup" xmlns:wpi="http://schemas.microsoft.com/office/word/2010/wordprocessingInk" xmlns:wne="http://schemas.microsoft.com/office/word/2006/wordml" xmlns:wps="http://schemas.microsoft.com/office/word/2010/wordprocessingShape" mc:Ignorable="w14 w15 w16se w16cid w16 w16cex wp14">
+<w:endnotes xmlns:wpc="http://schemas.microsoft.com/office/word/2010/wordprocessingCanvas" xmlns:cx="http://schemas.microsoft.com/office/drawing/2014/chartex" xmlns:cx1="http://schemas.microsoft.com/office/drawing/2015/9/8/chartex" xmlns:mc="http://schemas.openxmlformats.org/markup-compatibility/2006" xmlns:o="urn:schemas-microsoft-com:office:office" xmlns:r="http://schemas.openxmlformats.org/officeDocument/2006/relationships" xmlns:m="http://schemas.openxmlformats.org/officeDocument/2006/math" xmlns:v="urn:schemas-microsoft-com:vml" xmlns:wp14="http://schemas.microsoft.com/office/word/2010/wordprocessingDrawing" xmlns:wp="http://schemas.openxmlformats.org/drawingml/2006/wordprocessingDrawing" xmlns:w10="urn:schemas-microsoft-com:office:word" xmlns:w="http://schemas.openxmlformats.org/wordprocessingml/2006/main" xmlns:w14="http://schemas.microsoft.com/office/word/2010/wordml" xmlns:w15="http://schemas.microsoft.com/office/word/2012/wordml" xmlns:w16se="http://schemas.microsoft.com/office/word/2015/wordml/symex" xmlns:wpg="http://schemas.microsoft.com/office/word/2010/wordprocessingGroup" xmlns:wpi="http://schemas.microsoft.com/office/word/2010/wordprocessingInk" xmlns:wne="http://schemas.microsoft.com/office/word/2006/wordml" xmlns:wps="http://schemas.microsoft.com/office/word/2010/wordprocessingShape" mc:Ignorable="w14 w15 w16se wp14">
   <w:endnote w:type="separator" w:id="-1">
     <w:p>
       <w:pPr>
@@ -15912,7 +15475,7 @@
 </file>
 
 <file path=word/footer1.xml><?xml version="1.0" encoding="utf-8"?>
-<w:ftr xmlns:wpc="http://schemas.microsoft.com/office/word/2010/wordprocessingCanvas" xmlns:cx="http://schemas.microsoft.com/office/drawing/2014/chartex" xmlns:cx1="http://schemas.microsoft.com/office/drawing/2015/9/8/chartex" xmlns:cx2="http://schemas.microsoft.com/office/drawing/2015/10/21/chartex" xmlns:cx3="http://schemas.microsoft.com/office/drawing/2016/5/9/chartex" xmlns:cx4="http://schemas.microsoft.com/office/drawing/2016/5/10/chartex" xmlns:cx5="http://schemas.microsoft.com/office/drawing/2016/5/11/chartex" xmlns:cx6="http://schemas.microsoft.com/office/drawing/2016/5/12/chartex" xmlns:cx7="http://schemas.microsoft.com/office/drawing/2016/5/13/chartex" xmlns:cx8="http://schemas.microsoft.com/office/drawing/2016/5/14/chartex" xmlns:mc="http://schemas.openxmlformats.org/markup-compatibility/2006" xmlns:aink="http://schemas.microsoft.com/office/drawing/2016/ink" xmlns:am3d="http://schemas.microsoft.com/office/drawing/2017/model3d" xmlns:o="urn:schemas-microsoft-com:office:office" xmlns:r="http://schemas.openxmlformats.org/officeDocument/2006/relationships" xmlns:m="http://schemas.openxmlformats.org/officeDocument/2006/math" xmlns:v="urn:schemas-microsoft-com:vml" xmlns:wp14="http://schemas.microsoft.com/office/word/2010/wordprocessingDrawing" xmlns:wp="http://schemas.openxmlformats.org/drawingml/2006/wordprocessingDrawing" xmlns:w10="urn:schemas-microsoft-com:office:word" xmlns:w="http://schemas.openxmlformats.org/wordprocessingml/2006/main" xmlns:w14="http://schemas.microsoft.com/office/word/2010/wordml" xmlns:w15="http://schemas.microsoft.com/office/word/2012/wordml" xmlns:w16cex="http://schemas.microsoft.com/office/word/2018/wordml/cex" xmlns:w16cid="http://schemas.microsoft.com/office/word/2016/wordml/cid" xmlns:w16="http://schemas.microsoft.com/office/word/2018/wordml" xmlns:w16se="http://schemas.microsoft.com/office/word/2015/wordml/symex" xmlns:wpg="http://schemas.microsoft.com/office/word/2010/wordprocessingGroup" xmlns:wpi="http://schemas.microsoft.com/office/word/2010/wordprocessingInk" xmlns:wne="http://schemas.microsoft.com/office/word/2006/wordml" xmlns:wps="http://schemas.microsoft.com/office/word/2010/wordprocessingShape" mc:Ignorable="w14 w15 w16se w16cid w16 w16cex wp14">
+<w:ftr xmlns:wpc="http://schemas.microsoft.com/office/word/2010/wordprocessingCanvas" xmlns:cx="http://schemas.microsoft.com/office/drawing/2014/chartex" xmlns:cx1="http://schemas.microsoft.com/office/drawing/2015/9/8/chartex" xmlns:mc="http://schemas.openxmlformats.org/markup-compatibility/2006" xmlns:o="urn:schemas-microsoft-com:office:office" xmlns:r="http://schemas.openxmlformats.org/officeDocument/2006/relationships" xmlns:m="http://schemas.openxmlformats.org/officeDocument/2006/math" xmlns:v="urn:schemas-microsoft-com:vml" xmlns:wp14="http://schemas.microsoft.com/office/word/2010/wordprocessingDrawing" xmlns:wp="http://schemas.openxmlformats.org/drawingml/2006/wordprocessingDrawing" xmlns:w10="urn:schemas-microsoft-com:office:word" xmlns:w="http://schemas.openxmlformats.org/wordprocessingml/2006/main" xmlns:w14="http://schemas.microsoft.com/office/word/2010/wordml" xmlns:w15="http://schemas.microsoft.com/office/word/2012/wordml" xmlns:w16se="http://schemas.microsoft.com/office/word/2015/wordml/symex" xmlns:wpg="http://schemas.microsoft.com/office/word/2010/wordprocessingGroup" xmlns:wpi="http://schemas.microsoft.com/office/word/2010/wordprocessingInk" xmlns:wne="http://schemas.microsoft.com/office/word/2006/wordml" xmlns:wps="http://schemas.microsoft.com/office/word/2010/wordprocessingShape" mc:Ignorable="w14 w15 w16se wp14">
   <w:sdt>
     <w:sdtPr>
       <w:id w:val="-1102651135"/>
@@ -15990,10 +15553,11 @@
               <w:rPr>
                 <w:b/>
                 <w:bCs/>
+                <w:noProof/>
                 <w:color w:val="0070C0"/>
                 <w:lang w:val="en-GB"/>
               </w:rPr>
-              <w:t>2</w:t>
+              <w:t>3</w:t>
             </w:r>
             <w:r>
               <w:rPr>
@@ -16045,10 +15609,11 @@
               <w:rPr>
                 <w:b/>
                 <w:bCs/>
+                <w:noProof/>
                 <w:color w:val="0070C0"/>
                 <w:lang w:val="en-GB"/>
               </w:rPr>
-              <w:t>2</w:t>
+              <w:t>15</w:t>
             </w:r>
             <w:r>
               <w:rPr>
@@ -16128,7 +15693,7 @@
 </file>
 
 <file path=word/footer2.xml><?xml version="1.0" encoding="utf-8"?>
-<w:ftr xmlns:wpc="http://schemas.microsoft.com/office/word/2010/wordprocessingCanvas" xmlns:cx="http://schemas.microsoft.com/office/drawing/2014/chartex" xmlns:cx1="http://schemas.microsoft.com/office/drawing/2015/9/8/chartex" xmlns:cx2="http://schemas.microsoft.com/office/drawing/2015/10/21/chartex" xmlns:cx3="http://schemas.microsoft.com/office/drawing/2016/5/9/chartex" xmlns:cx4="http://schemas.microsoft.com/office/drawing/2016/5/10/chartex" xmlns:cx5="http://schemas.microsoft.com/office/drawing/2016/5/11/chartex" xmlns:cx6="http://schemas.microsoft.com/office/drawing/2016/5/12/chartex" xmlns:cx7="http://schemas.microsoft.com/office/drawing/2016/5/13/chartex" xmlns:cx8="http://schemas.microsoft.com/office/drawing/2016/5/14/chartex" xmlns:mc="http://schemas.openxmlformats.org/markup-compatibility/2006" xmlns:aink="http://schemas.microsoft.com/office/drawing/2016/ink" xmlns:am3d="http://schemas.microsoft.com/office/drawing/2017/model3d" xmlns:o="urn:schemas-microsoft-com:office:office" xmlns:r="http://schemas.openxmlformats.org/officeDocument/2006/relationships" xmlns:m="http://schemas.openxmlformats.org/officeDocument/2006/math" xmlns:v="urn:schemas-microsoft-com:vml" xmlns:wp14="http://schemas.microsoft.com/office/word/2010/wordprocessingDrawing" xmlns:wp="http://schemas.openxmlformats.org/drawingml/2006/wordprocessingDrawing" xmlns:w10="urn:schemas-microsoft-com:office:word" xmlns:w="http://schemas.openxmlformats.org/wordprocessingml/2006/main" xmlns:w14="http://schemas.microsoft.com/office/word/2010/wordml" xmlns:w15="http://schemas.microsoft.com/office/word/2012/wordml" xmlns:w16cex="http://schemas.microsoft.com/office/word/2018/wordml/cex" xmlns:w16cid="http://schemas.microsoft.com/office/word/2016/wordml/cid" xmlns:w16="http://schemas.microsoft.com/office/word/2018/wordml" xmlns:w16se="http://schemas.microsoft.com/office/word/2015/wordml/symex" xmlns:wpg="http://schemas.microsoft.com/office/word/2010/wordprocessingGroup" xmlns:wpi="http://schemas.microsoft.com/office/word/2010/wordprocessingInk" xmlns:wne="http://schemas.microsoft.com/office/word/2006/wordml" xmlns:wps="http://schemas.microsoft.com/office/word/2010/wordprocessingShape" mc:Ignorable="w14 w15 w16se w16cid w16 w16cex wp14">
+<w:ftr xmlns:wpc="http://schemas.microsoft.com/office/word/2010/wordprocessingCanvas" xmlns:cx="http://schemas.microsoft.com/office/drawing/2014/chartex" xmlns:cx1="http://schemas.microsoft.com/office/drawing/2015/9/8/chartex" xmlns:mc="http://schemas.openxmlformats.org/markup-compatibility/2006" xmlns:o="urn:schemas-microsoft-com:office:office" xmlns:r="http://schemas.openxmlformats.org/officeDocument/2006/relationships" xmlns:m="http://schemas.openxmlformats.org/officeDocument/2006/math" xmlns:v="urn:schemas-microsoft-com:vml" xmlns:wp14="http://schemas.microsoft.com/office/word/2010/wordprocessingDrawing" xmlns:wp="http://schemas.openxmlformats.org/drawingml/2006/wordprocessingDrawing" xmlns:w10="urn:schemas-microsoft-com:office:word" xmlns:w="http://schemas.openxmlformats.org/wordprocessingml/2006/main" xmlns:w14="http://schemas.microsoft.com/office/word/2010/wordml" xmlns:w15="http://schemas.microsoft.com/office/word/2012/wordml" xmlns:w16se="http://schemas.microsoft.com/office/word/2015/wordml/symex" xmlns:wpg="http://schemas.microsoft.com/office/word/2010/wordprocessingGroup" xmlns:wpi="http://schemas.microsoft.com/office/word/2010/wordprocessingInk" xmlns:wne="http://schemas.microsoft.com/office/word/2006/wordml" xmlns:wps="http://schemas.microsoft.com/office/word/2010/wordprocessingShape" mc:Ignorable="w14 w15 w16se wp14">
   <w:sdt>
     <w:sdtPr>
       <w:id w:val="844517022"/>
@@ -16137,7 +15702,6 @@
         <w:docPartUnique/>
       </w:docPartObj>
     </w:sdtPr>
-    <w:sdtEndPr/>
     <w:sdtContent>
       <w:sdt>
         <w:sdtPr>
@@ -16147,7 +15711,6 @@
             <w:docPartUnique/>
           </w:docPartObj>
         </w:sdtPr>
-        <w:sdtEndPr/>
         <w:sdtContent>
           <w:p>
             <w:pPr>
@@ -16197,10 +15760,11 @@
               <w:rPr>
                 <w:b/>
                 <w:bCs/>
+                <w:noProof/>
                 <w:color w:val="0070C0"/>
                 <w:lang w:val="en-GB"/>
               </w:rPr>
-              <w:t>2</w:t>
+              <w:t>8</w:t>
             </w:r>
             <w:r>
               <w:rPr>
@@ -16252,10 +15816,11 @@
               <w:rPr>
                 <w:b/>
                 <w:bCs/>
+                <w:noProof/>
                 <w:color w:val="0070C0"/>
                 <w:lang w:val="en-GB"/>
               </w:rPr>
-              <w:t>2</w:t>
+              <w:t>15</w:t>
             </w:r>
             <w:r>
               <w:rPr>
@@ -16327,7 +15892,7 @@
 </file>
 
 <file path=word/footnotes.xml><?xml version="1.0" encoding="utf-8"?>
-<w:footnotes xmlns:wpc="http://schemas.microsoft.com/office/word/2010/wordprocessingCanvas" xmlns:cx="http://schemas.microsoft.com/office/drawing/2014/chartex" xmlns:cx1="http://schemas.microsoft.com/office/drawing/2015/9/8/chartex" xmlns:cx2="http://schemas.microsoft.com/office/drawing/2015/10/21/chartex" xmlns:cx3="http://schemas.microsoft.com/office/drawing/2016/5/9/chartex" xmlns:cx4="http://schemas.microsoft.com/office/drawing/2016/5/10/chartex" xmlns:cx5="http://schemas.microsoft.com/office/drawing/2016/5/11/chartex" xmlns:cx6="http://schemas.microsoft.com/office/drawing/2016/5/12/chartex" xmlns:cx7="http://schemas.microsoft.com/office/drawing/2016/5/13/chartex" xmlns:cx8="http://schemas.microsoft.com/office/drawing/2016/5/14/chartex" xmlns:mc="http://schemas.openxmlformats.org/markup-compatibility/2006" xmlns:aink="http://schemas.microsoft.com/office/drawing/2016/ink" xmlns:am3d="http://schemas.microsoft.com/office/drawing/2017/model3d" xmlns:o="urn:schemas-microsoft-com:office:office" xmlns:r="http://schemas.openxmlformats.org/officeDocument/2006/relationships" xmlns:m="http://schemas.openxmlformats.org/officeDocument/2006/math" xmlns:v="urn:schemas-microsoft-com:vml" xmlns:wp14="http://schemas.microsoft.com/office/word/2010/wordprocessingDrawing" xmlns:wp="http://schemas.openxmlformats.org/drawingml/2006/wordprocessingDrawing" xmlns:w10="urn:schemas-microsoft-com:office:word" xmlns:w="http://schemas.openxmlformats.org/wordprocessingml/2006/main" xmlns:w14="http://schemas.microsoft.com/office/word/2010/wordml" xmlns:w15="http://schemas.microsoft.com/office/word/2012/wordml" xmlns:w16cex="http://schemas.microsoft.com/office/word/2018/wordml/cex" xmlns:w16cid="http://schemas.microsoft.com/office/word/2016/wordml/cid" xmlns:w16="http://schemas.microsoft.com/office/word/2018/wordml" xmlns:w16se="http://schemas.microsoft.com/office/word/2015/wordml/symex" xmlns:wpg="http://schemas.microsoft.com/office/word/2010/wordprocessingGroup" xmlns:wpi="http://schemas.microsoft.com/office/word/2010/wordprocessingInk" xmlns:wne="http://schemas.microsoft.com/office/word/2006/wordml" xmlns:wps="http://schemas.microsoft.com/office/word/2010/wordprocessingShape" mc:Ignorable="w14 w15 w16se w16cid w16 w16cex wp14">
+<w:footnotes xmlns:wpc="http://schemas.microsoft.com/office/word/2010/wordprocessingCanvas" xmlns:cx="http://schemas.microsoft.com/office/drawing/2014/chartex" xmlns:cx1="http://schemas.microsoft.com/office/drawing/2015/9/8/chartex" xmlns:mc="http://schemas.openxmlformats.org/markup-compatibility/2006" xmlns:o="urn:schemas-microsoft-com:office:office" xmlns:r="http://schemas.openxmlformats.org/officeDocument/2006/relationships" xmlns:m="http://schemas.openxmlformats.org/officeDocument/2006/math" xmlns:v="urn:schemas-microsoft-com:vml" xmlns:wp14="http://schemas.microsoft.com/office/word/2010/wordprocessingDrawing" xmlns:wp="http://schemas.openxmlformats.org/drawingml/2006/wordprocessingDrawing" xmlns:w10="urn:schemas-microsoft-com:office:word" xmlns:w="http://schemas.openxmlformats.org/wordprocessingml/2006/main" xmlns:w14="http://schemas.microsoft.com/office/word/2010/wordml" xmlns:w15="http://schemas.microsoft.com/office/word/2012/wordml" xmlns:w16se="http://schemas.microsoft.com/office/word/2015/wordml/symex" xmlns:wpg="http://schemas.microsoft.com/office/word/2010/wordprocessingGroup" xmlns:wpi="http://schemas.microsoft.com/office/word/2010/wordprocessingInk" xmlns:wne="http://schemas.microsoft.com/office/word/2006/wordml" xmlns:wps="http://schemas.microsoft.com/office/word/2010/wordprocessingShape" mc:Ignorable="w14 w15 w16se wp14">
   <w:footnote w:type="separator" w:id="-1">
     <w:p>
       <w:pPr>
@@ -16352,7 +15917,7 @@
 </file>
 
 <file path=word/header1.xml><?xml version="1.0" encoding="utf-8"?>
-<w:hdr xmlns:wpc="http://schemas.microsoft.com/office/word/2010/wordprocessingCanvas" xmlns:cx="http://schemas.microsoft.com/office/drawing/2014/chartex" xmlns:cx1="http://schemas.microsoft.com/office/drawing/2015/9/8/chartex" xmlns:cx2="http://schemas.microsoft.com/office/drawing/2015/10/21/chartex" xmlns:cx3="http://schemas.microsoft.com/office/drawing/2016/5/9/chartex" xmlns:cx4="http://schemas.microsoft.com/office/drawing/2016/5/10/chartex" xmlns:cx5="http://schemas.microsoft.com/office/drawing/2016/5/11/chartex" xmlns:cx6="http://schemas.microsoft.com/office/drawing/2016/5/12/chartex" xmlns:cx7="http://schemas.microsoft.com/office/drawing/2016/5/13/chartex" xmlns:cx8="http://schemas.microsoft.com/office/drawing/2016/5/14/chartex" xmlns:mc="http://schemas.openxmlformats.org/markup-compatibility/2006" xmlns:aink="http://schemas.microsoft.com/office/drawing/2016/ink" xmlns:am3d="http://schemas.microsoft.com/office/drawing/2017/model3d" xmlns:o="urn:schemas-microsoft-com:office:office" xmlns:r="http://schemas.openxmlformats.org/officeDocument/2006/relationships" xmlns:m="http://schemas.openxmlformats.org/officeDocument/2006/math" xmlns:v="urn:schemas-microsoft-com:vml" xmlns:wp14="http://schemas.microsoft.com/office/word/2010/wordprocessingDrawing" xmlns:wp="http://schemas.openxmlformats.org/drawingml/2006/wordprocessingDrawing" xmlns:w10="urn:schemas-microsoft-com:office:word" xmlns:w="http://schemas.openxmlformats.org/wordprocessingml/2006/main" xmlns:w14="http://schemas.microsoft.com/office/word/2010/wordml" xmlns:w15="http://schemas.microsoft.com/office/word/2012/wordml" xmlns:w16cex="http://schemas.microsoft.com/office/word/2018/wordml/cex" xmlns:w16cid="http://schemas.microsoft.com/office/word/2016/wordml/cid" xmlns:w16="http://schemas.microsoft.com/office/word/2018/wordml" xmlns:w16se="http://schemas.microsoft.com/office/word/2015/wordml/symex" xmlns:wpg="http://schemas.microsoft.com/office/word/2010/wordprocessingGroup" xmlns:wpi="http://schemas.microsoft.com/office/word/2010/wordprocessingInk" xmlns:wne="http://schemas.microsoft.com/office/word/2006/wordml" xmlns:wps="http://schemas.microsoft.com/office/word/2010/wordprocessingShape" mc:Ignorable="w14 w15 w16se w16cid w16 w16cex wp14">
+<w:hdr xmlns:wpc="http://schemas.microsoft.com/office/word/2010/wordprocessingCanvas" xmlns:cx="http://schemas.microsoft.com/office/drawing/2014/chartex" xmlns:cx1="http://schemas.microsoft.com/office/drawing/2015/9/8/chartex" xmlns:mc="http://schemas.openxmlformats.org/markup-compatibility/2006" xmlns:o="urn:schemas-microsoft-com:office:office" xmlns:r="http://schemas.openxmlformats.org/officeDocument/2006/relationships" xmlns:m="http://schemas.openxmlformats.org/officeDocument/2006/math" xmlns:v="urn:schemas-microsoft-com:vml" xmlns:wp14="http://schemas.microsoft.com/office/word/2010/wordprocessingDrawing" xmlns:wp="http://schemas.openxmlformats.org/drawingml/2006/wordprocessingDrawing" xmlns:w10="urn:schemas-microsoft-com:office:word" xmlns:w="http://schemas.openxmlformats.org/wordprocessingml/2006/main" xmlns:w14="http://schemas.microsoft.com/office/word/2010/wordml" xmlns:w15="http://schemas.microsoft.com/office/word/2012/wordml" xmlns:w16se="http://schemas.microsoft.com/office/word/2015/wordml/symex" xmlns:wpg="http://schemas.microsoft.com/office/word/2010/wordprocessingGroup" xmlns:wpi="http://schemas.microsoft.com/office/word/2010/wordprocessingInk" xmlns:wne="http://schemas.microsoft.com/office/word/2006/wordml" xmlns:wps="http://schemas.microsoft.com/office/word/2010/wordprocessingShape" mc:Ignorable="w14 w15 w16se wp14">
   <w:p>
     <w:pPr>
       <w:tabs>
@@ -16535,20 +16100,8 @@
         <w:szCs w:val="24"/>
         <w:lang w:eastAsia="en-US"/>
       </w:rPr>
-      <w:t xml:space="preserve">- Prof.ssa </w:t>
+      <w:t>- Prof.ssa F.Ferrucci</w:t>
     </w:r>
-    <w:proofErr w:type="spellStart"/>
-    <w:r>
-      <w:rPr>
-        <w:rFonts w:asciiTheme="majorHAnsi" w:eastAsia="Calibri" w:hAnsiTheme="majorHAnsi" w:cs="Times New Roman"/>
-        <w:color w:val="auto"/>
-        <w:sz w:val="24"/>
-        <w:szCs w:val="24"/>
-        <w:lang w:eastAsia="en-US"/>
-      </w:rPr>
-      <w:t>F.Ferrucci</w:t>
-    </w:r>
-    <w:proofErr w:type="spellEnd"/>
   </w:p>
   <w:p>
     <w:pPr>
@@ -16559,7 +16112,7 @@
 </file>
 
 <file path=word/header2.xml><?xml version="1.0" encoding="utf-8"?>
-<w:hdr xmlns:wpc="http://schemas.microsoft.com/office/word/2010/wordprocessingCanvas" xmlns:cx="http://schemas.microsoft.com/office/drawing/2014/chartex" xmlns:cx1="http://schemas.microsoft.com/office/drawing/2015/9/8/chartex" xmlns:cx2="http://schemas.microsoft.com/office/drawing/2015/10/21/chartex" xmlns:cx3="http://schemas.microsoft.com/office/drawing/2016/5/9/chartex" xmlns:cx4="http://schemas.microsoft.com/office/drawing/2016/5/10/chartex" xmlns:cx5="http://schemas.microsoft.com/office/drawing/2016/5/11/chartex" xmlns:cx6="http://schemas.microsoft.com/office/drawing/2016/5/12/chartex" xmlns:cx7="http://schemas.microsoft.com/office/drawing/2016/5/13/chartex" xmlns:cx8="http://schemas.microsoft.com/office/drawing/2016/5/14/chartex" xmlns:mc="http://schemas.openxmlformats.org/markup-compatibility/2006" xmlns:aink="http://schemas.microsoft.com/office/drawing/2016/ink" xmlns:am3d="http://schemas.microsoft.com/office/drawing/2017/model3d" xmlns:o="urn:schemas-microsoft-com:office:office" xmlns:r="http://schemas.openxmlformats.org/officeDocument/2006/relationships" xmlns:m="http://schemas.openxmlformats.org/officeDocument/2006/math" xmlns:v="urn:schemas-microsoft-com:vml" xmlns:wp14="http://schemas.microsoft.com/office/word/2010/wordprocessingDrawing" xmlns:wp="http://schemas.openxmlformats.org/drawingml/2006/wordprocessingDrawing" xmlns:w10="urn:schemas-microsoft-com:office:word" xmlns:w="http://schemas.openxmlformats.org/wordprocessingml/2006/main" xmlns:w14="http://schemas.microsoft.com/office/word/2010/wordml" xmlns:w15="http://schemas.microsoft.com/office/word/2012/wordml" xmlns:w16cex="http://schemas.microsoft.com/office/word/2018/wordml/cex" xmlns:w16cid="http://schemas.microsoft.com/office/word/2016/wordml/cid" xmlns:w16="http://schemas.microsoft.com/office/word/2018/wordml" xmlns:w16se="http://schemas.microsoft.com/office/word/2015/wordml/symex" xmlns:wpg="http://schemas.microsoft.com/office/word/2010/wordprocessingGroup" xmlns:wpi="http://schemas.microsoft.com/office/word/2010/wordprocessingInk" xmlns:wne="http://schemas.microsoft.com/office/word/2006/wordml" xmlns:wps="http://schemas.microsoft.com/office/word/2010/wordprocessingShape" mc:Ignorable="w14 w15 w16se w16cid w16 w16cex wp14">
+<w:hdr xmlns:wpc="http://schemas.microsoft.com/office/word/2010/wordprocessingCanvas" xmlns:cx="http://schemas.microsoft.com/office/drawing/2014/chartex" xmlns:cx1="http://schemas.microsoft.com/office/drawing/2015/9/8/chartex" xmlns:mc="http://schemas.openxmlformats.org/markup-compatibility/2006" xmlns:o="urn:schemas-microsoft-com:office:office" xmlns:r="http://schemas.openxmlformats.org/officeDocument/2006/relationships" xmlns:m="http://schemas.openxmlformats.org/officeDocument/2006/math" xmlns:v="urn:schemas-microsoft-com:vml" xmlns:wp14="http://schemas.microsoft.com/office/word/2010/wordprocessingDrawing" xmlns:wp="http://schemas.openxmlformats.org/drawingml/2006/wordprocessingDrawing" xmlns:w10="urn:schemas-microsoft-com:office:word" xmlns:w="http://schemas.openxmlformats.org/wordprocessingml/2006/main" xmlns:w14="http://schemas.microsoft.com/office/word/2010/wordml" xmlns:w15="http://schemas.microsoft.com/office/word/2012/wordml" xmlns:w16se="http://schemas.microsoft.com/office/word/2015/wordml/symex" xmlns:wpg="http://schemas.microsoft.com/office/word/2010/wordprocessingGroup" xmlns:wpi="http://schemas.microsoft.com/office/word/2010/wordprocessingInk" xmlns:wne="http://schemas.microsoft.com/office/word/2006/wordml" xmlns:wps="http://schemas.microsoft.com/office/word/2010/wordprocessingShape" mc:Ignorable="w14 w15 w16se wp14">
   <w:p>
     <w:pPr>
       <w:tabs>
@@ -16749,20 +16302,8 @@
         <w:szCs w:val="24"/>
         <w:lang w:eastAsia="en-US"/>
       </w:rPr>
-      <w:t xml:space="preserve">- Prof.ssa </w:t>
+      <w:t>- Prof.ssa F.Ferrucci</w:t>
     </w:r>
-    <w:proofErr w:type="spellStart"/>
-    <w:r>
-      <w:rPr>
-        <w:rFonts w:asciiTheme="majorHAnsi" w:eastAsia="Calibri" w:hAnsiTheme="majorHAnsi" w:cs="Times New Roman"/>
-        <w:color w:val="auto"/>
-        <w:sz w:val="24"/>
-        <w:szCs w:val="24"/>
-        <w:lang w:eastAsia="en-US"/>
-      </w:rPr>
-      <w:t>F.Ferrucci</w:t>
-    </w:r>
-    <w:proofErr w:type="spellEnd"/>
   </w:p>
   <w:p>
     <w:pPr>
@@ -16777,7 +16318,7 @@
 </file>
 
 <file path=word/numbering.xml><?xml version="1.0" encoding="utf-8"?>
-<w:numbering xmlns:wpc="http://schemas.microsoft.com/office/word/2010/wordprocessingCanvas" xmlns:cx="http://schemas.microsoft.com/office/drawing/2014/chartex" xmlns:cx1="http://schemas.microsoft.com/office/drawing/2015/9/8/chartex" xmlns:cx2="http://schemas.microsoft.com/office/drawing/2015/10/21/chartex" xmlns:cx3="http://schemas.microsoft.com/office/drawing/2016/5/9/chartex" xmlns:cx4="http://schemas.microsoft.com/office/drawing/2016/5/10/chartex" xmlns:cx5="http://schemas.microsoft.com/office/drawing/2016/5/11/chartex" xmlns:cx6="http://schemas.microsoft.com/office/drawing/2016/5/12/chartex" xmlns:cx7="http://schemas.microsoft.com/office/drawing/2016/5/13/chartex" xmlns:cx8="http://schemas.microsoft.com/office/drawing/2016/5/14/chartex" xmlns:mc="http://schemas.openxmlformats.org/markup-compatibility/2006" xmlns:aink="http://schemas.microsoft.com/office/drawing/2016/ink" xmlns:am3d="http://schemas.microsoft.com/office/drawing/2017/model3d" xmlns:o="urn:schemas-microsoft-com:office:office" xmlns:r="http://schemas.openxmlformats.org/officeDocument/2006/relationships" xmlns:m="http://schemas.openxmlformats.org/officeDocument/2006/math" xmlns:v="urn:schemas-microsoft-com:vml" xmlns:wp14="http://schemas.microsoft.com/office/word/2010/wordprocessingDrawing" xmlns:wp="http://schemas.openxmlformats.org/drawingml/2006/wordprocessingDrawing" xmlns:w10="urn:schemas-microsoft-com:office:word" xmlns:w="http://schemas.openxmlformats.org/wordprocessingml/2006/main" xmlns:w14="http://schemas.microsoft.com/office/word/2010/wordml" xmlns:w15="http://schemas.microsoft.com/office/word/2012/wordml" xmlns:w16cex="http://schemas.microsoft.com/office/word/2018/wordml/cex" xmlns:w16cid="http://schemas.microsoft.com/office/word/2016/wordml/cid" xmlns:w16="http://schemas.microsoft.com/office/word/2018/wordml" xmlns:w16se="http://schemas.microsoft.com/office/word/2015/wordml/symex" xmlns:wpg="http://schemas.microsoft.com/office/word/2010/wordprocessingGroup" xmlns:wpi="http://schemas.microsoft.com/office/word/2010/wordprocessingInk" xmlns:wne="http://schemas.microsoft.com/office/word/2006/wordml" xmlns:wps="http://schemas.microsoft.com/office/word/2010/wordprocessingShape" mc:Ignorable="w14 w15 w16se w16cid w16 w16cex wp14">
+<w:numbering xmlns:wpc="http://schemas.microsoft.com/office/word/2010/wordprocessingCanvas" xmlns:cx="http://schemas.microsoft.com/office/drawing/2014/chartex" xmlns:cx1="http://schemas.microsoft.com/office/drawing/2015/9/8/chartex" xmlns:mc="http://schemas.openxmlformats.org/markup-compatibility/2006" xmlns:o="urn:schemas-microsoft-com:office:office" xmlns:r="http://schemas.openxmlformats.org/officeDocument/2006/relationships" xmlns:m="http://schemas.openxmlformats.org/officeDocument/2006/math" xmlns:v="urn:schemas-microsoft-com:vml" xmlns:wp14="http://schemas.microsoft.com/office/word/2010/wordprocessingDrawing" xmlns:wp="http://schemas.openxmlformats.org/drawingml/2006/wordprocessingDrawing" xmlns:w10="urn:schemas-microsoft-com:office:word" xmlns:w="http://schemas.openxmlformats.org/wordprocessingml/2006/main" xmlns:w14="http://schemas.microsoft.com/office/word/2010/wordml" xmlns:w15="http://schemas.microsoft.com/office/word/2012/wordml" xmlns:w16se="http://schemas.microsoft.com/office/word/2015/wordml/symex" xmlns:wpg="http://schemas.microsoft.com/office/word/2010/wordprocessingGroup" xmlns:wpi="http://schemas.microsoft.com/office/word/2010/wordprocessingInk" xmlns:wne="http://schemas.microsoft.com/office/word/2006/wordml" xmlns:wps="http://schemas.microsoft.com/office/word/2010/wordprocessingShape" mc:Ignorable="w14 w15 w16se wp14">
   <w:abstractNum w:abstractNumId="0" w15:restartNumberingAfterBreak="0">
     <w:nsid w:val="006E1DBF"/>
     <w:multiLevelType w:val="hybridMultilevel"/>
@@ -20357,7 +19898,7 @@
 </file>
 
 <file path=word/styles.xml><?xml version="1.0" encoding="utf-8"?>
-<w:styles xmlns:mc="http://schemas.openxmlformats.org/markup-compatibility/2006" xmlns:r="http://schemas.openxmlformats.org/officeDocument/2006/relationships" xmlns:w="http://schemas.openxmlformats.org/wordprocessingml/2006/main" xmlns:w14="http://schemas.microsoft.com/office/word/2010/wordml" xmlns:w15="http://schemas.microsoft.com/office/word/2012/wordml" xmlns:w16cex="http://schemas.microsoft.com/office/word/2018/wordml/cex" xmlns:w16cid="http://schemas.microsoft.com/office/word/2016/wordml/cid" xmlns:w16="http://schemas.microsoft.com/office/word/2018/wordml" xmlns:w16se="http://schemas.microsoft.com/office/word/2015/wordml/symex" mc:Ignorable="w14 w15 w16se w16cid w16 w16cex">
+<w:styles xmlns:mc="http://schemas.openxmlformats.org/markup-compatibility/2006" xmlns:r="http://schemas.openxmlformats.org/officeDocument/2006/relationships" xmlns:w="http://schemas.openxmlformats.org/wordprocessingml/2006/main" xmlns:w14="http://schemas.microsoft.com/office/word/2010/wordml" xmlns:w15="http://schemas.microsoft.com/office/word/2012/wordml" xmlns:w16se="http://schemas.microsoft.com/office/word/2015/wordml/symex" mc:Ignorable="w14 w15 w16se">
   <w:docDefaults>
     <w:rPrDefault>
       <w:rPr>
@@ -20372,7 +19913,7 @@
       </w:pPr>
     </w:pPrDefault>
   </w:docDefaults>
-  <w:latentStyles w:defLockedState="0" w:defUIPriority="99" w:defSemiHidden="0" w:defUnhideWhenUsed="0" w:defQFormat="0" w:count="376">
+  <w:latentStyles w:defLockedState="0" w:defUIPriority="99" w:defSemiHidden="0" w:defUnhideWhenUsed="0" w:defQFormat="0" w:count="371">
     <w:lsdException w:name="Normal" w:uiPriority="0" w:qFormat="1"/>
     <w:lsdException w:name="heading 1" w:uiPriority="9" w:qFormat="1"/>
     <w:lsdException w:name="heading 2" w:semiHidden="1" w:uiPriority="9" w:unhideWhenUsed="1" w:qFormat="1"/>
@@ -20744,11 +20285,6 @@
     <w:lsdException w:name="List Table 5 Dark Accent 6" w:uiPriority="50"/>
     <w:lsdException w:name="List Table 6 Colorful Accent 6" w:uiPriority="51"/>
     <w:lsdException w:name="List Table 7 Colorful Accent 6" w:uiPriority="52"/>
-    <w:lsdException w:name="Mention" w:semiHidden="1" w:unhideWhenUsed="1"/>
-    <w:lsdException w:name="Smart Hyperlink" w:semiHidden="1" w:unhideWhenUsed="1"/>
-    <w:lsdException w:name="Hashtag" w:semiHidden="1" w:unhideWhenUsed="1"/>
-    <w:lsdException w:name="Unresolved Mention" w:semiHidden="1" w:unhideWhenUsed="1"/>
-    <w:lsdException w:name="Smart Link" w:semiHidden="1" w:unhideWhenUsed="1"/>
   </w:latentStyles>
   <w:style w:type="paragraph" w:default="1" w:styleId="Normale">
     <w:name w:val="Normal"/>
@@ -21892,6 +21428,15 @@
 </file>
 
 <file path=customXml/item3.xml><?xml version="1.0" encoding="utf-8"?>
+<?mso-contentType ?>
+<FormTemplates xmlns="http://schemas.microsoft.com/sharepoint/v3/contenttype/forms">
+  <Display>DocumentLibraryForm</Display>
+  <Edit>DocumentLibraryForm</Edit>
+  <New>DocumentLibraryForm</New>
+</FormTemplates>
+</file>
+
+<file path=customXml/item4.xml><?xml version="1.0" encoding="utf-8"?>
 <ct:contentTypeSchema xmlns:ct="http://schemas.microsoft.com/office/2006/metadata/contentType" xmlns:ma="http://schemas.microsoft.com/office/2006/metadata/properties/metaAttributes" ct:_="" ma:_="" ma:contentTypeName="Documento" ma:contentTypeID="0x010100840053E01BAC1847A33C5CEC6AC3E775" ma:contentTypeVersion="6" ma:contentTypeDescription="Creare un nuovo documento." ma:contentTypeScope="" ma:versionID="57b0dcc9f6eb1763dd72ab6fe9c9e81e">
   <xsd:schema xmlns:xsd="http://www.w3.org/2001/XMLSchema" xmlns:xs="http://www.w3.org/2001/XMLSchema" xmlns:p="http://schemas.microsoft.com/office/2006/metadata/properties" xmlns:ns2="74079e45-7f65-4138-97dc-157eadf0f424" targetNamespace="http://schemas.microsoft.com/office/2006/metadata/properties" ma:root="true" ma:fieldsID="873e157d534e492989b59cf24606d719" ns2:_="">
     <xsd:import namespace="74079e45-7f65-4138-97dc-157eadf0f424"/>
@@ -22049,17 +21594,8 @@
 </ct:contentTypeSchema>
 </file>
 
-<file path=customXml/item4.xml><?xml version="1.0" encoding="utf-8"?>
+<file path=customXml/item5.xml><?xml version="1.0" encoding="utf-8"?>
 <b:Sources xmlns:b="http://schemas.openxmlformats.org/officeDocument/2006/bibliography" SelectedStyle="\apasixtheditionofficeonline.xsl" StyleName="APA" Version="6"/>
-</file>
-
-<file path=customXml/item5.xml><?xml version="1.0" encoding="utf-8"?>
-<?mso-contentType ?>
-<FormTemplates xmlns="http://schemas.microsoft.com/sharepoint/v3/contenttype/forms">
-  <Display>DocumentLibraryForm</Display>
-  <Edit>DocumentLibraryForm</Edit>
-  <New>DocumentLibraryForm</New>
-</FormTemplates>
 </file>
 
 <file path=customXml/itemProps1.xml><?xml version="1.0" encoding="utf-8"?>
@@ -22080,6 +21616,14 @@
 </file>
 
 <file path=customXml/itemProps3.xml><?xml version="1.0" encoding="utf-8"?>
+<ds:datastoreItem xmlns:ds="http://schemas.openxmlformats.org/officeDocument/2006/customXml" ds:itemID="{08640AF7-34B6-48E9-8C2A-C480C5D3D602}">
+  <ds:schemaRefs>
+    <ds:schemaRef ds:uri="http://schemas.microsoft.com/sharepoint/v3/contenttype/forms"/>
+  </ds:schemaRefs>
+</ds:datastoreItem>
+</file>
+
+<file path=customXml/itemProps4.xml><?xml version="1.0" encoding="utf-8"?>
 <ds:datastoreItem xmlns:ds="http://schemas.openxmlformats.org/officeDocument/2006/customXml" ds:itemID="{DEF1F08F-7FAD-494A-A181-358746C6C4FA}">
   <ds:schemaRefs>
     <ds:schemaRef ds:uri="http://schemas.microsoft.com/office/2006/metadata/contentType"/>
@@ -22097,18 +21641,10 @@
 </ds:datastoreItem>
 </file>
 
-<file path=customXml/itemProps4.xml><?xml version="1.0" encoding="utf-8"?>
-<ds:datastoreItem xmlns:ds="http://schemas.openxmlformats.org/officeDocument/2006/customXml" ds:itemID="{106745A0-09F1-4AA9-AFF0-06A09A42E428}">
+<file path=customXml/itemProps5.xml><?xml version="1.0" encoding="utf-8"?>
+<ds:datastoreItem xmlns:ds="http://schemas.openxmlformats.org/officeDocument/2006/customXml" ds:itemID="{17719866-9FA4-4482-96B0-4BD3EA0534E6}">
   <ds:schemaRefs>
     <ds:schemaRef ds:uri="http://schemas.openxmlformats.org/officeDocument/2006/bibliography"/>
   </ds:schemaRefs>
 </ds:datastoreItem>
-</file>
-
-<file path=customXml/itemProps5.xml><?xml version="1.0" encoding="utf-8"?>
-<ds:datastoreItem xmlns:ds="http://schemas.openxmlformats.org/officeDocument/2006/customXml" ds:itemID="{08640AF7-34B6-48E9-8C2A-C480C5D3D602}">
-  <ds:schemaRefs>
-    <ds:schemaRef ds:uri="http://schemas.microsoft.com/sharepoint/v3/contenttype/forms"/>
-  </ds:schemaRefs>
-</ds:datastoreItem>
 </file>
</xml_diff>

<commit_message>
Revisione sezione  3.5 a 3.7 SDD
</commit_message>
<xml_diff>
--- a/DocumentazioneSDD/SDD_NewDM_V_2.0.docx
+++ b/DocumentazioneSDD/SDD_NewDM_V_2.0.docx
@@ -10,7 +10,6 @@
           <w:docPartUnique/>
         </w:docPartObj>
       </w:sdtPr>
-      <w:sdtEndPr/>
       <w:sdtContent>
         <w:p>
           <w:pPr>
@@ -81,7 +80,6 @@
                                     <w:dataBinding w:prefixMappings="xmlns:ns0='http://purl.org/dc/elements/1.1/' xmlns:ns1='http://schemas.openxmlformats.org/package/2006/metadata/core-properties' " w:xpath="/ns1:coreProperties[1]/ns0:title[1]" w:storeItemID="{6C3C8BC8-F283-45AE-878A-BAB7291924A1}"/>
                                     <w:text/>
                                   </w:sdtPr>
-                                  <w:sdtEndPr/>
                                   <w:sdtContent>
                                     <w:r>
                                       <w:rPr>
@@ -116,7 +114,6 @@
                                     <w:dataBinding w:prefixMappings="xmlns:ns0='http://purl.org/dc/elements/1.1/' xmlns:ns1='http://schemas.openxmlformats.org/package/2006/metadata/core-properties' " w:xpath="/ns1:coreProperties[1]/ns0:subject[1]" w:storeItemID="{6C3C8BC8-F283-45AE-878A-BAB7291924A1}"/>
                                     <w:text/>
                                   </w:sdtPr>
-                                  <w:sdtEndPr/>
                                   <w:sdtContent>
                                     <w:r>
                                       <w:rPr>
@@ -706,7 +703,6 @@
                                     <w:dataBinding w:prefixMappings="xmlns:ns0='http://purl.org/dc/elements/1.1/' xmlns:ns1='http://schemas.openxmlformats.org/package/2006/metadata/core-properties' " w:xpath="/ns1:coreProperties[1]/ns0:title[1]" w:storeItemID="{6C3C8BC8-F283-45AE-878A-BAB7291924A1}"/>
                                     <w:text/>
                                   </w:sdtPr>
-                                  <w:sdtEndPr/>
                                   <w:sdtContent>
                                     <w:r>
                                       <w:rPr>
@@ -741,7 +737,6 @@
                                     <w:dataBinding w:prefixMappings="xmlns:ns0='http://purl.org/dc/elements/1.1/' xmlns:ns1='http://schemas.openxmlformats.org/package/2006/metadata/core-properties' " w:xpath="/ns1:coreProperties[1]/ns0:subject[1]" w:storeItemID="{6C3C8BC8-F283-45AE-878A-BAB7291924A1}"/>
                                     <w:text/>
                                   </w:sdtPr>
-                                  <w:sdtEndPr/>
                                   <w:sdtContent>
                                     <w:r>
                                       <w:rPr>
@@ -829,7 +824,6 @@
                               <w:dataBinding w:prefixMappings="xmlns:ns0='http://purl.org/dc/elements/1.1/' xmlns:ns1='http://schemas.openxmlformats.org/package/2006/metadata/core-properties' " w:xpath="/ns1:coreProperties[1]/ns0:title[1]" w:storeItemID="{6C3C8BC8-F283-45AE-878A-BAB7291924A1}"/>
                               <w:text/>
                             </w:sdtPr>
-                            <w:sdtEndPr/>
                             <w:sdtContent>
                               <w:r>
                                 <w:rPr>
@@ -864,7 +858,6 @@
                               <w:dataBinding w:prefixMappings="xmlns:ns0='http://purl.org/dc/elements/1.1/' xmlns:ns1='http://schemas.openxmlformats.org/package/2006/metadata/core-properties' " w:xpath="/ns1:coreProperties[1]/ns0:subject[1]" w:storeItemID="{6C3C8BC8-F283-45AE-878A-BAB7291924A1}"/>
                               <w:text/>
                             </w:sdtPr>
-                            <w:sdtEndPr/>
                             <w:sdtContent>
                               <w:r>
                                 <w:rPr>
@@ -1454,7 +1447,6 @@
                               <w:dataBinding w:prefixMappings="xmlns:ns0='http://purl.org/dc/elements/1.1/' xmlns:ns1='http://schemas.openxmlformats.org/package/2006/metadata/core-properties' " w:xpath="/ns1:coreProperties[1]/ns0:title[1]" w:storeItemID="{6C3C8BC8-F283-45AE-878A-BAB7291924A1}"/>
                               <w:text/>
                             </w:sdtPr>
-                            <w:sdtEndPr/>
                             <w:sdtContent>
                               <w:r>
                                 <w:rPr>
@@ -1489,7 +1481,6 @@
                               <w:dataBinding w:prefixMappings="xmlns:ns0='http://purl.org/dc/elements/1.1/' xmlns:ns1='http://schemas.openxmlformats.org/package/2006/metadata/core-properties' " w:xpath="/ns1:coreProperties[1]/ns0:subject[1]" w:storeItemID="{6C3C8BC8-F283-45AE-878A-BAB7291924A1}"/>
                               <w:text/>
                             </w:sdtPr>
-                            <w:sdtEndPr/>
                             <w:sdtContent>
                               <w:r>
                                 <w:rPr>
@@ -4414,7 +4405,27 @@
           <w:szCs w:val="24"/>
           <w:lang w:eastAsia="en-US"/>
         </w:rPr>
-        <w:t>La piattaforma avrà un controllo per gli accessi alle varie aree(commesso, magazziniere, addetto assistenza) autenticando i propri utenti con uno username e password.</w:t>
+        <w:t>La piattaforma avrà un controllo per gli accessi alle varie aree</w:t>
+      </w:r>
+      <w:r>
+        <w:rPr>
+          <w:rFonts w:ascii="Garamond" w:eastAsia="Calibri" w:hAnsi="Garamond" w:cs="Times New Roman"/>
+          <w:color w:val="auto"/>
+          <w:sz w:val="24"/>
+          <w:szCs w:val="24"/>
+          <w:lang w:eastAsia="en-US"/>
+        </w:rPr>
+        <w:t xml:space="preserve"> </w:t>
+      </w:r>
+      <w:r>
+        <w:rPr>
+          <w:rFonts w:ascii="Garamond" w:eastAsia="Calibri" w:hAnsi="Garamond" w:cs="Times New Roman"/>
+          <w:color w:val="auto"/>
+          <w:sz w:val="24"/>
+          <w:szCs w:val="24"/>
+          <w:lang w:eastAsia="en-US"/>
+        </w:rPr>
+        <w:t>(commesso, magazziniere, addetto assistenza) autenticando i propri utenti con uno username e password.</w:t>
       </w:r>
     </w:p>
     <w:p>
@@ -7515,7 +7526,27 @@
           <w:szCs w:val="22"/>
           <w:lang w:eastAsia="en-US"/>
         </w:rPr>
-        <w:t xml:space="preserve"> desktop e un database MySQL  eseguito su un server.</w:t>
+        <w:t xml:space="preserve"> desktop e un database MySQL</w:t>
+      </w:r>
+      <w:r>
+        <w:rPr>
+          <w:rFonts w:ascii="Garamond" w:eastAsia="Calibri" w:hAnsi="Garamond" w:cs="Times New Roman"/>
+          <w:color w:val="auto"/>
+          <w:sz w:val="24"/>
+          <w:szCs w:val="22"/>
+          <w:lang w:eastAsia="en-US"/>
+        </w:rPr>
+        <w:t xml:space="preserve"> </w:t>
+      </w:r>
+      <w:r>
+        <w:rPr>
+          <w:rFonts w:ascii="Garamond" w:eastAsia="Calibri" w:hAnsi="Garamond" w:cs="Times New Roman"/>
+          <w:color w:val="auto"/>
+          <w:sz w:val="24"/>
+          <w:szCs w:val="22"/>
+          <w:lang w:eastAsia="en-US"/>
+        </w:rPr>
+        <w:t>eseguito su un server.</w:t>
       </w:r>
     </w:p>
     <w:p>
@@ -7636,7 +7667,7 @@
             <v:path o:extrusionok="f" gradientshapeok="t" o:connecttype="rect"/>
             <o:lock v:ext="edit" aspectratio="t"/>
           </v:shapetype>
-          <v:shape id="_x0000_i1025" type="#_x0000_t75" style="width:453.6pt;height:289.8pt">
+          <v:shape id="_x0000_i1025" type="#_x0000_t75" style="width:453.75pt;height:289.5pt">
             <v:imagedata r:id="rId17" o:title="3"/>
           </v:shape>
         </w:pict>
@@ -8487,7 +8518,25 @@
               <w:rPr>
                 <w:rFonts w:ascii="Century Gothic" w:hAnsi="Century Gothic"/>
               </w:rPr>
-              <w:t>Scanner prodotto</w:t>
+              <w:t>Lettura</w:t>
+            </w:r>
+            <w:r>
+              <w:rPr>
+                <w:rFonts w:ascii="Century Gothic" w:hAnsi="Century Gothic"/>
+              </w:rPr>
+              <w:t xml:space="preserve"> </w:t>
+            </w:r>
+            <w:r>
+              <w:rPr>
+                <w:rFonts w:ascii="Century Gothic" w:hAnsi="Century Gothic"/>
+              </w:rPr>
+              <w:t>P</w:t>
+            </w:r>
+            <w:r>
+              <w:rPr>
+                <w:rFonts w:ascii="Century Gothic" w:hAnsi="Century Gothic"/>
+              </w:rPr>
+              <w:t>rodotto</w:t>
             </w:r>
           </w:p>
         </w:tc>
@@ -8507,7 +8556,25 @@
               <w:rPr>
                 <w:rFonts w:ascii="Century Gothic" w:hAnsi="Century Gothic"/>
               </w:rPr>
-              <w:t>Stampa scontrino</w:t>
+              <w:t>Creazione</w:t>
+            </w:r>
+            <w:r>
+              <w:rPr>
+                <w:rFonts w:ascii="Century Gothic" w:hAnsi="Century Gothic"/>
+              </w:rPr>
+              <w:t xml:space="preserve"> </w:t>
+            </w:r>
+            <w:r>
+              <w:rPr>
+                <w:rFonts w:ascii="Century Gothic" w:hAnsi="Century Gothic"/>
+              </w:rPr>
+              <w:t>S</w:t>
+            </w:r>
+            <w:r>
+              <w:rPr>
+                <w:rFonts w:ascii="Century Gothic" w:hAnsi="Century Gothic"/>
+              </w:rPr>
+              <w:t>contrino</w:t>
             </w:r>
           </w:p>
         </w:tc>
@@ -8615,7 +8682,7 @@
               <w:rPr>
                 <w:rFonts w:ascii="Century Gothic" w:hAnsi="Century Gothic"/>
               </w:rPr>
-              <w:t>Richiesta nuovo prodotto</w:t>
+              <w:t>Creazione e modifica Prodotto</w:t>
             </w:r>
           </w:p>
         </w:tc>
@@ -8877,7 +8944,67 @@
           <w:szCs w:val="24"/>
           <w:lang w:eastAsia="en-US"/>
         </w:rPr>
-        <w:t>Il sistema adotta un controllo del flusso globale del tipo Procedure-Driven, permettendo a tutti gli attori di interagire con un controllore il quale per garantire l’integrità dei dati e la persistenza prende in carico tutte le azioni e, va a modificare il database.</w:t>
+        <w:t xml:space="preserve">Il sistema adotta un controllo del flusso globale del tipo </w:t>
+      </w:r>
+      <w:r>
+        <w:rPr>
+          <w:rFonts w:ascii="Garamond" w:eastAsia="Calibri" w:hAnsi="Garamond" w:cs="Times New Roman"/>
+          <w:color w:val="auto"/>
+          <w:sz w:val="24"/>
+          <w:szCs w:val="24"/>
+          <w:lang w:eastAsia="en-US"/>
+        </w:rPr>
+        <w:t>Event</w:t>
+      </w:r>
+      <w:r>
+        <w:rPr>
+          <w:rFonts w:ascii="Garamond" w:eastAsia="Calibri" w:hAnsi="Garamond" w:cs="Times New Roman"/>
+          <w:color w:val="auto"/>
+          <w:sz w:val="24"/>
+          <w:szCs w:val="24"/>
+          <w:lang w:eastAsia="en-US"/>
+        </w:rPr>
+        <w:t>-Driven,</w:t>
+      </w:r>
+      <w:r>
+        <w:rPr>
+          <w:rFonts w:ascii="Garamond" w:eastAsia="Calibri" w:hAnsi="Garamond" w:cs="Times New Roman"/>
+          <w:color w:val="auto"/>
+          <w:sz w:val="24"/>
+          <w:szCs w:val="24"/>
+          <w:lang w:eastAsia="en-US"/>
+        </w:rPr>
+        <w:t xml:space="preserve"> dove</w:t>
+      </w:r>
+      <w:r>
+        <w:rPr>
+          <w:rFonts w:ascii="Garamond" w:eastAsia="Calibri" w:hAnsi="Garamond" w:cs="Times New Roman"/>
+          <w:color w:val="auto"/>
+          <w:sz w:val="24"/>
+          <w:szCs w:val="24"/>
+          <w:lang w:eastAsia="en-US"/>
+        </w:rPr>
+        <w:t xml:space="preserve"> </w:t>
+      </w:r>
+      <w:r>
+        <w:rPr>
+          <w:rFonts w:ascii="Garamond" w:eastAsia="Calibri" w:hAnsi="Garamond" w:cs="Times New Roman"/>
+          <w:color w:val="auto"/>
+          <w:sz w:val="24"/>
+          <w:szCs w:val="24"/>
+          <w:lang w:eastAsia="en-US"/>
+        </w:rPr>
+        <w:t>le varie interfacce grafiche verranno utilizzate per navigare tutte le funzionalità del sistema</w:t>
+      </w:r>
+      <w:r>
+        <w:rPr>
+          <w:rFonts w:ascii="Garamond" w:eastAsia="Calibri" w:hAnsi="Garamond" w:cs="Times New Roman"/>
+          <w:color w:val="auto"/>
+          <w:sz w:val="24"/>
+          <w:szCs w:val="24"/>
+          <w:lang w:eastAsia="en-US"/>
+        </w:rPr>
+        <w:t>.</w:t>
       </w:r>
     </w:p>
     <w:p>
@@ -9504,7 +9631,29 @@
                 <w:sz w:val="22"/>
                 <w:szCs w:val="22"/>
               </w:rPr>
-              <w:t>Lo use case definisce la funzionalità di avvio del Sistema per</w:t>
+              <w:t>Lo use</w:t>
+            </w:r>
+            <w:r>
+              <w:rPr>
+                <w:rFonts w:asciiTheme="majorHAnsi" w:hAnsiTheme="majorHAnsi"/>
+                <w:i/>
+                <w:iCs/>
+                <w:color w:val="000000" w:themeColor="text1"/>
+                <w:sz w:val="22"/>
+                <w:szCs w:val="22"/>
+              </w:rPr>
+              <w:t>-</w:t>
+            </w:r>
+            <w:r>
+              <w:rPr>
+                <w:rFonts w:asciiTheme="majorHAnsi" w:hAnsiTheme="majorHAnsi"/>
+                <w:i/>
+                <w:iCs/>
+                <w:color w:val="000000" w:themeColor="text1"/>
+                <w:sz w:val="22"/>
+                <w:szCs w:val="22"/>
+              </w:rPr>
+              <w:t>case definisce la funzionalità di avvio del Sistema per</w:t>
             </w:r>
           </w:p>
           <w:p>
@@ -9620,7 +9769,16 @@
                 <w:sz w:val="22"/>
                 <w:szCs w:val="22"/>
               </w:rPr>
-              <w:t>E’ interessato ad avviare il sistema</w:t>
+              <w:t xml:space="preserve">È </w:t>
+            </w:r>
+            <w:r>
+              <w:rPr>
+                <w:rFonts w:asciiTheme="majorHAnsi" w:hAnsiTheme="majorHAnsi"/>
+                <w:color w:val="000000" w:themeColor="text1"/>
+                <w:sz w:val="22"/>
+                <w:szCs w:val="22"/>
+              </w:rPr>
+              <w:t>interessato ad avviare il sistema</w:t>
             </w:r>
           </w:p>
         </w:tc>
@@ -10417,12 +10575,34 @@
                 <w:sz w:val="22"/>
                 <w:szCs w:val="22"/>
               </w:rPr>
-              <w:t>Accende il server</w:t>
+              <w:t>Lancia il servizio MySQL su server Windows</w:t>
+            </w:r>
+            <w:r>
+              <w:rPr>
+                <w:rFonts w:asciiTheme="majorHAnsi" w:hAnsiTheme="majorHAnsi"/>
+                <w:color w:val="000000" w:themeColor="text1"/>
+                <w:sz w:val="22"/>
+                <w:szCs w:val="22"/>
+              </w:rPr>
+              <w:t xml:space="preserve"> tramite l’apposito </w:t>
+            </w:r>
+            <w:r>
+              <w:rPr>
+                <w:rFonts w:asciiTheme="majorHAnsi" w:hAnsiTheme="majorHAnsi"/>
+                <w:color w:val="000000" w:themeColor="text1"/>
+                <w:sz w:val="22"/>
+                <w:szCs w:val="22"/>
+              </w:rPr>
+              <w:lastRenderedPageBreak/>
+              <w:t>comando</w:t>
             </w:r>
           </w:p>
         </w:tc>
       </w:tr>
       <w:tr>
+        <w:trPr>
+          <w:trHeight w:val="374"/>
+        </w:trPr>
         <w:tc>
           <w:tcPr>
             <w:tcW w:w="535" w:type="dxa"/>
@@ -10472,7 +10652,6 @@
           </w:tcPr>
           <w:p>
             <w:pPr>
-              <w:ind w:left="34"/>
               <w:jc w:val="center"/>
               <w:rPr>
                 <w:rFonts w:asciiTheme="majorHAnsi" w:hAnsiTheme="majorHAnsi"/>
@@ -10488,16 +10667,7 @@
                 <w:sz w:val="22"/>
                 <w:szCs w:val="22"/>
               </w:rPr>
-              <w:t>Gestore sistema</w:t>
-            </w:r>
-            <w:r>
-              <w:rPr>
-                <w:rFonts w:asciiTheme="majorHAnsi" w:hAnsiTheme="majorHAnsi"/>
-                <w:color w:val="FFFFFF" w:themeColor="background1"/>
-                <w:sz w:val="22"/>
-                <w:szCs w:val="22"/>
-              </w:rPr>
-              <w:t>:</w:t>
+              <w:t>Sistema:</w:t>
             </w:r>
           </w:p>
         </w:tc>
@@ -10530,7 +10700,7 @@
                 <w:sz w:val="22"/>
                 <w:szCs w:val="22"/>
               </w:rPr>
-              <w:t>Lancia il servizio MySQL su server Windows</w:t>
+              <w:t>Comunica al gestore che lo startup si è concluso con successo</w:t>
             </w:r>
           </w:p>
         </w:tc>
@@ -10546,7 +10716,6 @@
               <w:right w:val="single" w:sz="4" w:space="0" w:color="auto"/>
             </w:tcBorders>
             <w:shd w:val="clear" w:color="auto" w:fill="0070C0"/>
-            <w:hideMark/>
           </w:tcPr>
           <w:p>
             <w:pPr>
@@ -10554,16 +10723,12 @@
               <w:rPr>
                 <w:rFonts w:asciiTheme="majorHAnsi" w:hAnsiTheme="majorHAnsi"/>
                 <w:color w:val="FFFFFF" w:themeColor="background1"/>
-                <w:sz w:val="22"/>
-                <w:szCs w:val="22"/>
               </w:rPr>
             </w:pPr>
             <w:r>
               <w:rPr>
                 <w:rFonts w:asciiTheme="majorHAnsi" w:hAnsiTheme="majorHAnsi"/>
                 <w:color w:val="FFFFFF" w:themeColor="background1"/>
-                <w:sz w:val="22"/>
-                <w:szCs w:val="22"/>
               </w:rPr>
               <w:t>3</w:t>
             </w:r>
@@ -10580,7 +10745,6 @@
               <w:right w:val="single" w:sz="4" w:space="0" w:color="auto"/>
             </w:tcBorders>
             <w:shd w:val="clear" w:color="auto" w:fill="2E74B5"/>
-            <w:hideMark/>
           </w:tcPr>
           <w:p>
             <w:pPr>
@@ -10589,7 +10753,6 @@
                 <w:rFonts w:asciiTheme="majorHAnsi" w:hAnsiTheme="majorHAnsi"/>
                 <w:color w:val="FFFFFF" w:themeColor="background1"/>
                 <w:sz w:val="22"/>
-                <w:szCs w:val="22"/>
               </w:rPr>
             </w:pPr>
             <w:r>
@@ -10597,9 +10760,8 @@
                 <w:rFonts w:asciiTheme="majorHAnsi" w:hAnsiTheme="majorHAnsi"/>
                 <w:color w:val="FFFFFF" w:themeColor="background1"/>
                 <w:sz w:val="22"/>
-                <w:szCs w:val="22"/>
-              </w:rPr>
-              <w:t>Sistema:</w:t>
+              </w:rPr>
+              <w:t>Gestore sistema</w:t>
             </w:r>
           </w:p>
         </w:tc>
@@ -10613,7 +10775,6 @@
               <w:bottom w:val="single" w:sz="4" w:space="0" w:color="auto"/>
               <w:right w:val="single" w:sz="4" w:space="0" w:color="auto"/>
             </w:tcBorders>
-            <w:hideMark/>
           </w:tcPr>
           <w:p>
             <w:pPr>
@@ -10622,7 +10783,6 @@
                 <w:rFonts w:asciiTheme="majorHAnsi" w:hAnsiTheme="majorHAnsi"/>
                 <w:color w:val="000000" w:themeColor="text1"/>
                 <w:sz w:val="22"/>
-                <w:szCs w:val="22"/>
               </w:rPr>
             </w:pPr>
             <w:r>
@@ -10630,9 +10790,25 @@
                 <w:rFonts w:asciiTheme="majorHAnsi" w:hAnsiTheme="majorHAnsi"/>
                 <w:color w:val="000000" w:themeColor="text1"/>
                 <w:sz w:val="22"/>
-                <w:szCs w:val="22"/>
-              </w:rPr>
-              <w:t>Comunica al gestore che lo startup si è concluso con successo</w:t>
+              </w:rPr>
+              <w:t xml:space="preserve">Avvia l’applicazione desktop NewDM </w:t>
+            </w:r>
+          </w:p>
+          <w:p>
+            <w:pPr>
+              <w:jc w:val="center"/>
+              <w:rPr>
+                <w:rFonts w:asciiTheme="majorHAnsi" w:hAnsiTheme="majorHAnsi"/>
+                <w:color w:val="000000" w:themeColor="text1"/>
+              </w:rPr>
+            </w:pPr>
+            <w:r>
+              <w:rPr>
+                <w:rFonts w:asciiTheme="majorHAnsi" w:hAnsiTheme="majorHAnsi"/>
+                <w:color w:val="000000" w:themeColor="text1"/>
+                <w:sz w:val="22"/>
+              </w:rPr>
+              <w:t>su ogni client.</w:t>
             </w:r>
           </w:p>
         </w:tc>
@@ -10663,215 +10839,6 @@
                 <w:color w:val="FFFFFF" w:themeColor="background1"/>
               </w:rPr>
               <w:t>4</w:t>
-            </w:r>
-          </w:p>
-        </w:tc>
-        <w:tc>
-          <w:tcPr>
-            <w:tcW w:w="2267" w:type="dxa"/>
-            <w:gridSpan w:val="3"/>
-            <w:tcBorders>
-              <w:top w:val="single" w:sz="4" w:space="0" w:color="auto"/>
-              <w:left w:val="single" w:sz="4" w:space="0" w:color="auto"/>
-              <w:bottom w:val="single" w:sz="4" w:space="0" w:color="auto"/>
-              <w:right w:val="single" w:sz="4" w:space="0" w:color="auto"/>
-            </w:tcBorders>
-            <w:shd w:val="clear" w:color="auto" w:fill="2E74B5"/>
-          </w:tcPr>
-          <w:p>
-            <w:pPr>
-              <w:jc w:val="center"/>
-              <w:rPr>
-                <w:rFonts w:asciiTheme="majorHAnsi" w:hAnsiTheme="majorHAnsi"/>
-                <w:color w:val="FFFFFF" w:themeColor="background1"/>
-                <w:sz w:val="22"/>
-              </w:rPr>
-            </w:pPr>
-            <w:r>
-              <w:rPr>
-                <w:rFonts w:asciiTheme="majorHAnsi" w:hAnsiTheme="majorHAnsi"/>
-                <w:color w:val="FFFFFF" w:themeColor="background1"/>
-                <w:sz w:val="22"/>
-              </w:rPr>
-              <w:t>Gestore sistema</w:t>
-            </w:r>
-          </w:p>
-        </w:tc>
-        <w:tc>
-          <w:tcPr>
-            <w:tcW w:w="7053" w:type="dxa"/>
-            <w:gridSpan w:val="6"/>
-            <w:tcBorders>
-              <w:top w:val="single" w:sz="4" w:space="0" w:color="auto"/>
-              <w:left w:val="single" w:sz="4" w:space="0" w:color="auto"/>
-              <w:bottom w:val="single" w:sz="4" w:space="0" w:color="auto"/>
-              <w:right w:val="single" w:sz="4" w:space="0" w:color="auto"/>
-            </w:tcBorders>
-          </w:tcPr>
-          <w:p>
-            <w:pPr>
-              <w:jc w:val="center"/>
-              <w:rPr>
-                <w:rFonts w:asciiTheme="majorHAnsi" w:hAnsiTheme="majorHAnsi"/>
-                <w:color w:val="000000" w:themeColor="text1"/>
-                <w:sz w:val="22"/>
-              </w:rPr>
-            </w:pPr>
-            <w:r>
-              <w:rPr>
-                <w:rFonts w:asciiTheme="majorHAnsi" w:hAnsiTheme="majorHAnsi"/>
-                <w:color w:val="000000" w:themeColor="text1"/>
-                <w:sz w:val="22"/>
-              </w:rPr>
-              <w:t xml:space="preserve">Accende ogni client </w:t>
-            </w:r>
-          </w:p>
-          <w:p>
-            <w:pPr>
-              <w:jc w:val="center"/>
-              <w:rPr>
-                <w:rFonts w:asciiTheme="majorHAnsi" w:hAnsiTheme="majorHAnsi"/>
-                <w:color w:val="000000" w:themeColor="text1"/>
-                <w:sz w:val="22"/>
-              </w:rPr>
-            </w:pPr>
-          </w:p>
-        </w:tc>
-      </w:tr>
-      <w:tr>
-        <w:tc>
-          <w:tcPr>
-            <w:tcW w:w="535" w:type="dxa"/>
-            <w:tcBorders>
-              <w:top w:val="single" w:sz="4" w:space="0" w:color="auto"/>
-              <w:left w:val="single" w:sz="4" w:space="0" w:color="auto"/>
-              <w:bottom w:val="single" w:sz="4" w:space="0" w:color="auto"/>
-              <w:right w:val="single" w:sz="4" w:space="0" w:color="auto"/>
-            </w:tcBorders>
-            <w:shd w:val="clear" w:color="auto" w:fill="0070C0"/>
-          </w:tcPr>
-          <w:p>
-            <w:pPr>
-              <w:jc w:val="center"/>
-              <w:rPr>
-                <w:rFonts w:asciiTheme="majorHAnsi" w:hAnsiTheme="majorHAnsi"/>
-                <w:color w:val="FFFFFF" w:themeColor="background1"/>
-              </w:rPr>
-            </w:pPr>
-            <w:r>
-              <w:rPr>
-                <w:rFonts w:asciiTheme="majorHAnsi" w:hAnsiTheme="majorHAnsi"/>
-                <w:color w:val="FFFFFF" w:themeColor="background1"/>
-              </w:rPr>
-              <w:t>5</w:t>
-            </w:r>
-          </w:p>
-        </w:tc>
-        <w:tc>
-          <w:tcPr>
-            <w:tcW w:w="2267" w:type="dxa"/>
-            <w:gridSpan w:val="3"/>
-            <w:tcBorders>
-              <w:top w:val="single" w:sz="4" w:space="0" w:color="auto"/>
-              <w:left w:val="single" w:sz="4" w:space="0" w:color="auto"/>
-              <w:bottom w:val="single" w:sz="4" w:space="0" w:color="auto"/>
-              <w:right w:val="single" w:sz="4" w:space="0" w:color="auto"/>
-            </w:tcBorders>
-            <w:shd w:val="clear" w:color="auto" w:fill="2E74B5"/>
-          </w:tcPr>
-          <w:p>
-            <w:pPr>
-              <w:jc w:val="center"/>
-              <w:rPr>
-                <w:rFonts w:asciiTheme="majorHAnsi" w:hAnsiTheme="majorHAnsi"/>
-                <w:color w:val="FFFFFF" w:themeColor="background1"/>
-                <w:sz w:val="22"/>
-              </w:rPr>
-            </w:pPr>
-            <w:r>
-              <w:rPr>
-                <w:rFonts w:asciiTheme="majorHAnsi" w:hAnsiTheme="majorHAnsi"/>
-                <w:color w:val="FFFFFF" w:themeColor="background1"/>
-                <w:sz w:val="22"/>
-              </w:rPr>
-              <w:t>Gestore sistema</w:t>
-            </w:r>
-          </w:p>
-        </w:tc>
-        <w:tc>
-          <w:tcPr>
-            <w:tcW w:w="7053" w:type="dxa"/>
-            <w:gridSpan w:val="6"/>
-            <w:tcBorders>
-              <w:top w:val="single" w:sz="4" w:space="0" w:color="auto"/>
-              <w:left w:val="single" w:sz="4" w:space="0" w:color="auto"/>
-              <w:bottom w:val="single" w:sz="4" w:space="0" w:color="auto"/>
-              <w:right w:val="single" w:sz="4" w:space="0" w:color="auto"/>
-            </w:tcBorders>
-          </w:tcPr>
-          <w:p>
-            <w:pPr>
-              <w:jc w:val="center"/>
-              <w:rPr>
-                <w:rFonts w:asciiTheme="majorHAnsi" w:hAnsiTheme="majorHAnsi"/>
-                <w:color w:val="000000" w:themeColor="text1"/>
-                <w:sz w:val="22"/>
-              </w:rPr>
-            </w:pPr>
-            <w:r>
-              <w:rPr>
-                <w:rFonts w:asciiTheme="majorHAnsi" w:hAnsiTheme="majorHAnsi"/>
-                <w:color w:val="000000" w:themeColor="text1"/>
-                <w:sz w:val="22"/>
-              </w:rPr>
-              <w:t xml:space="preserve">Avvia l’applicazione desktop NewDM </w:t>
-            </w:r>
-          </w:p>
-          <w:p>
-            <w:pPr>
-              <w:jc w:val="center"/>
-              <w:rPr>
-                <w:rFonts w:asciiTheme="majorHAnsi" w:hAnsiTheme="majorHAnsi"/>
-                <w:color w:val="000000" w:themeColor="text1"/>
-              </w:rPr>
-            </w:pPr>
-            <w:r>
-              <w:rPr>
-                <w:rFonts w:asciiTheme="majorHAnsi" w:hAnsiTheme="majorHAnsi"/>
-                <w:color w:val="000000" w:themeColor="text1"/>
-                <w:sz w:val="22"/>
-              </w:rPr>
-              <w:t>su ogni client.</w:t>
-            </w:r>
-          </w:p>
-        </w:tc>
-      </w:tr>
-      <w:tr>
-        <w:tc>
-          <w:tcPr>
-            <w:tcW w:w="535" w:type="dxa"/>
-            <w:tcBorders>
-              <w:top w:val="single" w:sz="4" w:space="0" w:color="auto"/>
-              <w:left w:val="single" w:sz="4" w:space="0" w:color="auto"/>
-              <w:bottom w:val="single" w:sz="4" w:space="0" w:color="auto"/>
-              <w:right w:val="single" w:sz="4" w:space="0" w:color="auto"/>
-            </w:tcBorders>
-            <w:shd w:val="clear" w:color="auto" w:fill="0070C0"/>
-          </w:tcPr>
-          <w:p>
-            <w:pPr>
-              <w:jc w:val="center"/>
-              <w:rPr>
-                <w:rFonts w:asciiTheme="majorHAnsi" w:hAnsiTheme="majorHAnsi"/>
-                <w:color w:val="FFFFFF" w:themeColor="background1"/>
-              </w:rPr>
-            </w:pPr>
-            <w:r>
-              <w:rPr>
-                <w:rFonts w:asciiTheme="majorHAnsi" w:hAnsiTheme="majorHAnsi"/>
-                <w:color w:val="FFFFFF" w:themeColor="background1"/>
-              </w:rPr>
-              <w:t>6</w:t>
             </w:r>
           </w:p>
         </w:tc>
@@ -11067,7 +11034,16 @@
                 <w:sz w:val="22"/>
                 <w:szCs w:val="22"/>
               </w:rPr>
-              <w:t>3.1</w:t>
+              <w:t>2</w:t>
+            </w:r>
+            <w:r>
+              <w:rPr>
+                <w:rFonts w:asciiTheme="majorHAnsi" w:hAnsiTheme="majorHAnsi"/>
+                <w:color w:val="FFFFFF" w:themeColor="background1"/>
+                <w:sz w:val="22"/>
+                <w:szCs w:val="22"/>
+              </w:rPr>
+              <w:t>.1</w:t>
             </w:r>
           </w:p>
         </w:tc>
@@ -11276,7 +11252,14 @@
                 <w:rFonts w:asciiTheme="majorHAnsi" w:hAnsiTheme="majorHAnsi"/>
                 <w:color w:val="FFFFFF" w:themeColor="background1"/>
               </w:rPr>
-              <w:t>6.1</w:t>
+              <w:t>4</w:t>
+            </w:r>
+            <w:r>
+              <w:rPr>
+                <w:rFonts w:asciiTheme="majorHAnsi" w:hAnsiTheme="majorHAnsi"/>
+                <w:color w:val="FFFFFF" w:themeColor="background1"/>
+              </w:rPr>
+              <w:t>.1</w:t>
             </w:r>
           </w:p>
         </w:tc>
@@ -11354,17 +11337,14 @@
     </w:tbl>
     <w:p>
       <w:pPr>
-        <w:rPr>
-          <w:sz w:val="24"/>
-          <w:szCs w:val="24"/>
-        </w:rPr>
-      </w:pPr>
+        <w:pStyle w:val="Titolo3"/>
+      </w:pPr>
+      <w:bookmarkStart w:id="23" w:name="_Toc57579748"/>
     </w:p>
     <w:p>
       <w:pPr>
         <w:pStyle w:val="Titolo3"/>
       </w:pPr>
-      <w:bookmarkStart w:id="23" w:name="_Toc57579748"/>
       <w:r>
         <w:t>3.7.2 Terminazione</w:t>
       </w:r>
@@ -11920,7 +11900,29 @@
                 <w:sz w:val="22"/>
                 <w:szCs w:val="22"/>
               </w:rPr>
-              <w:t>Lo use case definisce la funzionalità di terminazione del sistema per</w:t>
+              <w:t>Lo use</w:t>
+            </w:r>
+            <w:r>
+              <w:rPr>
+                <w:rFonts w:asciiTheme="majorHAnsi" w:hAnsiTheme="majorHAnsi"/>
+                <w:i/>
+                <w:iCs/>
+                <w:color w:val="000000" w:themeColor="text1"/>
+                <w:sz w:val="22"/>
+                <w:szCs w:val="22"/>
+              </w:rPr>
+              <w:t>-</w:t>
+            </w:r>
+            <w:r>
+              <w:rPr>
+                <w:rFonts w:asciiTheme="majorHAnsi" w:hAnsiTheme="majorHAnsi"/>
+                <w:i/>
+                <w:iCs/>
+                <w:color w:val="000000" w:themeColor="text1"/>
+                <w:sz w:val="22"/>
+                <w:szCs w:val="22"/>
+              </w:rPr>
+              <w:t>case definisce la funzionalità di terminazione del sistema per</w:t>
             </w:r>
           </w:p>
           <w:p>
@@ -12036,7 +12038,16 @@
                 <w:sz w:val="22"/>
                 <w:szCs w:val="22"/>
               </w:rPr>
-              <w:t>E’ interessato a terminare il sistema</w:t>
+              <w:t>È</w:t>
+            </w:r>
+            <w:r>
+              <w:rPr>
+                <w:rFonts w:asciiTheme="majorHAnsi" w:hAnsiTheme="majorHAnsi"/>
+                <w:color w:val="000000" w:themeColor="text1"/>
+                <w:sz w:val="22"/>
+                <w:szCs w:val="22"/>
+              </w:rPr>
+              <w:t xml:space="preserve"> interessato a terminare il sistema</w:t>
             </w:r>
           </w:p>
         </w:tc>
@@ -12822,9 +12833,116 @@
                 <w:rFonts w:asciiTheme="majorHAnsi" w:hAnsiTheme="majorHAnsi"/>
                 <w:color w:val="000000" w:themeColor="text1"/>
                 <w:sz w:val="22"/>
-                <w:szCs w:val="22"/>
-              </w:rPr>
-              <w:t>Termina il servizio MySQL</w:t>
+              </w:rPr>
+              <w:t>Ter</w:t>
+            </w:r>
+            <w:r>
+              <w:rPr>
+                <w:rFonts w:asciiTheme="majorHAnsi" w:hAnsiTheme="majorHAnsi"/>
+                <w:color w:val="000000" w:themeColor="text1"/>
+                <w:sz w:val="22"/>
+              </w:rPr>
+              <w:t>mina l’applicazione desktop su ogni client</w:t>
+            </w:r>
+          </w:p>
+        </w:tc>
+      </w:tr>
+      <w:tr>
+        <w:tc>
+          <w:tcPr>
+            <w:tcW w:w="535" w:type="dxa"/>
+            <w:tcBorders>
+              <w:top w:val="single" w:sz="4" w:space="0" w:color="auto"/>
+              <w:left w:val="single" w:sz="4" w:space="0" w:color="auto"/>
+              <w:bottom w:val="single" w:sz="4" w:space="0" w:color="auto"/>
+              <w:right w:val="single" w:sz="4" w:space="0" w:color="auto"/>
+            </w:tcBorders>
+            <w:shd w:val="clear" w:color="auto" w:fill="0070C0"/>
+          </w:tcPr>
+          <w:p>
+            <w:pPr>
+              <w:jc w:val="center"/>
+              <w:rPr>
+                <w:rFonts w:asciiTheme="majorHAnsi" w:hAnsiTheme="majorHAnsi"/>
+                <w:color w:val="FFFFFF" w:themeColor="background1"/>
+                <w:sz w:val="22"/>
+                <w:szCs w:val="22"/>
+              </w:rPr>
+            </w:pPr>
+            <w:r>
+              <w:rPr>
+                <w:rFonts w:asciiTheme="majorHAnsi" w:hAnsiTheme="majorHAnsi"/>
+                <w:color w:val="FFFFFF" w:themeColor="background1"/>
+                <w:sz w:val="22"/>
+                <w:szCs w:val="22"/>
+              </w:rPr>
+              <w:t>2</w:t>
+            </w:r>
+          </w:p>
+        </w:tc>
+        <w:tc>
+          <w:tcPr>
+            <w:tcW w:w="2267" w:type="dxa"/>
+            <w:gridSpan w:val="2"/>
+            <w:tcBorders>
+              <w:top w:val="single" w:sz="4" w:space="0" w:color="auto"/>
+              <w:left w:val="single" w:sz="4" w:space="0" w:color="auto"/>
+              <w:bottom w:val="single" w:sz="4" w:space="0" w:color="auto"/>
+              <w:right w:val="single" w:sz="4" w:space="0" w:color="auto"/>
+            </w:tcBorders>
+            <w:shd w:val="clear" w:color="auto" w:fill="2E74B5"/>
+          </w:tcPr>
+          <w:p>
+            <w:pPr>
+              <w:ind w:left="34"/>
+              <w:jc w:val="center"/>
+              <w:rPr>
+                <w:rFonts w:asciiTheme="majorHAnsi" w:hAnsiTheme="majorHAnsi"/>
+                <w:color w:val="FFFFFF" w:themeColor="background1"/>
+                <w:sz w:val="22"/>
+                <w:szCs w:val="22"/>
+              </w:rPr>
+            </w:pPr>
+            <w:r>
+              <w:rPr>
+                <w:rFonts w:asciiTheme="majorHAnsi" w:hAnsiTheme="majorHAnsi"/>
+                <w:color w:val="FFFFFF" w:themeColor="background1"/>
+                <w:sz w:val="22"/>
+                <w:szCs w:val="22"/>
+              </w:rPr>
+              <w:t>Gestore sistema</w:t>
+            </w:r>
+          </w:p>
+        </w:tc>
+        <w:tc>
+          <w:tcPr>
+            <w:tcW w:w="7053" w:type="dxa"/>
+            <w:gridSpan w:val="5"/>
+            <w:tcBorders>
+              <w:top w:val="single" w:sz="4" w:space="0" w:color="auto"/>
+              <w:left w:val="single" w:sz="4" w:space="0" w:color="auto"/>
+              <w:bottom w:val="single" w:sz="4" w:space="0" w:color="auto"/>
+              <w:right w:val="single" w:sz="4" w:space="0" w:color="auto"/>
+            </w:tcBorders>
+          </w:tcPr>
+          <w:p>
+            <w:pPr>
+              <w:jc w:val="center"/>
+              <w:rPr>
+                <w:rFonts w:asciiTheme="majorHAnsi" w:hAnsiTheme="majorHAnsi"/>
+                <w:color w:val="000000" w:themeColor="text1"/>
+                <w:sz w:val="22"/>
+                <w:szCs w:val="22"/>
+              </w:rPr>
+            </w:pPr>
+            <w:r>
+              <w:rPr>
+                <w:rFonts w:asciiTheme="majorHAnsi" w:hAnsiTheme="majorHAnsi"/>
+                <w:color w:val="000000" w:themeColor="text1"/>
+                <w:sz w:val="22"/>
+                <w:szCs w:val="22"/>
+              </w:rPr>
+              <w:t>Termina server MySQL</w:t>
             </w:r>
           </w:p>
         </w:tc>
@@ -12859,7 +12977,7 @@
                 <w:sz w:val="22"/>
                 <w:szCs w:val="22"/>
               </w:rPr>
-              <w:t>2</w:t>
+              <w:t>3</w:t>
             </w:r>
           </w:p>
         </w:tc>
@@ -12935,106 +13053,6 @@
       <w:tr>
         <w:tc>
           <w:tcPr>
-            <w:tcW w:w="535" w:type="dxa"/>
-            <w:tcBorders>
-              <w:top w:val="single" w:sz="4" w:space="0" w:color="auto"/>
-              <w:left w:val="single" w:sz="4" w:space="0" w:color="auto"/>
-              <w:bottom w:val="single" w:sz="4" w:space="0" w:color="auto"/>
-              <w:right w:val="single" w:sz="4" w:space="0" w:color="auto"/>
-            </w:tcBorders>
-            <w:shd w:val="clear" w:color="auto" w:fill="0070C0"/>
-          </w:tcPr>
-          <w:p>
-            <w:pPr>
-              <w:jc w:val="center"/>
-              <w:rPr>
-                <w:rFonts w:asciiTheme="majorHAnsi" w:hAnsiTheme="majorHAnsi"/>
-                <w:color w:val="FFFFFF" w:themeColor="background1"/>
-              </w:rPr>
-            </w:pPr>
-            <w:r>
-              <w:rPr>
-                <w:rFonts w:asciiTheme="majorHAnsi" w:hAnsiTheme="majorHAnsi"/>
-                <w:color w:val="FFFFFF" w:themeColor="background1"/>
-              </w:rPr>
-              <w:t>3</w:t>
-            </w:r>
-          </w:p>
-        </w:tc>
-        <w:tc>
-          <w:tcPr>
-            <w:tcW w:w="2267" w:type="dxa"/>
-            <w:gridSpan w:val="2"/>
-            <w:tcBorders>
-              <w:top w:val="single" w:sz="4" w:space="0" w:color="auto"/>
-              <w:left w:val="single" w:sz="4" w:space="0" w:color="auto"/>
-              <w:bottom w:val="single" w:sz="4" w:space="0" w:color="auto"/>
-              <w:right w:val="single" w:sz="4" w:space="0" w:color="auto"/>
-            </w:tcBorders>
-            <w:shd w:val="clear" w:color="auto" w:fill="2E74B5"/>
-          </w:tcPr>
-          <w:p>
-            <w:pPr>
-              <w:ind w:left="34"/>
-              <w:jc w:val="center"/>
-              <w:rPr>
-                <w:rFonts w:asciiTheme="majorHAnsi" w:hAnsiTheme="majorHAnsi"/>
-                <w:color w:val="FFFFFF" w:themeColor="background1"/>
-                <w:sz w:val="22"/>
-              </w:rPr>
-            </w:pPr>
-            <w:r>
-              <w:rPr>
-                <w:rFonts w:asciiTheme="majorHAnsi" w:hAnsiTheme="majorHAnsi"/>
-                <w:color w:val="FFFFFF" w:themeColor="background1"/>
-                <w:sz w:val="22"/>
-              </w:rPr>
-              <w:t>Gestore Sistema:</w:t>
-            </w:r>
-          </w:p>
-        </w:tc>
-        <w:tc>
-          <w:tcPr>
-            <w:tcW w:w="7053" w:type="dxa"/>
-            <w:gridSpan w:val="5"/>
-            <w:tcBorders>
-              <w:top w:val="single" w:sz="4" w:space="0" w:color="auto"/>
-              <w:left w:val="single" w:sz="4" w:space="0" w:color="auto"/>
-              <w:bottom w:val="single" w:sz="4" w:space="0" w:color="auto"/>
-              <w:right w:val="single" w:sz="4" w:space="0" w:color="auto"/>
-            </w:tcBorders>
-          </w:tcPr>
-          <w:p>
-            <w:pPr>
-              <w:jc w:val="center"/>
-              <w:rPr>
-                <w:rFonts w:asciiTheme="majorHAnsi" w:hAnsiTheme="majorHAnsi"/>
-                <w:color w:val="000000" w:themeColor="text1"/>
-                <w:sz w:val="22"/>
-              </w:rPr>
-            </w:pPr>
-            <w:r>
-              <w:rPr>
-                <w:rFonts w:asciiTheme="majorHAnsi" w:hAnsiTheme="majorHAnsi"/>
-                <w:color w:val="000000" w:themeColor="text1"/>
-                <w:sz w:val="22"/>
-              </w:rPr>
-              <w:t>Ter</w:t>
-            </w:r>
-            <w:r>
-              <w:rPr>
-                <w:rFonts w:asciiTheme="majorHAnsi" w:hAnsiTheme="majorHAnsi"/>
-                <w:color w:val="000000" w:themeColor="text1"/>
-                <w:sz w:val="22"/>
-              </w:rPr>
-              <w:t>mina l’applicazione desktop su ogni client</w:t>
-            </w:r>
-          </w:p>
-        </w:tc>
-      </w:tr>
-      <w:tr>
-        <w:tc>
-          <w:tcPr>
             <w:tcW w:w="3369" w:type="dxa"/>
             <w:gridSpan w:val="4"/>
             <w:tcBorders>
@@ -13156,7 +13174,7 @@
                 <w:sz w:val="22"/>
                 <w:szCs w:val="22"/>
               </w:rPr>
-              <w:t>2</w:t>
+              <w:t>3</w:t>
             </w:r>
             <w:r>
               <w:rPr>
@@ -13376,8 +13394,15 @@
                 <w:color w:val="FFFFFF" w:themeColor="background1"/>
                 <w:sz w:val="22"/>
               </w:rPr>
-              <w:lastRenderedPageBreak/>
-              <w:t>3.1</w:t>
+              <w:t>1</w:t>
+            </w:r>
+            <w:r>
+              <w:rPr>
+                <w:rFonts w:asciiTheme="majorHAnsi" w:hAnsiTheme="majorHAnsi"/>
+                <w:color w:val="FFFFFF" w:themeColor="background1"/>
+                <w:sz w:val="22"/>
+              </w:rPr>
+              <w:t>.1</w:t>
             </w:r>
           </w:p>
         </w:tc>
@@ -13499,14 +13524,49 @@
         <w:contextualSpacing/>
         <w:rPr>
           <w:rFonts w:ascii="Garamond" w:eastAsia="Calibri" w:hAnsi="Garamond" w:cs="Times New Roman"/>
-          <w:i/>
-          <w:iCs/>
           <w:color w:val="auto"/>
           <w:sz w:val="24"/>
           <w:szCs w:val="24"/>
           <w:lang w:eastAsia="en-US"/>
         </w:rPr>
       </w:pPr>
+      <w:r>
+        <w:rPr>
+          <w:rFonts w:ascii="Garamond" w:eastAsia="Calibri" w:hAnsi="Garamond" w:cs="Times New Roman"/>
+          <w:color w:val="auto"/>
+          <w:sz w:val="24"/>
+          <w:szCs w:val="24"/>
+          <w:lang w:eastAsia="en-US"/>
+        </w:rPr>
+        <w:t xml:space="preserve">Fallimenti Hardware </w:t>
+      </w:r>
+    </w:p>
+    <w:p>
+      <w:pPr>
+        <w:numPr>
+          <w:ilvl w:val="1"/>
+          <w:numId w:val="32"/>
+        </w:numPr>
+        <w:spacing w:after="160" w:line="259" w:lineRule="auto"/>
+        <w:contextualSpacing/>
+        <w:rPr>
+          <w:rFonts w:ascii="Garamond" w:eastAsia="Calibri" w:hAnsi="Garamond" w:cs="Times New Roman"/>
+          <w:color w:val="auto"/>
+          <w:sz w:val="24"/>
+          <w:szCs w:val="24"/>
+          <w:lang w:eastAsia="en-US"/>
+        </w:rPr>
+      </w:pPr>
+      <w:r>
+        <w:rPr>
+          <w:rFonts w:ascii="Garamond" w:eastAsia="Calibri" w:hAnsi="Garamond" w:cs="Times New Roman"/>
+          <w:color w:val="auto"/>
+          <w:sz w:val="24"/>
+          <w:szCs w:val="24"/>
+          <w:lang w:eastAsia="en-US"/>
+        </w:rPr>
+        <w:t xml:space="preserve"> </w:t>
+      </w:r>
       <w:r>
         <w:rPr>
           <w:rFonts w:ascii="Garamond" w:eastAsia="Calibri" w:hAnsi="Garamond" w:cs="Times New Roman"/>
@@ -13517,7 +13577,44 @@
           <w:szCs w:val="24"/>
           <w:lang w:eastAsia="en-US"/>
         </w:rPr>
-        <w:t xml:space="preserve">Fallimenti Hardware </w:t>
+        <w:t>Crash del disco su cui i dati persistenti sono salvati</w:t>
+      </w:r>
+      <w:r>
+        <w:rPr>
+          <w:rFonts w:ascii="Garamond" w:eastAsia="Calibri" w:hAnsi="Garamond" w:cs="Times New Roman"/>
+          <w:color w:val="auto"/>
+          <w:sz w:val="24"/>
+          <w:szCs w:val="24"/>
+          <w:lang w:eastAsia="en-US"/>
+        </w:rPr>
+        <w:t xml:space="preserve">: il sistema non prevede alcuna strategia di backup e ripristino dei dati </w:t>
+      </w:r>
+    </w:p>
+    <w:p>
+      <w:pPr>
+        <w:numPr>
+          <w:ilvl w:val="0"/>
+          <w:numId w:val="32"/>
+        </w:numPr>
+        <w:spacing w:after="160" w:line="259" w:lineRule="auto"/>
+        <w:contextualSpacing/>
+        <w:rPr>
+          <w:rFonts w:ascii="Garamond" w:eastAsia="Calibri" w:hAnsi="Garamond" w:cs="Times New Roman"/>
+          <w:color w:val="auto"/>
+          <w:sz w:val="24"/>
+          <w:szCs w:val="24"/>
+          <w:lang w:eastAsia="en-US"/>
+        </w:rPr>
+      </w:pPr>
+      <w:r>
+        <w:rPr>
+          <w:rFonts w:ascii="Garamond" w:eastAsia="Calibri" w:hAnsi="Garamond" w:cs="Times New Roman"/>
+          <w:color w:val="auto"/>
+          <w:sz w:val="24"/>
+          <w:szCs w:val="24"/>
+          <w:lang w:eastAsia="en-US"/>
+        </w:rPr>
+        <w:t xml:space="preserve">Fallimenti nell’ambiente di esecuzione </w:t>
       </w:r>
     </w:p>
     <w:p>
@@ -13537,24 +13634,6 @@
         </w:rPr>
       </w:pPr>
       <w:r>
-        <w:rPr>
-          <w:rFonts w:ascii="Garamond" w:eastAsia="Calibri" w:hAnsi="Garamond" w:cs="Times New Roman"/>
-          <w:color w:val="auto"/>
-          <w:sz w:val="24"/>
-          <w:szCs w:val="24"/>
-          <w:lang w:eastAsia="en-US"/>
-        </w:rPr>
-        <w:t xml:space="preserve"> Crash del disco su cui i dati persistenti sono salvati: il sistema non prevede alcuna strategia di backup e ripristino dei dati </w:t>
-      </w:r>
-    </w:p>
-    <w:p>
-      <w:pPr>
-        <w:numPr>
-          <w:ilvl w:val="0"/>
-          <w:numId w:val="32"/>
-        </w:numPr>
-        <w:spacing w:after="160" w:line="259" w:lineRule="auto"/>
-        <w:contextualSpacing/>
         <w:rPr>
           <w:rFonts w:ascii="Garamond" w:eastAsia="Calibri" w:hAnsi="Garamond" w:cs="Times New Roman"/>
           <w:i/>
@@ -13564,6 +13643,61 @@
           <w:szCs w:val="24"/>
           <w:lang w:eastAsia="en-US"/>
         </w:rPr>
+        <w:t xml:space="preserve"> Interruzione della fornitura elettrica al server</w:t>
+      </w:r>
+      <w:r>
+        <w:rPr>
+          <w:rFonts w:ascii="Garamond" w:eastAsia="Calibri" w:hAnsi="Garamond" w:cs="Times New Roman"/>
+          <w:color w:val="auto"/>
+          <w:sz w:val="24"/>
+          <w:szCs w:val="24"/>
+          <w:lang w:eastAsia="en-US"/>
+        </w:rPr>
+        <w:t xml:space="preserve">: il sistema non prevede alcuna strategia che ne garantisca l’operabilità in questo tipo di condizione </w:t>
+      </w:r>
+    </w:p>
+    <w:p>
+      <w:pPr>
+        <w:numPr>
+          <w:ilvl w:val="0"/>
+          <w:numId w:val="32"/>
+        </w:numPr>
+        <w:spacing w:after="160" w:line="259" w:lineRule="auto"/>
+        <w:contextualSpacing/>
+        <w:rPr>
+          <w:rFonts w:ascii="Garamond" w:eastAsia="Calibri" w:hAnsi="Garamond" w:cs="Times New Roman"/>
+          <w:color w:val="auto"/>
+          <w:sz w:val="24"/>
+          <w:szCs w:val="24"/>
+          <w:lang w:eastAsia="en-US"/>
+        </w:rPr>
+      </w:pPr>
+      <w:r>
+        <w:rPr>
+          <w:rFonts w:ascii="Garamond" w:eastAsia="Calibri" w:hAnsi="Garamond" w:cs="Times New Roman"/>
+          <w:color w:val="auto"/>
+          <w:sz w:val="24"/>
+          <w:szCs w:val="24"/>
+          <w:lang w:eastAsia="en-US"/>
+        </w:rPr>
+        <w:t xml:space="preserve">Fallimenti Software </w:t>
+      </w:r>
+    </w:p>
+    <w:p>
+      <w:pPr>
+        <w:numPr>
+          <w:ilvl w:val="1"/>
+          <w:numId w:val="32"/>
+        </w:numPr>
+        <w:spacing w:after="160" w:line="259" w:lineRule="auto"/>
+        <w:contextualSpacing/>
+        <w:rPr>
+          <w:rFonts w:ascii="Garamond" w:eastAsia="Calibri" w:hAnsi="Garamond" w:cs="Times New Roman"/>
+          <w:color w:val="auto"/>
+          <w:sz w:val="24"/>
+          <w:szCs w:val="24"/>
+          <w:lang w:eastAsia="en-US"/>
+        </w:rPr>
       </w:pPr>
       <w:r>
         <w:rPr>
@@ -13575,17 +13709,9 @@
           <w:szCs w:val="24"/>
           <w:lang w:eastAsia="en-US"/>
         </w:rPr>
-        <w:t xml:space="preserve">Fallimenti nell’ambiente di esecuzione </w:t>
+        <w:t xml:space="preserve"> Impossibilità di stabilire una connessione col database</w:t>
       </w:r>
-    </w:p>
-    <w:p>
-      <w:pPr>
-        <w:numPr>
-          <w:ilvl w:val="1"/>
-          <w:numId w:val="32"/>
-        </w:numPr>
-        <w:spacing w:after="160" w:line="259" w:lineRule="auto"/>
-        <w:contextualSpacing/>
+      <w:r>
         <w:rPr>
           <w:rFonts w:ascii="Garamond" w:eastAsia="Calibri" w:hAnsi="Garamond" w:cs="Times New Roman"/>
           <w:color w:val="auto"/>
@@ -13593,74 +13719,7 @@
           <w:szCs w:val="24"/>
           <w:lang w:eastAsia="en-US"/>
         </w:rPr>
-      </w:pPr>
-      <w:r>
-        <w:rPr>
-          <w:rFonts w:ascii="Garamond" w:eastAsia="Calibri" w:hAnsi="Garamond" w:cs="Times New Roman"/>
-          <w:color w:val="auto"/>
-          <w:sz w:val="24"/>
-          <w:szCs w:val="24"/>
-          <w:lang w:eastAsia="en-US"/>
-        </w:rPr>
-        <w:t xml:space="preserve"> Interruzione della fornitura elettrica al server: il sistema non prevede alcuna strategia che ne garantisca l’operabilità in questo tipo di condizione </w:t>
-      </w:r>
-    </w:p>
-    <w:p>
-      <w:pPr>
-        <w:numPr>
-          <w:ilvl w:val="0"/>
-          <w:numId w:val="32"/>
-        </w:numPr>
-        <w:spacing w:after="160" w:line="259" w:lineRule="auto"/>
-        <w:contextualSpacing/>
-        <w:rPr>
-          <w:rFonts w:ascii="Garamond" w:eastAsia="Calibri" w:hAnsi="Garamond" w:cs="Times New Roman"/>
-          <w:i/>
-          <w:iCs/>
-          <w:color w:val="auto"/>
-          <w:sz w:val="24"/>
-          <w:szCs w:val="24"/>
-          <w:lang w:eastAsia="en-US"/>
-        </w:rPr>
-      </w:pPr>
-      <w:r>
-        <w:rPr>
-          <w:rFonts w:ascii="Garamond" w:eastAsia="Calibri" w:hAnsi="Garamond" w:cs="Times New Roman"/>
-          <w:i/>
-          <w:iCs/>
-          <w:color w:val="auto"/>
-          <w:sz w:val="24"/>
-          <w:szCs w:val="24"/>
-          <w:lang w:eastAsia="en-US"/>
-        </w:rPr>
-        <w:t xml:space="preserve">Fallimenti Software </w:t>
-      </w:r>
-    </w:p>
-    <w:p>
-      <w:pPr>
-        <w:numPr>
-          <w:ilvl w:val="1"/>
-          <w:numId w:val="32"/>
-        </w:numPr>
-        <w:spacing w:after="160" w:line="259" w:lineRule="auto"/>
-        <w:contextualSpacing/>
-        <w:rPr>
-          <w:rFonts w:ascii="Garamond" w:eastAsia="Calibri" w:hAnsi="Garamond" w:cs="Times New Roman"/>
-          <w:color w:val="auto"/>
-          <w:sz w:val="24"/>
-          <w:szCs w:val="24"/>
-          <w:lang w:eastAsia="en-US"/>
-        </w:rPr>
-      </w:pPr>
-      <w:r>
-        <w:rPr>
-          <w:rFonts w:ascii="Garamond" w:eastAsia="Calibri" w:hAnsi="Garamond" w:cs="Times New Roman"/>
-          <w:color w:val="auto"/>
-          <w:sz w:val="24"/>
-          <w:szCs w:val="24"/>
-          <w:lang w:eastAsia="en-US"/>
-        </w:rPr>
-        <w:t xml:space="preserve"> Impossibilità di stabilire una connessione col database: il sistema mostra all’utente una schermata che riporta il rilevamento di un errore interno</w:t>
+        <w:t>: il sistema mostra all’utente una schermata che riporta il rilevamento di un errore interno</w:t>
       </w:r>
     </w:p>
     <w:p>
@@ -14412,8 +14471,15 @@
                 <w:rFonts w:ascii="Century Gothic" w:eastAsia="Yu Mincho" w:hAnsi="Century Gothic" w:cs="Times New Roman"/>
                 <w:color w:val="FFFFFF"/>
               </w:rPr>
+              <w:t xml:space="preserve">Caricamento </w:t>
+            </w:r>
+            <w:r>
+              <w:rPr>
+                <w:rFonts w:ascii="Century Gothic" w:eastAsia="Yu Mincho" w:hAnsi="Century Gothic" w:cs="Times New Roman"/>
+                <w:color w:val="FFFFFF"/>
+              </w:rPr>
               <w:lastRenderedPageBreak/>
-              <w:t>Caricamento Scontrino</w:t>
+              <w:t>Scontrino</w:t>
             </w:r>
           </w:p>
         </w:tc>
@@ -14431,6 +14497,7 @@
               <w:rPr>
                 <w:rFonts w:ascii="Century Gothic" w:eastAsia="Yu Mincho" w:hAnsi="Century Gothic" w:cs="Times New Roman"/>
               </w:rPr>
+              <w:lastRenderedPageBreak/>
               <w:t>Restituisce tutti i campi dello Scontrino dal DB</w:t>
             </w:r>
           </w:p>
@@ -14464,6 +14531,7 @@
                 <w:rFonts w:ascii="Century Gothic" w:eastAsia="Yu Mincho" w:hAnsi="Century Gothic" w:cs="Times New Roman"/>
                 <w:color w:val="FFFFFF"/>
               </w:rPr>
+              <w:lastRenderedPageBreak/>
               <w:t>Inserimento Prodotto_Scontrino</w:t>
             </w:r>
           </w:p>
@@ -14482,7 +14550,19 @@
               <w:rPr>
                 <w:rFonts w:ascii="Century Gothic" w:eastAsia="Yu Mincho" w:hAnsi="Century Gothic" w:cs="Times New Roman"/>
               </w:rPr>
-              <w:t>Inserisce una relazione tra un o più Prodotto e lo Scontrino in cui è stato acquistato</w:t>
+              <w:t>Inserisce una relazione tra un</w:t>
+            </w:r>
+            <w:r>
+              <w:rPr>
+                <w:rFonts w:ascii="Century Gothic" w:eastAsia="Yu Mincho" w:hAnsi="Century Gothic" w:cs="Times New Roman"/>
+              </w:rPr>
+              <w:t>o</w:t>
+            </w:r>
+            <w:r>
+              <w:rPr>
+                <w:rFonts w:ascii="Century Gothic" w:eastAsia="Yu Mincho" w:hAnsi="Century Gothic" w:cs="Times New Roman"/>
+              </w:rPr>
+              <w:t xml:space="preserve"> o più Prodotto e lo Scontrino in cui è stato acquistato</w:t>
             </w:r>
           </w:p>
         </w:tc>
@@ -16056,7 +16136,6 @@
         <w:docPartUnique/>
       </w:docPartObj>
     </w:sdtPr>
-    <w:sdtEndPr/>
     <w:sdtContent>
       <w:sdt>
         <w:sdtPr>
@@ -16066,7 +16145,6 @@
             <w:docPartUnique/>
           </w:docPartObj>
         </w:sdtPr>
-        <w:sdtEndPr/>
         <w:sdtContent>
           <w:p>
             <w:pPr>
@@ -20375,6 +20453,7 @@
     <w:lsdException w:name="HTML Sample" w:semiHidden="1" w:unhideWhenUsed="1"/>
     <w:lsdException w:name="HTML Typewriter" w:semiHidden="1" w:unhideWhenUsed="1"/>
     <w:lsdException w:name="HTML Variable" w:semiHidden="1" w:unhideWhenUsed="1"/>
+    <w:lsdException w:name="Normal Table" w:semiHidden="1" w:unhideWhenUsed="1"/>
     <w:lsdException w:name="annotation subject" w:semiHidden="1" w:unhideWhenUsed="1"/>
     <w:lsdException w:name="No List" w:semiHidden="1" w:unhideWhenUsed="1"/>
     <w:lsdException w:name="Outline List 1" w:semiHidden="1" w:unhideWhenUsed="1"/>
@@ -20417,8 +20496,11 @@
     <w:lsdException w:name="Table Contemporary" w:semiHidden="1" w:unhideWhenUsed="1"/>
     <w:lsdException w:name="Table Elegant" w:semiHidden="1" w:unhideWhenUsed="1"/>
     <w:lsdException w:name="Table Professional" w:semiHidden="1" w:unhideWhenUsed="1"/>
+    <w:lsdException w:name="Table Subtle 1" w:semiHidden="1" w:unhideWhenUsed="1"/>
     <w:lsdException w:name="Table Subtle 2" w:semiHidden="1" w:unhideWhenUsed="1"/>
     <w:lsdException w:name="Table Web 1" w:semiHidden="1" w:unhideWhenUsed="1"/>
+    <w:lsdException w:name="Table Web 2" w:semiHidden="1" w:unhideWhenUsed="1"/>
+    <w:lsdException w:name="Table Web 3" w:semiHidden="1" w:unhideWhenUsed="1"/>
     <w:lsdException w:name="Balloon Text" w:semiHidden="1" w:unhideWhenUsed="1"/>
     <w:lsdException w:name="Table Grid" w:uiPriority="59"/>
     <w:lsdException w:name="Table Theme" w:semiHidden="1" w:unhideWhenUsed="1"/>
@@ -21779,16 +21861,25 @@
 </file>
 
 <file path=customXml/item2.xml><?xml version="1.0" encoding="utf-8"?>
+<b:Sources xmlns:b="http://schemas.openxmlformats.org/officeDocument/2006/bibliography" SelectedStyle="\apasixtheditionofficeonline.xsl" StyleName="APA" Version="6"/>
+</file>
+
+<file path=customXml/item3.xml><?xml version="1.0" encoding="utf-8"?>
 <p:properties xmlns:p="http://schemas.microsoft.com/office/2006/metadata/properties" xmlns:xsi="http://www.w3.org/2001/XMLSchema-instance" xmlns:pc="http://schemas.microsoft.com/office/infopath/2007/PartnerControls">
   <documentManagement/>
 </p:properties>
 </file>
 
-<file path=customXml/item3.xml><?xml version="1.0" encoding="utf-8"?>
-<b:Sources xmlns:b="http://schemas.openxmlformats.org/officeDocument/2006/bibliography" SelectedStyle="\apasixtheditionofficeonline.xsl" StyleName="APA" Version="6"/>
+<file path=customXml/item4.xml><?xml version="1.0" encoding="utf-8"?>
+<?mso-contentType ?>
+<FormTemplates xmlns="http://schemas.microsoft.com/sharepoint/v3/contenttype/forms">
+  <Display>DocumentLibraryForm</Display>
+  <Edit>DocumentLibraryForm</Edit>
+  <New>DocumentLibraryForm</New>
+</FormTemplates>
 </file>
 
-<file path=customXml/item4.xml><?xml version="1.0" encoding="utf-8"?>
+<file path=customXml/item5.xml><?xml version="1.0" encoding="utf-8"?>
 <ct:contentTypeSchema xmlns:ct="http://schemas.microsoft.com/office/2006/metadata/contentType" xmlns:ma="http://schemas.microsoft.com/office/2006/metadata/properties/metaAttributes" ct:_="" ma:_="" ma:contentTypeName="Documento" ma:contentTypeID="0x010100840053E01BAC1847A33C5CEC6AC3E775" ma:contentTypeVersion="6" ma:contentTypeDescription="Creare un nuovo documento." ma:contentTypeScope="" ma:versionID="57b0dcc9f6eb1763dd72ab6fe9c9e81e">
   <xsd:schema xmlns:xsd="http://www.w3.org/2001/XMLSchema" xmlns:xs="http://www.w3.org/2001/XMLSchema" xmlns:p="http://schemas.microsoft.com/office/2006/metadata/properties" xmlns:ns2="74079e45-7f65-4138-97dc-157eadf0f424" targetNamespace="http://schemas.microsoft.com/office/2006/metadata/properties" ma:root="true" ma:fieldsID="873e157d534e492989b59cf24606d719" ns2:_="">
     <xsd:import namespace="74079e45-7f65-4138-97dc-157eadf0f424"/>
@@ -21946,15 +22037,6 @@
 </ct:contentTypeSchema>
 </file>
 
-<file path=customXml/item5.xml><?xml version="1.0" encoding="utf-8"?>
-<?mso-contentType ?>
-<FormTemplates xmlns="http://schemas.microsoft.com/sharepoint/v3/contenttype/forms">
-  <Display>DocumentLibraryForm</Display>
-  <Edit>DocumentLibraryForm</Edit>
-  <New>DocumentLibraryForm</New>
-</FormTemplates>
-</file>
-
 <file path=customXml/itemProps1.xml><?xml version="1.0" encoding="utf-8"?>
 <ds:datastoreItem xmlns:ds="http://schemas.openxmlformats.org/officeDocument/2006/customXml" ds:itemID="{55AF091B-3C7A-41E3-B477-F2FDAA23CFDA}">
   <ds:schemaRefs>
@@ -21964,6 +22046,14 @@
 </file>
 
 <file path=customXml/itemProps2.xml><?xml version="1.0" encoding="utf-8"?>
+<ds:datastoreItem xmlns:ds="http://schemas.openxmlformats.org/officeDocument/2006/customXml" ds:itemID="{17719866-9FA4-4482-96B0-4BD3EA0534E6}">
+  <ds:schemaRefs>
+    <ds:schemaRef ds:uri="http://schemas.openxmlformats.org/officeDocument/2006/bibliography"/>
+  </ds:schemaRefs>
+</ds:datastoreItem>
+</file>
+
+<file path=customXml/itemProps3.xml><?xml version="1.0" encoding="utf-8"?>
 <ds:datastoreItem xmlns:ds="http://schemas.openxmlformats.org/officeDocument/2006/customXml" ds:itemID="{F5E16F7D-B6E2-4FD1-9F73-053F941DA89E}">
   <ds:schemaRefs>
     <ds:schemaRef ds:uri="http://schemas.microsoft.com/office/2006/metadata/properties"/>
@@ -21972,15 +22062,15 @@
 </ds:datastoreItem>
 </file>
 
-<file path=customXml/itemProps3.xml><?xml version="1.0" encoding="utf-8"?>
-<ds:datastoreItem xmlns:ds="http://schemas.openxmlformats.org/officeDocument/2006/customXml" ds:itemID="{17719866-9FA4-4482-96B0-4BD3EA0534E6}">
+<file path=customXml/itemProps4.xml><?xml version="1.0" encoding="utf-8"?>
+<ds:datastoreItem xmlns:ds="http://schemas.openxmlformats.org/officeDocument/2006/customXml" ds:itemID="{08640AF7-34B6-48E9-8C2A-C480C5D3D602}">
   <ds:schemaRefs>
-    <ds:schemaRef ds:uri="http://schemas.openxmlformats.org/officeDocument/2006/bibliography"/>
+    <ds:schemaRef ds:uri="http://schemas.microsoft.com/sharepoint/v3/contenttype/forms"/>
   </ds:schemaRefs>
 </ds:datastoreItem>
 </file>
 
-<file path=customXml/itemProps4.xml><?xml version="1.0" encoding="utf-8"?>
+<file path=customXml/itemProps5.xml><?xml version="1.0" encoding="utf-8"?>
 <ds:datastoreItem xmlns:ds="http://schemas.openxmlformats.org/officeDocument/2006/customXml" ds:itemID="{DEF1F08F-7FAD-494A-A181-358746C6C4FA}">
   <ds:schemaRefs>
     <ds:schemaRef ds:uri="http://schemas.microsoft.com/office/2006/metadata/contentType"/>
@@ -21996,12 +22086,4 @@
     <ds:schemaRef ds:uri="http://schemas.microsoft.com/internal/obd"/>
   </ds:schemaRefs>
 </ds:datastoreItem>
-</file>
-
-<file path=customXml/itemProps5.xml><?xml version="1.0" encoding="utf-8"?>
-<ds:datastoreItem xmlns:ds="http://schemas.openxmlformats.org/officeDocument/2006/customXml" ds:itemID="{08640AF7-34B6-48E9-8C2A-C480C5D3D602}">
-  <ds:schemaRefs>
-    <ds:schemaRef ds:uri="http://schemas.microsoft.com/sharepoint/v3/contenttype/forms"/>
-  </ds:schemaRefs>
-</ds:datastoreItem>
 </file>
</xml_diff>

<commit_message>
sdd nuovo diagramma di gestione dati
</commit_message>
<xml_diff>
--- a/DocumentazioneSDD/SDD_NewDM_V_2.0.docx
+++ b/DocumentazioneSDD/SDD_NewDM_V_2.0.docx
@@ -10,6 +10,7 @@
           <w:docPartUnique/>
         </w:docPartObj>
       </w:sdtPr>
+      <w:sdtEndPr/>
       <w:sdtContent>
         <w:p>
           <w:pPr>
@@ -80,6 +81,7 @@
                                     <w:dataBinding w:prefixMappings="xmlns:ns0='http://purl.org/dc/elements/1.1/' xmlns:ns1='http://schemas.openxmlformats.org/package/2006/metadata/core-properties' " w:xpath="/ns1:coreProperties[1]/ns0:title[1]" w:storeItemID="{6C3C8BC8-F283-45AE-878A-BAB7291924A1}"/>
                                     <w:text/>
                                   </w:sdtPr>
+                                  <w:sdtEndPr/>
                                   <w:sdtContent>
                                     <w:r>
                                       <w:rPr>
@@ -114,7 +116,9 @@
                                     <w:dataBinding w:prefixMappings="xmlns:ns0='http://purl.org/dc/elements/1.1/' xmlns:ns1='http://schemas.openxmlformats.org/package/2006/metadata/core-properties' " w:xpath="/ns1:coreProperties[1]/ns0:subject[1]" w:storeItemID="{6C3C8BC8-F283-45AE-878A-BAB7291924A1}"/>
                                     <w:text/>
                                   </w:sdtPr>
+                                  <w:sdtEndPr/>
                                   <w:sdtContent>
+                                    <w:proofErr w:type="spellStart"/>
                                     <w:r>
                                       <w:rPr>
                                         <w:color w:val="1F4E79"/>
@@ -124,6 +128,7 @@
                                       </w:rPr>
                                       <w:t>NewDM</w:t>
                                     </w:r>
+                                    <w:proofErr w:type="spellEnd"/>
                                   </w:sdtContent>
                                 </w:sdt>
                               </w:p>
@@ -703,6 +708,7 @@
                                     <w:dataBinding w:prefixMappings="xmlns:ns0='http://purl.org/dc/elements/1.1/' xmlns:ns1='http://schemas.openxmlformats.org/package/2006/metadata/core-properties' " w:xpath="/ns1:coreProperties[1]/ns0:title[1]" w:storeItemID="{6C3C8BC8-F283-45AE-878A-BAB7291924A1}"/>
                                     <w:text/>
                                   </w:sdtPr>
+                                  <w:sdtEndPr/>
                                   <w:sdtContent>
                                     <w:r>
                                       <w:rPr>
@@ -737,7 +743,9 @@
                                     <w:dataBinding w:prefixMappings="xmlns:ns0='http://purl.org/dc/elements/1.1/' xmlns:ns1='http://schemas.openxmlformats.org/package/2006/metadata/core-properties' " w:xpath="/ns1:coreProperties[1]/ns0:subject[1]" w:storeItemID="{6C3C8BC8-F283-45AE-878A-BAB7291924A1}"/>
                                     <w:text/>
                                   </w:sdtPr>
+                                  <w:sdtEndPr/>
                                   <w:sdtContent>
+                                    <w:proofErr w:type="spellStart"/>
                                     <w:r>
                                       <w:rPr>
                                         <w:b/>
@@ -748,6 +756,7 @@
                                       </w:rPr>
                                       <w:t>NewDM</w:t>
                                     </w:r>
+                                    <w:proofErr w:type="spellEnd"/>
                                   </w:sdtContent>
                                 </w:sdt>
                               </w:p>
@@ -824,6 +833,7 @@
                               <w:dataBinding w:prefixMappings="xmlns:ns0='http://purl.org/dc/elements/1.1/' xmlns:ns1='http://schemas.openxmlformats.org/package/2006/metadata/core-properties' " w:xpath="/ns1:coreProperties[1]/ns0:title[1]" w:storeItemID="{6C3C8BC8-F283-45AE-878A-BAB7291924A1}"/>
                               <w:text/>
                             </w:sdtPr>
+                            <w:sdtEndPr/>
                             <w:sdtContent>
                               <w:r>
                                 <w:rPr>
@@ -858,7 +868,9 @@
                               <w:dataBinding w:prefixMappings="xmlns:ns0='http://purl.org/dc/elements/1.1/' xmlns:ns1='http://schemas.openxmlformats.org/package/2006/metadata/core-properties' " w:xpath="/ns1:coreProperties[1]/ns0:subject[1]" w:storeItemID="{6C3C8BC8-F283-45AE-878A-BAB7291924A1}"/>
                               <w:text/>
                             </w:sdtPr>
+                            <w:sdtEndPr/>
                             <w:sdtContent>
+                              <w:proofErr w:type="spellStart"/>
                               <w:r>
                                 <w:rPr>
                                   <w:color w:val="1F4E79"/>
@@ -868,6 +880,7 @@
                                 </w:rPr>
                                 <w:t>NewDM</w:t>
                               </w:r>
+                              <w:proofErr w:type="spellEnd"/>
                             </w:sdtContent>
                           </w:sdt>
                         </w:p>
@@ -1447,6 +1460,7 @@
                               <w:dataBinding w:prefixMappings="xmlns:ns0='http://purl.org/dc/elements/1.1/' xmlns:ns1='http://schemas.openxmlformats.org/package/2006/metadata/core-properties' " w:xpath="/ns1:coreProperties[1]/ns0:title[1]" w:storeItemID="{6C3C8BC8-F283-45AE-878A-BAB7291924A1}"/>
                               <w:text/>
                             </w:sdtPr>
+                            <w:sdtEndPr/>
                             <w:sdtContent>
                               <w:r>
                                 <w:rPr>
@@ -1481,7 +1495,9 @@
                               <w:dataBinding w:prefixMappings="xmlns:ns0='http://purl.org/dc/elements/1.1/' xmlns:ns1='http://schemas.openxmlformats.org/package/2006/metadata/core-properties' " w:xpath="/ns1:coreProperties[1]/ns0:subject[1]" w:storeItemID="{6C3C8BC8-F283-45AE-878A-BAB7291924A1}"/>
                               <w:text/>
                             </w:sdtPr>
+                            <w:sdtEndPr/>
                             <w:sdtContent>
+                              <w:proofErr w:type="spellStart"/>
                               <w:r>
                                 <w:rPr>
                                   <w:b/>
@@ -1492,6 +1508,7 @@
                                 </w:rPr>
                                 <w:t>NewDM</w:t>
                               </w:r>
+                              <w:proofErr w:type="spellEnd"/>
                             </w:sdtContent>
                           </w:sdt>
                         </w:p>
@@ -2483,6 +2500,7 @@
           <w:bookmarkStart w:id="3" w:name="_Toc57372333"/>
           <w:bookmarkStart w:id="4" w:name="_Toc57469039"/>
           <w:bookmarkStart w:id="5" w:name="_Toc57579730"/>
+          <w:proofErr w:type="spellStart"/>
           <w:r>
             <w:rPr>
               <w:rFonts w:ascii="Century Gothic" w:eastAsia="Droid Sans" w:hAnsi="Century Gothic" w:cs="Times New Roman"/>
@@ -2494,6 +2512,7 @@
             </w:rPr>
             <w:t>Revision</w:t>
           </w:r>
+          <w:proofErr w:type="spellEnd"/>
           <w:r>
             <w:rPr>
               <w:rFonts w:ascii="Century Gothic" w:eastAsia="Droid Sans" w:hAnsi="Century Gothic" w:cs="Times New Roman"/>
@@ -4336,7 +4355,29 @@
           <w:szCs w:val="24"/>
           <w:lang w:eastAsia="en-US"/>
         </w:rPr>
-        <w:t>Lo scopo di ogni grande azienda che si rispetti è garantire ai propri clienti sicurezza e affidabilità. Per far questo ci affidiamo ad un sistema che ci permetta di gestire sempre in maniera smart tutte le condizioni per soddisfare i nostri clienti, e semplificare la vita dei nostri dipendenti. Nasce così NewDM!</w:t>
+        <w:t xml:space="preserve">Lo scopo di ogni grande azienda che si rispetti è garantire ai propri clienti sicurezza e affidabilità. Per far questo ci affidiamo ad un sistema che ci permetta di gestire sempre in maniera smart tutte le condizioni per soddisfare i nostri clienti, e semplificare la vita dei nostri dipendenti. Nasce così </w:t>
+      </w:r>
+      <w:proofErr w:type="spellStart"/>
+      <w:r>
+        <w:rPr>
+          <w:rFonts w:ascii="Garamond" w:eastAsia="Calibri" w:hAnsi="Garamond" w:cs="Times New Roman"/>
+          <w:color w:val="auto"/>
+          <w:sz w:val="24"/>
+          <w:szCs w:val="24"/>
+          <w:lang w:eastAsia="en-US"/>
+        </w:rPr>
+        <w:t>NewDM</w:t>
+      </w:r>
+      <w:proofErr w:type="spellEnd"/>
+      <w:r>
+        <w:rPr>
+          <w:rFonts w:ascii="Garamond" w:eastAsia="Calibri" w:hAnsi="Garamond" w:cs="Times New Roman"/>
+          <w:color w:val="auto"/>
+          <w:sz w:val="24"/>
+          <w:szCs w:val="24"/>
+          <w:lang w:eastAsia="en-US"/>
+        </w:rPr>
+        <w:t>!</w:t>
       </w:r>
     </w:p>
     <w:p>
@@ -4374,6 +4415,7 @@
           <w:lang w:eastAsia="en-US"/>
         </w:rPr>
       </w:pPr>
+      <w:proofErr w:type="spellStart"/>
       <w:r>
         <w:rPr>
           <w:rFonts w:ascii="Garamond" w:eastAsia="Calibri" w:hAnsi="Garamond" w:cs="Times New Roman"/>
@@ -4382,7 +4424,18 @@
           <w:szCs w:val="24"/>
           <w:lang w:eastAsia="en-US"/>
         </w:rPr>
-        <w:t>NewDM avrà necessita di gestire dati persistenti: la scelta, per motivi di efficienza, ricade in un database relazionale che permetterà di tener traccia di tutte le informazioni necessarie di interesse dell’azienda. Da tale database attingerà un applicazione desktop deputata alla gestione delle interazioni con l’utente e alla manipolazione dei suddetti dati.</w:t>
+        <w:t>NewDM</w:t>
+      </w:r>
+      <w:proofErr w:type="spellEnd"/>
+      <w:r>
+        <w:rPr>
+          <w:rFonts w:ascii="Garamond" w:eastAsia="Calibri" w:hAnsi="Garamond" w:cs="Times New Roman"/>
+          <w:color w:val="auto"/>
+          <w:sz w:val="24"/>
+          <w:szCs w:val="24"/>
+          <w:lang w:eastAsia="en-US"/>
+        </w:rPr>
+        <w:t xml:space="preserve"> avrà necessita di gestire dati persistenti: la scelta, per motivi di efficienza, ricade in un database relazionale che permetterà di tener traccia di tutte le informazioni necessarie di interesse dell’azienda. Da tale database attingerà un applicazione desktop deputata alla gestione delle interazioni con l’utente e alla manipolazione dei suddetti dati.</w:t>
       </w:r>
     </w:p>
     <w:p>
@@ -4437,9 +4490,14 @@
         <w:t xml:space="preserve">1.2 </w:t>
       </w:r>
       <w:r>
-        <w:t>Design Goals &amp; Trade-offs</w:t>
+        <w:t>Design Goals &amp; Trade-</w:t>
+      </w:r>
+      <w:proofErr w:type="spellStart"/>
+      <w:r>
+        <w:t>offs</w:t>
       </w:r>
       <w:bookmarkEnd w:id="8"/>
+      <w:proofErr w:type="spellEnd"/>
     </w:p>
     <w:p>
       <w:pPr>
@@ -4518,6 +4576,7 @@
                 <w:lang w:val="en-US"/>
               </w:rPr>
             </w:pPr>
+            <w:proofErr w:type="spellStart"/>
             <w:r>
               <w:rPr>
                 <w:rFonts w:ascii="Garamond" w:eastAsia="Times New Roman" w:hAnsi="Garamond" w:cs="Times New Roman"/>
@@ -4528,6 +4587,7 @@
               </w:rPr>
               <w:t>Priorità</w:t>
             </w:r>
+            <w:proofErr w:type="spellEnd"/>
           </w:p>
         </w:tc>
         <w:tc>
@@ -4576,6 +4636,7 @@
                 <w:lang w:val="en-US"/>
               </w:rPr>
             </w:pPr>
+            <w:proofErr w:type="spellStart"/>
             <w:r>
               <w:rPr>
                 <w:rFonts w:ascii="Garamond" w:eastAsia="Times New Roman" w:hAnsi="Garamond" w:cs="Times New Roman"/>
@@ -4586,6 +4647,7 @@
               </w:rPr>
               <w:t>Descrizione</w:t>
             </w:r>
+            <w:proofErr w:type="spellEnd"/>
           </w:p>
         </w:tc>
         <w:tc>
@@ -4605,6 +4667,7 @@
                 <w:lang w:val="en-US"/>
               </w:rPr>
             </w:pPr>
+            <w:proofErr w:type="spellStart"/>
             <w:r>
               <w:rPr>
                 <w:rFonts w:ascii="Garamond" w:eastAsia="Times New Roman" w:hAnsi="Garamond" w:cs="Times New Roman"/>
@@ -4615,6 +4678,7 @@
               </w:rPr>
               <w:t>Categoria</w:t>
             </w:r>
+            <w:proofErr w:type="spellEnd"/>
           </w:p>
         </w:tc>
         <w:tc>
@@ -4634,6 +4698,7 @@
                 <w:lang w:val="en-US"/>
               </w:rPr>
             </w:pPr>
+            <w:proofErr w:type="spellStart"/>
             <w:r>
               <w:rPr>
                 <w:rFonts w:ascii="Garamond" w:eastAsia="Times New Roman" w:hAnsi="Garamond" w:cs="Times New Roman"/>
@@ -4644,6 +4709,7 @@
               </w:rPr>
               <w:t>Origine</w:t>
             </w:r>
+            <w:proofErr w:type="spellEnd"/>
           </w:p>
         </w:tc>
       </w:tr>
@@ -4902,6 +4968,7 @@
                 <w:sz w:val="24"/>
               </w:rPr>
             </w:pPr>
+            <w:proofErr w:type="spellStart"/>
             <w:r>
               <w:rPr>
                 <w:rFonts w:ascii="Garamond" w:eastAsia="Times New Roman" w:hAnsi="Garamond" w:cs="Times New Roman"/>
@@ -4910,6 +4977,7 @@
               </w:rPr>
               <w:t>Dependability</w:t>
             </w:r>
+            <w:proofErr w:type="spellEnd"/>
           </w:p>
         </w:tc>
         <w:tc>
@@ -5034,6 +5102,7 @@
                 <w:sz w:val="24"/>
               </w:rPr>
             </w:pPr>
+            <w:proofErr w:type="spellStart"/>
             <w:r>
               <w:rPr>
                 <w:rFonts w:ascii="Garamond" w:eastAsia="Times New Roman" w:hAnsi="Garamond" w:cs="Times New Roman"/>
@@ -5042,6 +5111,7 @@
               </w:rPr>
               <w:t>Dependability</w:t>
             </w:r>
+            <w:proofErr w:type="spellEnd"/>
           </w:p>
         </w:tc>
         <w:tc>
@@ -5170,6 +5240,7 @@
                 <w:sz w:val="24"/>
               </w:rPr>
             </w:pPr>
+            <w:proofErr w:type="spellStart"/>
             <w:r>
               <w:rPr>
                 <w:rFonts w:ascii="Garamond" w:eastAsia="Times New Roman" w:hAnsi="Garamond" w:cs="Times New Roman"/>
@@ -5178,6 +5249,7 @@
               </w:rPr>
               <w:t>Dependability</w:t>
             </w:r>
+            <w:proofErr w:type="spellEnd"/>
           </w:p>
         </w:tc>
         <w:tc>
@@ -5306,6 +5378,7 @@
                 <w:sz w:val="24"/>
               </w:rPr>
             </w:pPr>
+            <w:proofErr w:type="spellStart"/>
             <w:r>
               <w:rPr>
                 <w:rFonts w:ascii="Garamond" w:eastAsia="Times New Roman" w:hAnsi="Garamond" w:cs="Times New Roman"/>
@@ -5314,6 +5387,7 @@
               </w:rPr>
               <w:t>Dependability</w:t>
             </w:r>
+            <w:proofErr w:type="spellEnd"/>
           </w:p>
         </w:tc>
         <w:tc>
@@ -5442,7 +5516,25 @@
                 <w:color w:val="000000"/>
                 <w:sz w:val="24"/>
               </w:rPr>
-              <w:t>Lo sviluppo del prodotto richiederà costi ridotti sia in termini di risorse umane (per cui è fissato un tetto di 75 ore-lavoro), sia in termini economici (per cui si punta a ricorrere a soluzioni off-the-shelf open source)</w:t>
+              <w:t>Lo sviluppo del prodotto richiederà costi ridotti sia in termini di risorse umane (per cui è fissato un tetto di 75 ore-lavoro), sia in termini economici (per cui si punta a ricorrere a soluzioni off-the-</w:t>
+            </w:r>
+            <w:proofErr w:type="spellStart"/>
+            <w:r>
+              <w:rPr>
+                <w:rFonts w:ascii="Garamond" w:eastAsia="Times New Roman" w:hAnsi="Garamond" w:cs="Times New Roman"/>
+                <w:color w:val="000000"/>
+                <w:sz w:val="24"/>
+              </w:rPr>
+              <w:t>shelf</w:t>
+            </w:r>
+            <w:proofErr w:type="spellEnd"/>
+            <w:r>
+              <w:rPr>
+                <w:rFonts w:ascii="Garamond" w:eastAsia="Times New Roman" w:hAnsi="Garamond" w:cs="Times New Roman"/>
+                <w:color w:val="000000"/>
+                <w:sz w:val="24"/>
+              </w:rPr>
+              <w:t xml:space="preserve"> open source)</w:t>
             </w:r>
           </w:p>
         </w:tc>
@@ -5461,6 +5553,7 @@
                 <w:lang w:val="en-US"/>
               </w:rPr>
             </w:pPr>
+            <w:proofErr w:type="spellStart"/>
             <w:r>
               <w:rPr>
                 <w:rFonts w:ascii="Garamond" w:eastAsia="Times New Roman" w:hAnsi="Garamond" w:cs="Times New Roman"/>
@@ -5470,6 +5563,7 @@
               </w:rPr>
               <w:t>Costo</w:t>
             </w:r>
+            <w:proofErr w:type="spellEnd"/>
           </w:p>
         </w:tc>
         <w:tc>
@@ -6288,6 +6382,7 @@
           <w:szCs w:val="24"/>
         </w:rPr>
       </w:pPr>
+      <w:proofErr w:type="spellStart"/>
       <w:r>
         <w:rPr>
           <w:sz w:val="24"/>
@@ -6295,6 +6390,7 @@
         </w:rPr>
         <w:t>dbms</w:t>
       </w:r>
+      <w:proofErr w:type="spellEnd"/>
       <w:r>
         <w:rPr>
           <w:sz w:val="24"/>
@@ -6461,8 +6557,36 @@
           <w:sz w:val="24"/>
           <w:szCs w:val="24"/>
         </w:rPr>
-        <w:t>-- Bernd Bruegge &amp; Allen H. Dutoit</w:t>
-      </w:r>
+        <w:t xml:space="preserve">-- Bernd </w:t>
+      </w:r>
+      <w:proofErr w:type="spellStart"/>
+      <w:r>
+        <w:rPr>
+          <w:color w:val="000000" w:themeColor="text1"/>
+          <w:sz w:val="24"/>
+          <w:szCs w:val="24"/>
+        </w:rPr>
+        <w:t>Bruegge</w:t>
+      </w:r>
+      <w:proofErr w:type="spellEnd"/>
+      <w:r>
+        <w:rPr>
+          <w:color w:val="000000" w:themeColor="text1"/>
+          <w:sz w:val="24"/>
+          <w:szCs w:val="24"/>
+        </w:rPr>
+        <w:t xml:space="preserve"> &amp; Allen H. </w:t>
+      </w:r>
+      <w:proofErr w:type="spellStart"/>
+      <w:r>
+        <w:rPr>
+          <w:color w:val="000000" w:themeColor="text1"/>
+          <w:sz w:val="24"/>
+          <w:szCs w:val="24"/>
+        </w:rPr>
+        <w:t>Dutoit</w:t>
+      </w:r>
+      <w:proofErr w:type="spellEnd"/>
     </w:p>
     <w:p>
       <w:pPr>
@@ -6511,7 +6635,25 @@
           <w:sz w:val="24"/>
           <w:szCs w:val="24"/>
         </w:rPr>
-        <w:t>Nel documento verranno affrontati l’analisi delle architetture di sistemi simili, la decomposizione in sottosistemi del sistema proposto con la definizione della strategia di deploy e le condizioni limite. Verranno quindi definiti i servizi esposti da ciascun sottosistema.</w:t>
+        <w:t xml:space="preserve">Nel documento verranno affrontati l’analisi delle architetture di sistemi simili, la decomposizione in sottosistemi del sistema proposto con la definizione della strategia di </w:t>
+      </w:r>
+      <w:proofErr w:type="spellStart"/>
+      <w:r>
+        <w:rPr>
+          <w:color w:val="000000" w:themeColor="text1"/>
+          <w:sz w:val="24"/>
+          <w:szCs w:val="24"/>
+        </w:rPr>
+        <w:t>deploy</w:t>
+      </w:r>
+      <w:proofErr w:type="spellEnd"/>
+      <w:r>
+        <w:rPr>
+          <w:color w:val="000000" w:themeColor="text1"/>
+          <w:sz w:val="24"/>
+          <w:szCs w:val="24"/>
+        </w:rPr>
+        <w:t xml:space="preserve"> e le condizioni limite. Verranno quindi definiti i servizi esposti da ciascun sottosistema.</w:t>
       </w:r>
     </w:p>
     <w:p>
@@ -6576,7 +6718,29 @@
           <w:szCs w:val="22"/>
           <w:lang w:eastAsia="en-US"/>
         </w:rPr>
-        <w:t>Il primo software gestionale preso in considerazione è "EuroAzienda Supermercati". Esso è composto da due moduli software: Parte amministrativa, per la gestione del magazzino e per l’analisi e modifica prezzi. Punto cassa per la gestione dello scarico magazzino e per l’emissione dello scontrino.</w:t>
+        <w:t>Il primo software gestionale preso in considerazione è "</w:t>
+      </w:r>
+      <w:proofErr w:type="spellStart"/>
+      <w:r>
+        <w:rPr>
+          <w:rFonts w:ascii="Garamond" w:eastAsia="Calibri" w:hAnsi="Garamond" w:cs="Times New Roman"/>
+          <w:color w:val="auto"/>
+          <w:sz w:val="24"/>
+          <w:szCs w:val="22"/>
+          <w:lang w:eastAsia="en-US"/>
+        </w:rPr>
+        <w:t>EuroAzienda</w:t>
+      </w:r>
+      <w:proofErr w:type="spellEnd"/>
+      <w:r>
+        <w:rPr>
+          <w:rFonts w:ascii="Garamond" w:eastAsia="Calibri" w:hAnsi="Garamond" w:cs="Times New Roman"/>
+          <w:color w:val="auto"/>
+          <w:sz w:val="24"/>
+          <w:szCs w:val="22"/>
+          <w:lang w:eastAsia="en-US"/>
+        </w:rPr>
+        <w:t xml:space="preserve"> Supermercati". Esso è composto da due moduli software: Parte amministrativa, per la gestione del magazzino e per l’analisi e modifica prezzi. Punto cassa per la gestione dello scarico magazzino e per l’emissione dello scontrino.</w:t>
       </w:r>
     </w:p>
     <w:p>
@@ -6619,7 +6783,29 @@
           <w:szCs w:val="22"/>
           <w:lang w:eastAsia="en-US"/>
         </w:rPr>
-        <w:t xml:space="preserve">analizzato è “Software Foodmanager”. </w:t>
+        <w:t xml:space="preserve">analizzato è “Software </w:t>
+      </w:r>
+      <w:proofErr w:type="spellStart"/>
+      <w:r>
+        <w:rPr>
+          <w:rFonts w:ascii="Garamond" w:eastAsia="Calibri" w:hAnsi="Garamond" w:cs="Times New Roman"/>
+          <w:color w:val="auto"/>
+          <w:sz w:val="24"/>
+          <w:szCs w:val="22"/>
+          <w:lang w:eastAsia="en-US"/>
+        </w:rPr>
+        <w:t>Foodmanager</w:t>
+      </w:r>
+      <w:proofErr w:type="spellEnd"/>
+      <w:r>
+        <w:rPr>
+          <w:rFonts w:ascii="Garamond" w:eastAsia="Calibri" w:hAnsi="Garamond" w:cs="Times New Roman"/>
+          <w:color w:val="auto"/>
+          <w:sz w:val="24"/>
+          <w:szCs w:val="22"/>
+          <w:lang w:eastAsia="en-US"/>
+        </w:rPr>
+        <w:t xml:space="preserve">”. </w:t>
       </w:r>
       <w:r>
         <w:rPr>
@@ -6780,6 +6966,7 @@
           <w:lang w:val="it-IT"/>
         </w:rPr>
       </w:pPr>
+      <w:proofErr w:type="spellStart"/>
       <w:r>
         <w:rPr>
           <w:color w:val="000000" w:themeColor="text1"/>
@@ -6789,6 +6976,7 @@
         </w:rPr>
         <w:t>NewDM</w:t>
       </w:r>
+      <w:proofErr w:type="spellEnd"/>
       <w:r>
         <w:rPr>
           <w:color w:val="000000" w:themeColor="text1"/>
@@ -7021,7 +7209,39 @@
           <w:szCs w:val="22"/>
           <w:lang w:eastAsia="en-US"/>
         </w:rPr>
-        <w:t>Utenza View: definisce l’interfaccia utente per il login</w:t>
+        <w:t xml:space="preserve">Utenza </w:t>
+      </w:r>
+      <w:proofErr w:type="spellStart"/>
+      <w:r>
+        <w:rPr>
+          <w:rFonts w:ascii="Garamond" w:eastAsia="Calibri" w:hAnsi="Garamond" w:cs="Times New Roman"/>
+          <w:color w:val="auto"/>
+          <w:sz w:val="24"/>
+          <w:szCs w:val="22"/>
+          <w:lang w:eastAsia="en-US"/>
+        </w:rPr>
+        <w:t>View</w:t>
+      </w:r>
+      <w:proofErr w:type="spellEnd"/>
+      <w:r>
+        <w:rPr>
+          <w:rFonts w:ascii="Garamond" w:eastAsia="Calibri" w:hAnsi="Garamond" w:cs="Times New Roman"/>
+          <w:color w:val="auto"/>
+          <w:sz w:val="24"/>
+          <w:szCs w:val="22"/>
+          <w:lang w:eastAsia="en-US"/>
+        </w:rPr>
+        <w:t xml:space="preserve">: definisce l’interfaccia utente per </w:t>
+      </w:r>
+      <w:r>
+        <w:rPr>
+          <w:rFonts w:ascii="Garamond" w:eastAsia="Calibri" w:hAnsi="Garamond" w:cs="Times New Roman"/>
+          <w:color w:val="auto"/>
+          <w:sz w:val="24"/>
+          <w:szCs w:val="22"/>
+          <w:lang w:eastAsia="en-US"/>
+        </w:rPr>
+        <w:t>la parte relativa all’autenticazione</w:t>
       </w:r>
     </w:p>
     <w:p>
@@ -7041,6 +7261,7 @@
           <w:lang w:eastAsia="en-US"/>
         </w:rPr>
       </w:pPr>
+      <w:proofErr w:type="spellStart"/>
       <w:r>
         <w:rPr>
           <w:rFonts w:ascii="Garamond" w:eastAsia="Calibri" w:hAnsi="Garamond" w:cs="Times New Roman"/>
@@ -7049,7 +7270,38 @@
           <w:szCs w:val="22"/>
           <w:lang w:eastAsia="en-US"/>
         </w:rPr>
-        <w:t>ScontriniView: definisce l’interfaccia utente per l’emissione di scontrini</w:t>
+        <w:t>ScontriniView</w:t>
+      </w:r>
+      <w:proofErr w:type="spellEnd"/>
+      <w:r>
+        <w:rPr>
+          <w:rFonts w:ascii="Garamond" w:eastAsia="Calibri" w:hAnsi="Garamond" w:cs="Times New Roman"/>
+          <w:color w:val="auto"/>
+          <w:sz w:val="24"/>
+          <w:szCs w:val="22"/>
+          <w:lang w:eastAsia="en-US"/>
+        </w:rPr>
+        <w:t xml:space="preserve">: definisce l’interfaccia utente </w:t>
+      </w:r>
+      <w:r>
+        <w:rPr>
+          <w:rFonts w:ascii="Garamond" w:eastAsia="Calibri" w:hAnsi="Garamond" w:cs="Times New Roman"/>
+          <w:color w:val="auto"/>
+          <w:sz w:val="24"/>
+          <w:szCs w:val="22"/>
+          <w:lang w:eastAsia="en-US"/>
+        </w:rPr>
+        <w:t>relativa al processo di emissione</w:t>
+      </w:r>
+      <w:r>
+        <w:rPr>
+          <w:rFonts w:ascii="Garamond" w:eastAsia="Calibri" w:hAnsi="Garamond" w:cs="Times New Roman"/>
+          <w:color w:val="auto"/>
+          <w:sz w:val="24"/>
+          <w:szCs w:val="22"/>
+          <w:lang w:eastAsia="en-US"/>
+        </w:rPr>
+        <w:t xml:space="preserve"> di scontrini</w:t>
       </w:r>
     </w:p>
     <w:p>
@@ -7069,6 +7321,7 @@
           <w:lang w:eastAsia="en-US"/>
         </w:rPr>
       </w:pPr>
+      <w:proofErr w:type="spellStart"/>
       <w:r>
         <w:rPr>
           <w:rFonts w:ascii="Garamond" w:eastAsia="Calibri" w:hAnsi="Garamond" w:cs="Times New Roman"/>
@@ -7077,7 +7330,58 @@
           <w:szCs w:val="22"/>
           <w:lang w:eastAsia="en-US"/>
         </w:rPr>
-        <w:t>TicketView: definisce l’interfaccia utente per l’apertura di un ticket</w:t>
+        <w:t>TicketView</w:t>
+      </w:r>
+      <w:proofErr w:type="spellEnd"/>
+      <w:r>
+        <w:rPr>
+          <w:rFonts w:ascii="Garamond" w:eastAsia="Calibri" w:hAnsi="Garamond" w:cs="Times New Roman"/>
+          <w:color w:val="auto"/>
+          <w:sz w:val="24"/>
+          <w:szCs w:val="22"/>
+          <w:lang w:eastAsia="en-US"/>
+        </w:rPr>
+        <w:t xml:space="preserve">: definisce l’interfaccia utente </w:t>
+      </w:r>
+      <w:r>
+        <w:rPr>
+          <w:rFonts w:ascii="Garamond" w:eastAsia="Calibri" w:hAnsi="Garamond" w:cs="Times New Roman"/>
+          <w:color w:val="auto"/>
+          <w:sz w:val="24"/>
+          <w:szCs w:val="22"/>
+          <w:lang w:eastAsia="en-US"/>
+        </w:rPr>
+        <w:t>relativa alla gestione</w:t>
+      </w:r>
+      <w:r>
+        <w:rPr>
+          <w:rFonts w:ascii="Garamond" w:eastAsia="Calibri" w:hAnsi="Garamond" w:cs="Times New Roman"/>
+          <w:color w:val="auto"/>
+          <w:sz w:val="24"/>
+          <w:szCs w:val="22"/>
+          <w:lang w:eastAsia="en-US"/>
+        </w:rPr>
+        <w:t xml:space="preserve"> d</w:t>
+      </w:r>
+      <w:r>
+        <w:rPr>
+          <w:rFonts w:ascii="Garamond" w:eastAsia="Calibri" w:hAnsi="Garamond" w:cs="Times New Roman"/>
+          <w:color w:val="auto"/>
+          <w:sz w:val="24"/>
+          <w:szCs w:val="22"/>
+          <w:lang w:eastAsia="en-US"/>
+        </w:rPr>
+        <w:t>ei</w:t>
+      </w:r>
+      <w:r>
+        <w:rPr>
+          <w:rFonts w:ascii="Garamond" w:eastAsia="Calibri" w:hAnsi="Garamond" w:cs="Times New Roman"/>
+          <w:color w:val="auto"/>
+          <w:sz w:val="24"/>
+          <w:szCs w:val="22"/>
+          <w:lang w:eastAsia="en-US"/>
+        </w:rPr>
+        <w:t xml:space="preserve"> ticket</w:t>
       </w:r>
     </w:p>
     <w:p>
@@ -7097,6 +7401,7 @@
           <w:lang w:eastAsia="en-US"/>
         </w:rPr>
       </w:pPr>
+      <w:proofErr w:type="spellStart"/>
       <w:r>
         <w:rPr>
           <w:rFonts w:ascii="Garamond" w:eastAsia="Calibri" w:hAnsi="Garamond" w:cs="Times New Roman"/>
@@ -7105,7 +7410,38 @@
           <w:szCs w:val="22"/>
           <w:lang w:eastAsia="en-US"/>
         </w:rPr>
-        <w:t>MagazzinoView: definisce l’interfaccia utente per la gestione dei prodotti presenti i  magazzinio</w:t>
+        <w:t>MagazzinoView</w:t>
+      </w:r>
+      <w:proofErr w:type="spellEnd"/>
+      <w:r>
+        <w:rPr>
+          <w:rFonts w:ascii="Garamond" w:eastAsia="Calibri" w:hAnsi="Garamond" w:cs="Times New Roman"/>
+          <w:color w:val="auto"/>
+          <w:sz w:val="24"/>
+          <w:szCs w:val="22"/>
+          <w:lang w:eastAsia="en-US"/>
+        </w:rPr>
+        <w:t>: definisce l’interfaccia utente per la gestione dei prodotti presenti i</w:t>
+      </w:r>
+      <w:r>
+        <w:rPr>
+          <w:rFonts w:ascii="Garamond" w:eastAsia="Calibri" w:hAnsi="Garamond" w:cs="Times New Roman"/>
+          <w:color w:val="auto"/>
+          <w:sz w:val="24"/>
+          <w:szCs w:val="22"/>
+          <w:lang w:eastAsia="en-US"/>
+        </w:rPr>
+        <w:t>n</w:t>
+      </w:r>
+      <w:r>
+        <w:rPr>
+          <w:rFonts w:ascii="Garamond" w:eastAsia="Calibri" w:hAnsi="Garamond" w:cs="Times New Roman"/>
+          <w:color w:val="auto"/>
+          <w:sz w:val="24"/>
+          <w:szCs w:val="22"/>
+          <w:lang w:eastAsia="en-US"/>
+        </w:rPr>
+        <w:t xml:space="preserve"> magazzino</w:t>
       </w:r>
     </w:p>
     <w:p>
@@ -7498,6 +7834,7 @@
           <w:lang w:eastAsia="en-US"/>
         </w:rPr>
       </w:pPr>
+      <w:proofErr w:type="spellStart"/>
       <w:r>
         <w:rPr>
           <w:rFonts w:ascii="Garamond" w:eastAsia="Calibri" w:hAnsi="Garamond" w:cs="Times New Roman"/>
@@ -7506,7 +7843,18 @@
           <w:szCs w:val="22"/>
           <w:lang w:eastAsia="en-US"/>
         </w:rPr>
-        <w:t>NewDM si compone di due elementi essenziali: un</w:t>
+        <w:t>NewDM</w:t>
+      </w:r>
+      <w:proofErr w:type="spellEnd"/>
+      <w:r>
+        <w:rPr>
+          <w:rFonts w:ascii="Garamond" w:eastAsia="Calibri" w:hAnsi="Garamond" w:cs="Times New Roman"/>
+          <w:color w:val="auto"/>
+          <w:sz w:val="24"/>
+          <w:szCs w:val="22"/>
+          <w:lang w:eastAsia="en-US"/>
+        </w:rPr>
+        <w:t xml:space="preserve"> si compone di due elementi essenziali: un</w:t>
       </w:r>
       <w:r>
         <w:rPr>
@@ -7667,7 +8015,7 @@
             <v:path o:extrusionok="f" gradientshapeok="t" o:connecttype="rect"/>
             <o:lock v:ext="edit" aspectratio="t"/>
           </v:shapetype>
-          <v:shape id="_x0000_i1025" type="#_x0000_t75" style="width:453.75pt;height:289.5pt">
+          <v:shape id="_x0000_i1025" type="#_x0000_t75" style="width:453.6pt;height:289.8pt">
             <v:imagedata r:id="rId17" o:title="3"/>
           </v:shape>
         </w:pict>
@@ -7698,6 +8046,7 @@
           <w:lang w:eastAsia="en-US"/>
         </w:rPr>
       </w:pPr>
+      <w:proofErr w:type="spellStart"/>
       <w:r>
         <w:rPr>
           <w:rFonts w:ascii="Garamond" w:eastAsia="Calibri" w:hAnsi="Garamond" w:cs="Times New Roman"/>
@@ -7706,7 +8055,18 @@
           <w:szCs w:val="24"/>
           <w:lang w:eastAsia="en-US"/>
         </w:rPr>
-        <w:t>NewDM si compone di due componenti principali:</w:t>
+        <w:t>NewDM</w:t>
+      </w:r>
+      <w:proofErr w:type="spellEnd"/>
+      <w:r>
+        <w:rPr>
+          <w:rFonts w:ascii="Garamond" w:eastAsia="Calibri" w:hAnsi="Garamond" w:cs="Times New Roman"/>
+          <w:color w:val="auto"/>
+          <w:sz w:val="24"/>
+          <w:szCs w:val="24"/>
+          <w:lang w:eastAsia="en-US"/>
+        </w:rPr>
+        <w:t xml:space="preserve"> si compone di due componenti principali:</w:t>
       </w:r>
     </w:p>
     <w:p>
@@ -7734,7 +8094,29 @@
           <w:szCs w:val="24"/>
           <w:lang w:eastAsia="en-US"/>
         </w:rPr>
-        <w:t>Piattaforma desktop, cui saranno allocati i layer di presentazione e business oltre al sottosistema di data access</w:t>
+        <w:t xml:space="preserve">Piattaforma desktop, cui saranno allocati i </w:t>
+      </w:r>
+      <w:proofErr w:type="spellStart"/>
+      <w:r>
+        <w:rPr>
+          <w:rFonts w:ascii="Garamond" w:eastAsia="Calibri" w:hAnsi="Garamond" w:cs="Times New Roman"/>
+          <w:color w:val="auto"/>
+          <w:sz w:val="24"/>
+          <w:szCs w:val="24"/>
+          <w:lang w:eastAsia="en-US"/>
+        </w:rPr>
+        <w:t>layer</w:t>
+      </w:r>
+      <w:proofErr w:type="spellEnd"/>
+      <w:r>
+        <w:rPr>
+          <w:rFonts w:ascii="Garamond" w:eastAsia="Calibri" w:hAnsi="Garamond" w:cs="Times New Roman"/>
+          <w:color w:val="auto"/>
+          <w:sz w:val="24"/>
+          <w:szCs w:val="24"/>
+          <w:lang w:eastAsia="en-US"/>
+        </w:rPr>
+        <w:t xml:space="preserve"> di presentazione e business oltre al sottosistema di data access</w:t>
       </w:r>
     </w:p>
     <w:p>
@@ -7762,7 +8144,29 @@
           <w:szCs w:val="24"/>
           <w:lang w:eastAsia="en-US"/>
         </w:rPr>
-        <w:t>Database, realizzante il layer di persistenza</w:t>
+        <w:t xml:space="preserve">Database, realizzante il </w:t>
+      </w:r>
+      <w:proofErr w:type="spellStart"/>
+      <w:r>
+        <w:rPr>
+          <w:rFonts w:ascii="Garamond" w:eastAsia="Calibri" w:hAnsi="Garamond" w:cs="Times New Roman"/>
+          <w:color w:val="auto"/>
+          <w:sz w:val="24"/>
+          <w:szCs w:val="24"/>
+          <w:lang w:eastAsia="en-US"/>
+        </w:rPr>
+        <w:t>layer</w:t>
+      </w:r>
+      <w:proofErr w:type="spellEnd"/>
+      <w:r>
+        <w:rPr>
+          <w:rFonts w:ascii="Garamond" w:eastAsia="Calibri" w:hAnsi="Garamond" w:cs="Times New Roman"/>
+          <w:color w:val="auto"/>
+          <w:sz w:val="24"/>
+          <w:szCs w:val="24"/>
+          <w:lang w:eastAsia="en-US"/>
+        </w:rPr>
+        <w:t xml:space="preserve"> di persistenza</w:t>
       </w:r>
     </w:p>
     <w:p>
@@ -7851,8 +8255,9 @@
           <w:szCs w:val="24"/>
           <w:lang w:eastAsia="en-US"/>
         </w:rPr>
-        <w:t>La comunicazione avverrà tramite protocollo jdbc.</w:t>
-      </w:r>
+        <w:t xml:space="preserve">La comunicazione avverrà tramite protocollo </w:t>
+      </w:r>
+      <w:proofErr w:type="spellStart"/>
       <w:r>
         <w:rPr>
           <w:rFonts w:ascii="Garamond" w:eastAsia="Calibri" w:hAnsi="Garamond" w:cs="Times New Roman"/>
@@ -7861,8 +8266,9 @@
           <w:szCs w:val="24"/>
           <w:lang w:eastAsia="en-US"/>
         </w:rPr>
-        <w:t xml:space="preserve"> </w:t>
-      </w:r>
+        <w:t>jdbc</w:t>
+      </w:r>
+      <w:proofErr w:type="spellEnd"/>
       <w:r>
         <w:rPr>
           <w:rFonts w:ascii="Garamond" w:eastAsia="Calibri" w:hAnsi="Garamond" w:cs="Times New Roman"/>
@@ -7871,6 +8277,26 @@
           <w:szCs w:val="24"/>
           <w:lang w:eastAsia="en-US"/>
         </w:rPr>
+        <w:t>.</w:t>
+      </w:r>
+      <w:r>
+        <w:rPr>
+          <w:rFonts w:ascii="Garamond" w:eastAsia="Calibri" w:hAnsi="Garamond" w:cs="Times New Roman"/>
+          <w:color w:val="auto"/>
+          <w:sz w:val="24"/>
+          <w:szCs w:val="24"/>
+          <w:lang w:eastAsia="en-US"/>
+        </w:rPr>
+        <w:t xml:space="preserve"> </w:t>
+      </w:r>
+      <w:r>
+        <w:rPr>
+          <w:rFonts w:ascii="Garamond" w:eastAsia="Calibri" w:hAnsi="Garamond" w:cs="Times New Roman"/>
+          <w:color w:val="auto"/>
+          <w:sz w:val="24"/>
+          <w:szCs w:val="24"/>
+          <w:lang w:eastAsia="en-US"/>
+        </w:rPr>
         <w:t>Per la connessione alla rete locale verranno utilizzati cavi ethernet.</w:t>
       </w:r>
     </w:p>
@@ -7894,7 +8320,29 @@
           <w:szCs w:val="24"/>
           <w:lang w:eastAsia="en-US"/>
         </w:rPr>
-        <w:t>Le scelte rispecchiano i Design Goals definiti relativi alla Dependability, in particolare</w:t>
+        <w:t xml:space="preserve">Le scelte rispecchiano i Design Goals definiti relativi alla </w:t>
+      </w:r>
+      <w:proofErr w:type="spellStart"/>
+      <w:r>
+        <w:rPr>
+          <w:rFonts w:ascii="Garamond" w:eastAsia="Calibri" w:hAnsi="Garamond" w:cs="Times New Roman"/>
+          <w:color w:val="auto"/>
+          <w:sz w:val="24"/>
+          <w:szCs w:val="24"/>
+          <w:lang w:eastAsia="en-US"/>
+        </w:rPr>
+        <w:t>Dependability</w:t>
+      </w:r>
+      <w:proofErr w:type="spellEnd"/>
+      <w:r>
+        <w:rPr>
+          <w:rFonts w:ascii="Garamond" w:eastAsia="Calibri" w:hAnsi="Garamond" w:cs="Times New Roman"/>
+          <w:color w:val="auto"/>
+          <w:sz w:val="24"/>
+          <w:szCs w:val="24"/>
+          <w:lang w:eastAsia="en-US"/>
+        </w:rPr>
+        <w:t>, in particolare</w:t>
       </w:r>
       <w:r>
         <w:rPr>
@@ -7980,8 +8428,9 @@
           <w:szCs w:val="24"/>
           <w:lang w:eastAsia="en-US"/>
         </w:rPr>
-        <w:t>Per la gestione dei dati persistenti, NewDM si affida ad un database relazionale gestito tramite MySQL</w:t>
-      </w:r>
+        <w:t xml:space="preserve">Per la gestione dei dati persistenti, </w:t>
+      </w:r>
+      <w:proofErr w:type="spellStart"/>
       <w:r>
         <w:rPr>
           <w:rFonts w:ascii="Garamond" w:eastAsia="Calibri" w:hAnsi="Garamond" w:cs="Times New Roman"/>
@@ -7990,6 +8439,27 @@
           <w:szCs w:val="24"/>
           <w:lang w:eastAsia="en-US"/>
         </w:rPr>
+        <w:t>NewDM</w:t>
+      </w:r>
+      <w:proofErr w:type="spellEnd"/>
+      <w:r>
+        <w:rPr>
+          <w:rFonts w:ascii="Garamond" w:eastAsia="Calibri" w:hAnsi="Garamond" w:cs="Times New Roman"/>
+          <w:color w:val="auto"/>
+          <w:sz w:val="24"/>
+          <w:szCs w:val="24"/>
+          <w:lang w:eastAsia="en-US"/>
+        </w:rPr>
+        <w:t xml:space="preserve"> si affida ad un database relazionale gestito tramite MySQL</w:t>
+      </w:r>
+      <w:r>
+        <w:rPr>
+          <w:rFonts w:ascii="Garamond" w:eastAsia="Calibri" w:hAnsi="Garamond" w:cs="Times New Roman"/>
+          <w:color w:val="auto"/>
+          <w:sz w:val="24"/>
+          <w:szCs w:val="24"/>
+          <w:lang w:eastAsia="en-US"/>
+        </w:rPr>
         <w:t xml:space="preserve"> e del sottosistema Data Access per accedere ai dati.</w:t>
       </w:r>
     </w:p>
@@ -8171,9 +8641,9 @@
           <w:lang w:eastAsia="it-IT"/>
         </w:rPr>
         <w:drawing>
-          <wp:inline distT="0" distB="0" distL="0" distR="0" wp14:anchorId="2CADFDC7" wp14:editId="1CA0482F">
-            <wp:extent cx="6194348" cy="2537460"/>
-            <wp:effectExtent l="0" t="0" r="0" b="0"/>
+          <wp:inline distT="0" distB="0" distL="0" distR="0" wp14:anchorId="2CADFDC7" wp14:editId="5C17588F">
+            <wp:extent cx="5503208" cy="2541704"/>
+            <wp:effectExtent l="0" t="0" r="2540" b="0"/>
             <wp:docPr id="1" name="Immagine 1"/>
             <wp:cNvGraphicFramePr>
               <a:graphicFrameLocks xmlns:a="http://schemas.openxmlformats.org/drawingml/2006/main" noChangeAspect="1"/>
@@ -8194,7 +8664,7 @@
                   <pic:spPr>
                     <a:xfrm>
                       <a:off x="0" y="0"/>
-                      <a:ext cx="6204709" cy="2541704"/>
+                      <a:ext cx="5503208" cy="2541704"/>
                     </a:xfrm>
                     <a:prstGeom prst="rect">
                       <a:avLst/>
@@ -8964,7 +9434,29 @@
           <w:szCs w:val="24"/>
           <w:lang w:eastAsia="en-US"/>
         </w:rPr>
-        <w:t>-Driven,</w:t>
+        <w:t>-</w:t>
+      </w:r>
+      <w:proofErr w:type="spellStart"/>
+      <w:r>
+        <w:rPr>
+          <w:rFonts w:ascii="Garamond" w:eastAsia="Calibri" w:hAnsi="Garamond" w:cs="Times New Roman"/>
+          <w:color w:val="auto"/>
+          <w:sz w:val="24"/>
+          <w:szCs w:val="24"/>
+          <w:lang w:eastAsia="en-US"/>
+        </w:rPr>
+        <w:t>Driven</w:t>
+      </w:r>
+      <w:proofErr w:type="spellEnd"/>
+      <w:r>
+        <w:rPr>
+          <w:rFonts w:ascii="Garamond" w:eastAsia="Calibri" w:hAnsi="Garamond" w:cs="Times New Roman"/>
+          <w:color w:val="auto"/>
+          <w:sz w:val="24"/>
+          <w:szCs w:val="24"/>
+          <w:lang w:eastAsia="en-US"/>
+        </w:rPr>
+        <w:t>,</w:t>
       </w:r>
       <w:r>
         <w:rPr>
@@ -9364,6 +9856,7 @@
                 <w:szCs w:val="22"/>
               </w:rPr>
             </w:pPr>
+            <w:proofErr w:type="spellStart"/>
             <w:r>
               <w:rPr>
                 <w:rFonts w:asciiTheme="majorHAnsi" w:hAnsiTheme="majorHAnsi"/>
@@ -9373,7 +9866,19 @@
                 <w:sz w:val="22"/>
                 <w:szCs w:val="22"/>
               </w:rPr>
-              <w:t>Vers.</w:t>
+              <w:t>Vers</w:t>
+            </w:r>
+            <w:proofErr w:type="spellEnd"/>
+            <w:r>
+              <w:rPr>
+                <w:rFonts w:asciiTheme="majorHAnsi" w:hAnsiTheme="majorHAnsi"/>
+                <w:i/>
+                <w:iCs/>
+                <w:color w:val="000000" w:themeColor="text1"/>
+                <w:sz w:val="22"/>
+                <w:szCs w:val="22"/>
+              </w:rPr>
+              <w:t>.</w:t>
             </w:r>
           </w:p>
         </w:tc>
@@ -9889,8 +10394,19 @@
                 <w:sz w:val="22"/>
                 <w:szCs w:val="22"/>
               </w:rPr>
-              <w:t>Entry Condition</w:t>
-            </w:r>
+              <w:t xml:space="preserve">Entry </w:t>
+            </w:r>
+            <w:proofErr w:type="spellStart"/>
+            <w:r>
+              <w:rPr>
+                <w:rFonts w:asciiTheme="majorHAnsi" w:hAnsiTheme="majorHAnsi"/>
+                <w:color w:val="FFFFFF" w:themeColor="background1"/>
+                <w:sz w:val="22"/>
+                <w:szCs w:val="22"/>
+              </w:rPr>
+              <w:t>Condition</w:t>
+            </w:r>
+            <w:proofErr w:type="spellEnd"/>
           </w:p>
         </w:tc>
         <w:tc>
@@ -9981,8 +10497,19 @@
                 <w:sz w:val="22"/>
                 <w:szCs w:val="22"/>
               </w:rPr>
-              <w:t>Exit condition</w:t>
-            </w:r>
+              <w:t xml:space="preserve">Exit </w:t>
+            </w:r>
+            <w:proofErr w:type="spellStart"/>
+            <w:r>
+              <w:rPr>
+                <w:rFonts w:asciiTheme="majorHAnsi" w:hAnsiTheme="majorHAnsi"/>
+                <w:color w:val="FFFFFF" w:themeColor="background1"/>
+                <w:sz w:val="22"/>
+                <w:szCs w:val="22"/>
+              </w:rPr>
+              <w:t>condition</w:t>
+            </w:r>
+            <w:proofErr w:type="spellEnd"/>
           </w:p>
           <w:p>
             <w:pPr>
@@ -10073,28 +10600,50 @@
                 <w:sz w:val="22"/>
                 <w:szCs w:val="22"/>
               </w:rPr>
-              <w:t>Exit condition</w:t>
-            </w:r>
-          </w:p>
-          <w:p>
-            <w:pPr>
-              <w:jc w:val="center"/>
+              <w:t xml:space="preserve">Exit </w:t>
+            </w:r>
+            <w:proofErr w:type="spellStart"/>
+            <w:r>
               <w:rPr>
                 <w:rFonts w:asciiTheme="majorHAnsi" w:hAnsiTheme="majorHAnsi"/>
                 <w:color w:val="FFFFFF" w:themeColor="background1"/>
                 <w:sz w:val="22"/>
                 <w:szCs w:val="22"/>
               </w:rPr>
-            </w:pPr>
-            <w:r>
+              <w:t>condition</w:t>
+            </w:r>
+            <w:proofErr w:type="spellEnd"/>
+          </w:p>
+          <w:p>
+            <w:pPr>
+              <w:jc w:val="center"/>
               <w:rPr>
                 <w:rFonts w:asciiTheme="majorHAnsi" w:hAnsiTheme="majorHAnsi"/>
                 <w:color w:val="FFFFFF" w:themeColor="background1"/>
                 <w:sz w:val="22"/>
                 <w:szCs w:val="22"/>
               </w:rPr>
-              <w:t>On failure</w:t>
-            </w:r>
+            </w:pPr>
+            <w:r>
+              <w:rPr>
+                <w:rFonts w:asciiTheme="majorHAnsi" w:hAnsiTheme="majorHAnsi"/>
+                <w:color w:val="FFFFFF" w:themeColor="background1"/>
+                <w:sz w:val="22"/>
+                <w:szCs w:val="22"/>
+              </w:rPr>
+              <w:t xml:space="preserve">On </w:t>
+            </w:r>
+            <w:proofErr w:type="spellStart"/>
+            <w:r>
+              <w:rPr>
+                <w:rFonts w:asciiTheme="majorHAnsi" w:hAnsiTheme="majorHAnsi"/>
+                <w:color w:val="FFFFFF" w:themeColor="background1"/>
+                <w:sz w:val="22"/>
+                <w:szCs w:val="22"/>
+              </w:rPr>
+              <w:t>failure</w:t>
+            </w:r>
+            <w:proofErr w:type="spellEnd"/>
           </w:p>
         </w:tc>
         <w:tc>
@@ -10165,8 +10714,19 @@
                 <w:sz w:val="22"/>
                 <w:szCs w:val="22"/>
               </w:rPr>
-              <w:t>Rilevanza/User Priority</w:t>
-            </w:r>
+              <w:t xml:space="preserve">Rilevanza/User </w:t>
+            </w:r>
+            <w:proofErr w:type="spellStart"/>
+            <w:r>
+              <w:rPr>
+                <w:rFonts w:asciiTheme="majorHAnsi" w:hAnsiTheme="majorHAnsi"/>
+                <w:color w:val="FFFFFF" w:themeColor="background1"/>
+                <w:sz w:val="22"/>
+                <w:szCs w:val="22"/>
+              </w:rPr>
+              <w:t>Priority</w:t>
+            </w:r>
+            <w:proofErr w:type="spellEnd"/>
           </w:p>
         </w:tc>
         <w:tc>
@@ -10385,6 +10945,7 @@
                 <w:szCs w:val="22"/>
               </w:rPr>
             </w:pPr>
+            <w:proofErr w:type="spellStart"/>
             <w:r>
               <w:rPr>
                 <w:rFonts w:asciiTheme="majorHAnsi" w:eastAsia="Calibri" w:hAnsiTheme="majorHAnsi" w:cs="Times New Roman"/>
@@ -10392,7 +10953,17 @@
                 <w:sz w:val="22"/>
                 <w:szCs w:val="22"/>
               </w:rPr>
-              <w:t>Generalization of</w:t>
+              <w:t>Generalization</w:t>
+            </w:r>
+            <w:proofErr w:type="spellEnd"/>
+            <w:r>
+              <w:rPr>
+                <w:rFonts w:asciiTheme="majorHAnsi" w:eastAsia="Calibri" w:hAnsiTheme="majorHAnsi" w:cs="Times New Roman"/>
+                <w:color w:val="FFFFFF" w:themeColor="background1"/>
+                <w:sz w:val="22"/>
+                <w:szCs w:val="22"/>
+              </w:rPr>
+              <w:t xml:space="preserve"> of</w:t>
             </w:r>
           </w:p>
         </w:tc>
@@ -10584,17 +11155,7 @@
                 <w:sz w:val="22"/>
                 <w:szCs w:val="22"/>
               </w:rPr>
-              <w:t xml:space="preserve"> tramite l’apposito </w:t>
-            </w:r>
-            <w:r>
-              <w:rPr>
-                <w:rFonts w:asciiTheme="majorHAnsi" w:hAnsiTheme="majorHAnsi"/>
-                <w:color w:val="000000" w:themeColor="text1"/>
-                <w:sz w:val="22"/>
-                <w:szCs w:val="22"/>
-              </w:rPr>
-              <w:lastRenderedPageBreak/>
-              <w:t>comando</w:t>
+              <w:t xml:space="preserve"> tramite l’apposito comando</w:t>
             </w:r>
           </w:p>
         </w:tc>
@@ -10791,7 +11352,25 @@
                 <w:color w:val="000000" w:themeColor="text1"/>
                 <w:sz w:val="22"/>
               </w:rPr>
-              <w:t xml:space="preserve">Avvia l’applicazione desktop NewDM </w:t>
+              <w:t xml:space="preserve">Avvia l’applicazione desktop </w:t>
+            </w:r>
+            <w:proofErr w:type="spellStart"/>
+            <w:r>
+              <w:rPr>
+                <w:rFonts w:asciiTheme="majorHAnsi" w:hAnsiTheme="majorHAnsi"/>
+                <w:color w:val="000000" w:themeColor="text1"/>
+                <w:sz w:val="22"/>
+              </w:rPr>
+              <w:t>NewDM</w:t>
+            </w:r>
+            <w:proofErr w:type="spellEnd"/>
+            <w:r>
+              <w:rPr>
+                <w:rFonts w:asciiTheme="majorHAnsi" w:hAnsiTheme="majorHAnsi"/>
+                <w:color w:val="000000" w:themeColor="text1"/>
+                <w:sz w:val="22"/>
+              </w:rPr>
+              <w:t xml:space="preserve"> </w:t>
             </w:r>
           </w:p>
           <w:p>
@@ -11452,6 +12031,7 @@
                 <w:szCs w:val="22"/>
               </w:rPr>
             </w:pPr>
+            <w:proofErr w:type="spellStart"/>
             <w:r>
               <w:rPr>
                 <w:rFonts w:asciiTheme="majorHAnsi" w:hAnsiTheme="majorHAnsi" w:cstheme="majorHAnsi"/>
@@ -11461,7 +12041,19 @@
                 <w:sz w:val="22"/>
                 <w:szCs w:val="22"/>
               </w:rPr>
-              <w:t>Shutdown sistema</w:t>
+              <w:t>Shutdown</w:t>
+            </w:r>
+            <w:proofErr w:type="spellEnd"/>
+            <w:r>
+              <w:rPr>
+                <w:rFonts w:asciiTheme="majorHAnsi" w:hAnsiTheme="majorHAnsi" w:cstheme="majorHAnsi"/>
+                <w:i/>
+                <w:iCs/>
+                <w:color w:val="000000" w:themeColor="text1"/>
+                <w:sz w:val="22"/>
+                <w:szCs w:val="22"/>
+              </w:rPr>
+              <w:t xml:space="preserve"> sistema</w:t>
             </w:r>
           </w:p>
         </w:tc>
@@ -11633,6 +12225,7 @@
                 <w:szCs w:val="22"/>
               </w:rPr>
             </w:pPr>
+            <w:proofErr w:type="spellStart"/>
             <w:r>
               <w:rPr>
                 <w:rFonts w:asciiTheme="majorHAnsi" w:hAnsiTheme="majorHAnsi"/>
@@ -11642,7 +12235,19 @@
                 <w:sz w:val="22"/>
                 <w:szCs w:val="22"/>
               </w:rPr>
-              <w:t>Vers.</w:t>
+              <w:t>Vers</w:t>
+            </w:r>
+            <w:proofErr w:type="spellEnd"/>
+            <w:r>
+              <w:rPr>
+                <w:rFonts w:asciiTheme="majorHAnsi" w:hAnsiTheme="majorHAnsi"/>
+                <w:i/>
+                <w:iCs/>
+                <w:color w:val="000000" w:themeColor="text1"/>
+                <w:sz w:val="22"/>
+                <w:szCs w:val="22"/>
+              </w:rPr>
+              <w:t>.</w:t>
             </w:r>
           </w:p>
         </w:tc>
@@ -12158,8 +12763,19 @@
                 <w:sz w:val="22"/>
                 <w:szCs w:val="22"/>
               </w:rPr>
-              <w:t>Entry Condition</w:t>
-            </w:r>
+              <w:t xml:space="preserve">Entry </w:t>
+            </w:r>
+            <w:proofErr w:type="spellStart"/>
+            <w:r>
+              <w:rPr>
+                <w:rFonts w:asciiTheme="majorHAnsi" w:hAnsiTheme="majorHAnsi"/>
+                <w:color w:val="FFFFFF" w:themeColor="background1"/>
+                <w:sz w:val="22"/>
+                <w:szCs w:val="22"/>
+              </w:rPr>
+              <w:t>Condition</w:t>
+            </w:r>
+            <w:proofErr w:type="spellEnd"/>
           </w:p>
         </w:tc>
         <w:tc>
@@ -12250,8 +12866,19 @@
                 <w:sz w:val="22"/>
                 <w:szCs w:val="22"/>
               </w:rPr>
-              <w:t>Exit condition</w:t>
-            </w:r>
+              <w:t xml:space="preserve">Exit </w:t>
+            </w:r>
+            <w:proofErr w:type="spellStart"/>
+            <w:r>
+              <w:rPr>
+                <w:rFonts w:asciiTheme="majorHAnsi" w:hAnsiTheme="majorHAnsi"/>
+                <w:color w:val="FFFFFF" w:themeColor="background1"/>
+                <w:sz w:val="22"/>
+                <w:szCs w:val="22"/>
+              </w:rPr>
+              <w:t>condition</w:t>
+            </w:r>
+            <w:proofErr w:type="spellEnd"/>
           </w:p>
           <w:p>
             <w:pPr>
@@ -12342,28 +12969,50 @@
                 <w:sz w:val="22"/>
                 <w:szCs w:val="22"/>
               </w:rPr>
-              <w:t>Exit condition</w:t>
-            </w:r>
-          </w:p>
-          <w:p>
-            <w:pPr>
-              <w:jc w:val="center"/>
+              <w:t xml:space="preserve">Exit </w:t>
+            </w:r>
+            <w:proofErr w:type="spellStart"/>
+            <w:r>
               <w:rPr>
                 <w:rFonts w:asciiTheme="majorHAnsi" w:hAnsiTheme="majorHAnsi"/>
                 <w:color w:val="FFFFFF" w:themeColor="background1"/>
                 <w:sz w:val="22"/>
                 <w:szCs w:val="22"/>
               </w:rPr>
-            </w:pPr>
-            <w:r>
+              <w:t>condition</w:t>
+            </w:r>
+            <w:proofErr w:type="spellEnd"/>
+          </w:p>
+          <w:p>
+            <w:pPr>
+              <w:jc w:val="center"/>
               <w:rPr>
                 <w:rFonts w:asciiTheme="majorHAnsi" w:hAnsiTheme="majorHAnsi"/>
                 <w:color w:val="FFFFFF" w:themeColor="background1"/>
                 <w:sz w:val="22"/>
                 <w:szCs w:val="22"/>
               </w:rPr>
-              <w:t>On failure</w:t>
-            </w:r>
+            </w:pPr>
+            <w:r>
+              <w:rPr>
+                <w:rFonts w:asciiTheme="majorHAnsi" w:hAnsiTheme="majorHAnsi"/>
+                <w:color w:val="FFFFFF" w:themeColor="background1"/>
+                <w:sz w:val="22"/>
+                <w:szCs w:val="22"/>
+              </w:rPr>
+              <w:t xml:space="preserve">On </w:t>
+            </w:r>
+            <w:proofErr w:type="spellStart"/>
+            <w:r>
+              <w:rPr>
+                <w:rFonts w:asciiTheme="majorHAnsi" w:hAnsiTheme="majorHAnsi"/>
+                <w:color w:val="FFFFFF" w:themeColor="background1"/>
+                <w:sz w:val="22"/>
+                <w:szCs w:val="22"/>
+              </w:rPr>
+              <w:t>failure</w:t>
+            </w:r>
+            <w:proofErr w:type="spellEnd"/>
           </w:p>
         </w:tc>
         <w:tc>
@@ -12434,8 +13083,19 @@
                 <w:sz w:val="22"/>
                 <w:szCs w:val="22"/>
               </w:rPr>
-              <w:t>Rilevanza/User Priority</w:t>
-            </w:r>
+              <w:t xml:space="preserve">Rilevanza/User </w:t>
+            </w:r>
+            <w:proofErr w:type="spellStart"/>
+            <w:r>
+              <w:rPr>
+                <w:rFonts w:asciiTheme="majorHAnsi" w:hAnsiTheme="majorHAnsi"/>
+                <w:color w:val="FFFFFF" w:themeColor="background1"/>
+                <w:sz w:val="22"/>
+                <w:szCs w:val="22"/>
+              </w:rPr>
+              <w:t>Priority</w:t>
+            </w:r>
+            <w:proofErr w:type="spellEnd"/>
           </w:p>
         </w:tc>
         <w:tc>
@@ -12645,6 +13305,7 @@
                 <w:szCs w:val="22"/>
               </w:rPr>
             </w:pPr>
+            <w:proofErr w:type="spellStart"/>
             <w:r>
               <w:rPr>
                 <w:rFonts w:asciiTheme="majorHAnsi" w:eastAsia="Calibri" w:hAnsiTheme="majorHAnsi" w:cs="Times New Roman"/>
@@ -12652,7 +13313,17 @@
                 <w:sz w:val="22"/>
                 <w:szCs w:val="22"/>
               </w:rPr>
-              <w:t>Generalization of</w:t>
+              <w:t>Generalization</w:t>
+            </w:r>
+            <w:proofErr w:type="spellEnd"/>
+            <w:r>
+              <w:rPr>
+                <w:rFonts w:asciiTheme="majorHAnsi" w:eastAsia="Calibri" w:hAnsiTheme="majorHAnsi" w:cs="Times New Roman"/>
+                <w:color w:val="FFFFFF" w:themeColor="background1"/>
+                <w:sz w:val="22"/>
+                <w:szCs w:val="22"/>
+              </w:rPr>
+              <w:t xml:space="preserve"> of</w:t>
             </w:r>
           </w:p>
         </w:tc>
@@ -13045,7 +13716,27 @@
                 <w:sz w:val="22"/>
                 <w:szCs w:val="22"/>
               </w:rPr>
-              <w:t>Comunica al gestore che lo shutdown si è concluso con successo</w:t>
+              <w:t xml:space="preserve">Comunica al gestore che lo </w:t>
+            </w:r>
+            <w:proofErr w:type="spellStart"/>
+            <w:r>
+              <w:rPr>
+                <w:rFonts w:asciiTheme="majorHAnsi" w:hAnsiTheme="majorHAnsi"/>
+                <w:color w:val="000000" w:themeColor="text1"/>
+                <w:sz w:val="22"/>
+                <w:szCs w:val="22"/>
+              </w:rPr>
+              <w:t>shutdown</w:t>
+            </w:r>
+            <w:proofErr w:type="spellEnd"/>
+            <w:r>
+              <w:rPr>
+                <w:rFonts w:asciiTheme="majorHAnsi" w:hAnsiTheme="majorHAnsi"/>
+                <w:color w:val="000000" w:themeColor="text1"/>
+                <w:sz w:val="22"/>
+                <w:szCs w:val="22"/>
+              </w:rPr>
+              <w:t xml:space="preserve"> si è concluso con successo</w:t>
             </w:r>
           </w:p>
         </w:tc>
@@ -13485,6 +14176,7 @@
       </w:pPr>
       <w:bookmarkStart w:id="24" w:name="_Toc57579749"/>
       <w:r>
+        <w:lastRenderedPageBreak/>
         <w:t xml:space="preserve">3.7.3 </w:t>
       </w:r>
       <w:r>
@@ -13503,6 +14195,7 @@
           <w:lang w:eastAsia="en-US"/>
         </w:rPr>
       </w:pPr>
+      <w:proofErr w:type="spellStart"/>
       <w:r>
         <w:rPr>
           <w:rFonts w:ascii="Garamond" w:eastAsia="Calibri" w:hAnsi="Garamond" w:cs="Times New Roman"/>
@@ -13511,7 +14204,18 @@
           <w:szCs w:val="24"/>
           <w:lang w:eastAsia="en-US"/>
         </w:rPr>
-        <w:t>NewDM può incorrere in diversi casi di fallimento, riguardanti sia l’hardware che il software:</w:t>
+        <w:t>NewDM</w:t>
+      </w:r>
+      <w:proofErr w:type="spellEnd"/>
+      <w:r>
+        <w:rPr>
+          <w:rFonts w:ascii="Garamond" w:eastAsia="Calibri" w:hAnsi="Garamond" w:cs="Times New Roman"/>
+          <w:color w:val="auto"/>
+          <w:sz w:val="24"/>
+          <w:szCs w:val="24"/>
+          <w:lang w:eastAsia="en-US"/>
+        </w:rPr>
+        <w:t xml:space="preserve"> può incorrere in diversi casi di fallimento, riguardanti sia l’hardware che il software:</w:t>
       </w:r>
     </w:p>
     <w:p>
@@ -14318,8 +15022,17 @@
                 <w:rFonts w:ascii="Century Gothic" w:eastAsia="Yu Mincho" w:hAnsi="Century Gothic" w:cs="Times New Roman"/>
                 <w:color w:val="FFFFFF"/>
               </w:rPr>
-              <w:t>Inserimento ProdottoAss</w:t>
-            </w:r>
+              <w:t xml:space="preserve">Inserimento </w:t>
+            </w:r>
+            <w:proofErr w:type="spellStart"/>
+            <w:r>
+              <w:rPr>
+                <w:rFonts w:ascii="Century Gothic" w:eastAsia="Yu Mincho" w:hAnsi="Century Gothic" w:cs="Times New Roman"/>
+                <w:color w:val="FFFFFF"/>
+              </w:rPr>
+              <w:t>ProdottoAss</w:t>
+            </w:r>
+            <w:proofErr w:type="spellEnd"/>
           </w:p>
         </w:tc>
         <w:tc>
@@ -14336,7 +15049,21 @@
               <w:rPr>
                 <w:rFonts w:ascii="Century Gothic" w:eastAsia="Yu Mincho" w:hAnsi="Century Gothic" w:cs="Times New Roman"/>
               </w:rPr>
-              <w:t>Inserisce un ProdottoAss nel DB</w:t>
+              <w:t xml:space="preserve">Inserisce un </w:t>
+            </w:r>
+            <w:proofErr w:type="spellStart"/>
+            <w:r>
+              <w:rPr>
+                <w:rFonts w:ascii="Century Gothic" w:eastAsia="Yu Mincho" w:hAnsi="Century Gothic" w:cs="Times New Roman"/>
+              </w:rPr>
+              <w:t>ProdottoAss</w:t>
+            </w:r>
+            <w:proofErr w:type="spellEnd"/>
+            <w:r>
+              <w:rPr>
+                <w:rFonts w:ascii="Century Gothic" w:eastAsia="Yu Mincho" w:hAnsi="Century Gothic" w:cs="Times New Roman"/>
+              </w:rPr>
+              <w:t xml:space="preserve"> nel DB</w:t>
             </w:r>
           </w:p>
           <w:p>
@@ -14369,8 +15096,17 @@
                 <w:rFonts w:ascii="Century Gothic" w:eastAsia="Yu Mincho" w:hAnsi="Century Gothic" w:cs="Times New Roman"/>
                 <w:color w:val="FFFFFF"/>
               </w:rPr>
-              <w:t>Caricamento ProdottoAss</w:t>
-            </w:r>
+              <w:t xml:space="preserve">Caricamento </w:t>
+            </w:r>
+            <w:proofErr w:type="spellStart"/>
+            <w:r>
+              <w:rPr>
+                <w:rFonts w:ascii="Century Gothic" w:eastAsia="Yu Mincho" w:hAnsi="Century Gothic" w:cs="Times New Roman"/>
+                <w:color w:val="FFFFFF"/>
+              </w:rPr>
+              <w:t>ProdottoAss</w:t>
+            </w:r>
+            <w:proofErr w:type="spellEnd"/>
           </w:p>
         </w:tc>
         <w:tc>
@@ -14387,7 +15123,21 @@
               <w:rPr>
                 <w:rFonts w:ascii="Century Gothic" w:eastAsia="Yu Mincho" w:hAnsi="Century Gothic" w:cs="Times New Roman"/>
               </w:rPr>
-              <w:t>Restituisce tutti i campi del ProdottoAss preso da DB</w:t>
+              <w:t xml:space="preserve">Restituisce tutti i campi del </w:t>
+            </w:r>
+            <w:proofErr w:type="spellStart"/>
+            <w:r>
+              <w:rPr>
+                <w:rFonts w:ascii="Century Gothic" w:eastAsia="Yu Mincho" w:hAnsi="Century Gothic" w:cs="Times New Roman"/>
+              </w:rPr>
+              <w:t>ProdottoAss</w:t>
+            </w:r>
+            <w:proofErr w:type="spellEnd"/>
+            <w:r>
+              <w:rPr>
+                <w:rFonts w:ascii="Century Gothic" w:eastAsia="Yu Mincho" w:hAnsi="Century Gothic" w:cs="Times New Roman"/>
+              </w:rPr>
+              <w:t xml:space="preserve"> preso da DB</w:t>
             </w:r>
           </w:p>
           <w:p>
@@ -14471,33 +15221,24 @@
                 <w:rFonts w:ascii="Century Gothic" w:eastAsia="Yu Mincho" w:hAnsi="Century Gothic" w:cs="Times New Roman"/>
                 <w:color w:val="FFFFFF"/>
               </w:rPr>
-              <w:t xml:space="preserve">Caricamento </w:t>
-            </w:r>
-            <w:r>
+              <w:t>Caricamento Scontrino</w:t>
+            </w:r>
+          </w:p>
+        </w:tc>
+        <w:tc>
+          <w:tcPr>
+            <w:tcW w:w="7013" w:type="dxa"/>
+          </w:tcPr>
+          <w:p>
+            <w:pPr>
               <w:rPr>
                 <w:rFonts w:ascii="Century Gothic" w:eastAsia="Yu Mincho" w:hAnsi="Century Gothic" w:cs="Times New Roman"/>
-                <w:color w:val="FFFFFF"/>
-              </w:rPr>
-              <w:lastRenderedPageBreak/>
-              <w:t>Scontrino</w:t>
-            </w:r>
-          </w:p>
-        </w:tc>
-        <w:tc>
-          <w:tcPr>
-            <w:tcW w:w="7013" w:type="dxa"/>
-          </w:tcPr>
-          <w:p>
-            <w:pPr>
+              </w:rPr>
+            </w:pPr>
+            <w:r>
               <w:rPr>
                 <w:rFonts w:ascii="Century Gothic" w:eastAsia="Yu Mincho" w:hAnsi="Century Gothic" w:cs="Times New Roman"/>
               </w:rPr>
-            </w:pPr>
-            <w:r>
-              <w:rPr>
-                <w:rFonts w:ascii="Century Gothic" w:eastAsia="Yu Mincho" w:hAnsi="Century Gothic" w:cs="Times New Roman"/>
-              </w:rPr>
-              <w:lastRenderedPageBreak/>
               <w:t>Restituisce tutti i campi dello Scontrino dal DB</w:t>
             </w:r>
           </w:p>
@@ -14531,9 +15272,17 @@
                 <w:rFonts w:ascii="Century Gothic" w:eastAsia="Yu Mincho" w:hAnsi="Century Gothic" w:cs="Times New Roman"/>
                 <w:color w:val="FFFFFF"/>
               </w:rPr>
-              <w:lastRenderedPageBreak/>
-              <w:t>Inserimento Prodotto_Scontrino</w:t>
-            </w:r>
+              <w:t xml:space="preserve">Inserimento </w:t>
+            </w:r>
+            <w:proofErr w:type="spellStart"/>
+            <w:r>
+              <w:rPr>
+                <w:rFonts w:ascii="Century Gothic" w:eastAsia="Yu Mincho" w:hAnsi="Century Gothic" w:cs="Times New Roman"/>
+                <w:color w:val="FFFFFF"/>
+              </w:rPr>
+              <w:t>Prodotto_Scontrino</w:t>
+            </w:r>
+            <w:proofErr w:type="spellEnd"/>
           </w:p>
         </w:tc>
         <w:tc>
@@ -14588,7 +15337,24 @@
                 <w:rFonts w:ascii="Century Gothic" w:eastAsia="Yu Mincho" w:hAnsi="Century Gothic" w:cs="Times New Roman"/>
                 <w:color w:val="FFFFFF"/>
               </w:rPr>
-              <w:t>Caricamento Prodotto_Scontrino con Scontrino</w:t>
+              <w:lastRenderedPageBreak/>
+              <w:t xml:space="preserve">Caricamento </w:t>
+            </w:r>
+            <w:proofErr w:type="spellStart"/>
+            <w:r>
+              <w:rPr>
+                <w:rFonts w:ascii="Century Gothic" w:eastAsia="Yu Mincho" w:hAnsi="Century Gothic" w:cs="Times New Roman"/>
+                <w:color w:val="FFFFFF"/>
+              </w:rPr>
+              <w:t>Prodotto_Scontrino</w:t>
+            </w:r>
+            <w:proofErr w:type="spellEnd"/>
+            <w:r>
+              <w:rPr>
+                <w:rFonts w:ascii="Century Gothic" w:eastAsia="Yu Mincho" w:hAnsi="Century Gothic" w:cs="Times New Roman"/>
+                <w:color w:val="FFFFFF"/>
+              </w:rPr>
+              <w:t xml:space="preserve"> con Scontrino</w:t>
             </w:r>
           </w:p>
         </w:tc>
@@ -14632,7 +15398,23 @@
                 <w:rFonts w:ascii="Century Gothic" w:eastAsia="Yu Mincho" w:hAnsi="Century Gothic" w:cs="Times New Roman"/>
                 <w:color w:val="FFFFFF"/>
               </w:rPr>
-              <w:t>Caricamento Prodotto_Scontrino con Prodotto</w:t>
+              <w:t xml:space="preserve">Caricamento </w:t>
+            </w:r>
+            <w:proofErr w:type="spellStart"/>
+            <w:r>
+              <w:rPr>
+                <w:rFonts w:ascii="Century Gothic" w:eastAsia="Yu Mincho" w:hAnsi="Century Gothic" w:cs="Times New Roman"/>
+                <w:color w:val="FFFFFF"/>
+              </w:rPr>
+              <w:t>Prodotto_Scontrino</w:t>
+            </w:r>
+            <w:proofErr w:type="spellEnd"/>
+            <w:r>
+              <w:rPr>
+                <w:rFonts w:ascii="Century Gothic" w:eastAsia="Yu Mincho" w:hAnsi="Century Gothic" w:cs="Times New Roman"/>
+                <w:color w:val="FFFFFF"/>
+              </w:rPr>
+              <w:t xml:space="preserve"> con Prodotto</w:t>
             </w:r>
           </w:p>
         </w:tc>
@@ -14676,8 +15458,17 @@
                 <w:rFonts w:ascii="Century Gothic" w:eastAsia="Yu Mincho" w:hAnsi="Century Gothic" w:cs="Times New Roman"/>
                 <w:color w:val="FFFFFF"/>
               </w:rPr>
-              <w:t>Inserimento Richiesta_Fornitura</w:t>
-            </w:r>
+              <w:t xml:space="preserve">Inserimento </w:t>
+            </w:r>
+            <w:proofErr w:type="spellStart"/>
+            <w:r>
+              <w:rPr>
+                <w:rFonts w:ascii="Century Gothic" w:eastAsia="Yu Mincho" w:hAnsi="Century Gothic" w:cs="Times New Roman"/>
+                <w:color w:val="FFFFFF"/>
+              </w:rPr>
+              <w:t>Richiesta_Fornitura</w:t>
+            </w:r>
+            <w:proofErr w:type="spellEnd"/>
           </w:p>
         </w:tc>
         <w:tc>
@@ -15428,8 +16219,17 @@
                 <w:rFonts w:ascii="Century Gothic" w:eastAsia="Yu Mincho" w:hAnsi="Century Gothic" w:cs="Times New Roman"/>
                 <w:color w:val="FFFFFF"/>
               </w:rPr>
-              <w:t>Crea nuova Richiesta_Fornitura</w:t>
-            </w:r>
+              <w:t xml:space="preserve">Crea nuova </w:t>
+            </w:r>
+            <w:proofErr w:type="spellStart"/>
+            <w:r>
+              <w:rPr>
+                <w:rFonts w:ascii="Century Gothic" w:eastAsia="Yu Mincho" w:hAnsi="Century Gothic" w:cs="Times New Roman"/>
+                <w:color w:val="FFFFFF"/>
+              </w:rPr>
+              <w:t>Richiesta_Fornitura</w:t>
+            </w:r>
+            <w:proofErr w:type="spellEnd"/>
           </w:p>
         </w:tc>
         <w:tc>
@@ -15464,20 +16264,21 @@
                 <w:color w:val="FFFFFF"/>
               </w:rPr>
             </w:pPr>
+            <w:proofErr w:type="spellStart"/>
             <w:r>
               <w:rPr>
                 <w:rFonts w:ascii="Century Gothic" w:eastAsia="Yu Mincho" w:hAnsi="Century Gothic" w:cs="Times New Roman"/>
                 <w:color w:val="FFFFFF"/>
               </w:rPr>
-              <w:t xml:space="preserve">Richiesta_Fornitura da </w:t>
-            </w:r>
+              <w:t>Richiesta_Fornitura</w:t>
+            </w:r>
+            <w:proofErr w:type="spellEnd"/>
             <w:r>
               <w:rPr>
                 <w:rFonts w:ascii="Century Gothic" w:eastAsia="Yu Mincho" w:hAnsi="Century Gothic" w:cs="Times New Roman"/>
                 <w:color w:val="FFFFFF"/>
               </w:rPr>
-              <w:lastRenderedPageBreak/>
-              <w:t>eseguire</w:t>
+              <w:t xml:space="preserve"> da eseguire</w:t>
             </w:r>
           </w:p>
         </w:tc>
@@ -15495,7 +16296,6 @@
               <w:rPr>
                 <w:rFonts w:ascii="Century Gothic" w:eastAsia="Yu Mincho" w:hAnsi="Century Gothic" w:cs="Times New Roman"/>
               </w:rPr>
-              <w:lastRenderedPageBreak/>
               <w:t>Restituisce un elenco di Richieste da eseguire</w:t>
             </w:r>
           </w:p>
@@ -15578,7 +16378,14 @@
               <w:rPr>
                 <w:rFonts w:ascii="Century Gothic" w:eastAsia="Yu Mincho" w:hAnsi="Century Gothic" w:cs="Times New Roman"/>
               </w:rPr>
-              <w:t>Restituisce una stima calcolata da una IA della quantità da acquistare di un prodotto</w:t>
+              <w:t xml:space="preserve">Restituisce una stima calcolata da una IA della quantità da </w:t>
+            </w:r>
+            <w:r>
+              <w:rPr>
+                <w:rFonts w:ascii="Century Gothic" w:eastAsia="Yu Mincho" w:hAnsi="Century Gothic" w:cs="Times New Roman"/>
+              </w:rPr>
+              <w:lastRenderedPageBreak/>
+              <w:t>acquistare di un prodotto</w:t>
             </w:r>
           </w:p>
         </w:tc>
@@ -16136,6 +16943,7 @@
         <w:docPartUnique/>
       </w:docPartObj>
     </w:sdtPr>
+    <w:sdtEndPr/>
     <w:sdtContent>
       <w:sdt>
         <w:sdtPr>
@@ -16145,6 +16953,7 @@
             <w:docPartUnique/>
           </w:docPartObj>
         </w:sdtPr>
+        <w:sdtEndPr/>
         <w:sdtContent>
           <w:p>
             <w:pPr>
@@ -16534,8 +17343,20 @@
         <w:szCs w:val="24"/>
         <w:lang w:eastAsia="en-US"/>
       </w:rPr>
-      <w:t>- Prof.ssa F.Ferrucci</w:t>
+      <w:t xml:space="preserve">- Prof.ssa </w:t>
     </w:r>
+    <w:proofErr w:type="spellStart"/>
+    <w:r>
+      <w:rPr>
+        <w:rFonts w:asciiTheme="majorHAnsi" w:eastAsia="Calibri" w:hAnsiTheme="majorHAnsi" w:cs="Times New Roman"/>
+        <w:color w:val="auto"/>
+        <w:sz w:val="24"/>
+        <w:szCs w:val="24"/>
+        <w:lang w:eastAsia="en-US"/>
+      </w:rPr>
+      <w:t>F.Ferrucci</w:t>
+    </w:r>
+    <w:proofErr w:type="spellEnd"/>
   </w:p>
   <w:p>
     <w:pPr>
@@ -16736,8 +17557,20 @@
         <w:szCs w:val="24"/>
         <w:lang w:eastAsia="en-US"/>
       </w:rPr>
-      <w:t>- Prof.ssa F.Ferrucci</w:t>
+      <w:t xml:space="preserve">- Prof.ssa </w:t>
     </w:r>
+    <w:proofErr w:type="spellStart"/>
+    <w:r>
+      <w:rPr>
+        <w:rFonts w:asciiTheme="majorHAnsi" w:eastAsia="Calibri" w:hAnsiTheme="majorHAnsi" w:cs="Times New Roman"/>
+        <w:color w:val="auto"/>
+        <w:sz w:val="24"/>
+        <w:szCs w:val="24"/>
+        <w:lang w:eastAsia="en-US"/>
+      </w:rPr>
+      <w:t>F.Ferrucci</w:t>
+    </w:r>
+    <w:proofErr w:type="spellEnd"/>
   </w:p>
   <w:p>
     <w:pPr>
@@ -21865,21 +22698,6 @@
 </file>
 
 <file path=customXml/item3.xml><?xml version="1.0" encoding="utf-8"?>
-<p:properties xmlns:p="http://schemas.microsoft.com/office/2006/metadata/properties" xmlns:xsi="http://www.w3.org/2001/XMLSchema-instance" xmlns:pc="http://schemas.microsoft.com/office/infopath/2007/PartnerControls">
-  <documentManagement/>
-</p:properties>
-</file>
-
-<file path=customXml/item4.xml><?xml version="1.0" encoding="utf-8"?>
-<?mso-contentType ?>
-<FormTemplates xmlns="http://schemas.microsoft.com/sharepoint/v3/contenttype/forms">
-  <Display>DocumentLibraryForm</Display>
-  <Edit>DocumentLibraryForm</Edit>
-  <New>DocumentLibraryForm</New>
-</FormTemplates>
-</file>
-
-<file path=customXml/item5.xml><?xml version="1.0" encoding="utf-8"?>
 <ct:contentTypeSchema xmlns:ct="http://schemas.microsoft.com/office/2006/metadata/contentType" xmlns:ma="http://schemas.microsoft.com/office/2006/metadata/properties/metaAttributes" ct:_="" ma:_="" ma:contentTypeName="Documento" ma:contentTypeID="0x010100840053E01BAC1847A33C5CEC6AC3E775" ma:contentTypeVersion="6" ma:contentTypeDescription="Creare un nuovo documento." ma:contentTypeScope="" ma:versionID="57b0dcc9f6eb1763dd72ab6fe9c9e81e">
   <xsd:schema xmlns:xsd="http://www.w3.org/2001/XMLSchema" xmlns:xs="http://www.w3.org/2001/XMLSchema" xmlns:p="http://schemas.microsoft.com/office/2006/metadata/properties" xmlns:ns2="74079e45-7f65-4138-97dc-157eadf0f424" targetNamespace="http://schemas.microsoft.com/office/2006/metadata/properties" ma:root="true" ma:fieldsID="873e157d534e492989b59cf24606d719" ns2:_="">
     <xsd:import namespace="74079e45-7f65-4138-97dc-157eadf0f424"/>
@@ -22037,6 +22855,21 @@
 </ct:contentTypeSchema>
 </file>
 
+<file path=customXml/item4.xml><?xml version="1.0" encoding="utf-8"?>
+<?mso-contentType ?>
+<FormTemplates xmlns="http://schemas.microsoft.com/sharepoint/v3/contenttype/forms">
+  <Display>DocumentLibraryForm</Display>
+  <Edit>DocumentLibraryForm</Edit>
+  <New>DocumentLibraryForm</New>
+</FormTemplates>
+</file>
+
+<file path=customXml/item5.xml><?xml version="1.0" encoding="utf-8"?>
+<p:properties xmlns:p="http://schemas.microsoft.com/office/2006/metadata/properties" xmlns:xsi="http://www.w3.org/2001/XMLSchema-instance" xmlns:pc="http://schemas.microsoft.com/office/infopath/2007/PartnerControls">
+  <documentManagement/>
+</p:properties>
+</file>
+
 <file path=customXml/itemProps1.xml><?xml version="1.0" encoding="utf-8"?>
 <ds:datastoreItem xmlns:ds="http://schemas.openxmlformats.org/officeDocument/2006/customXml" ds:itemID="{55AF091B-3C7A-41E3-B477-F2FDAA23CFDA}">
   <ds:schemaRefs>
@@ -22054,23 +22887,6 @@
 </file>
 
 <file path=customXml/itemProps3.xml><?xml version="1.0" encoding="utf-8"?>
-<ds:datastoreItem xmlns:ds="http://schemas.openxmlformats.org/officeDocument/2006/customXml" ds:itemID="{F5E16F7D-B6E2-4FD1-9F73-053F941DA89E}">
-  <ds:schemaRefs>
-    <ds:schemaRef ds:uri="http://schemas.microsoft.com/office/2006/metadata/properties"/>
-    <ds:schemaRef ds:uri="http://schemas.microsoft.com/office/infopath/2007/PartnerControls"/>
-  </ds:schemaRefs>
-</ds:datastoreItem>
-</file>
-
-<file path=customXml/itemProps4.xml><?xml version="1.0" encoding="utf-8"?>
-<ds:datastoreItem xmlns:ds="http://schemas.openxmlformats.org/officeDocument/2006/customXml" ds:itemID="{08640AF7-34B6-48E9-8C2A-C480C5D3D602}">
-  <ds:schemaRefs>
-    <ds:schemaRef ds:uri="http://schemas.microsoft.com/sharepoint/v3/contenttype/forms"/>
-  </ds:schemaRefs>
-</ds:datastoreItem>
-</file>
-
-<file path=customXml/itemProps5.xml><?xml version="1.0" encoding="utf-8"?>
 <ds:datastoreItem xmlns:ds="http://schemas.openxmlformats.org/officeDocument/2006/customXml" ds:itemID="{DEF1F08F-7FAD-494A-A181-358746C6C4FA}">
   <ds:schemaRefs>
     <ds:schemaRef ds:uri="http://schemas.microsoft.com/office/2006/metadata/contentType"/>
@@ -22086,4 +22902,21 @@
     <ds:schemaRef ds:uri="http://schemas.microsoft.com/internal/obd"/>
   </ds:schemaRefs>
 </ds:datastoreItem>
+</file>
+
+<file path=customXml/itemProps4.xml><?xml version="1.0" encoding="utf-8"?>
+<ds:datastoreItem xmlns:ds="http://schemas.openxmlformats.org/officeDocument/2006/customXml" ds:itemID="{08640AF7-34B6-48E9-8C2A-C480C5D3D602}">
+  <ds:schemaRefs>
+    <ds:schemaRef ds:uri="http://schemas.microsoft.com/sharepoint/v3/contenttype/forms"/>
+  </ds:schemaRefs>
+</ds:datastoreItem>
+</file>
+
+<file path=customXml/itemProps5.xml><?xml version="1.0" encoding="utf-8"?>
+<ds:datastoreItem xmlns:ds="http://schemas.openxmlformats.org/officeDocument/2006/customXml" ds:itemID="{F5E16F7D-B6E2-4FD1-9F73-053F941DA89E}">
+  <ds:schemaRefs>
+    <ds:schemaRef ds:uri="http://schemas.microsoft.com/office/2006/metadata/properties"/>
+    <ds:schemaRef ds:uri="http://schemas.microsoft.com/office/infopath/2007/PartnerControls"/>
+  </ds:schemaRefs>
+</ds:datastoreItem>
 </file>
</xml_diff>

<commit_message>
Aggiustata legermente la forma dei punti  3.5 3.6
3.6 da fare bene
</commit_message>
<xml_diff>
--- a/DocumentazioneSDD/SDD_NewDM_V_2.0.docx
+++ b/DocumentazioneSDD/SDD_NewDM_V_2.0.docx
@@ -10,7 +10,6 @@
           <w:docPartUnique/>
         </w:docPartObj>
       </w:sdtPr>
-      <w:sdtEndPr/>
       <w:sdtContent>
         <w:p>
           <w:pPr>
@@ -81,7 +80,6 @@
                                     <w:dataBinding w:prefixMappings="xmlns:ns0='http://purl.org/dc/elements/1.1/' xmlns:ns1='http://schemas.openxmlformats.org/package/2006/metadata/core-properties' " w:xpath="/ns1:coreProperties[1]/ns0:title[1]" w:storeItemID="{6C3C8BC8-F283-45AE-878A-BAB7291924A1}"/>
                                     <w:text/>
                                   </w:sdtPr>
-                                  <w:sdtEndPr/>
                                   <w:sdtContent>
                                     <w:r>
                                       <w:rPr>
@@ -116,7 +114,6 @@
                                     <w:dataBinding w:prefixMappings="xmlns:ns0='http://purl.org/dc/elements/1.1/' xmlns:ns1='http://schemas.openxmlformats.org/package/2006/metadata/core-properties' " w:xpath="/ns1:coreProperties[1]/ns0:subject[1]" w:storeItemID="{6C3C8BC8-F283-45AE-878A-BAB7291924A1}"/>
                                     <w:text/>
                                   </w:sdtPr>
-                                  <w:sdtEndPr/>
                                   <w:sdtContent>
                                     <w:r>
                                       <w:rPr>
@@ -706,7 +703,6 @@
                                     <w:dataBinding w:prefixMappings="xmlns:ns0='http://purl.org/dc/elements/1.1/' xmlns:ns1='http://schemas.openxmlformats.org/package/2006/metadata/core-properties' " w:xpath="/ns1:coreProperties[1]/ns0:title[1]" w:storeItemID="{6C3C8BC8-F283-45AE-878A-BAB7291924A1}"/>
                                     <w:text/>
                                   </w:sdtPr>
-                                  <w:sdtEndPr/>
                                   <w:sdtContent>
                                     <w:r>
                                       <w:rPr>
@@ -741,7 +737,6 @@
                                     <w:dataBinding w:prefixMappings="xmlns:ns0='http://purl.org/dc/elements/1.1/' xmlns:ns1='http://schemas.openxmlformats.org/package/2006/metadata/core-properties' " w:xpath="/ns1:coreProperties[1]/ns0:subject[1]" w:storeItemID="{6C3C8BC8-F283-45AE-878A-BAB7291924A1}"/>
                                     <w:text/>
                                   </w:sdtPr>
-                                  <w:sdtEndPr/>
                                   <w:sdtContent>
                                     <w:r>
                                       <w:rPr>
@@ -829,7 +824,6 @@
                               <w:dataBinding w:prefixMappings="xmlns:ns0='http://purl.org/dc/elements/1.1/' xmlns:ns1='http://schemas.openxmlformats.org/package/2006/metadata/core-properties' " w:xpath="/ns1:coreProperties[1]/ns0:title[1]" w:storeItemID="{6C3C8BC8-F283-45AE-878A-BAB7291924A1}"/>
                               <w:text/>
                             </w:sdtPr>
-                            <w:sdtEndPr/>
                             <w:sdtContent>
                               <w:r>
                                 <w:rPr>
@@ -864,7 +858,6 @@
                               <w:dataBinding w:prefixMappings="xmlns:ns0='http://purl.org/dc/elements/1.1/' xmlns:ns1='http://schemas.openxmlformats.org/package/2006/metadata/core-properties' " w:xpath="/ns1:coreProperties[1]/ns0:subject[1]" w:storeItemID="{6C3C8BC8-F283-45AE-878A-BAB7291924A1}"/>
                               <w:text/>
                             </w:sdtPr>
-                            <w:sdtEndPr/>
                             <w:sdtContent>
                               <w:r>
                                 <w:rPr>
@@ -1454,7 +1447,6 @@
                               <w:dataBinding w:prefixMappings="xmlns:ns0='http://purl.org/dc/elements/1.1/' xmlns:ns1='http://schemas.openxmlformats.org/package/2006/metadata/core-properties' " w:xpath="/ns1:coreProperties[1]/ns0:title[1]" w:storeItemID="{6C3C8BC8-F283-45AE-878A-BAB7291924A1}"/>
                               <w:text/>
                             </w:sdtPr>
-                            <w:sdtEndPr/>
                             <w:sdtContent>
                               <w:r>
                                 <w:rPr>
@@ -1489,7 +1481,6 @@
                               <w:dataBinding w:prefixMappings="xmlns:ns0='http://purl.org/dc/elements/1.1/' xmlns:ns1='http://schemas.openxmlformats.org/package/2006/metadata/core-properties' " w:xpath="/ns1:coreProperties[1]/ns0:subject[1]" w:storeItemID="{6C3C8BC8-F283-45AE-878A-BAB7291924A1}"/>
                               <w:text/>
                             </w:sdtPr>
-                            <w:sdtEndPr/>
                             <w:sdtContent>
                               <w:r>
                                 <w:rPr>
@@ -4739,43 +4730,7 @@
                 <w:color w:val="000000"/>
                 <w:sz w:val="24"/>
               </w:rPr>
-              <w:t xml:space="preserve">: Il sistema dovrà garantire che la scannerizzazione e la visualizzazione del prezzo del prodotto devono avvenire </w:t>
-            </w:r>
-            <w:proofErr w:type="gramStart"/>
-            <w:r>
-              <w:rPr>
-                <w:rFonts w:ascii="Garamond" w:eastAsia="Times New Roman" w:hAnsi="Garamond" w:cs="Times New Roman"/>
-                <w:color w:val="000000"/>
-                <w:sz w:val="24"/>
-              </w:rPr>
-              <w:t>in al</w:t>
-            </w:r>
-            <w:proofErr w:type="gramEnd"/>
-            <w:r>
-              <w:rPr>
-                <w:rFonts w:ascii="Garamond" w:eastAsia="Times New Roman" w:hAnsi="Garamond" w:cs="Times New Roman"/>
-                <w:color w:val="000000"/>
-                <w:sz w:val="24"/>
-              </w:rPr>
-              <w:t xml:space="preserve"> più sec. 2. Il sistema dovrà garantire che il calcolo totale e l’emissione dello scontrino devono avvenire </w:t>
-            </w:r>
-            <w:proofErr w:type="gramStart"/>
-            <w:r>
-              <w:rPr>
-                <w:rFonts w:ascii="Garamond" w:eastAsia="Times New Roman" w:hAnsi="Garamond" w:cs="Times New Roman"/>
-                <w:color w:val="000000"/>
-                <w:sz w:val="24"/>
-              </w:rPr>
-              <w:t>in al</w:t>
-            </w:r>
-            <w:proofErr w:type="gramEnd"/>
-            <w:r>
-              <w:rPr>
-                <w:rFonts w:ascii="Garamond" w:eastAsia="Times New Roman" w:hAnsi="Garamond" w:cs="Times New Roman"/>
-                <w:color w:val="000000"/>
-                <w:sz w:val="24"/>
-              </w:rPr>
-              <w:t xml:space="preserve"> più sec. 3.</w:t>
+              <w:t>: Il sistema dovrà garantire che la scannerizzazione e la visualizzazione del prezzo del prodotto devono avvenire in al più sec. 2. Il sistema dovrà garantire che il calcolo totale e l’emissione dello scontrino devono avvenire in al più sec. 3.</w:t>
             </w:r>
           </w:p>
         </w:tc>
@@ -6747,29 +6702,7 @@
           <w:szCs w:val="22"/>
           <w:lang w:eastAsia="en-US"/>
         </w:rPr>
-        <w:t xml:space="preserve">che ognuna delle suddette piattaforme sia stata sviluppata secondo un’architettura a </w:t>
-      </w:r>
-      <w:proofErr w:type="gramStart"/>
-      <w:r>
-        <w:rPr>
-          <w:rFonts w:ascii="Garamond" w:eastAsia="Calibri" w:hAnsi="Garamond" w:cs="Times New Roman"/>
-          <w:color w:val="auto"/>
-          <w:sz w:val="24"/>
-          <w:szCs w:val="22"/>
-          <w:lang w:eastAsia="en-US"/>
-        </w:rPr>
-        <w:t>3</w:t>
-      </w:r>
-      <w:proofErr w:type="gramEnd"/>
-      <w:r>
-        <w:rPr>
-          <w:rFonts w:ascii="Garamond" w:eastAsia="Calibri" w:hAnsi="Garamond" w:cs="Times New Roman"/>
-          <w:color w:val="auto"/>
-          <w:sz w:val="24"/>
-          <w:szCs w:val="22"/>
-          <w:lang w:eastAsia="en-US"/>
-        </w:rPr>
-        <w:t xml:space="preserve"> strati.</w:t>
+        <w:t>che ognuna delle suddette piattaforme sia stata sviluppata secondo un’architettura a 3 strati.</w:t>
       </w:r>
     </w:p>
     <w:p>
@@ -6996,29 +6929,7 @@
           <w:szCs w:val="22"/>
           <w:lang w:eastAsia="en-US"/>
         </w:rPr>
-        <w:t xml:space="preserve">Il sistema è suddiviso in </w:t>
-      </w:r>
-      <w:proofErr w:type="gramStart"/>
-      <w:r>
-        <w:rPr>
-          <w:rFonts w:ascii="Garamond" w:eastAsia="Calibri" w:hAnsi="Garamond" w:cs="Times New Roman"/>
-          <w:color w:val="auto"/>
-          <w:sz w:val="24"/>
-          <w:szCs w:val="22"/>
-          <w:lang w:eastAsia="en-US"/>
-        </w:rPr>
-        <w:t>3</w:t>
-      </w:r>
-      <w:proofErr w:type="gramEnd"/>
-      <w:r>
-        <w:rPr>
-          <w:rFonts w:ascii="Garamond" w:eastAsia="Calibri" w:hAnsi="Garamond" w:cs="Times New Roman"/>
-          <w:color w:val="auto"/>
-          <w:sz w:val="24"/>
-          <w:szCs w:val="22"/>
-          <w:lang w:eastAsia="en-US"/>
-        </w:rPr>
-        <w:t xml:space="preserve"> livelli logici: presentazione, business e persistenza che si occupano rispettivamente di presentazione delle informazioni all’utente, definizione della logica applicativa e gestione dei dati persistenti.</w:t>
+        <w:t>Il sistema è suddiviso in 3 livelli logici: presentazione, business e persistenza che si occupano rispettivamente di presentazione delle informazioni all’utente, definizione della logica applicativa e gestione dei dati persistenti.</w:t>
       </w:r>
     </w:p>
     <w:p>
@@ -7916,7 +7827,7 @@
             <v:path o:extrusionok="f" gradientshapeok="t" o:connecttype="rect"/>
             <o:lock v:ext="edit" aspectratio="t"/>
           </v:shapetype>
-          <v:shape id="_x0000_i1025" type="#_x0000_t75" style="width:453.5pt;height:290pt">
+          <v:shape id="_x0000_i1025" type="#_x0000_t75" style="width:453.6pt;height:289.8pt">
             <v:imagedata r:id="rId17" o:title="3"/>
           </v:shape>
         </w:pict>
@@ -8282,29 +8193,7 @@
           <w:szCs w:val="24"/>
           <w:lang w:eastAsia="en-US"/>
         </w:rPr>
-        <w:t xml:space="preserve">La scelta fatta è in linea con i Design Goals, in particolare la robustezza, infatti si preferisce l’utilizzo di un DBMS al fine di garantire un accesso affidabile ai dati e di consentire più facilmente letture e scritture multiple, dato la molteplicità di </w:t>
-      </w:r>
-      <w:proofErr w:type="gramStart"/>
-      <w:r>
-        <w:rPr>
-          <w:rFonts w:ascii="Garamond" w:eastAsia="Calibri" w:hAnsi="Garamond" w:cs="Times New Roman"/>
-          <w:color w:val="auto"/>
-          <w:sz w:val="24"/>
-          <w:szCs w:val="24"/>
-          <w:lang w:eastAsia="en-US"/>
-        </w:rPr>
-        <w:t>device</w:t>
-      </w:r>
-      <w:proofErr w:type="gramEnd"/>
-      <w:r>
-        <w:rPr>
-          <w:rFonts w:ascii="Garamond" w:eastAsia="Calibri" w:hAnsi="Garamond" w:cs="Times New Roman"/>
-          <w:color w:val="auto"/>
-          <w:sz w:val="24"/>
-          <w:szCs w:val="24"/>
-          <w:lang w:eastAsia="en-US"/>
-        </w:rPr>
-        <w:t xml:space="preserve"> che possono accedere ai dati.</w:t>
+        <w:t>La scelta fatta è in linea con i Design Goals, in particolare la robustezza, infatti si preferisce l’utilizzo di un DBMS al fine di garantire un accesso affidabile ai dati e di consentire più facilmente letture e scritture multiple, dato la molteplicità di device che possono accedere ai dati.</w:t>
       </w:r>
     </w:p>
     <w:p>
@@ -8523,7 +8412,23 @@
           <w:sz w:val="24"/>
           <w:szCs w:val="24"/>
         </w:rPr>
-        <w:t>Il controllo di accesso è garantito tramite l’utilizzo di username e password per gli utenti che hanno accesso a contenuti sensibili, per prevenire eventuali creazioni o modifiche a oggetti che modellano entità del dominio, in modo da prevenire accessi non autorizzati a dati sensibili. Inoltre, almeno nella prima versione non saranno implementati metodi di recupero o modifica password.</w:t>
+        <w:t xml:space="preserve">Il controllo di accesso è garantito tramite l’utilizzo di username e password, per prevenire eventuali creazioni o modifiche a oggetti che modellano entità del dominio, in modo da </w:t>
+      </w:r>
+      <w:r>
+        <w:rPr>
+          <w:color w:val="auto"/>
+          <w:sz w:val="24"/>
+          <w:szCs w:val="24"/>
+        </w:rPr>
+        <w:t>evitare</w:t>
+      </w:r>
+      <w:r>
+        <w:rPr>
+          <w:color w:val="auto"/>
+          <w:sz w:val="24"/>
+          <w:szCs w:val="24"/>
+        </w:rPr>
+        <w:t xml:space="preserve"> accessi non autorizzati a dati sensibili. Inoltre, almeno nella prima versione non saranno implementati metodi di recupero o modifica password.</w:t>
       </w:r>
     </w:p>
     <w:p>
@@ -8541,7 +8446,23 @@
           <w:sz w:val="24"/>
           <w:szCs w:val="24"/>
         </w:rPr>
-        <w:t>Per scelte progettuali, il salvataggio delle password sarà in chiaro sul database: non ci sarà nessun tipo di cifratura, almeno nella versione iniziale del sistema.</w:t>
+        <w:t>Il</w:t>
+      </w:r>
+      <w:r>
+        <w:rPr>
+          <w:color w:val="auto"/>
+          <w:sz w:val="24"/>
+          <w:szCs w:val="24"/>
+        </w:rPr>
+        <w:t xml:space="preserve"> salvataggio delle password </w:t>
+      </w:r>
+      <w:r>
+        <w:rPr>
+          <w:color w:val="auto"/>
+          <w:sz w:val="24"/>
+          <w:szCs w:val="24"/>
+        </w:rPr>
+        <w:t>avverrà con una cifratura, in particolare verrà usato l’algoritmo di hashing SHA-1.</w:t>
       </w:r>
     </w:p>
     <w:p>
@@ -8559,7 +8480,63 @@
           <w:sz w:val="24"/>
           <w:szCs w:val="24"/>
         </w:rPr>
-        <w:t>La scelta è fatta in linea con i Design Goals, in quanto l’autenticazione richiesta offre un primo livello di sicurezza, inoltre, un controllo sulle credenziali di accesso è tenuto a fare in modo che ogni utente si interfacci solamente con le proprie mansioni lavorative. Tuttavia, si tiene conto del fatto che le password all’interno del database non verranno cifrate, questo comporta una perdita di sicurezza, influente per le prime versioni del software.</w:t>
+        <w:t xml:space="preserve">La scelta è fatta in linea con i Design Goals, in quanto l’autenticazione richiesta offre un primo livello di sicurezza, inoltre, un controllo </w:t>
+      </w:r>
+      <w:r>
+        <w:rPr>
+          <w:color w:val="auto"/>
+          <w:sz w:val="24"/>
+          <w:szCs w:val="24"/>
+        </w:rPr>
+        <w:t>sulla tipologia di utente</w:t>
+      </w:r>
+      <w:r>
+        <w:rPr>
+          <w:color w:val="auto"/>
+          <w:sz w:val="24"/>
+          <w:szCs w:val="24"/>
+        </w:rPr>
+        <w:t xml:space="preserve"> è </w:t>
+      </w:r>
+      <w:r>
+        <w:rPr>
+          <w:color w:val="auto"/>
+          <w:sz w:val="24"/>
+          <w:szCs w:val="24"/>
+        </w:rPr>
+        <w:t>eseguito</w:t>
+      </w:r>
+      <w:r>
+        <w:rPr>
+          <w:color w:val="auto"/>
+          <w:sz w:val="24"/>
+          <w:szCs w:val="24"/>
+        </w:rPr>
+        <w:t xml:space="preserve"> in modo che ogn</w:t>
+      </w:r>
+      <w:r>
+        <w:rPr>
+          <w:color w:val="auto"/>
+          <w:sz w:val="24"/>
+          <w:szCs w:val="24"/>
+        </w:rPr>
+        <w:t xml:space="preserve">uno </w:t>
+      </w:r>
+      <w:r>
+        <w:rPr>
+          <w:color w:val="auto"/>
+          <w:sz w:val="24"/>
+          <w:szCs w:val="24"/>
+        </w:rPr>
+        <w:t xml:space="preserve">si interfacci solamente con le proprie mansioni lavorative. Tuttavia, si tiene conto del fatto che </w:t>
+      </w:r>
+      <w:r>
+        <w:rPr>
+          <w:color w:val="auto"/>
+          <w:sz w:val="24"/>
+          <w:szCs w:val="24"/>
+        </w:rPr>
+        <w:t>tutte queste operazioni andranno a diminuire le prestazioni, in termini di velocità e spazio.</w:t>
       </w:r>
     </w:p>
     <w:p>
@@ -8587,12 +8564,12 @@
         <w:tblLook w:val="04A0" w:firstRow="1" w:lastRow="0" w:firstColumn="1" w:lastColumn="0" w:noHBand="0" w:noVBand="1"/>
       </w:tblPr>
       <w:tblGrid>
-        <w:gridCol w:w="1751"/>
+        <w:gridCol w:w="1746"/>
         <w:gridCol w:w="1835"/>
-        <w:gridCol w:w="1461"/>
-        <w:gridCol w:w="1508"/>
-        <w:gridCol w:w="1458"/>
-        <w:gridCol w:w="1274"/>
+        <w:gridCol w:w="1453"/>
+        <w:gridCol w:w="1498"/>
+        <w:gridCol w:w="1442"/>
+        <w:gridCol w:w="1313"/>
       </w:tblGrid>
       <w:tr>
         <w:trPr>
@@ -8772,7 +8749,6 @@
               <w:rPr>
                 <w:rFonts w:ascii="Century Gothic" w:hAnsi="Century Gothic"/>
               </w:rPr>
-              <w:lastRenderedPageBreak/>
               <w:t>Cassiere</w:t>
             </w:r>
           </w:p>
@@ -8937,6 +8913,7 @@
               <w:rPr>
                 <w:rFonts w:ascii="Century Gothic" w:hAnsi="Century Gothic"/>
               </w:rPr>
+              <w:lastRenderedPageBreak/>
               <w:t>Magazziniere</w:t>
             </w:r>
           </w:p>
@@ -9040,7 +9017,28 @@
               <w:rPr>
                 <w:rFonts w:ascii="Century Gothic" w:hAnsi="Century Gothic"/>
               </w:rPr>
-              <w:t>Richiesta</w:t>
+              <w:t>Creazione</w:t>
+            </w:r>
+          </w:p>
+          <w:p>
+            <w:pPr>
+              <w:jc w:val="center"/>
+              <w:cnfStyle w:val="000000000000" w:firstRow="0" w:lastRow="0" w:firstColumn="0" w:lastColumn="0" w:oddVBand="0" w:evenVBand="0" w:oddHBand="0" w:evenHBand="0" w:firstRowFirstColumn="0" w:firstRowLastColumn="0" w:lastRowFirstColumn="0" w:lastRowLastColumn="0"/>
+              <w:rPr>
+                <w:rFonts w:ascii="Century Gothic" w:hAnsi="Century Gothic"/>
+              </w:rPr>
+            </w:pPr>
+            <w:r>
+              <w:rPr>
+                <w:rFonts w:ascii="Century Gothic" w:hAnsi="Century Gothic"/>
+              </w:rPr>
+              <w:t>R</w:t>
+            </w:r>
+            <w:r>
+              <w:rPr>
+                <w:rFonts w:ascii="Century Gothic" w:hAnsi="Century Gothic"/>
+              </w:rPr>
+              <w:t>ichiesta</w:t>
             </w:r>
           </w:p>
           <w:p>
@@ -9298,7 +9296,67 @@
           <w:szCs w:val="24"/>
           <w:lang w:eastAsia="en-US"/>
         </w:rPr>
-        <w:t xml:space="preserve"> Il sistema permetterà l’accesso a più utenti in contemporanea, ma le richieste create da ogni singolo utente, saranno gestite in modalità singola.</w:t>
+        <w:t xml:space="preserve"> Il </w:t>
+      </w:r>
+      <w:r>
+        <w:rPr>
+          <w:rFonts w:ascii="Garamond" w:eastAsia="Calibri" w:hAnsi="Garamond" w:cs="Times New Roman"/>
+          <w:color w:val="auto"/>
+          <w:sz w:val="24"/>
+          <w:szCs w:val="24"/>
+          <w:lang w:eastAsia="en-US"/>
+        </w:rPr>
+        <w:t>Server su cui è installato il DBMS</w:t>
+      </w:r>
+      <w:r>
+        <w:rPr>
+          <w:rFonts w:ascii="Garamond" w:eastAsia="Calibri" w:hAnsi="Garamond" w:cs="Times New Roman"/>
+          <w:color w:val="auto"/>
+          <w:sz w:val="24"/>
+          <w:szCs w:val="24"/>
+          <w:lang w:eastAsia="en-US"/>
+        </w:rPr>
+        <w:t xml:space="preserve"> permetterà l’accesso a più utenti in contemporanea, </w:t>
+      </w:r>
+      <w:r>
+        <w:rPr>
+          <w:rFonts w:ascii="Garamond" w:eastAsia="Calibri" w:hAnsi="Garamond" w:cs="Times New Roman"/>
+          <w:color w:val="auto"/>
+          <w:sz w:val="24"/>
+          <w:szCs w:val="24"/>
+          <w:lang w:eastAsia="en-US"/>
+        </w:rPr>
+        <w:t>invece</w:t>
+      </w:r>
+      <w:r>
+        <w:rPr>
+          <w:rFonts w:ascii="Garamond" w:eastAsia="Calibri" w:hAnsi="Garamond" w:cs="Times New Roman"/>
+          <w:color w:val="auto"/>
+          <w:sz w:val="24"/>
+          <w:szCs w:val="24"/>
+          <w:lang w:eastAsia="en-US"/>
+        </w:rPr>
+        <w:t xml:space="preserve"> le richieste create da ogni singolo utente</w:t>
+      </w:r>
+      <w:r>
+        <w:rPr>
+          <w:rFonts w:ascii="Garamond" w:eastAsia="Calibri" w:hAnsi="Garamond" w:cs="Times New Roman"/>
+          <w:color w:val="auto"/>
+          <w:sz w:val="24"/>
+          <w:szCs w:val="24"/>
+          <w:lang w:eastAsia="en-US"/>
+        </w:rPr>
+        <w:t xml:space="preserve"> su ogni device Client </w:t>
+      </w:r>
+      <w:r>
+        <w:rPr>
+          <w:rFonts w:ascii="Garamond" w:eastAsia="Calibri" w:hAnsi="Garamond" w:cs="Times New Roman"/>
+          <w:color w:val="auto"/>
+          <w:sz w:val="24"/>
+          <w:szCs w:val="24"/>
+          <w:lang w:eastAsia="en-US"/>
+        </w:rPr>
+        <w:t>, saranno gestite in modalità singola.</w:t>
       </w:r>
     </w:p>
     <w:p>
@@ -9334,7 +9392,47 @@
           <w:szCs w:val="24"/>
           <w:lang w:eastAsia="en-US"/>
         </w:rPr>
-        <w:t>La scelta rispecchia il Design Goals definito performance, si vuole infatti cercare di gestire in maniera più veloce possibile una singola richiesta utente. Si è tenuto conto del fatto che gestire una singola richiesta alla volta comprometti una perdita di tempo, ma viste le risorse a disposizione si preferisce evitare dead-lock, e puntare ad una affidabilità maggiore delle risposte.</w:t>
+        <w:t xml:space="preserve">La scelta rispecchia i Design Goals </w:t>
+      </w:r>
+      <w:r>
+        <w:rPr>
+          <w:rFonts w:ascii="Garamond" w:eastAsia="Calibri" w:hAnsi="Garamond" w:cs="Times New Roman"/>
+          <w:color w:val="auto"/>
+          <w:sz w:val="24"/>
+          <w:szCs w:val="24"/>
+          <w:lang w:eastAsia="en-US"/>
+        </w:rPr>
+        <w:t>di</w:t>
+      </w:r>
+      <w:r>
+        <w:rPr>
+          <w:rFonts w:ascii="Garamond" w:eastAsia="Calibri" w:hAnsi="Garamond" w:cs="Times New Roman"/>
+          <w:color w:val="auto"/>
+          <w:sz w:val="24"/>
+          <w:szCs w:val="24"/>
+          <w:lang w:eastAsia="en-US"/>
+        </w:rPr>
+        <w:t xml:space="preserve"> performance, si vuole infatti cercare di gestire in maniera più veloce possibile una singola richiesta utente. Si è tenuto conto del fatto che gestire una singola richiesta alla volta compromett</w:t>
+      </w:r>
+      <w:r>
+        <w:rPr>
+          <w:rFonts w:ascii="Garamond" w:eastAsia="Calibri" w:hAnsi="Garamond" w:cs="Times New Roman"/>
+          <w:color w:val="auto"/>
+          <w:sz w:val="24"/>
+          <w:szCs w:val="24"/>
+          <w:lang w:eastAsia="en-US"/>
+        </w:rPr>
+        <w:t>e</w:t>
+      </w:r>
+      <w:r>
+        <w:rPr>
+          <w:rFonts w:ascii="Garamond" w:eastAsia="Calibri" w:hAnsi="Garamond" w:cs="Times New Roman"/>
+          <w:color w:val="auto"/>
+          <w:sz w:val="24"/>
+          <w:szCs w:val="24"/>
+          <w:lang w:eastAsia="en-US"/>
+        </w:rPr>
+        <w:t xml:space="preserve"> una perdita di tempo, ma viste le risorse a disposizione si preferisce evitare dead-lock, e puntare ad una affidabilità maggiore delle risposte.</w:t>
       </w:r>
     </w:p>
     <w:p>
@@ -10045,7 +10143,6 @@
                 <w:sz w:val="22"/>
                 <w:szCs w:val="22"/>
               </w:rPr>
-              <w:lastRenderedPageBreak/>
               <w:t>Attore Principale</w:t>
             </w:r>
           </w:p>
@@ -10147,6 +10244,7 @@
                 <w:sz w:val="22"/>
                 <w:szCs w:val="22"/>
               </w:rPr>
+              <w:lastRenderedPageBreak/>
               <w:t>Attori secondari</w:t>
             </w:r>
           </w:p>
@@ -11019,27 +11117,7 @@
                 <w:sz w:val="22"/>
                 <w:szCs w:val="22"/>
               </w:rPr>
-              <w:t xml:space="preserve">Comunica al gestore che </w:t>
-            </w:r>
-            <w:proofErr w:type="gramStart"/>
-            <w:r>
-              <w:rPr>
-                <w:rFonts w:asciiTheme="majorHAnsi" w:hAnsiTheme="majorHAnsi"/>
-                <w:color w:val="000000" w:themeColor="text1"/>
-                <w:sz w:val="22"/>
-                <w:szCs w:val="22"/>
-              </w:rPr>
-              <w:t>lo startup</w:t>
-            </w:r>
-            <w:proofErr w:type="gramEnd"/>
-            <w:r>
-              <w:rPr>
-                <w:rFonts w:asciiTheme="majorHAnsi" w:hAnsiTheme="majorHAnsi"/>
-                <w:color w:val="000000" w:themeColor="text1"/>
-                <w:sz w:val="22"/>
-                <w:szCs w:val="22"/>
-              </w:rPr>
-              <w:t xml:space="preserve"> si è concluso con successo</w:t>
+              <w:t>Comunica al gestore che lo startup si è concluso con successo</w:t>
             </w:r>
           </w:p>
         </w:tc>
@@ -12845,7 +12923,6 @@
                 <w:sz w:val="22"/>
                 <w:szCs w:val="22"/>
               </w:rPr>
-              <w:lastRenderedPageBreak/>
               <w:t>Frequenza stimata</w:t>
             </w:r>
           </w:p>
@@ -13063,6 +13140,7 @@
                 <w:sz w:val="22"/>
                 <w:szCs w:val="22"/>
               </w:rPr>
+              <w:lastRenderedPageBreak/>
               <w:t>Flusso di Eventi Principale/Main Scenario</w:t>
             </w:r>
           </w:p>
@@ -14454,7 +14532,6 @@
                 <w:rFonts w:ascii="Century Gothic" w:eastAsia="Yu Mincho" w:hAnsi="Century Gothic" w:cs="Times New Roman"/>
                 <w:color w:val="FFFFFF"/>
               </w:rPr>
-              <w:lastRenderedPageBreak/>
               <w:t>Inserimento Ticket</w:t>
             </w:r>
           </w:p>
@@ -14557,6 +14634,7 @@
                 <w:rFonts w:ascii="Century Gothic" w:eastAsia="Yu Mincho" w:hAnsi="Century Gothic" w:cs="Times New Roman"/>
                 <w:color w:val="FFFFFF"/>
               </w:rPr>
+              <w:lastRenderedPageBreak/>
               <w:t>Inserimento Cliente</w:t>
             </w:r>
           </w:p>
@@ -15464,7 +15542,6 @@
                 <w:rFonts w:ascii="Century Gothic" w:eastAsia="Yu Mincho" w:hAnsi="Century Gothic" w:cs="Times New Roman"/>
                 <w:color w:val="FFFFFF"/>
               </w:rPr>
-              <w:lastRenderedPageBreak/>
               <w:t>Inventario</w:t>
             </w:r>
           </w:p>
@@ -15599,6 +15676,7 @@
                 <w:rFonts w:ascii="Century Gothic" w:eastAsia="Yu Mincho" w:hAnsi="Century Gothic" w:cs="Times New Roman"/>
                 <w:color w:val="FFFFFF"/>
               </w:rPr>
+              <w:lastRenderedPageBreak/>
               <w:t>Aggiorna Prodotto</w:t>
             </w:r>
           </w:p>
@@ -16459,7 +16537,6 @@
         <w:docPartUnique/>
       </w:docPartObj>
     </w:sdtPr>
-    <w:sdtEndPr/>
     <w:sdtContent>
       <w:sdt>
         <w:sdtPr>
@@ -16469,7 +16546,6 @@
             <w:docPartUnique/>
           </w:docPartObj>
         </w:sdtPr>
-        <w:sdtEndPr/>
         <w:sdtContent>
           <w:p>
             <w:pPr>
@@ -16859,20 +16935,8 @@
         <w:szCs w:val="24"/>
         <w:lang w:eastAsia="en-US"/>
       </w:rPr>
-      <w:t xml:space="preserve">- Prof.ssa </w:t>
+      <w:t>- Prof.ssa F.Ferrucci</w:t>
     </w:r>
-    <w:proofErr w:type="gramStart"/>
-    <w:r>
-      <w:rPr>
-        <w:rFonts w:asciiTheme="majorHAnsi" w:eastAsia="Calibri" w:hAnsiTheme="majorHAnsi" w:cs="Times New Roman"/>
-        <w:color w:val="auto"/>
-        <w:sz w:val="24"/>
-        <w:szCs w:val="24"/>
-        <w:lang w:eastAsia="en-US"/>
-      </w:rPr>
-      <w:t>F.Ferrucci</w:t>
-    </w:r>
-    <w:proofErr w:type="gramEnd"/>
   </w:p>
   <w:p>
     <w:pPr>
@@ -17073,20 +17137,8 @@
         <w:szCs w:val="24"/>
         <w:lang w:eastAsia="en-US"/>
       </w:rPr>
-      <w:t xml:space="preserve">- Prof.ssa </w:t>
+      <w:t>- Prof.ssa F.Ferrucci</w:t>
     </w:r>
-    <w:proofErr w:type="gramStart"/>
-    <w:r>
-      <w:rPr>
-        <w:rFonts w:asciiTheme="majorHAnsi" w:eastAsia="Calibri" w:hAnsiTheme="majorHAnsi" w:cs="Times New Roman"/>
-        <w:color w:val="auto"/>
-        <w:sz w:val="24"/>
-        <w:szCs w:val="24"/>
-        <w:lang w:eastAsia="en-US"/>
-      </w:rPr>
-      <w:t>F.Ferrucci</w:t>
-    </w:r>
-    <w:proofErr w:type="gramEnd"/>
   </w:p>
   <w:p>
     <w:pPr>
@@ -22216,12 +22268,7 @@
 </file>
 
 <file path=customXml/item3.xml><?xml version="1.0" encoding="utf-8"?>
-<?mso-contentType ?>
-<FormTemplates xmlns="http://schemas.microsoft.com/sharepoint/v3/contenttype/forms">
-  <Display>DocumentLibraryForm</Display>
-  <Edit>DocumentLibraryForm</Edit>
-  <New>DocumentLibraryForm</New>
-</FormTemplates>
+<b:Sources xmlns:b="http://schemas.openxmlformats.org/officeDocument/2006/bibliography" SelectedStyle="\apasixtheditionofficeonline.xsl" StyleName="APA" Version="6"/>
 </file>
 
 <file path=customXml/item4.xml><?xml version="1.0" encoding="utf-8"?>
@@ -22383,7 +22430,12 @@
 </file>
 
 <file path=customXml/item5.xml><?xml version="1.0" encoding="utf-8"?>
-<b:Sources xmlns:b="http://schemas.openxmlformats.org/officeDocument/2006/bibliography" SelectedStyle="\apasixtheditionofficeonline.xsl" StyleName="APA" Version="6"/>
+<?mso-contentType ?>
+<FormTemplates xmlns="http://schemas.microsoft.com/sharepoint/v3/contenttype/forms">
+  <Display>DocumentLibraryForm</Display>
+  <Edit>DocumentLibraryForm</Edit>
+  <New>DocumentLibraryForm</New>
+</FormTemplates>
 </file>
 
 <file path=customXml/itemProps1.xml><?xml version="1.0" encoding="utf-8"?>
@@ -22404,9 +22456,9 @@
 </file>
 
 <file path=customXml/itemProps3.xml><?xml version="1.0" encoding="utf-8"?>
-<ds:datastoreItem xmlns:ds="http://schemas.openxmlformats.org/officeDocument/2006/customXml" ds:itemID="{08640AF7-34B6-48E9-8C2A-C480C5D3D602}">
+<ds:datastoreItem xmlns:ds="http://schemas.openxmlformats.org/officeDocument/2006/customXml" ds:itemID="{17719866-9FA4-4482-96B0-4BD3EA0534E6}">
   <ds:schemaRefs>
-    <ds:schemaRef ds:uri="http://schemas.microsoft.com/sharepoint/v3/contenttype/forms"/>
+    <ds:schemaRef ds:uri="http://schemas.openxmlformats.org/officeDocument/2006/bibliography"/>
   </ds:schemaRefs>
 </ds:datastoreItem>
 </file>
@@ -22430,9 +22482,9 @@
 </file>
 
 <file path=customXml/itemProps5.xml><?xml version="1.0" encoding="utf-8"?>
-<ds:datastoreItem xmlns:ds="http://schemas.openxmlformats.org/officeDocument/2006/customXml" ds:itemID="{17719866-9FA4-4482-96B0-4BD3EA0534E6}">
+<ds:datastoreItem xmlns:ds="http://schemas.openxmlformats.org/officeDocument/2006/customXml" ds:itemID="{08640AF7-34B6-48E9-8C2A-C480C5D3D602}">
   <ds:schemaRefs>
-    <ds:schemaRef ds:uri="http://schemas.openxmlformats.org/officeDocument/2006/bibliography"/>
+    <ds:schemaRef ds:uri="http://schemas.microsoft.com/sharepoint/v3/contenttype/forms"/>
   </ds:schemaRefs>
 </ds:datastoreItem>
 </file>
</xml_diff>

<commit_message>
Revisione SDD 3.4 3.5 3.6 3.7
</commit_message>
<xml_diff>
--- a/DocumentazioneSDD/SDD_NewDM_V_2.0.docx
+++ b/DocumentazioneSDD/SDD_NewDM_V_2.0.docx
@@ -10,6 +10,7 @@
           <w:docPartUnique/>
         </w:docPartObj>
       </w:sdtPr>
+      <w:sdtEndPr/>
       <w:sdtContent>
         <w:p>
           <w:pPr>
@@ -80,6 +81,7 @@
                                     <w:dataBinding w:prefixMappings="xmlns:ns0='http://purl.org/dc/elements/1.1/' xmlns:ns1='http://schemas.openxmlformats.org/package/2006/metadata/core-properties' " w:xpath="/ns1:coreProperties[1]/ns0:title[1]" w:storeItemID="{6C3C8BC8-F283-45AE-878A-BAB7291924A1}"/>
                                     <w:text/>
                                   </w:sdtPr>
+                                  <w:sdtEndPr/>
                                   <w:sdtContent>
                                     <w:r>
                                       <w:rPr>
@@ -114,6 +116,7 @@
                                     <w:dataBinding w:prefixMappings="xmlns:ns0='http://purl.org/dc/elements/1.1/' xmlns:ns1='http://schemas.openxmlformats.org/package/2006/metadata/core-properties' " w:xpath="/ns1:coreProperties[1]/ns0:subject[1]" w:storeItemID="{6C3C8BC8-F283-45AE-878A-BAB7291924A1}"/>
                                     <w:text/>
                                   </w:sdtPr>
+                                  <w:sdtEndPr/>
                                   <w:sdtContent>
                                     <w:r>
                                       <w:rPr>
@@ -703,6 +706,7 @@
                                     <w:dataBinding w:prefixMappings="xmlns:ns0='http://purl.org/dc/elements/1.1/' xmlns:ns1='http://schemas.openxmlformats.org/package/2006/metadata/core-properties' " w:xpath="/ns1:coreProperties[1]/ns0:title[1]" w:storeItemID="{6C3C8BC8-F283-45AE-878A-BAB7291924A1}"/>
                                     <w:text/>
                                   </w:sdtPr>
+                                  <w:sdtEndPr/>
                                   <w:sdtContent>
                                     <w:r>
                                       <w:rPr>
@@ -737,6 +741,7 @@
                                     <w:dataBinding w:prefixMappings="xmlns:ns0='http://purl.org/dc/elements/1.1/' xmlns:ns1='http://schemas.openxmlformats.org/package/2006/metadata/core-properties' " w:xpath="/ns1:coreProperties[1]/ns0:subject[1]" w:storeItemID="{6C3C8BC8-F283-45AE-878A-BAB7291924A1}"/>
                                     <w:text/>
                                   </w:sdtPr>
+                                  <w:sdtEndPr/>
                                   <w:sdtContent>
                                     <w:r>
                                       <w:rPr>
@@ -824,6 +829,7 @@
                               <w:dataBinding w:prefixMappings="xmlns:ns0='http://purl.org/dc/elements/1.1/' xmlns:ns1='http://schemas.openxmlformats.org/package/2006/metadata/core-properties' " w:xpath="/ns1:coreProperties[1]/ns0:title[1]" w:storeItemID="{6C3C8BC8-F283-45AE-878A-BAB7291924A1}"/>
                               <w:text/>
                             </w:sdtPr>
+                            <w:sdtEndPr/>
                             <w:sdtContent>
                               <w:r>
                                 <w:rPr>
@@ -858,6 +864,7 @@
                               <w:dataBinding w:prefixMappings="xmlns:ns0='http://purl.org/dc/elements/1.1/' xmlns:ns1='http://schemas.openxmlformats.org/package/2006/metadata/core-properties' " w:xpath="/ns1:coreProperties[1]/ns0:subject[1]" w:storeItemID="{6C3C8BC8-F283-45AE-878A-BAB7291924A1}"/>
                               <w:text/>
                             </w:sdtPr>
+                            <w:sdtEndPr/>
                             <w:sdtContent>
                               <w:r>
                                 <w:rPr>
@@ -1447,6 +1454,7 @@
                               <w:dataBinding w:prefixMappings="xmlns:ns0='http://purl.org/dc/elements/1.1/' xmlns:ns1='http://schemas.openxmlformats.org/package/2006/metadata/core-properties' " w:xpath="/ns1:coreProperties[1]/ns0:title[1]" w:storeItemID="{6C3C8BC8-F283-45AE-878A-BAB7291924A1}"/>
                               <w:text/>
                             </w:sdtPr>
+                            <w:sdtEndPr/>
                             <w:sdtContent>
                               <w:r>
                                 <w:rPr>
@@ -1481,6 +1489,7 @@
                               <w:dataBinding w:prefixMappings="xmlns:ns0='http://purl.org/dc/elements/1.1/' xmlns:ns1='http://schemas.openxmlformats.org/package/2006/metadata/core-properties' " w:xpath="/ns1:coreProperties[1]/ns0:subject[1]" w:storeItemID="{6C3C8BC8-F283-45AE-878A-BAB7291924A1}"/>
                               <w:text/>
                             </w:sdtPr>
+                            <w:sdtEndPr/>
                             <w:sdtContent>
                               <w:r>
                                 <w:rPr>
@@ -2483,6 +2492,7 @@
           <w:bookmarkStart w:id="3" w:name="_Toc57372333"/>
           <w:bookmarkStart w:id="4" w:name="_Toc57469039"/>
           <w:bookmarkStart w:id="5" w:name="_Toc57579730"/>
+          <w:proofErr w:type="spellStart"/>
           <w:r>
             <w:rPr>
               <w:rFonts w:ascii="Century Gothic" w:eastAsia="Droid Sans" w:hAnsi="Century Gothic" w:cs="Times New Roman"/>
@@ -2494,6 +2504,7 @@
             </w:rPr>
             <w:t>Revision</w:t>
           </w:r>
+          <w:proofErr w:type="spellEnd"/>
           <w:r>
             <w:rPr>
               <w:rFonts w:ascii="Century Gothic" w:eastAsia="Droid Sans" w:hAnsi="Century Gothic" w:cs="Times New Roman"/>
@@ -4336,7 +4347,29 @@
           <w:szCs w:val="24"/>
           <w:lang w:eastAsia="en-US"/>
         </w:rPr>
-        <w:t>Lo scopo di ogni grande azienda che si rispetti è garantire ai propri clienti sicurezza e affidabilità. Per far questo ci affidiamo ad un sistema che ci permetta di gestire sempre in maniera smart tutte le condizioni per soddisfare i nostri clienti, e semplificare la vita dei nostri dipendenti. Nasce così NewDM!</w:t>
+        <w:t xml:space="preserve">Lo scopo di ogni grande azienda che si rispetti è garantire ai propri clienti sicurezza e affidabilità. Per far questo ci affidiamo ad un sistema che ci permetta di gestire sempre in maniera smart tutte le condizioni per soddisfare i nostri clienti, e semplificare la vita dei nostri dipendenti. Nasce così </w:t>
+      </w:r>
+      <w:proofErr w:type="spellStart"/>
+      <w:r>
+        <w:rPr>
+          <w:rFonts w:ascii="Garamond" w:eastAsia="Calibri" w:hAnsi="Garamond" w:cs="Times New Roman"/>
+          <w:color w:val="auto"/>
+          <w:sz w:val="24"/>
+          <w:szCs w:val="24"/>
+          <w:lang w:eastAsia="en-US"/>
+        </w:rPr>
+        <w:t>NewDM</w:t>
+      </w:r>
+      <w:proofErr w:type="spellEnd"/>
+      <w:r>
+        <w:rPr>
+          <w:rFonts w:ascii="Garamond" w:eastAsia="Calibri" w:hAnsi="Garamond" w:cs="Times New Roman"/>
+          <w:color w:val="auto"/>
+          <w:sz w:val="24"/>
+          <w:szCs w:val="24"/>
+          <w:lang w:eastAsia="en-US"/>
+        </w:rPr>
+        <w:t>!</w:t>
       </w:r>
     </w:p>
     <w:p>
@@ -4374,15 +4407,27 @@
           <w:lang w:eastAsia="en-US"/>
         </w:rPr>
       </w:pPr>
-      <w:r>
-        <w:rPr>
-          <w:rFonts w:ascii="Garamond" w:eastAsia="Calibri" w:hAnsi="Garamond" w:cs="Times New Roman"/>
-          <w:color w:val="auto"/>
-          <w:sz w:val="24"/>
-          <w:szCs w:val="24"/>
-          <w:lang w:eastAsia="en-US"/>
-        </w:rPr>
-        <w:t>NewDM avrà necessita di gestire dati persistenti: la scelta, per motivi di efficienza, ricade in un database relazionale che permetterà di tener traccia di tutte le informazioni necessarie di interesse dell’azienda. Da tale database attingerà un applicazione desktop deputata alla gestione delle interazioni con l’utente e alla manipolazione dei suddetti dati.</w:t>
+      <w:proofErr w:type="spellStart"/>
+      <w:r>
+        <w:rPr>
+          <w:rFonts w:ascii="Garamond" w:eastAsia="Calibri" w:hAnsi="Garamond" w:cs="Times New Roman"/>
+          <w:color w:val="auto"/>
+          <w:sz w:val="24"/>
+          <w:szCs w:val="24"/>
+          <w:lang w:eastAsia="en-US"/>
+        </w:rPr>
+        <w:t>NewDM</w:t>
+      </w:r>
+      <w:proofErr w:type="spellEnd"/>
+      <w:r>
+        <w:rPr>
+          <w:rFonts w:ascii="Garamond" w:eastAsia="Calibri" w:hAnsi="Garamond" w:cs="Times New Roman"/>
+          <w:color w:val="auto"/>
+          <w:sz w:val="24"/>
+          <w:szCs w:val="24"/>
+          <w:lang w:eastAsia="en-US"/>
+        </w:rPr>
+        <w:t xml:space="preserve"> avrà necessita di gestire dati persistenti: la scelta, per motivi di efficienza, ricade in un database relazionale che permetterà di tener traccia di tutte le informazioni necessarie di interesse dell’azienda. Da tale database attingerà un applicazione desktop deputata alla gestione delle interazioni con l’utente e alla manipolazione dei suddetti dati.</w:t>
       </w:r>
     </w:p>
     <w:p>
@@ -4437,9 +4482,14 @@
         <w:t xml:space="preserve">1.2 </w:t>
       </w:r>
       <w:r>
-        <w:t>Design Goals &amp; Trade-offs</w:t>
+        <w:t>Design Goals &amp; Trade-</w:t>
+      </w:r>
+      <w:proofErr w:type="spellStart"/>
+      <w:r>
+        <w:t>offs</w:t>
       </w:r>
       <w:bookmarkEnd w:id="8"/>
+      <w:proofErr w:type="spellEnd"/>
     </w:p>
     <w:p>
       <w:pPr>
@@ -4518,6 +4568,7 @@
                 <w:lang w:val="en-US"/>
               </w:rPr>
             </w:pPr>
+            <w:proofErr w:type="spellStart"/>
             <w:r>
               <w:rPr>
                 <w:rFonts w:ascii="Garamond" w:eastAsia="Times New Roman" w:hAnsi="Garamond" w:cs="Times New Roman"/>
@@ -4528,6 +4579,7 @@
               </w:rPr>
               <w:t>Priorità</w:t>
             </w:r>
+            <w:proofErr w:type="spellEnd"/>
           </w:p>
         </w:tc>
         <w:tc>
@@ -4576,6 +4628,7 @@
                 <w:lang w:val="en-US"/>
               </w:rPr>
             </w:pPr>
+            <w:proofErr w:type="spellStart"/>
             <w:r>
               <w:rPr>
                 <w:rFonts w:ascii="Garamond" w:eastAsia="Times New Roman" w:hAnsi="Garamond" w:cs="Times New Roman"/>
@@ -4586,6 +4639,7 @@
               </w:rPr>
               <w:t>Descrizione</w:t>
             </w:r>
+            <w:proofErr w:type="spellEnd"/>
           </w:p>
         </w:tc>
         <w:tc>
@@ -4605,6 +4659,7 @@
                 <w:lang w:val="en-US"/>
               </w:rPr>
             </w:pPr>
+            <w:proofErr w:type="spellStart"/>
             <w:r>
               <w:rPr>
                 <w:rFonts w:ascii="Garamond" w:eastAsia="Times New Roman" w:hAnsi="Garamond" w:cs="Times New Roman"/>
@@ -4615,6 +4670,7 @@
               </w:rPr>
               <w:t>Categoria</w:t>
             </w:r>
+            <w:proofErr w:type="spellEnd"/>
           </w:p>
         </w:tc>
         <w:tc>
@@ -4634,6 +4690,7 @@
                 <w:lang w:val="en-US"/>
               </w:rPr>
             </w:pPr>
+            <w:proofErr w:type="spellStart"/>
             <w:r>
               <w:rPr>
                 <w:rFonts w:ascii="Garamond" w:eastAsia="Times New Roman" w:hAnsi="Garamond" w:cs="Times New Roman"/>
@@ -4644,6 +4701,7 @@
               </w:rPr>
               <w:t>Origine</w:t>
             </w:r>
+            <w:proofErr w:type="spellEnd"/>
           </w:p>
         </w:tc>
       </w:tr>
@@ -4902,6 +4960,7 @@
                 <w:sz w:val="24"/>
               </w:rPr>
             </w:pPr>
+            <w:proofErr w:type="spellStart"/>
             <w:r>
               <w:rPr>
                 <w:rFonts w:ascii="Garamond" w:eastAsia="Times New Roman" w:hAnsi="Garamond" w:cs="Times New Roman"/>
@@ -4910,6 +4969,7 @@
               </w:rPr>
               <w:t>Dependability</w:t>
             </w:r>
+            <w:proofErr w:type="spellEnd"/>
           </w:p>
         </w:tc>
         <w:tc>
@@ -5034,6 +5094,7 @@
                 <w:sz w:val="24"/>
               </w:rPr>
             </w:pPr>
+            <w:proofErr w:type="spellStart"/>
             <w:r>
               <w:rPr>
                 <w:rFonts w:ascii="Garamond" w:eastAsia="Times New Roman" w:hAnsi="Garamond" w:cs="Times New Roman"/>
@@ -5042,6 +5103,7 @@
               </w:rPr>
               <w:t>Dependability</w:t>
             </w:r>
+            <w:proofErr w:type="spellEnd"/>
           </w:p>
         </w:tc>
         <w:tc>
@@ -5170,6 +5232,7 @@
                 <w:sz w:val="24"/>
               </w:rPr>
             </w:pPr>
+            <w:proofErr w:type="spellStart"/>
             <w:r>
               <w:rPr>
                 <w:rFonts w:ascii="Garamond" w:eastAsia="Times New Roman" w:hAnsi="Garamond" w:cs="Times New Roman"/>
@@ -5178,6 +5241,7 @@
               </w:rPr>
               <w:t>Dependability</w:t>
             </w:r>
+            <w:proofErr w:type="spellEnd"/>
           </w:p>
         </w:tc>
         <w:tc>
@@ -5306,6 +5370,7 @@
                 <w:sz w:val="24"/>
               </w:rPr>
             </w:pPr>
+            <w:proofErr w:type="spellStart"/>
             <w:r>
               <w:rPr>
                 <w:rFonts w:ascii="Garamond" w:eastAsia="Times New Roman" w:hAnsi="Garamond" w:cs="Times New Roman"/>
@@ -5314,6 +5379,7 @@
               </w:rPr>
               <w:t>Dependability</w:t>
             </w:r>
+            <w:proofErr w:type="spellEnd"/>
           </w:p>
         </w:tc>
         <w:tc>
@@ -5442,7 +5508,25 @@
                 <w:color w:val="000000"/>
                 <w:sz w:val="24"/>
               </w:rPr>
-              <w:t>Lo sviluppo del prodotto richiederà costi ridotti sia in termini di risorse umane (per cui è fissato un tetto di 75 ore-lavoro), sia in termini economici (per cui si punta a ricorrere a soluzioni off-the-shelf open source)</w:t>
+              <w:t>Lo sviluppo del prodotto richiederà costi ridotti sia in termini di risorse umane (per cui è fissato un tetto di 75 ore-lavoro), sia in termini economici (per cui si punta a ricorrere a soluzioni off-the-</w:t>
+            </w:r>
+            <w:proofErr w:type="spellStart"/>
+            <w:r>
+              <w:rPr>
+                <w:rFonts w:ascii="Garamond" w:eastAsia="Times New Roman" w:hAnsi="Garamond" w:cs="Times New Roman"/>
+                <w:color w:val="000000"/>
+                <w:sz w:val="24"/>
+              </w:rPr>
+              <w:t>shelf</w:t>
+            </w:r>
+            <w:proofErr w:type="spellEnd"/>
+            <w:r>
+              <w:rPr>
+                <w:rFonts w:ascii="Garamond" w:eastAsia="Times New Roman" w:hAnsi="Garamond" w:cs="Times New Roman"/>
+                <w:color w:val="000000"/>
+                <w:sz w:val="24"/>
+              </w:rPr>
+              <w:t xml:space="preserve"> open source)</w:t>
             </w:r>
           </w:p>
         </w:tc>
@@ -5461,6 +5545,7 @@
                 <w:lang w:val="en-US"/>
               </w:rPr>
             </w:pPr>
+            <w:proofErr w:type="spellStart"/>
             <w:r>
               <w:rPr>
                 <w:rFonts w:ascii="Garamond" w:eastAsia="Times New Roman" w:hAnsi="Garamond" w:cs="Times New Roman"/>
@@ -5470,6 +5555,7 @@
               </w:rPr>
               <w:t>Costo</w:t>
             </w:r>
+            <w:proofErr w:type="spellEnd"/>
           </w:p>
         </w:tc>
         <w:tc>
@@ -6288,6 +6374,7 @@
           <w:szCs w:val="24"/>
         </w:rPr>
       </w:pPr>
+      <w:proofErr w:type="spellStart"/>
       <w:r>
         <w:rPr>
           <w:sz w:val="24"/>
@@ -6295,6 +6382,7 @@
         </w:rPr>
         <w:t>dbms</w:t>
       </w:r>
+      <w:proofErr w:type="spellEnd"/>
       <w:r>
         <w:rPr>
           <w:sz w:val="24"/>
@@ -6461,8 +6549,36 @@
           <w:sz w:val="24"/>
           <w:szCs w:val="24"/>
         </w:rPr>
-        <w:t>-- Bernd Bruegge &amp; Allen H. Dutoit</w:t>
-      </w:r>
+        <w:t xml:space="preserve">-- Bernd </w:t>
+      </w:r>
+      <w:proofErr w:type="spellStart"/>
+      <w:r>
+        <w:rPr>
+          <w:color w:val="000000" w:themeColor="text1"/>
+          <w:sz w:val="24"/>
+          <w:szCs w:val="24"/>
+        </w:rPr>
+        <w:t>Bruegge</w:t>
+      </w:r>
+      <w:proofErr w:type="spellEnd"/>
+      <w:r>
+        <w:rPr>
+          <w:color w:val="000000" w:themeColor="text1"/>
+          <w:sz w:val="24"/>
+          <w:szCs w:val="24"/>
+        </w:rPr>
+        <w:t xml:space="preserve"> &amp; Allen H. </w:t>
+      </w:r>
+      <w:proofErr w:type="spellStart"/>
+      <w:r>
+        <w:rPr>
+          <w:color w:val="000000" w:themeColor="text1"/>
+          <w:sz w:val="24"/>
+          <w:szCs w:val="24"/>
+        </w:rPr>
+        <w:t>Dutoit</w:t>
+      </w:r>
+      <w:proofErr w:type="spellEnd"/>
     </w:p>
     <w:p>
       <w:pPr>
@@ -6511,7 +6627,25 @@
           <w:sz w:val="24"/>
           <w:szCs w:val="24"/>
         </w:rPr>
-        <w:t>Nel documento verranno affrontati l’analisi delle architetture di sistemi simili, la decomposizione in sottosistemi del sistema proposto con la definizione della strategia di deploy e le condizioni limite. Verranno quindi definiti i servizi esposti da ciascun sottosistema.</w:t>
+        <w:t xml:space="preserve">Nel documento verranno affrontati l’analisi delle architetture di sistemi simili, la decomposizione in sottosistemi del sistema proposto con la definizione della strategia di </w:t>
+      </w:r>
+      <w:proofErr w:type="spellStart"/>
+      <w:r>
+        <w:rPr>
+          <w:color w:val="000000" w:themeColor="text1"/>
+          <w:sz w:val="24"/>
+          <w:szCs w:val="24"/>
+        </w:rPr>
+        <w:t>deploy</w:t>
+      </w:r>
+      <w:proofErr w:type="spellEnd"/>
+      <w:r>
+        <w:rPr>
+          <w:color w:val="000000" w:themeColor="text1"/>
+          <w:sz w:val="24"/>
+          <w:szCs w:val="24"/>
+        </w:rPr>
+        <w:t xml:space="preserve"> e le condizioni limite. Verranno quindi definiti i servizi esposti da ciascun sottosistema.</w:t>
       </w:r>
     </w:p>
     <w:p>
@@ -6576,7 +6710,29 @@
           <w:szCs w:val="22"/>
           <w:lang w:eastAsia="en-US"/>
         </w:rPr>
-        <w:t>Il primo software gestionale preso in considerazione è "EuroAzienda Supermercati". Esso è composto da due moduli software: Parte amministrativa, per la gestione del magazzino e per l’analisi e modifica prezzi. Punto cassa per la gestione dello scarico magazzino e per l’emissione dello scontrino.</w:t>
+        <w:t>Il primo software gestionale preso in considerazione è "</w:t>
+      </w:r>
+      <w:proofErr w:type="spellStart"/>
+      <w:r>
+        <w:rPr>
+          <w:rFonts w:ascii="Garamond" w:eastAsia="Calibri" w:hAnsi="Garamond" w:cs="Times New Roman"/>
+          <w:color w:val="auto"/>
+          <w:sz w:val="24"/>
+          <w:szCs w:val="22"/>
+          <w:lang w:eastAsia="en-US"/>
+        </w:rPr>
+        <w:t>EuroAzienda</w:t>
+      </w:r>
+      <w:proofErr w:type="spellEnd"/>
+      <w:r>
+        <w:rPr>
+          <w:rFonts w:ascii="Garamond" w:eastAsia="Calibri" w:hAnsi="Garamond" w:cs="Times New Roman"/>
+          <w:color w:val="auto"/>
+          <w:sz w:val="24"/>
+          <w:szCs w:val="22"/>
+          <w:lang w:eastAsia="en-US"/>
+        </w:rPr>
+        <w:t xml:space="preserve"> Supermercati". Esso è composto da due moduli software: Parte amministrativa, per la gestione del magazzino e per l’analisi e modifica prezzi. Punto cassa per la gestione dello scarico magazzino e per l’emissione dello scontrino.</w:t>
       </w:r>
     </w:p>
     <w:p>
@@ -6619,7 +6775,29 @@
           <w:szCs w:val="22"/>
           <w:lang w:eastAsia="en-US"/>
         </w:rPr>
-        <w:t xml:space="preserve">analizzato è “Software Foodmanager”. </w:t>
+        <w:t xml:space="preserve">analizzato è “Software </w:t>
+      </w:r>
+      <w:proofErr w:type="spellStart"/>
+      <w:r>
+        <w:rPr>
+          <w:rFonts w:ascii="Garamond" w:eastAsia="Calibri" w:hAnsi="Garamond" w:cs="Times New Roman"/>
+          <w:color w:val="auto"/>
+          <w:sz w:val="24"/>
+          <w:szCs w:val="22"/>
+          <w:lang w:eastAsia="en-US"/>
+        </w:rPr>
+        <w:t>Foodmanager</w:t>
+      </w:r>
+      <w:proofErr w:type="spellEnd"/>
+      <w:r>
+        <w:rPr>
+          <w:rFonts w:ascii="Garamond" w:eastAsia="Calibri" w:hAnsi="Garamond" w:cs="Times New Roman"/>
+          <w:color w:val="auto"/>
+          <w:sz w:val="24"/>
+          <w:szCs w:val="22"/>
+          <w:lang w:eastAsia="en-US"/>
+        </w:rPr>
+        <w:t xml:space="preserve">”. </w:t>
       </w:r>
       <w:r>
         <w:rPr>
@@ -6702,7 +6880,29 @@
           <w:szCs w:val="22"/>
           <w:lang w:eastAsia="en-US"/>
         </w:rPr>
-        <w:t>che ognuna delle suddette piattaforme sia stata sviluppata secondo un’architettura a 3 strati.</w:t>
+        <w:t xml:space="preserve">che ognuna delle suddette piattaforme sia stata sviluppata secondo un’architettura a </w:t>
+      </w:r>
+      <w:proofErr w:type="gramStart"/>
+      <w:r>
+        <w:rPr>
+          <w:rFonts w:ascii="Garamond" w:eastAsia="Calibri" w:hAnsi="Garamond" w:cs="Times New Roman"/>
+          <w:color w:val="auto"/>
+          <w:sz w:val="24"/>
+          <w:szCs w:val="22"/>
+          <w:lang w:eastAsia="en-US"/>
+        </w:rPr>
+        <w:t>3</w:t>
+      </w:r>
+      <w:proofErr w:type="gramEnd"/>
+      <w:r>
+        <w:rPr>
+          <w:rFonts w:ascii="Garamond" w:eastAsia="Calibri" w:hAnsi="Garamond" w:cs="Times New Roman"/>
+          <w:color w:val="auto"/>
+          <w:sz w:val="24"/>
+          <w:szCs w:val="22"/>
+          <w:lang w:eastAsia="en-US"/>
+        </w:rPr>
+        <w:t xml:space="preserve"> strati.</w:t>
       </w:r>
     </w:p>
     <w:p>
@@ -6780,6 +6980,7 @@
           <w:lang w:val="it-IT"/>
         </w:rPr>
       </w:pPr>
+      <w:proofErr w:type="spellStart"/>
       <w:r>
         <w:rPr>
           <w:color w:val="000000" w:themeColor="text1"/>
@@ -6789,6 +6990,7 @@
         </w:rPr>
         <w:t>NewDM</w:t>
       </w:r>
+      <w:proofErr w:type="spellEnd"/>
       <w:r>
         <w:rPr>
           <w:color w:val="000000" w:themeColor="text1"/>
@@ -6929,7 +7131,29 @@
           <w:szCs w:val="22"/>
           <w:lang w:eastAsia="en-US"/>
         </w:rPr>
-        <w:t>Il sistema è suddiviso in 3 livelli logici: presentazione, business e persistenza che si occupano rispettivamente di presentazione delle informazioni all’utente, definizione della logica applicativa e gestione dei dati persistenti.</w:t>
+        <w:t xml:space="preserve">Il sistema è suddiviso in </w:t>
+      </w:r>
+      <w:proofErr w:type="gramStart"/>
+      <w:r>
+        <w:rPr>
+          <w:rFonts w:ascii="Garamond" w:eastAsia="Calibri" w:hAnsi="Garamond" w:cs="Times New Roman"/>
+          <w:color w:val="auto"/>
+          <w:sz w:val="24"/>
+          <w:szCs w:val="22"/>
+          <w:lang w:eastAsia="en-US"/>
+        </w:rPr>
+        <w:t>3</w:t>
+      </w:r>
+      <w:proofErr w:type="gramEnd"/>
+      <w:r>
+        <w:rPr>
+          <w:rFonts w:ascii="Garamond" w:eastAsia="Calibri" w:hAnsi="Garamond" w:cs="Times New Roman"/>
+          <w:color w:val="auto"/>
+          <w:sz w:val="24"/>
+          <w:szCs w:val="22"/>
+          <w:lang w:eastAsia="en-US"/>
+        </w:rPr>
+        <w:t xml:space="preserve"> livelli logici: presentazione, business e persistenza che si occupano rispettivamente di presentazione delle informazioni all’utente, definizione della logica applicativa e gestione dei dati persistenti.</w:t>
       </w:r>
     </w:p>
     <w:p>
@@ -7021,7 +7245,29 @@
           <w:szCs w:val="22"/>
           <w:lang w:eastAsia="en-US"/>
         </w:rPr>
-        <w:t xml:space="preserve">Utenza View: definisce l’interfaccia utente per </w:t>
+        <w:t xml:space="preserve">Utenza </w:t>
+      </w:r>
+      <w:proofErr w:type="spellStart"/>
+      <w:r>
+        <w:rPr>
+          <w:rFonts w:ascii="Garamond" w:eastAsia="Calibri" w:hAnsi="Garamond" w:cs="Times New Roman"/>
+          <w:color w:val="auto"/>
+          <w:sz w:val="24"/>
+          <w:szCs w:val="22"/>
+          <w:lang w:eastAsia="en-US"/>
+        </w:rPr>
+        <w:t>View</w:t>
+      </w:r>
+      <w:proofErr w:type="spellEnd"/>
+      <w:r>
+        <w:rPr>
+          <w:rFonts w:ascii="Garamond" w:eastAsia="Calibri" w:hAnsi="Garamond" w:cs="Times New Roman"/>
+          <w:color w:val="auto"/>
+          <w:sz w:val="24"/>
+          <w:szCs w:val="22"/>
+          <w:lang w:eastAsia="en-US"/>
+        </w:rPr>
+        <w:t xml:space="preserve">: definisce l’interfaccia utente per </w:t>
       </w:r>
       <w:r>
         <w:rPr>
@@ -7051,6 +7297,7 @@
           <w:lang w:eastAsia="en-US"/>
         </w:rPr>
       </w:pPr>
+      <w:proofErr w:type="spellStart"/>
       <w:r>
         <w:rPr>
           <w:rFonts w:ascii="Garamond" w:eastAsia="Calibri" w:hAnsi="Garamond" w:cs="Times New Roman"/>
@@ -7059,7 +7306,18 @@
           <w:szCs w:val="22"/>
           <w:lang w:eastAsia="en-US"/>
         </w:rPr>
-        <w:t xml:space="preserve">ScontriniView: definisce l’interfaccia utente </w:t>
+        <w:t>ScontriniView</w:t>
+      </w:r>
+      <w:proofErr w:type="spellEnd"/>
+      <w:r>
+        <w:rPr>
+          <w:rFonts w:ascii="Garamond" w:eastAsia="Calibri" w:hAnsi="Garamond" w:cs="Times New Roman"/>
+          <w:color w:val="auto"/>
+          <w:sz w:val="24"/>
+          <w:szCs w:val="22"/>
+          <w:lang w:eastAsia="en-US"/>
+        </w:rPr>
+        <w:t xml:space="preserve">: definisce l’interfaccia utente </w:t>
       </w:r>
       <w:r>
         <w:rPr>
@@ -7099,6 +7357,7 @@
           <w:lang w:eastAsia="en-US"/>
         </w:rPr>
       </w:pPr>
+      <w:proofErr w:type="spellStart"/>
       <w:r>
         <w:rPr>
           <w:rFonts w:ascii="Garamond" w:eastAsia="Calibri" w:hAnsi="Garamond" w:cs="Times New Roman"/>
@@ -7107,7 +7366,18 @@
           <w:szCs w:val="22"/>
           <w:lang w:eastAsia="en-US"/>
         </w:rPr>
-        <w:t xml:space="preserve">TicketView: definisce l’interfaccia utente </w:t>
+        <w:t>TicketView</w:t>
+      </w:r>
+      <w:proofErr w:type="spellEnd"/>
+      <w:r>
+        <w:rPr>
+          <w:rFonts w:ascii="Garamond" w:eastAsia="Calibri" w:hAnsi="Garamond" w:cs="Times New Roman"/>
+          <w:color w:val="auto"/>
+          <w:sz w:val="24"/>
+          <w:szCs w:val="22"/>
+          <w:lang w:eastAsia="en-US"/>
+        </w:rPr>
+        <w:t xml:space="preserve">: definisce l’interfaccia utente </w:t>
       </w:r>
       <w:r>
         <w:rPr>
@@ -7167,6 +7437,7 @@
           <w:lang w:eastAsia="en-US"/>
         </w:rPr>
       </w:pPr>
+      <w:proofErr w:type="spellStart"/>
       <w:r>
         <w:rPr>
           <w:rFonts w:ascii="Garamond" w:eastAsia="Calibri" w:hAnsi="Garamond" w:cs="Times New Roman"/>
@@ -7175,7 +7446,18 @@
           <w:szCs w:val="22"/>
           <w:lang w:eastAsia="en-US"/>
         </w:rPr>
-        <w:t>MagazzinoView: definisce l’interfaccia utente per la gestione dei prodotti presenti i</w:t>
+        <w:t>MagazzinoView</w:t>
+      </w:r>
+      <w:proofErr w:type="spellEnd"/>
+      <w:r>
+        <w:rPr>
+          <w:rFonts w:ascii="Garamond" w:eastAsia="Calibri" w:hAnsi="Garamond" w:cs="Times New Roman"/>
+          <w:color w:val="auto"/>
+          <w:sz w:val="24"/>
+          <w:szCs w:val="22"/>
+          <w:lang w:eastAsia="en-US"/>
+        </w:rPr>
+        <w:t>: definisce l’interfaccia utente per la gestione dei prodotti presenti i</w:t>
       </w:r>
       <w:r>
         <w:rPr>
@@ -7618,6 +7900,7 @@
           <w:lang w:eastAsia="en-US"/>
         </w:rPr>
       </w:pPr>
+      <w:proofErr w:type="spellStart"/>
       <w:r>
         <w:rPr>
           <w:rFonts w:ascii="Garamond" w:eastAsia="Calibri" w:hAnsi="Garamond" w:cs="Times New Roman"/>
@@ -7626,7 +7909,18 @@
           <w:szCs w:val="22"/>
           <w:lang w:eastAsia="en-US"/>
         </w:rPr>
-        <w:t>NewDM si compone di due elementi essenziali: un</w:t>
+        <w:t>NewDM</w:t>
+      </w:r>
+      <w:proofErr w:type="spellEnd"/>
+      <w:r>
+        <w:rPr>
+          <w:rFonts w:ascii="Garamond" w:eastAsia="Calibri" w:hAnsi="Garamond" w:cs="Times New Roman"/>
+          <w:color w:val="auto"/>
+          <w:sz w:val="24"/>
+          <w:szCs w:val="22"/>
+          <w:lang w:eastAsia="en-US"/>
+        </w:rPr>
+        <w:t xml:space="preserve"> si compone di due elementi essenziali: un</w:t>
       </w:r>
       <w:r>
         <w:rPr>
@@ -7827,7 +8121,7 @@
             <v:path o:extrusionok="f" gradientshapeok="t" o:connecttype="rect"/>
             <o:lock v:ext="edit" aspectratio="t"/>
           </v:shapetype>
-          <v:shape id="_x0000_i1025" type="#_x0000_t75" style="width:453.6pt;height:289.8pt">
+          <v:shape id="_x0000_i1025" type="#_x0000_t75" style="width:453.75pt;height:289.5pt">
             <v:imagedata r:id="rId17" o:title="3"/>
           </v:shape>
         </w:pict>
@@ -7858,15 +8152,27 @@
           <w:lang w:eastAsia="en-US"/>
         </w:rPr>
       </w:pPr>
-      <w:r>
-        <w:rPr>
-          <w:rFonts w:ascii="Garamond" w:eastAsia="Calibri" w:hAnsi="Garamond" w:cs="Times New Roman"/>
-          <w:color w:val="auto"/>
-          <w:sz w:val="24"/>
-          <w:szCs w:val="24"/>
-          <w:lang w:eastAsia="en-US"/>
-        </w:rPr>
-        <w:t>NewDM si compone di due componenti principali:</w:t>
+      <w:proofErr w:type="spellStart"/>
+      <w:r>
+        <w:rPr>
+          <w:rFonts w:ascii="Garamond" w:eastAsia="Calibri" w:hAnsi="Garamond" w:cs="Times New Roman"/>
+          <w:color w:val="auto"/>
+          <w:sz w:val="24"/>
+          <w:szCs w:val="24"/>
+          <w:lang w:eastAsia="en-US"/>
+        </w:rPr>
+        <w:t>NewDM</w:t>
+      </w:r>
+      <w:proofErr w:type="spellEnd"/>
+      <w:r>
+        <w:rPr>
+          <w:rFonts w:ascii="Garamond" w:eastAsia="Calibri" w:hAnsi="Garamond" w:cs="Times New Roman"/>
+          <w:color w:val="auto"/>
+          <w:sz w:val="24"/>
+          <w:szCs w:val="24"/>
+          <w:lang w:eastAsia="en-US"/>
+        </w:rPr>
+        <w:t xml:space="preserve"> si compone di due componenti principali:</w:t>
       </w:r>
     </w:p>
     <w:p>
@@ -7894,7 +8200,29 @@
           <w:szCs w:val="24"/>
           <w:lang w:eastAsia="en-US"/>
         </w:rPr>
-        <w:t xml:space="preserve">Piattaforma desktop, cui saranno allocati i layer di presentazione </w:t>
+        <w:t xml:space="preserve">Piattaforma desktop, cui saranno allocati i </w:t>
+      </w:r>
+      <w:proofErr w:type="spellStart"/>
+      <w:r>
+        <w:rPr>
+          <w:rFonts w:ascii="Garamond" w:eastAsia="Calibri" w:hAnsi="Garamond" w:cs="Times New Roman"/>
+          <w:color w:val="auto"/>
+          <w:sz w:val="24"/>
+          <w:szCs w:val="24"/>
+          <w:lang w:eastAsia="en-US"/>
+        </w:rPr>
+        <w:t>layer</w:t>
+      </w:r>
+      <w:proofErr w:type="spellEnd"/>
+      <w:r>
+        <w:rPr>
+          <w:rFonts w:ascii="Garamond" w:eastAsia="Calibri" w:hAnsi="Garamond" w:cs="Times New Roman"/>
+          <w:color w:val="auto"/>
+          <w:sz w:val="24"/>
+          <w:szCs w:val="24"/>
+          <w:lang w:eastAsia="en-US"/>
+        </w:rPr>
+        <w:t xml:space="preserve"> di presentazione </w:t>
       </w:r>
       <w:r>
         <w:rPr>
@@ -7942,7 +8270,29 @@
           <w:szCs w:val="24"/>
           <w:lang w:eastAsia="en-US"/>
         </w:rPr>
-        <w:t>Database, realizzante il layer di persistenza</w:t>
+        <w:t xml:space="preserve">Database, realizzante il </w:t>
+      </w:r>
+      <w:proofErr w:type="spellStart"/>
+      <w:r>
+        <w:rPr>
+          <w:rFonts w:ascii="Garamond" w:eastAsia="Calibri" w:hAnsi="Garamond" w:cs="Times New Roman"/>
+          <w:color w:val="auto"/>
+          <w:sz w:val="24"/>
+          <w:szCs w:val="24"/>
+          <w:lang w:eastAsia="en-US"/>
+        </w:rPr>
+        <w:t>layer</w:t>
+      </w:r>
+      <w:proofErr w:type="spellEnd"/>
+      <w:r>
+        <w:rPr>
+          <w:rFonts w:ascii="Garamond" w:eastAsia="Calibri" w:hAnsi="Garamond" w:cs="Times New Roman"/>
+          <w:color w:val="auto"/>
+          <w:sz w:val="24"/>
+          <w:szCs w:val="24"/>
+          <w:lang w:eastAsia="en-US"/>
+        </w:rPr>
+        <w:t xml:space="preserve"> di persistenza</w:t>
       </w:r>
     </w:p>
     <w:p>
@@ -8031,7 +8381,29 @@
           <w:szCs w:val="24"/>
           <w:lang w:eastAsia="en-US"/>
         </w:rPr>
-        <w:t>La comunicazione avverrà tramite protocollo jdbc.</w:t>
+        <w:t xml:space="preserve">La comunicazione avverrà tramite protocollo </w:t>
+      </w:r>
+      <w:proofErr w:type="spellStart"/>
+      <w:r>
+        <w:rPr>
+          <w:rFonts w:ascii="Garamond" w:eastAsia="Calibri" w:hAnsi="Garamond" w:cs="Times New Roman"/>
+          <w:color w:val="auto"/>
+          <w:sz w:val="24"/>
+          <w:szCs w:val="24"/>
+          <w:lang w:eastAsia="en-US"/>
+        </w:rPr>
+        <w:t>jdbc</w:t>
+      </w:r>
+      <w:proofErr w:type="spellEnd"/>
+      <w:r>
+        <w:rPr>
+          <w:rFonts w:ascii="Garamond" w:eastAsia="Calibri" w:hAnsi="Garamond" w:cs="Times New Roman"/>
+          <w:color w:val="auto"/>
+          <w:sz w:val="24"/>
+          <w:szCs w:val="24"/>
+          <w:lang w:eastAsia="en-US"/>
+        </w:rPr>
+        <w:t>.</w:t>
       </w:r>
       <w:r>
         <w:rPr>
@@ -8074,7 +8446,29 @@
           <w:szCs w:val="24"/>
           <w:lang w:eastAsia="en-US"/>
         </w:rPr>
-        <w:t>Le scelte rispecchiano i Design Goals definiti relativi alla Dependability, in particolare</w:t>
+        <w:t xml:space="preserve">Le scelte rispecchiano i Design Goals definiti relativi alla </w:t>
+      </w:r>
+      <w:proofErr w:type="spellStart"/>
+      <w:r>
+        <w:rPr>
+          <w:rFonts w:ascii="Garamond" w:eastAsia="Calibri" w:hAnsi="Garamond" w:cs="Times New Roman"/>
+          <w:color w:val="auto"/>
+          <w:sz w:val="24"/>
+          <w:szCs w:val="24"/>
+          <w:lang w:eastAsia="en-US"/>
+        </w:rPr>
+        <w:t>Dependability</w:t>
+      </w:r>
+      <w:proofErr w:type="spellEnd"/>
+      <w:r>
+        <w:rPr>
+          <w:rFonts w:ascii="Garamond" w:eastAsia="Calibri" w:hAnsi="Garamond" w:cs="Times New Roman"/>
+          <w:color w:val="auto"/>
+          <w:sz w:val="24"/>
+          <w:szCs w:val="24"/>
+          <w:lang w:eastAsia="en-US"/>
+        </w:rPr>
+        <w:t>, in particolare</w:t>
       </w:r>
       <w:r>
         <w:rPr>
@@ -8160,7 +8554,29 @@
           <w:szCs w:val="24"/>
           <w:lang w:eastAsia="en-US"/>
         </w:rPr>
-        <w:t>Per la gestione dei dati persistenti, NewDM si affida ad un database relazionale gestito tramite MySQL</w:t>
+        <w:t xml:space="preserve">Per la gestione dei dati persistenti, </w:t>
+      </w:r>
+      <w:proofErr w:type="spellStart"/>
+      <w:r>
+        <w:rPr>
+          <w:rFonts w:ascii="Garamond" w:eastAsia="Calibri" w:hAnsi="Garamond" w:cs="Times New Roman"/>
+          <w:color w:val="auto"/>
+          <w:sz w:val="24"/>
+          <w:szCs w:val="24"/>
+          <w:lang w:eastAsia="en-US"/>
+        </w:rPr>
+        <w:t>NewDM</w:t>
+      </w:r>
+      <w:proofErr w:type="spellEnd"/>
+      <w:r>
+        <w:rPr>
+          <w:rFonts w:ascii="Garamond" w:eastAsia="Calibri" w:hAnsi="Garamond" w:cs="Times New Roman"/>
+          <w:color w:val="auto"/>
+          <w:sz w:val="24"/>
+          <w:szCs w:val="24"/>
+          <w:lang w:eastAsia="en-US"/>
+        </w:rPr>
+        <w:t xml:space="preserve"> si affida ad un database relazionale gestito tramite MySQL</w:t>
       </w:r>
       <w:r>
         <w:rPr>
@@ -8193,7 +8609,80 @@
           <w:szCs w:val="24"/>
           <w:lang w:eastAsia="en-US"/>
         </w:rPr>
-        <w:t>La scelta fatta è in linea con i Design Goals, in particolare la robustezza, infatti si preferisce l’utilizzo di un DBMS al fine di garantire un accesso affidabile ai dati e di consentire più facilmente letture e scritture multiple, dato la molteplicità di device che possono accedere ai dati.</w:t>
+        <w:t xml:space="preserve">La scelta fatta è in linea con i Design Goals, in particolare la robustezza, infatti si preferisce l’utilizzo di un DBMS al fine di garantire un accesso affidabile ai dati e di consentire più </w:t>
+      </w:r>
+      <w:r>
+        <w:rPr>
+          <w:rFonts w:ascii="Garamond" w:eastAsia="Calibri" w:hAnsi="Garamond" w:cs="Times New Roman"/>
+          <w:color w:val="auto"/>
+          <w:sz w:val="24"/>
+          <w:szCs w:val="24"/>
+          <w:lang w:eastAsia="en-US"/>
+        </w:rPr>
+        <w:lastRenderedPageBreak/>
+        <w:t>facilmente letture e scritture multiple, dat</w:t>
+      </w:r>
+      <w:r>
+        <w:rPr>
+          <w:rFonts w:ascii="Garamond" w:eastAsia="Calibri" w:hAnsi="Garamond" w:cs="Times New Roman"/>
+          <w:color w:val="auto"/>
+          <w:sz w:val="24"/>
+          <w:szCs w:val="24"/>
+          <w:lang w:eastAsia="en-US"/>
+        </w:rPr>
+        <w:t>a</w:t>
+      </w:r>
+      <w:r>
+        <w:rPr>
+          <w:rFonts w:ascii="Garamond" w:eastAsia="Calibri" w:hAnsi="Garamond" w:cs="Times New Roman"/>
+          <w:color w:val="auto"/>
+          <w:sz w:val="24"/>
+          <w:szCs w:val="24"/>
+          <w:lang w:eastAsia="en-US"/>
+        </w:rPr>
+        <w:t xml:space="preserve"> la molteplicità di </w:t>
+      </w:r>
+      <w:proofErr w:type="gramStart"/>
+      <w:r>
+        <w:rPr>
+          <w:rFonts w:ascii="Garamond" w:eastAsia="Calibri" w:hAnsi="Garamond" w:cs="Times New Roman"/>
+          <w:color w:val="auto"/>
+          <w:sz w:val="24"/>
+          <w:szCs w:val="24"/>
+          <w:lang w:eastAsia="en-US"/>
+        </w:rPr>
+        <w:t>device</w:t>
+      </w:r>
+      <w:proofErr w:type="gramEnd"/>
+      <w:r>
+        <w:rPr>
+          <w:rFonts w:ascii="Garamond" w:eastAsia="Calibri" w:hAnsi="Garamond" w:cs="Times New Roman"/>
+          <w:color w:val="auto"/>
+          <w:sz w:val="24"/>
+          <w:szCs w:val="24"/>
+          <w:lang w:eastAsia="en-US"/>
+        </w:rPr>
+        <w:t xml:space="preserve"> che possono accedere a</w:t>
+      </w:r>
+      <w:r>
+        <w:rPr>
+          <w:rFonts w:ascii="Garamond" w:eastAsia="Calibri" w:hAnsi="Garamond" w:cs="Times New Roman"/>
+          <w:color w:val="auto"/>
+          <w:sz w:val="24"/>
+          <w:szCs w:val="24"/>
+          <w:lang w:eastAsia="en-US"/>
+        </w:rPr>
+        <w:t>lle informazioni</w:t>
+      </w:r>
+      <w:r>
+        <w:rPr>
+          <w:rFonts w:ascii="Garamond" w:eastAsia="Calibri" w:hAnsi="Garamond" w:cs="Times New Roman"/>
+          <w:color w:val="auto"/>
+          <w:sz w:val="24"/>
+          <w:szCs w:val="24"/>
+          <w:lang w:eastAsia="en-US"/>
+        </w:rPr>
+        <w:t>.</w:t>
       </w:r>
     </w:p>
     <w:p>
@@ -8216,8 +8705,47 @@
           <w:szCs w:val="24"/>
           <w:lang w:eastAsia="en-US"/>
         </w:rPr>
-        <w:lastRenderedPageBreak/>
-        <w:t xml:space="preserve">Ulteriori vantaggi derivano dalla potenza di un DMBS, che permette l’utilizzo di un linguaggio di manipolazione dei dati, consentendo così </w:t>
+        <w:t>Ulteriori vantaggi derivano dalla potenza d</w:t>
+      </w:r>
+      <w:r>
+        <w:rPr>
+          <w:rFonts w:ascii="Garamond" w:eastAsia="Calibri" w:hAnsi="Garamond" w:cs="Times New Roman"/>
+          <w:color w:val="auto"/>
+          <w:sz w:val="24"/>
+          <w:szCs w:val="24"/>
+          <w:lang w:eastAsia="en-US"/>
+        </w:rPr>
+        <w:t>el</w:t>
+      </w:r>
+      <w:r>
+        <w:rPr>
+          <w:rFonts w:ascii="Garamond" w:eastAsia="Calibri" w:hAnsi="Garamond" w:cs="Times New Roman"/>
+          <w:color w:val="auto"/>
+          <w:sz w:val="24"/>
+          <w:szCs w:val="24"/>
+          <w:lang w:eastAsia="en-US"/>
+        </w:rPr>
+        <w:t xml:space="preserve"> DB</w:t>
+      </w:r>
+      <w:r>
+        <w:rPr>
+          <w:rFonts w:ascii="Garamond" w:eastAsia="Calibri" w:hAnsi="Garamond" w:cs="Times New Roman"/>
+          <w:color w:val="auto"/>
+          <w:sz w:val="24"/>
+          <w:szCs w:val="24"/>
+          <w:lang w:eastAsia="en-US"/>
+        </w:rPr>
+        <w:t>M</w:t>
+      </w:r>
+      <w:r>
+        <w:rPr>
+          <w:rFonts w:ascii="Garamond" w:eastAsia="Calibri" w:hAnsi="Garamond" w:cs="Times New Roman"/>
+          <w:color w:val="auto"/>
+          <w:sz w:val="24"/>
+          <w:szCs w:val="24"/>
+          <w:lang w:eastAsia="en-US"/>
+        </w:rPr>
+        <w:t xml:space="preserve">S, che permette l’utilizzo di un linguaggio di manipolazione dei dati, consentendo così </w:t>
       </w:r>
       <w:r>
         <w:rPr>
@@ -8300,17 +8828,27 @@
           <w:szCs w:val="24"/>
           <w:lang w:eastAsia="en-US"/>
         </w:rPr>
-        <w:t xml:space="preserve">Si è tenuto conto che queste scelte andranno a ridurre l’efficienza e la velocità, quindi le prestazioni del sistema, ma si </w:t>
-      </w:r>
-      <w:r>
-        <w:rPr>
-          <w:rFonts w:ascii="Garamond" w:eastAsia="Calibri" w:hAnsi="Garamond" w:cs="Times New Roman"/>
-          <w:color w:val="auto"/>
-          <w:sz w:val="24"/>
-          <w:szCs w:val="24"/>
-          <w:lang w:eastAsia="en-US"/>
-        </w:rPr>
-        <w:t xml:space="preserve">sono fatte queste scelte rispecchiando i trade off. </w:t>
+        <w:t xml:space="preserve">Si è tenuto conto che queste scelte andranno a ridurre l’efficienza e la velocità, quindi le prestazioni del sistema, ma </w:t>
+      </w:r>
+      <w:r>
+        <w:rPr>
+          <w:rFonts w:ascii="Garamond" w:eastAsia="Calibri" w:hAnsi="Garamond" w:cs="Times New Roman"/>
+          <w:color w:val="auto"/>
+          <w:sz w:val="24"/>
+          <w:szCs w:val="24"/>
+          <w:lang w:eastAsia="en-US"/>
+        </w:rPr>
+        <w:t>sono state fatte</w:t>
+      </w:r>
+      <w:r>
+        <w:rPr>
+          <w:rFonts w:ascii="Garamond" w:eastAsia="Calibri" w:hAnsi="Garamond" w:cs="Times New Roman"/>
+          <w:color w:val="auto"/>
+          <w:sz w:val="24"/>
+          <w:szCs w:val="24"/>
+          <w:lang w:eastAsia="en-US"/>
+        </w:rPr>
+        <w:t xml:space="preserve"> rispecchiando i trade off. </w:t>
       </w:r>
     </w:p>
     <w:p>
@@ -8333,7 +8871,27 @@
           <w:szCs w:val="24"/>
           <w:lang w:eastAsia="en-US"/>
         </w:rPr>
-        <w:t>La struttura dei dati memorizzati segue il seguente schema:</w:t>
+        <w:t xml:space="preserve">La struttura dei dati memorizzati segue </w:t>
+      </w:r>
+      <w:r>
+        <w:rPr>
+          <w:rFonts w:ascii="Garamond" w:eastAsia="Calibri" w:hAnsi="Garamond" w:cs="Times New Roman"/>
+          <w:color w:val="auto"/>
+          <w:sz w:val="24"/>
+          <w:szCs w:val="24"/>
+          <w:lang w:eastAsia="en-US"/>
+        </w:rPr>
+        <w:t>lo schema in figura</w:t>
+      </w:r>
+      <w:r>
+        <w:rPr>
+          <w:rFonts w:ascii="Garamond" w:eastAsia="Calibri" w:hAnsi="Garamond" w:cs="Times New Roman"/>
+          <w:color w:val="auto"/>
+          <w:sz w:val="24"/>
+          <w:szCs w:val="24"/>
+          <w:lang w:eastAsia="en-US"/>
+        </w:rPr>
+        <w:t>:</w:t>
       </w:r>
     </w:p>
     <w:p>
@@ -8346,15 +8904,12 @@
       <w:r>
         <w:rPr>
           <w:noProof/>
-          <w:sz w:val="24"/>
-          <w:szCs w:val="24"/>
-          <w:lang w:eastAsia="it-IT"/>
         </w:rPr>
         <w:drawing>
-          <wp:inline distT="0" distB="0" distL="0" distR="0" wp14:anchorId="2CADFDC7" wp14:editId="5C17588F">
-            <wp:extent cx="5503208" cy="2541704"/>
-            <wp:effectExtent l="0" t="0" r="2540" b="0"/>
-            <wp:docPr id="1" name="Immagine 1"/>
+          <wp:inline distT="0" distB="0" distL="0" distR="0" wp14:anchorId="2B32911E" wp14:editId="11DC8AF5">
+            <wp:extent cx="5760085" cy="2707005"/>
+            <wp:effectExtent l="0" t="0" r="0" b="0"/>
+            <wp:docPr id="6" name="Immagine 6"/>
             <wp:cNvGraphicFramePr>
               <a:graphicFrameLocks xmlns:a="http://schemas.openxmlformats.org/drawingml/2006/main" noChangeAspect="1"/>
             </wp:cNvGraphicFramePr>
@@ -8362,23 +8917,36 @@
               <a:graphicData uri="http://schemas.openxmlformats.org/drawingml/2006/picture">
                 <pic:pic xmlns:pic="http://schemas.openxmlformats.org/drawingml/2006/picture">
                   <pic:nvPicPr>
-                    <pic:cNvPr id="1" name="Immagine 1"/>
-                    <pic:cNvPicPr/>
+                    <pic:cNvPr id="0" name="Picture 2"/>
+                    <pic:cNvPicPr>
+                      <a:picLocks noChangeAspect="1" noChangeArrowheads="1"/>
+                    </pic:cNvPicPr>
                   </pic:nvPicPr>
                   <pic:blipFill>
-                    <a:blip r:embed="rId18"/>
+                    <a:blip r:embed="rId18">
+                      <a:extLst>
+                        <a:ext uri="{28A0092B-C50C-407E-A947-70E740481C1C}">
+                          <a14:useLocalDpi xmlns:a14="http://schemas.microsoft.com/office/drawing/2010/main" val="0"/>
+                        </a:ext>
+                      </a:extLst>
+                    </a:blip>
+                    <a:srcRect/>
                     <a:stretch>
                       <a:fillRect/>
                     </a:stretch>
                   </pic:blipFill>
-                  <pic:spPr>
+                  <pic:spPr bwMode="auto">
                     <a:xfrm>
                       <a:off x="0" y="0"/>
-                      <a:ext cx="5503208" cy="2541704"/>
+                      <a:ext cx="5760085" cy="2707005"/>
                     </a:xfrm>
                     <a:prstGeom prst="rect">
                       <a:avLst/>
                     </a:prstGeom>
+                    <a:noFill/>
+                    <a:ln>
+                      <a:noFill/>
+                    </a:ln>
                   </pic:spPr>
                 </pic:pic>
               </a:graphicData>
@@ -8412,23 +8980,39 @@
           <w:sz w:val="24"/>
           <w:szCs w:val="24"/>
         </w:rPr>
-        <w:t xml:space="preserve">Il controllo di accesso è garantito tramite l’utilizzo di username e password, per prevenire eventuali creazioni o modifiche a oggetti che modellano entità del dominio, in modo da </w:t>
-      </w:r>
-      <w:r>
-        <w:rPr>
-          <w:color w:val="auto"/>
-          <w:sz w:val="24"/>
-          <w:szCs w:val="24"/>
-        </w:rPr>
-        <w:t>evitare</w:t>
-      </w:r>
-      <w:r>
-        <w:rPr>
-          <w:color w:val="auto"/>
-          <w:sz w:val="24"/>
-          <w:szCs w:val="24"/>
-        </w:rPr>
-        <w:t xml:space="preserve"> accessi non autorizzati a dati sensibili. Inoltre, almeno nella prima versione non saranno implementati metodi di recupero o modifica password.</w:t>
+        <w:t xml:space="preserve">Il controllo di accesso è garantito tramite l’utilizzo di username e password, </w:t>
+      </w:r>
+      <w:r>
+        <w:rPr>
+          <w:color w:val="auto"/>
+          <w:sz w:val="24"/>
+          <w:szCs w:val="24"/>
+        </w:rPr>
+        <w:t xml:space="preserve">in modo da evitare l’accesso </w:t>
+      </w:r>
+      <w:r>
+        <w:rPr>
+          <w:color w:val="auto"/>
+          <w:sz w:val="24"/>
+          <w:szCs w:val="24"/>
+        </w:rPr>
+        <w:t>a dati sensibili</w:t>
+      </w:r>
+      <w:r>
+        <w:rPr>
+          <w:color w:val="auto"/>
+          <w:sz w:val="24"/>
+          <w:szCs w:val="24"/>
+        </w:rPr>
+        <w:t xml:space="preserve"> e prevenire le modifiche non autorizzate</w:t>
+      </w:r>
+      <w:r>
+        <w:rPr>
+          <w:color w:val="auto"/>
+          <w:sz w:val="24"/>
+          <w:szCs w:val="24"/>
+        </w:rPr>
+        <w:t>. Inoltre, almeno nella prima versione non saranno implementati metodi di recupero o modifica password.</w:t>
       </w:r>
     </w:p>
     <w:p>
@@ -8462,7 +9046,73 @@
           <w:sz w:val="24"/>
           <w:szCs w:val="24"/>
         </w:rPr>
-        <w:t>avverrà con una cifratura, in particolare verrà usato l’algoritmo di hashing SHA-1.</w:t>
+        <w:t>avverrà co</w:t>
+      </w:r>
+      <w:r>
+        <w:rPr>
+          <w:color w:val="auto"/>
+          <w:sz w:val="24"/>
+          <w:szCs w:val="24"/>
+        </w:rPr>
+        <w:t>n</w:t>
+      </w:r>
+      <w:r>
+        <w:rPr>
+          <w:color w:val="auto"/>
+          <w:sz w:val="24"/>
+          <w:szCs w:val="24"/>
+        </w:rPr>
+        <w:t xml:space="preserve"> cifratura</w:t>
+      </w:r>
+      <w:r>
+        <w:rPr>
+          <w:color w:val="auto"/>
+          <w:sz w:val="24"/>
+          <w:szCs w:val="24"/>
+        </w:rPr>
+        <w:t>.</w:t>
+      </w:r>
+      <w:r>
+        <w:rPr>
+          <w:color w:val="auto"/>
+          <w:sz w:val="24"/>
+          <w:szCs w:val="24"/>
+        </w:rPr>
+        <w:t xml:space="preserve"> </w:t>
+      </w:r>
+      <w:r>
+        <w:rPr>
+          <w:color w:val="auto"/>
+          <w:sz w:val="24"/>
+          <w:szCs w:val="24"/>
+        </w:rPr>
+        <w:t>In particolare,</w:t>
+      </w:r>
+      <w:r>
+        <w:rPr>
+          <w:color w:val="auto"/>
+          <w:sz w:val="24"/>
+          <w:szCs w:val="24"/>
+        </w:rPr>
+        <w:t xml:space="preserve"> verrà usato l’algoritmo di </w:t>
+      </w:r>
+      <w:proofErr w:type="spellStart"/>
+      <w:r>
+        <w:rPr>
+          <w:color w:val="auto"/>
+          <w:sz w:val="24"/>
+          <w:szCs w:val="24"/>
+        </w:rPr>
+        <w:t>hashing</w:t>
+      </w:r>
+      <w:proofErr w:type="spellEnd"/>
+      <w:r>
+        <w:rPr>
+          <w:color w:val="auto"/>
+          <w:sz w:val="24"/>
+          <w:szCs w:val="24"/>
+        </w:rPr>
+        <w:t xml:space="preserve"> SHA-1.</w:t>
       </w:r>
     </w:p>
     <w:p>
@@ -8480,7 +9130,7 @@
           <w:sz w:val="24"/>
           <w:szCs w:val="24"/>
         </w:rPr>
-        <w:t xml:space="preserve">La scelta è fatta in linea con i Design Goals, in quanto l’autenticazione richiesta offre un primo livello di sicurezza, inoltre, un controllo </w:t>
+        <w:t xml:space="preserve">La scelta è in linea con i Design Goals, in quanto l’autenticazione richiesta offre un primo livello di sicurezza, inoltre, un controllo </w:t>
       </w:r>
       <w:r>
         <w:rPr>
@@ -8536,7 +9186,23 @@
           <w:sz w:val="24"/>
           <w:szCs w:val="24"/>
         </w:rPr>
-        <w:t>tutte queste operazioni andranno a diminuire le prestazioni, in termini di velocità e spazio.</w:t>
+        <w:t>tutte queste operazioni andranno a diminuire le prestazioni, in termini di velocit</w:t>
+      </w:r>
+      <w:r>
+        <w:rPr>
+          <w:color w:val="auto"/>
+          <w:sz w:val="24"/>
+          <w:szCs w:val="24"/>
+        </w:rPr>
+        <w:t>à</w:t>
+      </w:r>
+      <w:r>
+        <w:rPr>
+          <w:color w:val="auto"/>
+          <w:sz w:val="24"/>
+          <w:szCs w:val="24"/>
+        </w:rPr>
+        <w:t>.</w:t>
       </w:r>
     </w:p>
     <w:p>
@@ -8556,6 +9222,36 @@
         </w:rPr>
         <w:t>Le operazioni che gli utenti della piattaforma desktop possono effettuare sugli oggetti sono riportati nella tabella che segue:</w:t>
       </w:r>
+    </w:p>
+    <w:p>
+      <w:pPr>
+        <w:jc w:val="both"/>
+        <w:rPr>
+          <w:color w:val="auto"/>
+          <w:sz w:val="24"/>
+          <w:szCs w:val="24"/>
+        </w:rPr>
+      </w:pPr>
+    </w:p>
+    <w:p>
+      <w:pPr>
+        <w:jc w:val="both"/>
+        <w:rPr>
+          <w:color w:val="auto"/>
+          <w:sz w:val="24"/>
+          <w:szCs w:val="24"/>
+        </w:rPr>
+      </w:pPr>
+    </w:p>
+    <w:p>
+      <w:pPr>
+        <w:jc w:val="both"/>
+        <w:rPr>
+          <w:color w:val="auto"/>
+          <w:sz w:val="24"/>
+          <w:szCs w:val="24"/>
+        </w:rPr>
+      </w:pPr>
     </w:p>
     <w:tbl>
       <w:tblPr>
@@ -8913,7 +9609,6 @@
               <w:rPr>
                 <w:rFonts w:ascii="Century Gothic" w:hAnsi="Century Gothic"/>
               </w:rPr>
-              <w:lastRenderedPageBreak/>
               <w:t>Magazziniere</w:t>
             </w:r>
           </w:p>
@@ -9198,25 +9893,6 @@
     </w:p>
     <w:p>
       <w:pPr>
-        <w:spacing w:after="0"/>
-        <w:jc w:val="both"/>
-        <w:rPr>
-          <w:color w:val="auto"/>
-          <w:sz w:val="24"/>
-          <w:szCs w:val="24"/>
-        </w:rPr>
-      </w:pPr>
-      <w:r>
-        <w:rPr>
-          <w:color w:val="auto"/>
-          <w:sz w:val="24"/>
-          <w:szCs w:val="24"/>
-        </w:rPr>
-        <w:t>Dalla tabella si evince come l’utente non abbia interazione dirette con il controllo di accesso al database, cui accedono i singoli sottosistemi di business: per questo motivo si è deciso di non riportare nella matrice d’accesso.</w:t>
-      </w:r>
-    </w:p>
-    <w:p>
-      <w:pPr>
         <w:pStyle w:val="Titolo2"/>
       </w:pPr>
       <w:bookmarkStart w:id="20" w:name="_Toc57579745"/>
@@ -9266,7 +9942,29 @@
           <w:szCs w:val="24"/>
           <w:lang w:eastAsia="en-US"/>
         </w:rPr>
-        <w:t>-Driven,</w:t>
+        <w:t>-</w:t>
+      </w:r>
+      <w:proofErr w:type="spellStart"/>
+      <w:r>
+        <w:rPr>
+          <w:rFonts w:ascii="Garamond" w:eastAsia="Calibri" w:hAnsi="Garamond" w:cs="Times New Roman"/>
+          <w:color w:val="auto"/>
+          <w:sz w:val="24"/>
+          <w:szCs w:val="24"/>
+          <w:lang w:eastAsia="en-US"/>
+        </w:rPr>
+        <w:t>Driven</w:t>
+      </w:r>
+      <w:proofErr w:type="spellEnd"/>
+      <w:r>
+        <w:rPr>
+          <w:rFonts w:ascii="Garamond" w:eastAsia="Calibri" w:hAnsi="Garamond" w:cs="Times New Roman"/>
+          <w:color w:val="auto"/>
+          <w:sz w:val="24"/>
+          <w:szCs w:val="24"/>
+          <w:lang w:eastAsia="en-US"/>
+        </w:rPr>
+        <w:t>,</w:t>
       </w:r>
       <w:r>
         <w:rPr>
@@ -9316,47 +10014,67 @@
           <w:szCs w:val="24"/>
           <w:lang w:eastAsia="en-US"/>
         </w:rPr>
-        <w:t xml:space="preserve"> permetterà l’accesso a più utenti in contemporanea, </w:t>
-      </w:r>
-      <w:r>
-        <w:rPr>
-          <w:rFonts w:ascii="Garamond" w:eastAsia="Calibri" w:hAnsi="Garamond" w:cs="Times New Roman"/>
-          <w:color w:val="auto"/>
-          <w:sz w:val="24"/>
-          <w:szCs w:val="24"/>
-          <w:lang w:eastAsia="en-US"/>
-        </w:rPr>
-        <w:t>invece</w:t>
-      </w:r>
-      <w:r>
-        <w:rPr>
-          <w:rFonts w:ascii="Garamond" w:eastAsia="Calibri" w:hAnsi="Garamond" w:cs="Times New Roman"/>
-          <w:color w:val="auto"/>
-          <w:sz w:val="24"/>
-          <w:szCs w:val="24"/>
-          <w:lang w:eastAsia="en-US"/>
-        </w:rPr>
-        <w:t xml:space="preserve"> le richieste create da ogni singolo utente</w:t>
-      </w:r>
-      <w:r>
-        <w:rPr>
-          <w:rFonts w:ascii="Garamond" w:eastAsia="Calibri" w:hAnsi="Garamond" w:cs="Times New Roman"/>
-          <w:color w:val="auto"/>
-          <w:sz w:val="24"/>
-          <w:szCs w:val="24"/>
-          <w:lang w:eastAsia="en-US"/>
-        </w:rPr>
-        <w:t xml:space="preserve"> su ogni device Client </w:t>
-      </w:r>
-      <w:r>
-        <w:rPr>
-          <w:rFonts w:ascii="Garamond" w:eastAsia="Calibri" w:hAnsi="Garamond" w:cs="Times New Roman"/>
-          <w:color w:val="auto"/>
-          <w:sz w:val="24"/>
-          <w:szCs w:val="24"/>
-          <w:lang w:eastAsia="en-US"/>
-        </w:rPr>
-        <w:t>, saranno gestite in modalità singola.</w:t>
+        <w:t xml:space="preserve"> consentirà a tutti i Client l’accesso ai dati persistenti</w:t>
+      </w:r>
+      <w:r>
+        <w:rPr>
+          <w:rFonts w:ascii="Garamond" w:eastAsia="Calibri" w:hAnsi="Garamond" w:cs="Times New Roman"/>
+          <w:color w:val="auto"/>
+          <w:sz w:val="24"/>
+          <w:szCs w:val="24"/>
+          <w:lang w:eastAsia="en-US"/>
+        </w:rPr>
+        <w:t>, gestendo in maniera autonoma la concorrenza tramite l’utilizzo di lock sulle tabelle</w:t>
+      </w:r>
+      <w:r>
+        <w:rPr>
+          <w:rFonts w:ascii="Garamond" w:eastAsia="Calibri" w:hAnsi="Garamond" w:cs="Times New Roman"/>
+          <w:color w:val="auto"/>
+          <w:sz w:val="24"/>
+          <w:szCs w:val="24"/>
+          <w:lang w:eastAsia="en-US"/>
+        </w:rPr>
+        <w:t>.</w:t>
+      </w:r>
+      <w:r>
+        <w:rPr>
+          <w:rFonts w:ascii="Garamond" w:eastAsia="Calibri" w:hAnsi="Garamond" w:cs="Times New Roman"/>
+          <w:color w:val="auto"/>
+          <w:sz w:val="24"/>
+          <w:szCs w:val="24"/>
+          <w:lang w:eastAsia="en-US"/>
+        </w:rPr>
+        <w:t xml:space="preserve"> Così facendo si rispetta il vincolo di atomicità e consistenza delle operazioni dei diversi Client, e per tanto non soffriranno di problemi legati alla lettura di informazioni non ancora completamente aggiornate.</w:t>
+      </w:r>
+      <w:r>
+        <w:rPr>
+          <w:rFonts w:ascii="Garamond" w:eastAsia="Calibri" w:hAnsi="Garamond" w:cs="Times New Roman"/>
+          <w:color w:val="auto"/>
+          <w:sz w:val="24"/>
+          <w:szCs w:val="24"/>
+          <w:lang w:eastAsia="en-US"/>
+        </w:rPr>
+        <w:t xml:space="preserve"> Le computazioni che invece non richiedono il salvataggio su Database verranno svolte localmente al Client che le </w:t>
+      </w:r>
+      <w:r>
+        <w:rPr>
+          <w:rFonts w:ascii="Garamond" w:eastAsia="Calibri" w:hAnsi="Garamond" w:cs="Times New Roman"/>
+          <w:color w:val="auto"/>
+          <w:sz w:val="24"/>
+          <w:szCs w:val="24"/>
+          <w:lang w:eastAsia="en-US"/>
+        </w:rPr>
+        <w:t>invoca e per tanto saranno indipendenti</w:t>
+      </w:r>
+      <w:r>
+        <w:rPr>
+          <w:rFonts w:ascii="Garamond" w:eastAsia="Calibri" w:hAnsi="Garamond" w:cs="Times New Roman"/>
+          <w:color w:val="auto"/>
+          <w:sz w:val="24"/>
+          <w:szCs w:val="24"/>
+          <w:lang w:eastAsia="en-US"/>
+        </w:rPr>
+        <w:t xml:space="preserve">. </w:t>
       </w:r>
     </w:p>
     <w:p>
@@ -9371,28 +10089,45 @@
           <w:lang w:eastAsia="en-US"/>
         </w:rPr>
       </w:pPr>
-    </w:p>
-    <w:p>
-      <w:pPr>
-        <w:spacing w:after="160" w:line="259" w:lineRule="auto"/>
-        <w:jc w:val="both"/>
-        <w:rPr>
-          <w:rFonts w:ascii="Garamond" w:eastAsia="Calibri" w:hAnsi="Garamond" w:cs="Times New Roman"/>
-          <w:color w:val="auto"/>
-          <w:sz w:val="24"/>
-          <w:szCs w:val="24"/>
-          <w:lang w:eastAsia="en-US"/>
-        </w:rPr>
-      </w:pPr>
-      <w:r>
-        <w:rPr>
-          <w:rFonts w:ascii="Garamond" w:eastAsia="Calibri" w:hAnsi="Garamond" w:cs="Times New Roman"/>
-          <w:color w:val="auto"/>
-          <w:sz w:val="24"/>
-          <w:szCs w:val="24"/>
-          <w:lang w:eastAsia="en-US"/>
-        </w:rPr>
-        <w:t xml:space="preserve">La scelta rispecchia i Design Goals </w:t>
+      <w:r>
+        <w:rPr>
+          <w:rFonts w:ascii="Garamond" w:eastAsia="Calibri" w:hAnsi="Garamond" w:cs="Times New Roman"/>
+          <w:color w:val="auto"/>
+          <w:sz w:val="24"/>
+          <w:szCs w:val="24"/>
+          <w:lang w:eastAsia="en-US"/>
+        </w:rPr>
+        <w:t xml:space="preserve">Nonostante </w:t>
+      </w:r>
+      <w:r>
+        <w:rPr>
+          <w:rFonts w:ascii="Garamond" w:eastAsia="Calibri" w:hAnsi="Garamond" w:cs="Times New Roman"/>
+          <w:color w:val="auto"/>
+          <w:sz w:val="24"/>
+          <w:szCs w:val="24"/>
+          <w:lang w:eastAsia="en-US"/>
+        </w:rPr>
+        <w:t>i</w:t>
+      </w:r>
+      <w:r>
+        <w:rPr>
+          <w:rFonts w:ascii="Garamond" w:eastAsia="Calibri" w:hAnsi="Garamond" w:cs="Times New Roman"/>
+          <w:color w:val="auto"/>
+          <w:sz w:val="24"/>
+          <w:szCs w:val="24"/>
+          <w:lang w:eastAsia="en-US"/>
+        </w:rPr>
+        <w:t>l</w:t>
+      </w:r>
+      <w:r>
+        <w:rPr>
+          <w:rFonts w:ascii="Garamond" w:eastAsia="Calibri" w:hAnsi="Garamond" w:cs="Times New Roman"/>
+          <w:color w:val="auto"/>
+          <w:sz w:val="24"/>
+          <w:szCs w:val="24"/>
+          <w:lang w:eastAsia="en-US"/>
+        </w:rPr>
+        <w:t xml:space="preserve"> Design Goal </w:t>
       </w:r>
       <w:r>
         <w:rPr>
@@ -9412,27 +10147,127 @@
           <w:szCs w:val="24"/>
           <w:lang w:eastAsia="en-US"/>
         </w:rPr>
-        <w:t xml:space="preserve"> performance, si vuole infatti cercare di gestire in maniera più veloce possibile una singola richiesta utente. Si è tenuto conto del fatto che gestire una singola richiesta alla volta compromett</w:t>
-      </w:r>
-      <w:r>
-        <w:rPr>
-          <w:rFonts w:ascii="Garamond" w:eastAsia="Calibri" w:hAnsi="Garamond" w:cs="Times New Roman"/>
-          <w:color w:val="auto"/>
-          <w:sz w:val="24"/>
-          <w:szCs w:val="24"/>
-          <w:lang w:eastAsia="en-US"/>
-        </w:rPr>
-        <w:t>e</w:t>
-      </w:r>
-      <w:r>
-        <w:rPr>
-          <w:rFonts w:ascii="Garamond" w:eastAsia="Calibri" w:hAnsi="Garamond" w:cs="Times New Roman"/>
-          <w:color w:val="auto"/>
-          <w:sz w:val="24"/>
-          <w:szCs w:val="24"/>
-          <w:lang w:eastAsia="en-US"/>
-        </w:rPr>
-        <w:t xml:space="preserve"> una perdita di tempo, ma viste le risorse a disposizione si preferisce evitare dead-lock, e puntare ad una affidabilità maggiore delle risposte.</w:t>
+        <w:t xml:space="preserve"> performance</w:t>
+      </w:r>
+      <w:r>
+        <w:rPr>
+          <w:rFonts w:ascii="Garamond" w:eastAsia="Calibri" w:hAnsi="Garamond" w:cs="Times New Roman"/>
+          <w:color w:val="auto"/>
+          <w:sz w:val="24"/>
+          <w:szCs w:val="24"/>
+          <w:lang w:eastAsia="en-US"/>
+        </w:rPr>
+        <w:t xml:space="preserve"> richieda un tempo di </w:t>
+      </w:r>
+      <w:r>
+        <w:rPr>
+          <w:rFonts w:ascii="Garamond" w:eastAsia="Calibri" w:hAnsi="Garamond" w:cs="Times New Roman"/>
+          <w:color w:val="auto"/>
+          <w:sz w:val="24"/>
+          <w:szCs w:val="24"/>
+          <w:lang w:eastAsia="en-US"/>
+        </w:rPr>
+        <w:t>risposta</w:t>
+      </w:r>
+      <w:r>
+        <w:rPr>
+          <w:rFonts w:ascii="Garamond" w:eastAsia="Calibri" w:hAnsi="Garamond" w:cs="Times New Roman"/>
+          <w:color w:val="auto"/>
+          <w:sz w:val="24"/>
+          <w:szCs w:val="24"/>
+          <w:lang w:eastAsia="en-US"/>
+        </w:rPr>
+        <w:t xml:space="preserve"> molto bass</w:t>
+      </w:r>
+      <w:r>
+        <w:rPr>
+          <w:rFonts w:ascii="Garamond" w:eastAsia="Calibri" w:hAnsi="Garamond" w:cs="Times New Roman"/>
+          <w:color w:val="auto"/>
+          <w:sz w:val="24"/>
+          <w:szCs w:val="24"/>
+          <w:lang w:eastAsia="en-US"/>
+        </w:rPr>
+        <w:t>o</w:t>
+      </w:r>
+      <w:r>
+        <w:rPr>
+          <w:rFonts w:ascii="Garamond" w:eastAsia="Calibri" w:hAnsi="Garamond" w:cs="Times New Roman"/>
+          <w:color w:val="auto"/>
+          <w:sz w:val="24"/>
+          <w:szCs w:val="24"/>
+          <w:lang w:eastAsia="en-US"/>
+        </w:rPr>
+        <w:t>,</w:t>
+      </w:r>
+      <w:r>
+        <w:rPr>
+          <w:rFonts w:ascii="Garamond" w:eastAsia="Calibri" w:hAnsi="Garamond" w:cs="Times New Roman"/>
+          <w:color w:val="auto"/>
+          <w:sz w:val="24"/>
+          <w:szCs w:val="24"/>
+          <w:lang w:eastAsia="en-US"/>
+        </w:rPr>
+        <w:t xml:space="preserve"> </w:t>
+      </w:r>
+      <w:r>
+        <w:rPr>
+          <w:rFonts w:ascii="Garamond" w:eastAsia="Calibri" w:hAnsi="Garamond" w:cs="Times New Roman"/>
+          <w:color w:val="auto"/>
+          <w:sz w:val="24"/>
+          <w:szCs w:val="24"/>
+          <w:lang w:eastAsia="en-US"/>
+        </w:rPr>
+        <w:t>si preferisce evitare l’accesso a informazioni incoerenti e/o non consistenti e puntare ad una affidabilità maggiore del sistema sebbene risulti evidente</w:t>
+      </w:r>
+      <w:r>
+        <w:rPr>
+          <w:rFonts w:ascii="Garamond" w:eastAsia="Calibri" w:hAnsi="Garamond" w:cs="Times New Roman"/>
+          <w:color w:val="auto"/>
+          <w:sz w:val="24"/>
+          <w:szCs w:val="24"/>
+          <w:lang w:eastAsia="en-US"/>
+        </w:rPr>
+        <w:t xml:space="preserve"> che gestire una singola richiesta alla volta com</w:t>
+      </w:r>
+      <w:r>
+        <w:rPr>
+          <w:rFonts w:ascii="Garamond" w:eastAsia="Calibri" w:hAnsi="Garamond" w:cs="Times New Roman"/>
+          <w:color w:val="auto"/>
+          <w:sz w:val="24"/>
+          <w:szCs w:val="24"/>
+          <w:lang w:eastAsia="en-US"/>
+        </w:rPr>
+        <w:t>port</w:t>
+      </w:r>
+      <w:r>
+        <w:rPr>
+          <w:rFonts w:ascii="Garamond" w:eastAsia="Calibri" w:hAnsi="Garamond" w:cs="Times New Roman"/>
+          <w:color w:val="auto"/>
+          <w:sz w:val="24"/>
+          <w:szCs w:val="24"/>
+          <w:lang w:eastAsia="en-US"/>
+        </w:rPr>
+        <w:t>a</w:t>
+      </w:r>
+      <w:r>
+        <w:rPr>
+          <w:rFonts w:ascii="Garamond" w:eastAsia="Calibri" w:hAnsi="Garamond" w:cs="Times New Roman"/>
+          <w:color w:val="auto"/>
+          <w:sz w:val="24"/>
+          <w:szCs w:val="24"/>
+          <w:lang w:eastAsia="en-US"/>
+        </w:rPr>
+        <w:t xml:space="preserve"> una perdita di tempo</w:t>
+      </w:r>
+      <w:r>
+        <w:rPr>
+          <w:rFonts w:ascii="Garamond" w:eastAsia="Calibri" w:hAnsi="Garamond" w:cs="Times New Roman"/>
+          <w:color w:val="auto"/>
+          <w:sz w:val="24"/>
+          <w:szCs w:val="24"/>
+          <w:lang w:eastAsia="en-US"/>
+        </w:rPr>
+        <w:t xml:space="preserve"> rispetto all’accesso parallelo.</w:t>
       </w:r>
     </w:p>
     <w:p>
@@ -9791,6 +10626,7 @@
                 <w:szCs w:val="22"/>
               </w:rPr>
             </w:pPr>
+            <w:proofErr w:type="spellStart"/>
             <w:r>
               <w:rPr>
                 <w:rFonts w:asciiTheme="majorHAnsi" w:hAnsiTheme="majorHAnsi"/>
@@ -9800,7 +10636,19 @@
                 <w:sz w:val="22"/>
                 <w:szCs w:val="22"/>
               </w:rPr>
-              <w:t>Vers.</w:t>
+              <w:t>Vers</w:t>
+            </w:r>
+            <w:proofErr w:type="spellEnd"/>
+            <w:r>
+              <w:rPr>
+                <w:rFonts w:asciiTheme="majorHAnsi" w:hAnsiTheme="majorHAnsi"/>
+                <w:i/>
+                <w:iCs/>
+                <w:color w:val="000000" w:themeColor="text1"/>
+                <w:sz w:val="22"/>
+                <w:szCs w:val="22"/>
+              </w:rPr>
+              <w:t>.</w:t>
             </w:r>
           </w:p>
         </w:tc>
@@ -10244,7 +11092,6 @@
                 <w:sz w:val="22"/>
                 <w:szCs w:val="22"/>
               </w:rPr>
-              <w:lastRenderedPageBreak/>
               <w:t>Attori secondari</w:t>
             </w:r>
           </w:p>
@@ -10317,8 +11164,19 @@
                 <w:sz w:val="22"/>
                 <w:szCs w:val="22"/>
               </w:rPr>
-              <w:t>Entry Condition</w:t>
-            </w:r>
+              <w:t xml:space="preserve">Entry </w:t>
+            </w:r>
+            <w:proofErr w:type="spellStart"/>
+            <w:r>
+              <w:rPr>
+                <w:rFonts w:asciiTheme="majorHAnsi" w:hAnsiTheme="majorHAnsi"/>
+                <w:color w:val="FFFFFF" w:themeColor="background1"/>
+                <w:sz w:val="22"/>
+                <w:szCs w:val="22"/>
+              </w:rPr>
+              <w:t>Condition</w:t>
+            </w:r>
+            <w:proofErr w:type="spellEnd"/>
           </w:p>
         </w:tc>
         <w:tc>
@@ -10409,8 +11267,19 @@
                 <w:sz w:val="22"/>
                 <w:szCs w:val="22"/>
               </w:rPr>
-              <w:t>Exit condition</w:t>
-            </w:r>
+              <w:t xml:space="preserve">Exit </w:t>
+            </w:r>
+            <w:proofErr w:type="spellStart"/>
+            <w:r>
+              <w:rPr>
+                <w:rFonts w:asciiTheme="majorHAnsi" w:hAnsiTheme="majorHAnsi"/>
+                <w:color w:val="FFFFFF" w:themeColor="background1"/>
+                <w:sz w:val="22"/>
+                <w:szCs w:val="22"/>
+              </w:rPr>
+              <w:t>condition</w:t>
+            </w:r>
+            <w:proofErr w:type="spellEnd"/>
           </w:p>
           <w:p>
             <w:pPr>
@@ -10501,28 +11370,50 @@
                 <w:sz w:val="22"/>
                 <w:szCs w:val="22"/>
               </w:rPr>
-              <w:t>Exit condition</w:t>
-            </w:r>
-          </w:p>
-          <w:p>
-            <w:pPr>
-              <w:jc w:val="center"/>
+              <w:t xml:space="preserve">Exit </w:t>
+            </w:r>
+            <w:proofErr w:type="spellStart"/>
+            <w:r>
               <w:rPr>
                 <w:rFonts w:asciiTheme="majorHAnsi" w:hAnsiTheme="majorHAnsi"/>
                 <w:color w:val="FFFFFF" w:themeColor="background1"/>
                 <w:sz w:val="22"/>
                 <w:szCs w:val="22"/>
               </w:rPr>
-            </w:pPr>
-            <w:r>
+              <w:t>condition</w:t>
+            </w:r>
+            <w:proofErr w:type="spellEnd"/>
+          </w:p>
+          <w:p>
+            <w:pPr>
+              <w:jc w:val="center"/>
               <w:rPr>
                 <w:rFonts w:asciiTheme="majorHAnsi" w:hAnsiTheme="majorHAnsi"/>
                 <w:color w:val="FFFFFF" w:themeColor="background1"/>
                 <w:sz w:val="22"/>
                 <w:szCs w:val="22"/>
               </w:rPr>
-              <w:t>On failure</w:t>
-            </w:r>
+            </w:pPr>
+            <w:r>
+              <w:rPr>
+                <w:rFonts w:asciiTheme="majorHAnsi" w:hAnsiTheme="majorHAnsi"/>
+                <w:color w:val="FFFFFF" w:themeColor="background1"/>
+                <w:sz w:val="22"/>
+                <w:szCs w:val="22"/>
+              </w:rPr>
+              <w:t xml:space="preserve">On </w:t>
+            </w:r>
+            <w:proofErr w:type="spellStart"/>
+            <w:r>
+              <w:rPr>
+                <w:rFonts w:asciiTheme="majorHAnsi" w:hAnsiTheme="majorHAnsi"/>
+                <w:color w:val="FFFFFF" w:themeColor="background1"/>
+                <w:sz w:val="22"/>
+                <w:szCs w:val="22"/>
+              </w:rPr>
+              <w:t>failure</w:t>
+            </w:r>
+            <w:proofErr w:type="spellEnd"/>
           </w:p>
         </w:tc>
         <w:tc>
@@ -10593,8 +11484,19 @@
                 <w:sz w:val="22"/>
                 <w:szCs w:val="22"/>
               </w:rPr>
-              <w:t>Rilevanza/User Priority</w:t>
-            </w:r>
+              <w:t xml:space="preserve">Rilevanza/User </w:t>
+            </w:r>
+            <w:proofErr w:type="spellStart"/>
+            <w:r>
+              <w:rPr>
+                <w:rFonts w:asciiTheme="majorHAnsi" w:hAnsiTheme="majorHAnsi"/>
+                <w:color w:val="FFFFFF" w:themeColor="background1"/>
+                <w:sz w:val="22"/>
+                <w:szCs w:val="22"/>
+              </w:rPr>
+              <w:t>Priority</w:t>
+            </w:r>
+            <w:proofErr w:type="spellEnd"/>
           </w:p>
         </w:tc>
         <w:tc>
@@ -10813,6 +11715,7 @@
                 <w:szCs w:val="22"/>
               </w:rPr>
             </w:pPr>
+            <w:proofErr w:type="spellStart"/>
             <w:r>
               <w:rPr>
                 <w:rFonts w:asciiTheme="majorHAnsi" w:eastAsia="Calibri" w:hAnsiTheme="majorHAnsi" w:cs="Times New Roman"/>
@@ -10820,7 +11723,17 @@
                 <w:sz w:val="22"/>
                 <w:szCs w:val="22"/>
               </w:rPr>
-              <w:t>Generalization of</w:t>
+              <w:t>Generalization</w:t>
+            </w:r>
+            <w:proofErr w:type="spellEnd"/>
+            <w:r>
+              <w:rPr>
+                <w:rFonts w:asciiTheme="majorHAnsi" w:eastAsia="Calibri" w:hAnsiTheme="majorHAnsi" w:cs="Times New Roman"/>
+                <w:color w:val="FFFFFF" w:themeColor="background1"/>
+                <w:sz w:val="22"/>
+                <w:szCs w:val="22"/>
+              </w:rPr>
+              <w:t xml:space="preserve"> of</w:t>
             </w:r>
           </w:p>
         </w:tc>
@@ -11117,7 +12030,27 @@
                 <w:sz w:val="22"/>
                 <w:szCs w:val="22"/>
               </w:rPr>
-              <w:t>Comunica al gestore che lo startup si è concluso con successo</w:t>
+              <w:t xml:space="preserve">Comunica al gestore che </w:t>
+            </w:r>
+            <w:proofErr w:type="gramStart"/>
+            <w:r>
+              <w:rPr>
+                <w:rFonts w:asciiTheme="majorHAnsi" w:hAnsiTheme="majorHAnsi"/>
+                <w:color w:val="000000" w:themeColor="text1"/>
+                <w:sz w:val="22"/>
+                <w:szCs w:val="22"/>
+              </w:rPr>
+              <w:t>lo startup</w:t>
+            </w:r>
+            <w:proofErr w:type="gramEnd"/>
+            <w:r>
+              <w:rPr>
+                <w:rFonts w:asciiTheme="majorHAnsi" w:hAnsiTheme="majorHAnsi"/>
+                <w:color w:val="000000" w:themeColor="text1"/>
+                <w:sz w:val="22"/>
+                <w:szCs w:val="22"/>
+              </w:rPr>
+              <w:t xml:space="preserve"> si è concluso con successo</w:t>
             </w:r>
           </w:p>
         </w:tc>
@@ -11208,7 +12141,25 @@
                 <w:color w:val="000000" w:themeColor="text1"/>
                 <w:sz w:val="22"/>
               </w:rPr>
-              <w:t xml:space="preserve">Avvia l’applicazione desktop NewDM </w:t>
+              <w:t xml:space="preserve">Avvia l’applicazione desktop </w:t>
+            </w:r>
+            <w:proofErr w:type="spellStart"/>
+            <w:r>
+              <w:rPr>
+                <w:rFonts w:asciiTheme="majorHAnsi" w:hAnsiTheme="majorHAnsi"/>
+                <w:color w:val="000000" w:themeColor="text1"/>
+                <w:sz w:val="22"/>
+              </w:rPr>
+              <w:t>NewDM</w:t>
+            </w:r>
+            <w:proofErr w:type="spellEnd"/>
+            <w:r>
+              <w:rPr>
+                <w:rFonts w:asciiTheme="majorHAnsi" w:hAnsiTheme="majorHAnsi"/>
+                <w:color w:val="000000" w:themeColor="text1"/>
+                <w:sz w:val="22"/>
+              </w:rPr>
+              <w:t xml:space="preserve"> </w:t>
             </w:r>
           </w:p>
           <w:p>
@@ -11869,6 +12820,7 @@
                 <w:szCs w:val="22"/>
               </w:rPr>
             </w:pPr>
+            <w:proofErr w:type="spellStart"/>
             <w:r>
               <w:rPr>
                 <w:rFonts w:asciiTheme="majorHAnsi" w:hAnsiTheme="majorHAnsi" w:cstheme="majorHAnsi"/>
@@ -11878,7 +12830,19 @@
                 <w:sz w:val="22"/>
                 <w:szCs w:val="22"/>
               </w:rPr>
-              <w:t>Shutdown sistema</w:t>
+              <w:t>Shutdown</w:t>
+            </w:r>
+            <w:proofErr w:type="spellEnd"/>
+            <w:r>
+              <w:rPr>
+                <w:rFonts w:asciiTheme="majorHAnsi" w:hAnsiTheme="majorHAnsi" w:cstheme="majorHAnsi"/>
+                <w:i/>
+                <w:iCs/>
+                <w:color w:val="000000" w:themeColor="text1"/>
+                <w:sz w:val="22"/>
+                <w:szCs w:val="22"/>
+              </w:rPr>
+              <w:t xml:space="preserve"> sistema</w:t>
             </w:r>
           </w:p>
         </w:tc>
@@ -12050,6 +13014,7 @@
                 <w:szCs w:val="22"/>
               </w:rPr>
             </w:pPr>
+            <w:proofErr w:type="spellStart"/>
             <w:r>
               <w:rPr>
                 <w:rFonts w:asciiTheme="majorHAnsi" w:hAnsiTheme="majorHAnsi"/>
@@ -12059,7 +13024,19 @@
                 <w:sz w:val="22"/>
                 <w:szCs w:val="22"/>
               </w:rPr>
-              <w:t>Vers.</w:t>
+              <w:t>Vers</w:t>
+            </w:r>
+            <w:proofErr w:type="spellEnd"/>
+            <w:r>
+              <w:rPr>
+                <w:rFonts w:asciiTheme="majorHAnsi" w:hAnsiTheme="majorHAnsi"/>
+                <w:i/>
+                <w:iCs/>
+                <w:color w:val="000000" w:themeColor="text1"/>
+                <w:sz w:val="22"/>
+                <w:szCs w:val="22"/>
+              </w:rPr>
+              <w:t>.</w:t>
             </w:r>
           </w:p>
         </w:tc>
@@ -12575,8 +13552,19 @@
                 <w:sz w:val="22"/>
                 <w:szCs w:val="22"/>
               </w:rPr>
-              <w:t>Entry Condition</w:t>
-            </w:r>
+              <w:t xml:space="preserve">Entry </w:t>
+            </w:r>
+            <w:proofErr w:type="spellStart"/>
+            <w:r>
+              <w:rPr>
+                <w:rFonts w:asciiTheme="majorHAnsi" w:hAnsiTheme="majorHAnsi"/>
+                <w:color w:val="FFFFFF" w:themeColor="background1"/>
+                <w:sz w:val="22"/>
+                <w:szCs w:val="22"/>
+              </w:rPr>
+              <w:t>Condition</w:t>
+            </w:r>
+            <w:proofErr w:type="spellEnd"/>
           </w:p>
         </w:tc>
         <w:tc>
@@ -12667,8 +13655,20 @@
                 <w:sz w:val="22"/>
                 <w:szCs w:val="22"/>
               </w:rPr>
-              <w:t>Exit condition</w:t>
-            </w:r>
+              <w:lastRenderedPageBreak/>
+              <w:t xml:space="preserve">Exit </w:t>
+            </w:r>
+            <w:proofErr w:type="spellStart"/>
+            <w:r>
+              <w:rPr>
+                <w:rFonts w:asciiTheme="majorHAnsi" w:hAnsiTheme="majorHAnsi"/>
+                <w:color w:val="FFFFFF" w:themeColor="background1"/>
+                <w:sz w:val="22"/>
+                <w:szCs w:val="22"/>
+              </w:rPr>
+              <w:t>condition</w:t>
+            </w:r>
+            <w:proofErr w:type="spellEnd"/>
           </w:p>
           <w:p>
             <w:pPr>
@@ -12759,28 +13759,50 @@
                 <w:sz w:val="22"/>
                 <w:szCs w:val="22"/>
               </w:rPr>
-              <w:t>Exit condition</w:t>
-            </w:r>
-          </w:p>
-          <w:p>
-            <w:pPr>
-              <w:jc w:val="center"/>
+              <w:t xml:space="preserve">Exit </w:t>
+            </w:r>
+            <w:proofErr w:type="spellStart"/>
+            <w:r>
               <w:rPr>
                 <w:rFonts w:asciiTheme="majorHAnsi" w:hAnsiTheme="majorHAnsi"/>
                 <w:color w:val="FFFFFF" w:themeColor="background1"/>
                 <w:sz w:val="22"/>
                 <w:szCs w:val="22"/>
               </w:rPr>
-            </w:pPr>
-            <w:r>
+              <w:t>condition</w:t>
+            </w:r>
+            <w:proofErr w:type="spellEnd"/>
+          </w:p>
+          <w:p>
+            <w:pPr>
+              <w:jc w:val="center"/>
               <w:rPr>
                 <w:rFonts w:asciiTheme="majorHAnsi" w:hAnsiTheme="majorHAnsi"/>
                 <w:color w:val="FFFFFF" w:themeColor="background1"/>
                 <w:sz w:val="22"/>
                 <w:szCs w:val="22"/>
               </w:rPr>
-              <w:t>On failure</w:t>
-            </w:r>
+            </w:pPr>
+            <w:r>
+              <w:rPr>
+                <w:rFonts w:asciiTheme="majorHAnsi" w:hAnsiTheme="majorHAnsi"/>
+                <w:color w:val="FFFFFF" w:themeColor="background1"/>
+                <w:sz w:val="22"/>
+                <w:szCs w:val="22"/>
+              </w:rPr>
+              <w:t xml:space="preserve">On </w:t>
+            </w:r>
+            <w:proofErr w:type="spellStart"/>
+            <w:r>
+              <w:rPr>
+                <w:rFonts w:asciiTheme="majorHAnsi" w:hAnsiTheme="majorHAnsi"/>
+                <w:color w:val="FFFFFF" w:themeColor="background1"/>
+                <w:sz w:val="22"/>
+                <w:szCs w:val="22"/>
+              </w:rPr>
+              <w:t>failure</w:t>
+            </w:r>
+            <w:proofErr w:type="spellEnd"/>
           </w:p>
         </w:tc>
         <w:tc>
@@ -12851,8 +13873,19 @@
                 <w:sz w:val="22"/>
                 <w:szCs w:val="22"/>
               </w:rPr>
-              <w:t>Rilevanza/User Priority</w:t>
-            </w:r>
+              <w:t xml:space="preserve">Rilevanza/User </w:t>
+            </w:r>
+            <w:proofErr w:type="spellStart"/>
+            <w:r>
+              <w:rPr>
+                <w:rFonts w:asciiTheme="majorHAnsi" w:hAnsiTheme="majorHAnsi"/>
+                <w:color w:val="FFFFFF" w:themeColor="background1"/>
+                <w:sz w:val="22"/>
+                <w:szCs w:val="22"/>
+              </w:rPr>
+              <w:t>Priority</w:t>
+            </w:r>
+            <w:proofErr w:type="spellEnd"/>
           </w:p>
         </w:tc>
         <w:tc>
@@ -13062,6 +14095,7 @@
                 <w:szCs w:val="22"/>
               </w:rPr>
             </w:pPr>
+            <w:proofErr w:type="spellStart"/>
             <w:r>
               <w:rPr>
                 <w:rFonts w:asciiTheme="majorHAnsi" w:eastAsia="Calibri" w:hAnsiTheme="majorHAnsi" w:cs="Times New Roman"/>
@@ -13069,7 +14103,17 @@
                 <w:sz w:val="22"/>
                 <w:szCs w:val="22"/>
               </w:rPr>
-              <w:t>Generalization of</w:t>
+              <w:t>Generalization</w:t>
+            </w:r>
+            <w:proofErr w:type="spellEnd"/>
+            <w:r>
+              <w:rPr>
+                <w:rFonts w:asciiTheme="majorHAnsi" w:eastAsia="Calibri" w:hAnsiTheme="majorHAnsi" w:cs="Times New Roman"/>
+                <w:color w:val="FFFFFF" w:themeColor="background1"/>
+                <w:sz w:val="22"/>
+                <w:szCs w:val="22"/>
+              </w:rPr>
+              <w:t xml:space="preserve"> of</w:t>
             </w:r>
           </w:p>
         </w:tc>
@@ -13140,7 +14184,6 @@
                 <w:sz w:val="22"/>
                 <w:szCs w:val="22"/>
               </w:rPr>
-              <w:lastRenderedPageBreak/>
               <w:t>Flusso di Eventi Principale/Main Scenario</w:t>
             </w:r>
           </w:p>
@@ -13463,7 +14506,27 @@
                 <w:sz w:val="22"/>
                 <w:szCs w:val="22"/>
               </w:rPr>
-              <w:t>Comunica al gestore che lo shutdown si è concluso con successo</w:t>
+              <w:t xml:space="preserve">Comunica al gestore che lo </w:t>
+            </w:r>
+            <w:proofErr w:type="spellStart"/>
+            <w:r>
+              <w:rPr>
+                <w:rFonts w:asciiTheme="majorHAnsi" w:hAnsiTheme="majorHAnsi"/>
+                <w:color w:val="000000" w:themeColor="text1"/>
+                <w:sz w:val="22"/>
+                <w:szCs w:val="22"/>
+              </w:rPr>
+              <w:t>shutdown</w:t>
+            </w:r>
+            <w:proofErr w:type="spellEnd"/>
+            <w:r>
+              <w:rPr>
+                <w:rFonts w:asciiTheme="majorHAnsi" w:hAnsiTheme="majorHAnsi"/>
+                <w:color w:val="000000" w:themeColor="text1"/>
+                <w:sz w:val="22"/>
+                <w:szCs w:val="22"/>
+              </w:rPr>
+              <w:t xml:space="preserve"> si è concluso con successo</w:t>
             </w:r>
           </w:p>
         </w:tc>
@@ -13921,15 +14984,27 @@
           <w:lang w:eastAsia="en-US"/>
         </w:rPr>
       </w:pPr>
-      <w:r>
-        <w:rPr>
-          <w:rFonts w:ascii="Garamond" w:eastAsia="Calibri" w:hAnsi="Garamond" w:cs="Times New Roman"/>
-          <w:color w:val="auto"/>
-          <w:sz w:val="24"/>
-          <w:szCs w:val="24"/>
-          <w:lang w:eastAsia="en-US"/>
-        </w:rPr>
-        <w:t>NewDM può incorrere in diversi casi di fallimento, riguardanti sia l’hardware che il software:</w:t>
+      <w:proofErr w:type="spellStart"/>
+      <w:r>
+        <w:rPr>
+          <w:rFonts w:ascii="Garamond" w:eastAsia="Calibri" w:hAnsi="Garamond" w:cs="Times New Roman"/>
+          <w:color w:val="auto"/>
+          <w:sz w:val="24"/>
+          <w:szCs w:val="24"/>
+          <w:lang w:eastAsia="en-US"/>
+        </w:rPr>
+        <w:t>NewDM</w:t>
+      </w:r>
+      <w:proofErr w:type="spellEnd"/>
+      <w:r>
+        <w:rPr>
+          <w:rFonts w:ascii="Garamond" w:eastAsia="Calibri" w:hAnsi="Garamond" w:cs="Times New Roman"/>
+          <w:color w:val="auto"/>
+          <w:sz w:val="24"/>
+          <w:szCs w:val="24"/>
+          <w:lang w:eastAsia="en-US"/>
+        </w:rPr>
+        <w:t xml:space="preserve"> può incorrere in diversi casi di fallimento, riguardanti sia l’hardware che il software:</w:t>
       </w:r>
     </w:p>
     <w:p>
@@ -14379,6 +15454,7 @@
                 <w:rFonts w:ascii="Century Gothic" w:eastAsia="Yu Mincho" w:hAnsi="Century Gothic" w:cs="Times New Roman"/>
                 <w:color w:val="FFFFFF"/>
               </w:rPr>
+              <w:lastRenderedPageBreak/>
               <w:t>Inserimento Prodotto</w:t>
             </w:r>
           </w:p>
@@ -14634,7 +15710,6 @@
                 <w:rFonts w:ascii="Century Gothic" w:eastAsia="Yu Mincho" w:hAnsi="Century Gothic" w:cs="Times New Roman"/>
                 <w:color w:val="FFFFFF"/>
               </w:rPr>
-              <w:lastRenderedPageBreak/>
               <w:t>Inserimento Cliente</w:t>
             </w:r>
           </w:p>
@@ -14737,8 +15812,17 @@
                 <w:rFonts w:ascii="Century Gothic" w:eastAsia="Yu Mincho" w:hAnsi="Century Gothic" w:cs="Times New Roman"/>
                 <w:color w:val="FFFFFF"/>
               </w:rPr>
-              <w:t>Inserimento ProdottoAss</w:t>
-            </w:r>
+              <w:t xml:space="preserve">Inserimento </w:t>
+            </w:r>
+            <w:proofErr w:type="spellStart"/>
+            <w:r>
+              <w:rPr>
+                <w:rFonts w:ascii="Century Gothic" w:eastAsia="Yu Mincho" w:hAnsi="Century Gothic" w:cs="Times New Roman"/>
+                <w:color w:val="FFFFFF"/>
+              </w:rPr>
+              <w:t>ProdottoAss</w:t>
+            </w:r>
+            <w:proofErr w:type="spellEnd"/>
           </w:p>
         </w:tc>
         <w:tc>
@@ -14755,7 +15839,21 @@
               <w:rPr>
                 <w:rFonts w:ascii="Century Gothic" w:eastAsia="Yu Mincho" w:hAnsi="Century Gothic" w:cs="Times New Roman"/>
               </w:rPr>
-              <w:t>Inserisce un ProdottoAss nel DB</w:t>
+              <w:t xml:space="preserve">Inserisce un </w:t>
+            </w:r>
+            <w:proofErr w:type="spellStart"/>
+            <w:r>
+              <w:rPr>
+                <w:rFonts w:ascii="Century Gothic" w:eastAsia="Yu Mincho" w:hAnsi="Century Gothic" w:cs="Times New Roman"/>
+              </w:rPr>
+              <w:t>ProdottoAss</w:t>
+            </w:r>
+            <w:proofErr w:type="spellEnd"/>
+            <w:r>
+              <w:rPr>
+                <w:rFonts w:ascii="Century Gothic" w:eastAsia="Yu Mincho" w:hAnsi="Century Gothic" w:cs="Times New Roman"/>
+              </w:rPr>
+              <w:t xml:space="preserve"> nel DB</w:t>
             </w:r>
           </w:p>
           <w:p>
@@ -14788,8 +15886,17 @@
                 <w:rFonts w:ascii="Century Gothic" w:eastAsia="Yu Mincho" w:hAnsi="Century Gothic" w:cs="Times New Roman"/>
                 <w:color w:val="FFFFFF"/>
               </w:rPr>
-              <w:t>Caricamento ProdottoAss</w:t>
-            </w:r>
+              <w:t xml:space="preserve">Caricamento </w:t>
+            </w:r>
+            <w:proofErr w:type="spellStart"/>
+            <w:r>
+              <w:rPr>
+                <w:rFonts w:ascii="Century Gothic" w:eastAsia="Yu Mincho" w:hAnsi="Century Gothic" w:cs="Times New Roman"/>
+                <w:color w:val="FFFFFF"/>
+              </w:rPr>
+              <w:t>ProdottoAss</w:t>
+            </w:r>
+            <w:proofErr w:type="spellEnd"/>
           </w:p>
         </w:tc>
         <w:tc>
@@ -14806,7 +15913,21 @@
               <w:rPr>
                 <w:rFonts w:ascii="Century Gothic" w:eastAsia="Yu Mincho" w:hAnsi="Century Gothic" w:cs="Times New Roman"/>
               </w:rPr>
-              <w:t>Restituisce tutti i campi del ProdottoAss preso da DB</w:t>
+              <w:t xml:space="preserve">Restituisce tutti i campi del </w:t>
+            </w:r>
+            <w:proofErr w:type="spellStart"/>
+            <w:r>
+              <w:rPr>
+                <w:rFonts w:ascii="Century Gothic" w:eastAsia="Yu Mincho" w:hAnsi="Century Gothic" w:cs="Times New Roman"/>
+              </w:rPr>
+              <w:t>ProdottoAss</w:t>
+            </w:r>
+            <w:proofErr w:type="spellEnd"/>
+            <w:r>
+              <w:rPr>
+                <w:rFonts w:ascii="Century Gothic" w:eastAsia="Yu Mincho" w:hAnsi="Century Gothic" w:cs="Times New Roman"/>
+              </w:rPr>
+              <w:t xml:space="preserve"> preso da DB</w:t>
             </w:r>
           </w:p>
           <w:p>
@@ -14941,8 +16062,17 @@
                 <w:rFonts w:ascii="Century Gothic" w:eastAsia="Yu Mincho" w:hAnsi="Century Gothic" w:cs="Times New Roman"/>
                 <w:color w:val="FFFFFF"/>
               </w:rPr>
-              <w:t>Inserimento Prodotto_Scontrino</w:t>
-            </w:r>
+              <w:t xml:space="preserve">Inserimento </w:t>
+            </w:r>
+            <w:proofErr w:type="spellStart"/>
+            <w:r>
+              <w:rPr>
+                <w:rFonts w:ascii="Century Gothic" w:eastAsia="Yu Mincho" w:hAnsi="Century Gothic" w:cs="Times New Roman"/>
+                <w:color w:val="FFFFFF"/>
+              </w:rPr>
+              <w:t>Prodotto_Scontrino</w:t>
+            </w:r>
+            <w:proofErr w:type="spellEnd"/>
           </w:p>
         </w:tc>
         <w:tc>
@@ -14997,7 +16127,23 @@
                 <w:rFonts w:ascii="Century Gothic" w:eastAsia="Yu Mincho" w:hAnsi="Century Gothic" w:cs="Times New Roman"/>
                 <w:color w:val="FFFFFF"/>
               </w:rPr>
-              <w:t>Caricamento Prodotto_Scontrino con Scontrino</w:t>
+              <w:t xml:space="preserve">Caricamento </w:t>
+            </w:r>
+            <w:proofErr w:type="spellStart"/>
+            <w:r>
+              <w:rPr>
+                <w:rFonts w:ascii="Century Gothic" w:eastAsia="Yu Mincho" w:hAnsi="Century Gothic" w:cs="Times New Roman"/>
+                <w:color w:val="FFFFFF"/>
+              </w:rPr>
+              <w:t>Prodotto_Scontrino</w:t>
+            </w:r>
+            <w:proofErr w:type="spellEnd"/>
+            <w:r>
+              <w:rPr>
+                <w:rFonts w:ascii="Century Gothic" w:eastAsia="Yu Mincho" w:hAnsi="Century Gothic" w:cs="Times New Roman"/>
+                <w:color w:val="FFFFFF"/>
+              </w:rPr>
+              <w:t xml:space="preserve"> con Scontrino</w:t>
             </w:r>
           </w:p>
         </w:tc>
@@ -15041,7 +16187,23 @@
                 <w:rFonts w:ascii="Century Gothic" w:eastAsia="Yu Mincho" w:hAnsi="Century Gothic" w:cs="Times New Roman"/>
                 <w:color w:val="FFFFFF"/>
               </w:rPr>
-              <w:t>Caricamento Prodotto_Scontrino con Prodotto</w:t>
+              <w:t xml:space="preserve">Caricamento </w:t>
+            </w:r>
+            <w:proofErr w:type="spellStart"/>
+            <w:r>
+              <w:rPr>
+                <w:rFonts w:ascii="Century Gothic" w:eastAsia="Yu Mincho" w:hAnsi="Century Gothic" w:cs="Times New Roman"/>
+                <w:color w:val="FFFFFF"/>
+              </w:rPr>
+              <w:t>Prodotto_Scontrino</w:t>
+            </w:r>
+            <w:proofErr w:type="spellEnd"/>
+            <w:r>
+              <w:rPr>
+                <w:rFonts w:ascii="Century Gothic" w:eastAsia="Yu Mincho" w:hAnsi="Century Gothic" w:cs="Times New Roman"/>
+                <w:color w:val="FFFFFF"/>
+              </w:rPr>
+              <w:t xml:space="preserve"> con Prodotto</w:t>
             </w:r>
           </w:p>
         </w:tc>
@@ -15085,8 +16247,17 @@
                 <w:rFonts w:ascii="Century Gothic" w:eastAsia="Yu Mincho" w:hAnsi="Century Gothic" w:cs="Times New Roman"/>
                 <w:color w:val="FFFFFF"/>
               </w:rPr>
-              <w:t>Inserimento Richiesta_Fornitura</w:t>
-            </w:r>
+              <w:t xml:space="preserve">Inserimento </w:t>
+            </w:r>
+            <w:proofErr w:type="spellStart"/>
+            <w:r>
+              <w:rPr>
+                <w:rFonts w:ascii="Century Gothic" w:eastAsia="Yu Mincho" w:hAnsi="Century Gothic" w:cs="Times New Roman"/>
+                <w:color w:val="FFFFFF"/>
+              </w:rPr>
+              <w:t>Richiesta_Fornitura</w:t>
+            </w:r>
+            <w:proofErr w:type="spellEnd"/>
           </w:p>
         </w:tc>
         <w:tc>
@@ -15470,6 +16641,7 @@
                 <w:rFonts w:ascii="Century Gothic" w:eastAsia="Yu Mincho" w:hAnsi="Century Gothic" w:cs="Times New Roman"/>
                 <w:color w:val="FFFFFF"/>
               </w:rPr>
+              <w:lastRenderedPageBreak/>
               <w:t>Crea Scontrino</w:t>
             </w:r>
           </w:p>
@@ -15676,7 +16848,6 @@
                 <w:rFonts w:ascii="Century Gothic" w:eastAsia="Yu Mincho" w:hAnsi="Century Gothic" w:cs="Times New Roman"/>
                 <w:color w:val="FFFFFF"/>
               </w:rPr>
-              <w:lastRenderedPageBreak/>
               <w:t>Aggiorna Prodotto</w:t>
             </w:r>
           </w:p>
@@ -15838,8 +17009,17 @@
                 <w:rFonts w:ascii="Century Gothic" w:eastAsia="Yu Mincho" w:hAnsi="Century Gothic" w:cs="Times New Roman"/>
                 <w:color w:val="FFFFFF"/>
               </w:rPr>
-              <w:t>Crea nuova Richiesta_Fornitura</w:t>
-            </w:r>
+              <w:t xml:space="preserve">Crea nuova </w:t>
+            </w:r>
+            <w:proofErr w:type="spellStart"/>
+            <w:r>
+              <w:rPr>
+                <w:rFonts w:ascii="Century Gothic" w:eastAsia="Yu Mincho" w:hAnsi="Century Gothic" w:cs="Times New Roman"/>
+                <w:color w:val="FFFFFF"/>
+              </w:rPr>
+              <w:t>Richiesta_Fornitura</w:t>
+            </w:r>
+            <w:proofErr w:type="spellEnd"/>
           </w:p>
         </w:tc>
         <w:tc>
@@ -15874,12 +17054,21 @@
                 <w:color w:val="FFFFFF"/>
               </w:rPr>
             </w:pPr>
+            <w:proofErr w:type="spellStart"/>
             <w:r>
               <w:rPr>
                 <w:rFonts w:ascii="Century Gothic" w:eastAsia="Yu Mincho" w:hAnsi="Century Gothic" w:cs="Times New Roman"/>
                 <w:color w:val="FFFFFF"/>
               </w:rPr>
-              <w:t>Richiesta_Fornitura da eseguire</w:t>
+              <w:t>Richiesta_Fornitura</w:t>
+            </w:r>
+            <w:proofErr w:type="spellEnd"/>
+            <w:r>
+              <w:rPr>
+                <w:rFonts w:ascii="Century Gothic" w:eastAsia="Yu Mincho" w:hAnsi="Century Gothic" w:cs="Times New Roman"/>
+                <w:color w:val="FFFFFF"/>
+              </w:rPr>
+              <w:t xml:space="preserve"> da eseguire</w:t>
             </w:r>
           </w:p>
         </w:tc>
@@ -16537,6 +17726,7 @@
         <w:docPartUnique/>
       </w:docPartObj>
     </w:sdtPr>
+    <w:sdtEndPr/>
     <w:sdtContent>
       <w:sdt>
         <w:sdtPr>
@@ -16546,6 +17736,7 @@
             <w:docPartUnique/>
           </w:docPartObj>
         </w:sdtPr>
+        <w:sdtEndPr/>
         <w:sdtContent>
           <w:p>
             <w:pPr>
@@ -16935,8 +18126,22 @@
         <w:szCs w:val="24"/>
         <w:lang w:eastAsia="en-US"/>
       </w:rPr>
-      <w:t>- Prof.ssa F.Ferrucci</w:t>
+      <w:t xml:space="preserve">- Prof.ssa </w:t>
     </w:r>
+    <w:proofErr w:type="spellStart"/>
+    <w:proofErr w:type="gramStart"/>
+    <w:r>
+      <w:rPr>
+        <w:rFonts w:asciiTheme="majorHAnsi" w:eastAsia="Calibri" w:hAnsiTheme="majorHAnsi" w:cs="Times New Roman"/>
+        <w:color w:val="auto"/>
+        <w:sz w:val="24"/>
+        <w:szCs w:val="24"/>
+        <w:lang w:eastAsia="en-US"/>
+      </w:rPr>
+      <w:t>F.Ferrucci</w:t>
+    </w:r>
+    <w:proofErr w:type="spellEnd"/>
+    <w:proofErr w:type="gramEnd"/>
   </w:p>
   <w:p>
     <w:pPr>
@@ -17137,8 +18342,22 @@
         <w:szCs w:val="24"/>
         <w:lang w:eastAsia="en-US"/>
       </w:rPr>
-      <w:t>- Prof.ssa F.Ferrucci</w:t>
+      <w:t xml:space="preserve">- Prof.ssa </w:t>
     </w:r>
+    <w:proofErr w:type="spellStart"/>
+    <w:proofErr w:type="gramStart"/>
+    <w:r>
+      <w:rPr>
+        <w:rFonts w:asciiTheme="majorHAnsi" w:eastAsia="Calibri" w:hAnsiTheme="majorHAnsi" w:cs="Times New Roman"/>
+        <w:color w:val="auto"/>
+        <w:sz w:val="24"/>
+        <w:szCs w:val="24"/>
+        <w:lang w:eastAsia="en-US"/>
+      </w:rPr>
+      <w:t>F.Ferrucci</w:t>
+    </w:r>
+    <w:proofErr w:type="spellEnd"/>
+    <w:proofErr w:type="gramEnd"/>
   </w:p>
   <w:p>
     <w:pPr>

</xml_diff>